<commit_message>
build(outputs): updated analysis.{html,pdf,docx,md} after wiring YAML (#6)
</commit_message>
<xml_diff>
--- a/outputs/reports/analysis.docx
+++ b/outputs/reports/analysis.docx
@@ -30,28 +30,88 @@
         <w:br/>
       </w:r>
       <w:r>
+        <w:br/>
+      </w:r>
+      <w:r>
+        <w:rPr>
+          <w:rStyle w:val="NormalTok"/>
+        </w:rPr>
+        <w:t xml:space="preserve">metrics_path </w:t>
+      </w:r>
+      <w:r>
+        <w:rPr>
+          <w:rStyle w:val="OtherTok"/>
+        </w:rPr>
+        <w:t xml:space="preserve">&lt;-</w:t>
+      </w:r>
+      <w:r>
+        <w:rPr>
+          <w:rStyle w:val="NormalTok"/>
+        </w:rPr>
+        <w:t xml:space="preserve"> here</w:t>
+      </w:r>
+      <w:r>
+        <w:rPr>
+          <w:rStyle w:val="SpecialCharTok"/>
+        </w:rPr>
+        <w:t xml:space="preserve">::</w:t>
+      </w:r>
+      <w:r>
         <w:rPr>
           <w:rStyle w:val="FunctionTok"/>
         </w:rPr>
-        <w:t xml:space="preserve">library</w:t>
-      </w:r>
-      <w:r>
-        <w:rPr>
-          <w:rStyle w:val="NormalTok"/>
-        </w:rPr>
-        <w:t xml:space="preserve">(jsonlite)</w:t>
-      </w:r>
-      <w:r>
-        <w:br/>
-      </w:r>
-      <w:r>
-        <w:br/>
-      </w:r>
-      <w:r>
-        <w:rPr>
-          <w:rStyle w:val="NormalTok"/>
-        </w:rPr>
-        <w:t xml:space="preserve">metrics_path </w:t>
+        <w:t xml:space="preserve">here</w:t>
+      </w:r>
+      <w:r>
+        <w:rPr>
+          <w:rStyle w:val="NormalTok"/>
+        </w:rPr>
+        <w:t xml:space="preserve">(</w:t>
+      </w:r>
+      <w:r>
+        <w:rPr>
+          <w:rStyle w:val="StringTok"/>
+        </w:rPr>
+        <w:t xml:space="preserve">"outputs"</w:t>
+      </w:r>
+      <w:r>
+        <w:rPr>
+          <w:rStyle w:val="NormalTok"/>
+        </w:rPr>
+        <w:t xml:space="preserve">,</w:t>
+      </w:r>
+      <w:r>
+        <w:rPr>
+          <w:rStyle w:val="StringTok"/>
+        </w:rPr>
+        <w:t xml:space="preserve">"results"</w:t>
+      </w:r>
+      <w:r>
+        <w:rPr>
+          <w:rStyle w:val="NormalTok"/>
+        </w:rPr>
+        <w:t xml:space="preserve">,</w:t>
+      </w:r>
+      <w:r>
+        <w:rPr>
+          <w:rStyle w:val="StringTok"/>
+        </w:rPr>
+        <w:t xml:space="preserve">"metrics.yml"</w:t>
+      </w:r>
+      <w:r>
+        <w:rPr>
+          <w:rStyle w:val="NormalTok"/>
+        </w:rPr>
+        <w:t xml:space="preserve">)</w:t>
+      </w:r>
+      <w:r>
+        <w:br/>
+      </w:r>
+      <w:r>
+        <w:rPr>
+          <w:rStyle w:val="NormalTok"/>
+        </w:rPr>
+        <w:t xml:space="preserve">cleaning_path </w:t>
       </w:r>
       <w:r>
         <w:rPr>
@@ -111,7 +171,7 @@
         <w:rPr>
           <w:rStyle w:val="StringTok"/>
         </w:rPr>
-        <w:t xml:space="preserve">"metrics.yml"</w:t>
+        <w:t xml:space="preserve">"cleaning.yml"</w:t>
       </w:r>
       <w:r>
         <w:rPr>
@@ -126,7 +186,7 @@
         <w:rPr>
           <w:rStyle w:val="NormalTok"/>
         </w:rPr>
-        <w:t xml:space="preserve">cleaning_path </w:t>
+        <w:t xml:space="preserve">fig_path </w:t>
       </w:r>
       <w:r>
         <w:rPr>
@@ -174,7 +234,7 @@
         <w:rPr>
           <w:rStyle w:val="StringTok"/>
         </w:rPr>
-        <w:t xml:space="preserve">"results"</w:t>
+        <w:t xml:space="preserve">"figures"</w:t>
       </w:r>
       <w:r>
         <w:rPr>
@@ -186,7 +246,7 @@
         <w:rPr>
           <w:rStyle w:val="StringTok"/>
         </w:rPr>
-        <w:t xml:space="preserve">"cleaning.yml"</w:t>
+        <w:t xml:space="preserve">"rt_hist.png"</w:t>
       </w:r>
       <w:r>
         <w:rPr>
@@ -198,10 +258,97 @@
         <w:br/>
       </w:r>
       <w:r>
-        <w:rPr>
-          <w:rStyle w:val="NormalTok"/>
-        </w:rPr>
-        <w:t xml:space="preserve">fig_path </w:t>
+        <w:br/>
+      </w:r>
+      <w:r>
+        <w:rPr>
+          <w:rStyle w:val="FunctionTok"/>
+        </w:rPr>
+        <w:t xml:space="preserve">stopifnot</w:t>
+      </w:r>
+      <w:r>
+        <w:rPr>
+          <w:rStyle w:val="NormalTok"/>
+        </w:rPr>
+        <w:t xml:space="preserve">(</w:t>
+      </w:r>
+      <w:r>
+        <w:rPr>
+          <w:rStyle w:val="FunctionTok"/>
+        </w:rPr>
+        <w:t xml:space="preserve">file.exists</w:t>
+      </w:r>
+      <w:r>
+        <w:rPr>
+          <w:rStyle w:val="NormalTok"/>
+        </w:rPr>
+        <w:t xml:space="preserve">(metrics_path))</w:t>
+      </w:r>
+      <w:r>
+        <w:br/>
+      </w:r>
+      <w:r>
+        <w:rPr>
+          <w:rStyle w:val="FunctionTok"/>
+        </w:rPr>
+        <w:t xml:space="preserve">stopifnot</w:t>
+      </w:r>
+      <w:r>
+        <w:rPr>
+          <w:rStyle w:val="NormalTok"/>
+        </w:rPr>
+        <w:t xml:space="preserve">(</w:t>
+      </w:r>
+      <w:r>
+        <w:rPr>
+          <w:rStyle w:val="FunctionTok"/>
+        </w:rPr>
+        <w:t xml:space="preserve">file.exists</w:t>
+      </w:r>
+      <w:r>
+        <w:rPr>
+          <w:rStyle w:val="NormalTok"/>
+        </w:rPr>
+        <w:t xml:space="preserve">(cleaning_path))</w:t>
+      </w:r>
+      <w:r>
+        <w:br/>
+      </w:r>
+      <w:r>
+        <w:rPr>
+          <w:rStyle w:val="FunctionTok"/>
+        </w:rPr>
+        <w:t xml:space="preserve">stopifnot</w:t>
+      </w:r>
+      <w:r>
+        <w:rPr>
+          <w:rStyle w:val="NormalTok"/>
+        </w:rPr>
+        <w:t xml:space="preserve">(</w:t>
+      </w:r>
+      <w:r>
+        <w:rPr>
+          <w:rStyle w:val="FunctionTok"/>
+        </w:rPr>
+        <w:t xml:space="preserve">file.exists</w:t>
+      </w:r>
+      <w:r>
+        <w:rPr>
+          <w:rStyle w:val="NormalTok"/>
+        </w:rPr>
+        <w:t xml:space="preserve">(fig_path))</w:t>
+      </w:r>
+      <w:r>
+        <w:br/>
+      </w:r>
+      <w:r>
+        <w:br/>
+      </w:r>
+      <w:r>
+        <w:rPr>
+          <w:rStyle w:val="NormalTok"/>
+        </w:rPr>
+        <w:t xml:space="preserve">metrics </w:t>
       </w:r>
       <w:r>
         <w:rPr>
@@ -213,7 +360,7 @@
         <w:rPr>
           <w:rStyle w:val="NormalTok"/>
         </w:rPr>
-        <w:t xml:space="preserve"> here</w:t>
+        <w:t xml:space="preserve"> yaml</w:t>
       </w:r>
       <w:r>
         <w:rPr>
@@ -225,7 +372,103 @@
         <w:rPr>
           <w:rStyle w:val="FunctionTok"/>
         </w:rPr>
-        <w:t xml:space="preserve">here</w:t>
+        <w:t xml:space="preserve">read_yaml</w:t>
+      </w:r>
+      <w:r>
+        <w:rPr>
+          <w:rStyle w:val="NormalTok"/>
+        </w:rPr>
+        <w:t xml:space="preserve">(metrics_path)</w:t>
+      </w:r>
+      <w:r>
+        <w:br/>
+      </w:r>
+      <w:r>
+        <w:rPr>
+          <w:rStyle w:val="NormalTok"/>
+        </w:rPr>
+        <w:t xml:space="preserve">cleaning </w:t>
+      </w:r>
+      <w:r>
+        <w:rPr>
+          <w:rStyle w:val="OtherTok"/>
+        </w:rPr>
+        <w:t xml:space="preserve">&lt;-</w:t>
+      </w:r>
+      <w:r>
+        <w:rPr>
+          <w:rStyle w:val="NormalTok"/>
+        </w:rPr>
+        <w:t xml:space="preserve"> yaml</w:t>
+      </w:r>
+      <w:r>
+        <w:rPr>
+          <w:rStyle w:val="SpecialCharTok"/>
+        </w:rPr>
+        <w:t xml:space="preserve">::</w:t>
+      </w:r>
+      <w:r>
+        <w:rPr>
+          <w:rStyle w:val="FunctionTok"/>
+        </w:rPr>
+        <w:t xml:space="preserve">read_yaml</w:t>
+      </w:r>
+      <w:r>
+        <w:rPr>
+          <w:rStyle w:val="NormalTok"/>
+        </w:rPr>
+        <w:t xml:space="preserve">(cleaning_path)</w:t>
+      </w:r>
+      <w:r>
+        <w:br/>
+      </w:r>
+      <w:r>
+        <w:br/>
+      </w:r>
+      <w:r>
+        <w:rPr>
+          <w:rStyle w:val="CommentTok"/>
+        </w:rPr>
+        <w:t xml:space="preserve"># helpers for formatting</w:t>
+      </w:r>
+      <w:r>
+        <w:br/>
+      </w:r>
+      <w:r>
+        <w:rPr>
+          <w:rStyle w:val="NormalTok"/>
+        </w:rPr>
+        <w:t xml:space="preserve">fmt3 </w:t>
+      </w:r>
+      <w:r>
+        <w:rPr>
+          <w:rStyle w:val="OtherTok"/>
+        </w:rPr>
+        <w:t xml:space="preserve">&lt;-</w:t>
+      </w:r>
+      <w:r>
+        <w:rPr>
+          <w:rStyle w:val="NormalTok"/>
+        </w:rPr>
+        <w:t xml:space="preserve"> </w:t>
+      </w:r>
+      <w:r>
+        <w:rPr>
+          <w:rStyle w:val="ControlFlowTok"/>
+        </w:rPr>
+        <w:t xml:space="preserve">function</w:t>
+      </w:r>
+      <w:r>
+        <w:rPr>
+          <w:rStyle w:val="NormalTok"/>
+        </w:rPr>
+        <w:t xml:space="preserve">(x) </w:t>
+      </w:r>
+      <w:r>
+        <w:rPr>
+          <w:rStyle w:val="FunctionTok"/>
+        </w:rPr>
+        <w:t xml:space="preserve">sprintf</w:t>
       </w:r>
       <w:r>
         <w:rPr>
@@ -237,214 +480,70 @@
         <w:rPr>
           <w:rStyle w:val="StringTok"/>
         </w:rPr>
-        <w:t xml:space="preserve">"outputs"</w:t>
-      </w:r>
-      <w:r>
-        <w:rPr>
-          <w:rStyle w:val="NormalTok"/>
-        </w:rPr>
-        <w:t xml:space="preserve">,</w:t>
+        <w:t xml:space="preserve">"%.3f"</w:t>
+      </w:r>
+      <w:r>
+        <w:rPr>
+          <w:rStyle w:val="NormalTok"/>
+        </w:rPr>
+        <w:t xml:space="preserve">, x)</w:t>
+      </w:r>
+      <w:r>
+        <w:br/>
+      </w:r>
+      <w:r>
+        <w:rPr>
+          <w:rStyle w:val="NormalTok"/>
+        </w:rPr>
+        <w:t xml:space="preserve">fmt6 </w:t>
+      </w:r>
+      <w:r>
+        <w:rPr>
+          <w:rStyle w:val="OtherTok"/>
+        </w:rPr>
+        <w:t xml:space="preserve">&lt;-</w:t>
+      </w:r>
+      <w:r>
+        <w:rPr>
+          <w:rStyle w:val="NormalTok"/>
+        </w:rPr>
+        <w:t xml:space="preserve"> </w:t>
+      </w:r>
+      <w:r>
+        <w:rPr>
+          <w:rStyle w:val="ControlFlowTok"/>
+        </w:rPr>
+        <w:t xml:space="preserve">function</w:t>
+      </w:r>
+      <w:r>
+        <w:rPr>
+          <w:rStyle w:val="NormalTok"/>
+        </w:rPr>
+        <w:t xml:space="preserve">(x) </w:t>
+      </w:r>
+      <w:r>
+        <w:rPr>
+          <w:rStyle w:val="FunctionTok"/>
+        </w:rPr>
+        <w:t xml:space="preserve">sprintf</w:t>
+      </w:r>
+      <w:r>
+        <w:rPr>
+          <w:rStyle w:val="NormalTok"/>
+        </w:rPr>
+        <w:t xml:space="preserve">(</w:t>
       </w:r>
       <w:r>
         <w:rPr>
           <w:rStyle w:val="StringTok"/>
         </w:rPr>
-        <w:t xml:space="preserve">"figures"</w:t>
-      </w:r>
-      <w:r>
-        <w:rPr>
-          <w:rStyle w:val="NormalTok"/>
-        </w:rPr>
-        <w:t xml:space="preserve">,</w:t>
-      </w:r>
-      <w:r>
-        <w:rPr>
-          <w:rStyle w:val="StringTok"/>
-        </w:rPr>
-        <w:t xml:space="preserve">"rt_hist.png"</w:t>
-      </w:r>
-      <w:r>
-        <w:rPr>
-          <w:rStyle w:val="NormalTok"/>
-        </w:rPr>
-        <w:t xml:space="preserve">)</w:t>
-      </w:r>
-      <w:r>
-        <w:br/>
-      </w:r>
-      <w:r>
-        <w:br/>
-      </w:r>
-      <w:r>
-        <w:rPr>
-          <w:rStyle w:val="NormalTok"/>
-        </w:rPr>
-        <w:t xml:space="preserve">metrics </w:t>
-      </w:r>
-      <w:r>
-        <w:rPr>
-          <w:rStyle w:val="OtherTok"/>
-        </w:rPr>
-        <w:t xml:space="preserve">&lt;-</w:t>
-      </w:r>
-      <w:r>
-        <w:rPr>
-          <w:rStyle w:val="NormalTok"/>
-        </w:rPr>
-        <w:t xml:space="preserve"> </w:t>
-      </w:r>
-      <w:r>
-        <w:rPr>
-          <w:rStyle w:val="ControlFlowTok"/>
-        </w:rPr>
-        <w:t xml:space="preserve">if</w:t>
-      </w:r>
-      <w:r>
-        <w:rPr>
-          <w:rStyle w:val="NormalTok"/>
-        </w:rPr>
-        <w:t xml:space="preserve"> (</w:t>
-      </w:r>
-      <w:r>
-        <w:rPr>
-          <w:rStyle w:val="FunctionTok"/>
-        </w:rPr>
-        <w:t xml:space="preserve">file.exists</w:t>
-      </w:r>
-      <w:r>
-        <w:rPr>
-          <w:rStyle w:val="NormalTok"/>
-        </w:rPr>
-        <w:t xml:space="preserve">(metrics_path)) yaml</w:t>
-      </w:r>
-      <w:r>
-        <w:rPr>
-          <w:rStyle w:val="SpecialCharTok"/>
-        </w:rPr>
-        <w:t xml:space="preserve">::</w:t>
-      </w:r>
-      <w:r>
-        <w:rPr>
-          <w:rStyle w:val="FunctionTok"/>
-        </w:rPr>
-        <w:t xml:space="preserve">read_yaml</w:t>
-      </w:r>
-      <w:r>
-        <w:rPr>
-          <w:rStyle w:val="NormalTok"/>
-        </w:rPr>
-        <w:t xml:space="preserve">(metrics_path) </w:t>
-      </w:r>
-      <w:r>
-        <w:rPr>
-          <w:rStyle w:val="ControlFlowTok"/>
-        </w:rPr>
-        <w:t xml:space="preserve">else</w:t>
-      </w:r>
-      <w:r>
-        <w:rPr>
-          <w:rStyle w:val="NormalTok"/>
-        </w:rPr>
-        <w:t xml:space="preserve"> </w:t>
-      </w:r>
-      <w:r>
-        <w:rPr>
-          <w:rStyle w:val="FunctionTok"/>
-        </w:rPr>
-        <w:t xml:space="preserve">list</w:t>
-      </w:r>
-      <w:r>
-        <w:rPr>
-          <w:rStyle w:val="NormalTok"/>
-        </w:rPr>
-        <w:t xml:space="preserve">()</w:t>
-      </w:r>
-      <w:r>
-        <w:br/>
-      </w:r>
-      <w:r>
-        <w:rPr>
-          <w:rStyle w:val="NormalTok"/>
-        </w:rPr>
-        <w:t xml:space="preserve">cleaning </w:t>
-      </w:r>
-      <w:r>
-        <w:rPr>
-          <w:rStyle w:val="OtherTok"/>
-        </w:rPr>
-        <w:t xml:space="preserve">&lt;-</w:t>
-      </w:r>
-      <w:r>
-        <w:rPr>
-          <w:rStyle w:val="NormalTok"/>
-        </w:rPr>
-        <w:t xml:space="preserve"> </w:t>
-      </w:r>
-      <w:r>
-        <w:rPr>
-          <w:rStyle w:val="ControlFlowTok"/>
-        </w:rPr>
-        <w:t xml:space="preserve">if</w:t>
-      </w:r>
-      <w:r>
-        <w:rPr>
-          <w:rStyle w:val="NormalTok"/>
-        </w:rPr>
-        <w:t xml:space="preserve"> (</w:t>
-      </w:r>
-      <w:r>
-        <w:rPr>
-          <w:rStyle w:val="FunctionTok"/>
-        </w:rPr>
-        <w:t xml:space="preserve">file.exists</w:t>
-      </w:r>
-      <w:r>
-        <w:rPr>
-          <w:rStyle w:val="NormalTok"/>
-        </w:rPr>
-        <w:t xml:space="preserve">(cleaning_path)) yaml</w:t>
-      </w:r>
-      <w:r>
-        <w:rPr>
-          <w:rStyle w:val="SpecialCharTok"/>
-        </w:rPr>
-        <w:t xml:space="preserve">::</w:t>
-      </w:r>
-      <w:r>
-        <w:rPr>
-          <w:rStyle w:val="FunctionTok"/>
-        </w:rPr>
-        <w:t xml:space="preserve">read_yaml</w:t>
-      </w:r>
-      <w:r>
-        <w:rPr>
-          <w:rStyle w:val="NormalTok"/>
-        </w:rPr>
-        <w:t xml:space="preserve">(cleaning_path) </w:t>
-      </w:r>
-      <w:r>
-        <w:rPr>
-          <w:rStyle w:val="ControlFlowTok"/>
-        </w:rPr>
-        <w:t xml:space="preserve">else</w:t>
-      </w:r>
-      <w:r>
-        <w:rPr>
-          <w:rStyle w:val="NormalTok"/>
-        </w:rPr>
-        <w:t xml:space="preserve"> </w:t>
-      </w:r>
-      <w:r>
-        <w:rPr>
-          <w:rStyle w:val="FunctionTok"/>
-        </w:rPr>
-        <w:t xml:space="preserve">list</w:t>
-      </w:r>
-      <w:r>
-        <w:rPr>
-          <w:rStyle w:val="NormalTok"/>
-        </w:rPr>
-        <w:t xml:space="preserve">()</w:t>
+        <w:t xml:space="preserve">"%.6f"</w:t>
+      </w:r>
+      <w:r>
+        <w:rPr>
+          <w:rStyle w:val="NormalTok"/>
+        </w:rPr>
+        <w:t xml:space="preserve">, x)</w:t>
       </w:r>
     </w:p>
     <w:bookmarkStart w:id="20" w:name="overview"/>
@@ -539,175 +638,16 @@
     </w:p>
     <w:p>
       <w:pPr>
-        <w:pStyle w:val="SourceCode"/>
-      </w:pPr>
-      <w:r>
-        <w:rPr>
-          <w:rStyle w:val="ControlFlowTok"/>
-        </w:rPr>
-        <w:t xml:space="preserve">if</w:t>
-      </w:r>
-      <w:r>
-        <w:rPr>
-          <w:rStyle w:val="NormalTok"/>
-        </w:rPr>
-        <w:t xml:space="preserve"> (</w:t>
-      </w:r>
-      <w:r>
-        <w:rPr>
-          <w:rStyle w:val="FunctionTok"/>
-        </w:rPr>
-        <w:t xml:space="preserve">length</w:t>
-      </w:r>
-      <w:r>
-        <w:rPr>
-          <w:rStyle w:val="NormalTok"/>
-        </w:rPr>
-        <w:t xml:space="preserve">(cleaning)) {</w:t>
-      </w:r>
-      <w:r>
-        <w:br/>
-      </w:r>
-      <w:r>
-        <w:rPr>
-          <w:rStyle w:val="NormalTok"/>
-        </w:rPr>
-        <w:t xml:space="preserve">  </w:t>
-      </w:r>
-      <w:r>
-        <w:rPr>
-          <w:rStyle w:val="FunctionTok"/>
-        </w:rPr>
-        <w:t xml:space="preserve">as.data.frame</w:t>
-      </w:r>
-      <w:r>
-        <w:rPr>
-          <w:rStyle w:val="NormalTok"/>
-        </w:rPr>
-        <w:t xml:space="preserve">(</w:t>
-      </w:r>
-      <w:r>
-        <w:rPr>
-          <w:rStyle w:val="FunctionTok"/>
-        </w:rPr>
-        <w:t xml:space="preserve">t</w:t>
-      </w:r>
-      <w:r>
-        <w:rPr>
-          <w:rStyle w:val="NormalTok"/>
-        </w:rPr>
-        <w:t xml:space="preserve">(</w:t>
-      </w:r>
-      <w:r>
-        <w:rPr>
-          <w:rStyle w:val="FunctionTok"/>
-        </w:rPr>
-        <w:t xml:space="preserve">unlist</w:t>
-      </w:r>
-      <w:r>
-        <w:rPr>
-          <w:rStyle w:val="NormalTok"/>
-        </w:rPr>
-        <w:t xml:space="preserve">(cleaning)), </w:t>
-      </w:r>
-      <w:r>
-        <w:rPr>
-          <w:rStyle w:val="AttributeTok"/>
-        </w:rPr>
-        <w:t xml:space="preserve">optional =</w:t>
-      </w:r>
-      <w:r>
-        <w:rPr>
-          <w:rStyle w:val="NormalTok"/>
-        </w:rPr>
+        <w:pStyle w:val="FirstParagraph"/>
+      </w:pPr>
+      <w:r>
+        <w:t xml:space="preserve">The pipeline kept 9 of 12 trials (dropped 3).</w:t>
+      </w:r>
+      <w:r>
         <w:t xml:space="preserve"> </w:t>
       </w:r>
       <w:r>
-        <w:rPr>
-          <w:rStyle w:val="ConstantTok"/>
-        </w:rPr>
-        <w:t xml:space="preserve">TRUE</w:t>
-      </w:r>
-      <w:r>
-        <w:rPr>
-          <w:rStyle w:val="NormalTok"/>
-        </w:rPr>
-        <w:t xml:space="preserve">)</w:t>
-      </w:r>
-      <w:r>
-        <w:br/>
-      </w:r>
-      <w:r>
-        <w:rPr>
-          <w:rStyle w:val="NormalTok"/>
-        </w:rPr>
-        <w:t xml:space="preserve">} </w:t>
-      </w:r>
-      <w:r>
-        <w:rPr>
-          <w:rStyle w:val="ControlFlowTok"/>
-        </w:rPr>
-        <w:t xml:space="preserve">else</w:t>
-      </w:r>
-      <w:r>
-        <w:rPr>
-          <w:rStyle w:val="NormalTok"/>
-        </w:rPr>
-        <w:t xml:space="preserve"> {</w:t>
-      </w:r>
-      <w:r>
-        <w:br/>
-      </w:r>
-      <w:r>
-        <w:rPr>
-          <w:rStyle w:val="NormalTok"/>
-        </w:rPr>
-        <w:t xml:space="preserve">  </w:t>
-      </w:r>
-      <w:r>
-        <w:rPr>
-          <w:rStyle w:val="FunctionTok"/>
-        </w:rPr>
-        <w:t xml:space="preserve">data.frame</w:t>
-      </w:r>
-      <w:r>
-        <w:rPr>
-          <w:rStyle w:val="NormalTok"/>
-        </w:rPr>
-        <w:t xml:space="preserve">(</w:t>
-      </w:r>
-      <w:r>
-        <w:rPr>
-          <w:rStyle w:val="AttributeTok"/>
-        </w:rPr>
-        <w:t xml:space="preserve">message =</w:t>
-      </w:r>
-      <w:r>
-        <w:rPr>
-          <w:rStyle w:val="NormalTok"/>
-        </w:rPr>
-        <w:t xml:space="preserve"> </w:t>
-      </w:r>
-      <w:r>
-        <w:rPr>
-          <w:rStyle w:val="StringTok"/>
-        </w:rPr>
-        <w:t xml:space="preserve">"No cleaning summary found. Run `make explore`."</w:t>
-      </w:r>
-      <w:r>
-        <w:rPr>
-          <w:rStyle w:val="NormalTok"/>
-        </w:rPr>
-        <w:t xml:space="preserve">)</w:t>
-      </w:r>
-      <w:r>
-        <w:br/>
-      </w:r>
-      <w:r>
-        <w:rPr>
-          <w:rStyle w:val="NormalTok"/>
-        </w:rPr>
-        <w:t xml:space="preserve">}</w:t>
+        <w:t xml:space="preserve">Settings: correct-only = TRUE, RT range = 200–2000 ms.</w:t>
       </w:r>
     </w:p>
     <w:p>
@@ -716,9 +656,392 @@
       </w:pPr>
       <w:r>
         <w:rPr>
+          <w:rStyle w:val="FunctionTok"/>
+        </w:rPr>
+        <w:t xml:space="preserve">data.frame</w:t>
+      </w:r>
+      <w:r>
+        <w:rPr>
+          <w:rStyle w:val="NormalTok"/>
+        </w:rPr>
+        <w:t xml:space="preserve">(</w:t>
+      </w:r>
+      <w:r>
+        <w:br/>
+      </w:r>
+      <w:r>
+        <w:rPr>
+          <w:rStyle w:val="NormalTok"/>
+        </w:rPr>
+        <w:t xml:space="preserve">  </w:t>
+      </w:r>
+      <w:r>
+        <w:rPr>
+          <w:rStyle w:val="AttributeTok"/>
+        </w:rPr>
+        <w:t xml:space="preserve">setting =</w:t>
+      </w:r>
+      <w:r>
+        <w:rPr>
+          <w:rStyle w:val="NormalTok"/>
+        </w:rPr>
+        <w:t xml:space="preserve"> </w:t>
+      </w:r>
+      <w:r>
+        <w:rPr>
+          <w:rStyle w:val="FunctionTok"/>
+        </w:rPr>
+        <w:t xml:space="preserve">c</w:t>
+      </w:r>
+      <w:r>
+        <w:rPr>
+          <w:rStyle w:val="NormalTok"/>
+        </w:rPr>
+        <w:t xml:space="preserve">(</w:t>
+      </w:r>
+      <w:r>
+        <w:rPr>
+          <w:rStyle w:val="StringTok"/>
+        </w:rPr>
+        <w:t xml:space="preserve">"correct_only"</w:t>
+      </w:r>
+      <w:r>
+        <w:rPr>
+          <w:rStyle w:val="NormalTok"/>
+        </w:rPr>
+        <w:t xml:space="preserve">,</w:t>
+      </w:r>
+      <w:r>
+        <w:rPr>
+          <w:rStyle w:val="StringTok"/>
+        </w:rPr>
+        <w:t xml:space="preserve">"rt_min_ms"</w:t>
+      </w:r>
+      <w:r>
+        <w:rPr>
+          <w:rStyle w:val="NormalTok"/>
+        </w:rPr>
+        <w:t xml:space="preserve">,</w:t>
+      </w:r>
+      <w:r>
+        <w:rPr>
+          <w:rStyle w:val="StringTok"/>
+        </w:rPr>
+        <w:t xml:space="preserve">"rt_max_ms"</w:t>
+      </w:r>
+      <w:r>
+        <w:rPr>
+          <w:rStyle w:val="NormalTok"/>
+        </w:rPr>
+        <w:t xml:space="preserve">,</w:t>
+      </w:r>
+      <w:r>
+        <w:rPr>
+          <w:rStyle w:val="StringTok"/>
+        </w:rPr>
+        <w:t xml:space="preserve">"total_trials"</w:t>
+      </w:r>
+      <w:r>
+        <w:rPr>
+          <w:rStyle w:val="NormalTok"/>
+        </w:rPr>
+        <w:t xml:space="preserve">,</w:t>
+      </w:r>
+      <w:r>
+        <w:rPr>
+          <w:rStyle w:val="StringTok"/>
+        </w:rPr>
+        <w:t xml:space="preserve">"kept_trials"</w:t>
+      </w:r>
+      <w:r>
+        <w:rPr>
+          <w:rStyle w:val="NormalTok"/>
+        </w:rPr>
+        <w:t xml:space="preserve">,</w:t>
+      </w:r>
+      <w:r>
+        <w:rPr>
+          <w:rStyle w:val="StringTok"/>
+        </w:rPr>
+        <w:t xml:space="preserve">"dropped_trials"</w:t>
+      </w:r>
+      <w:r>
+        <w:rPr>
+          <w:rStyle w:val="NormalTok"/>
+        </w:rPr>
+        <w:t xml:space="preserve">),</w:t>
+      </w:r>
+      <w:r>
+        <w:br/>
+      </w:r>
+      <w:r>
+        <w:rPr>
+          <w:rStyle w:val="NormalTok"/>
+        </w:rPr>
+        <w:t xml:space="preserve">  </w:t>
+      </w:r>
+      <w:r>
+        <w:rPr>
+          <w:rStyle w:val="AttributeTok"/>
+        </w:rPr>
+        <w:t xml:space="preserve">value =</w:t>
+      </w:r>
+      <w:r>
+        <w:rPr>
+          <w:rStyle w:val="NormalTok"/>
+        </w:rPr>
+        <w:t xml:space="preserve"> </w:t>
+      </w:r>
+      <w:r>
+        <w:rPr>
+          <w:rStyle w:val="FunctionTok"/>
+        </w:rPr>
+        <w:t xml:space="preserve">c</w:t>
+      </w:r>
+      <w:r>
+        <w:rPr>
+          <w:rStyle w:val="NormalTok"/>
+        </w:rPr>
+        <w:t xml:space="preserve">(</w:t>
+      </w:r>
+      <w:r>
+        <w:br/>
+      </w:r>
+      <w:r>
+        <w:rPr>
+          <w:rStyle w:val="NormalTok"/>
+        </w:rPr>
+        <w:t xml:space="preserve">    </w:t>
+      </w:r>
+      <w:r>
+        <w:rPr>
+          <w:rStyle w:val="FunctionTok"/>
+        </w:rPr>
+        <w:t xml:space="preserve">as.character</w:t>
+      </w:r>
+      <w:r>
+        <w:rPr>
+          <w:rStyle w:val="NormalTok"/>
+        </w:rPr>
+        <w:t xml:space="preserve">(cleaning</w:t>
+      </w:r>
+      <w:r>
+        <w:rPr>
+          <w:rStyle w:val="SpecialCharTok"/>
+        </w:rPr>
+        <w:t xml:space="preserve">$</w:t>
+      </w:r>
+      <w:r>
+        <w:rPr>
+          <w:rStyle w:val="NormalTok"/>
+        </w:rPr>
+        <w:t xml:space="preserve">trimming</w:t>
+      </w:r>
+      <w:r>
+        <w:rPr>
+          <w:rStyle w:val="SpecialCharTok"/>
+        </w:rPr>
+        <w:t xml:space="preserve">$</w:t>
+      </w:r>
+      <w:r>
+        <w:rPr>
+          <w:rStyle w:val="NormalTok"/>
+        </w:rPr>
+        <w:t xml:space="preserve">correct_only),</w:t>
+      </w:r>
+      <w:r>
+        <w:br/>
+      </w:r>
+      <w:r>
+        <w:rPr>
+          <w:rStyle w:val="NormalTok"/>
+        </w:rPr>
+        <w:t xml:space="preserve">    cleaning</w:t>
+      </w:r>
+      <w:r>
+        <w:rPr>
+          <w:rStyle w:val="SpecialCharTok"/>
+        </w:rPr>
+        <w:t xml:space="preserve">$</w:t>
+      </w:r>
+      <w:r>
+        <w:rPr>
+          <w:rStyle w:val="NormalTok"/>
+        </w:rPr>
+        <w:t xml:space="preserve">trimming</w:t>
+      </w:r>
+      <w:r>
+        <w:rPr>
+          <w:rStyle w:val="SpecialCharTok"/>
+        </w:rPr>
+        <w:t xml:space="preserve">$</w:t>
+      </w:r>
+      <w:r>
+        <w:rPr>
+          <w:rStyle w:val="NormalTok"/>
+        </w:rPr>
+        <w:t xml:space="preserve">rt_min_ms,</w:t>
+      </w:r>
+      <w:r>
+        <w:br/>
+      </w:r>
+      <w:r>
+        <w:rPr>
+          <w:rStyle w:val="NormalTok"/>
+        </w:rPr>
+        <w:t xml:space="preserve">    cleaning</w:t>
+      </w:r>
+      <w:r>
+        <w:rPr>
+          <w:rStyle w:val="SpecialCharTok"/>
+        </w:rPr>
+        <w:t xml:space="preserve">$</w:t>
+      </w:r>
+      <w:r>
+        <w:rPr>
+          <w:rStyle w:val="NormalTok"/>
+        </w:rPr>
+        <w:t xml:space="preserve">trimming</w:t>
+      </w:r>
+      <w:r>
+        <w:rPr>
+          <w:rStyle w:val="SpecialCharTok"/>
+        </w:rPr>
+        <w:t xml:space="preserve">$</w:t>
+      </w:r>
+      <w:r>
+        <w:rPr>
+          <w:rStyle w:val="NormalTok"/>
+        </w:rPr>
+        <w:t xml:space="preserve">rt_max_ms,</w:t>
+      </w:r>
+      <w:r>
+        <w:br/>
+      </w:r>
+      <w:r>
+        <w:rPr>
+          <w:rStyle w:val="NormalTok"/>
+        </w:rPr>
+        <w:t xml:space="preserve">    cleaning</w:t>
+      </w:r>
+      <w:r>
+        <w:rPr>
+          <w:rStyle w:val="SpecialCharTok"/>
+        </w:rPr>
+        <w:t xml:space="preserve">$</w:t>
+      </w:r>
+      <w:r>
+        <w:rPr>
+          <w:rStyle w:val="NormalTok"/>
+        </w:rPr>
+        <w:t xml:space="preserve">counts</w:t>
+      </w:r>
+      <w:r>
+        <w:rPr>
+          <w:rStyle w:val="SpecialCharTok"/>
+        </w:rPr>
+        <w:t xml:space="preserve">$</w:t>
+      </w:r>
+      <w:r>
+        <w:rPr>
+          <w:rStyle w:val="NormalTok"/>
+        </w:rPr>
+        <w:t xml:space="preserve">total_trials,</w:t>
+      </w:r>
+      <w:r>
+        <w:br/>
+      </w:r>
+      <w:r>
+        <w:rPr>
+          <w:rStyle w:val="NormalTok"/>
+        </w:rPr>
+        <w:t xml:space="preserve">    cleaning</w:t>
+      </w:r>
+      <w:r>
+        <w:rPr>
+          <w:rStyle w:val="SpecialCharTok"/>
+        </w:rPr>
+        <w:t xml:space="preserve">$</w:t>
+      </w:r>
+      <w:r>
+        <w:rPr>
+          <w:rStyle w:val="NormalTok"/>
+        </w:rPr>
+        <w:t xml:space="preserve">counts</w:t>
+      </w:r>
+      <w:r>
+        <w:rPr>
+          <w:rStyle w:val="SpecialCharTok"/>
+        </w:rPr>
+        <w:t xml:space="preserve">$</w:t>
+      </w:r>
+      <w:r>
+        <w:rPr>
+          <w:rStyle w:val="NormalTok"/>
+        </w:rPr>
+        <w:t xml:space="preserve">kept_trials,</w:t>
+      </w:r>
+      <w:r>
+        <w:br/>
+      </w:r>
+      <w:r>
+        <w:rPr>
+          <w:rStyle w:val="NormalTok"/>
+        </w:rPr>
+        <w:t xml:space="preserve">    cleaning</w:t>
+      </w:r>
+      <w:r>
+        <w:rPr>
+          <w:rStyle w:val="SpecialCharTok"/>
+        </w:rPr>
+        <w:t xml:space="preserve">$</w:t>
+      </w:r>
+      <w:r>
+        <w:rPr>
+          <w:rStyle w:val="NormalTok"/>
+        </w:rPr>
+        <w:t xml:space="preserve">counts</w:t>
+      </w:r>
+      <w:r>
+        <w:rPr>
+          <w:rStyle w:val="SpecialCharTok"/>
+        </w:rPr>
+        <w:t xml:space="preserve">$</w:t>
+      </w:r>
+      <w:r>
+        <w:rPr>
+          <w:rStyle w:val="NormalTok"/>
+        </w:rPr>
+        <w:t xml:space="preserve">dropped_trials</w:t>
+      </w:r>
+      <w:r>
+        <w:br/>
+      </w:r>
+      <w:r>
+        <w:rPr>
+          <w:rStyle w:val="NormalTok"/>
+        </w:rPr>
+        <w:t xml:space="preserve">  )</w:t>
+      </w:r>
+      <w:r>
+        <w:br/>
+      </w:r>
+      <w:r>
+        <w:rPr>
+          <w:rStyle w:val="NormalTok"/>
+        </w:rPr>
+        <w:t xml:space="preserve">)</w:t>
+      </w:r>
+    </w:p>
+    <w:p>
+      <w:pPr>
+        <w:pStyle w:val="SourceCode"/>
+      </w:pPr>
+      <w:r>
+        <w:rPr>
           <w:rStyle w:val="VerbatimChar"/>
         </w:rPr>
-        <w:t xml:space="preserve">                 timestamp trimming.correct_only trimming.rt_min_ms</w:t>
+        <w:t xml:space="preserve">         setting value</w:t>
       </w:r>
       <w:r>
         <w:br/>
@@ -727,7 +1050,7 @@
         <w:rPr>
           <w:rStyle w:val="VerbatimChar"/>
         </w:rPr>
-        <w:t xml:space="preserve">1 2025-10-31T11:47:42+0000                  TRUE                200</w:t>
+        <w:t xml:space="preserve">1   correct_only  TRUE</w:t>
       </w:r>
       <w:r>
         <w:br/>
@@ -736,7 +1059,7 @@
         <w:rPr>
           <w:rStyle w:val="VerbatimChar"/>
         </w:rPr>
-        <w:t xml:space="preserve">  trimming.rt_max_ms counts.total_trials counts.kept_trials</w:t>
+        <w:t xml:space="preserve">2      rt_min_ms   200</w:t>
       </w:r>
       <w:r>
         <w:br/>
@@ -745,7 +1068,7 @@
         <w:rPr>
           <w:rStyle w:val="VerbatimChar"/>
         </w:rPr>
-        <w:t xml:space="preserve">1               2000                  12                  9</w:t>
+        <w:t xml:space="preserve">3      rt_max_ms  2000</w:t>
       </w:r>
       <w:r>
         <w:br/>
@@ -754,7 +1077,7 @@
         <w:rPr>
           <w:rStyle w:val="VerbatimChar"/>
         </w:rPr>
-        <w:t xml:space="preserve">  counts.dropped_trials</w:t>
+        <w:t xml:space="preserve">4   total_trials    12</w:t>
       </w:r>
       <w:r>
         <w:br/>
@@ -763,7 +1086,16 @@
         <w:rPr>
           <w:rStyle w:val="VerbatimChar"/>
         </w:rPr>
-        <w:t xml:space="preserve">1                     3</w:t>
+        <w:t xml:space="preserve">5    kept_trials     9</w:t>
+      </w:r>
+      <w:r>
+        <w:br/>
+      </w:r>
+      <w:r>
+        <w:rPr>
+          <w:rStyle w:val="VerbatimChar"/>
+        </w:rPr>
+        <w:t xml:space="preserve">6 dropped_trials     3</w:t>
       </w:r>
     </w:p>
     <w:bookmarkEnd w:id="21"/>
@@ -778,78 +1110,345 @@
     </w:p>
     <w:p>
       <w:pPr>
-        <w:pStyle w:val="SourceCode"/>
-      </w:pPr>
-      <w:r>
-        <w:rPr>
-          <w:rStyle w:val="FunctionTok"/>
-        </w:rPr>
-        <w:t xml:space="preserve">as.data.frame</w:t>
-      </w:r>
-      <w:r>
-        <w:rPr>
-          <w:rStyle w:val="NormalTok"/>
-        </w:rPr>
-        <w:t xml:space="preserve">(</w:t>
-      </w:r>
-      <w:r>
-        <w:rPr>
-          <w:rStyle w:val="FunctionTok"/>
-        </w:rPr>
-        <w:t xml:space="preserve">t</w:t>
-      </w:r>
-      <w:r>
-        <w:rPr>
-          <w:rStyle w:val="NormalTok"/>
-        </w:rPr>
-        <w:t xml:space="preserve">(</w:t>
-      </w:r>
-      <w:r>
-        <w:rPr>
-          <w:rStyle w:val="FunctionTok"/>
-        </w:rPr>
-        <w:t xml:space="preserve">unlist</w:t>
-      </w:r>
-      <w:r>
-        <w:rPr>
-          <w:rStyle w:val="NormalTok"/>
-        </w:rPr>
-        <w:t xml:space="preserve">(metrics)), </w:t>
-      </w:r>
-      <w:r>
-        <w:rPr>
-          <w:rStyle w:val="AttributeTok"/>
-        </w:rPr>
-        <w:t xml:space="preserve">optional =</w:t>
-      </w:r>
-      <w:r>
-        <w:rPr>
-          <w:rStyle w:val="NormalTok"/>
-        </w:rPr>
-        <w:t xml:space="preserve"> </w:t>
-      </w:r>
-      <w:r>
-        <w:rPr>
-          <w:rStyle w:val="ConstantTok"/>
-        </w:rPr>
-        <w:t xml:space="preserve">TRUE</w:t>
-      </w:r>
-      <w:r>
-        <w:rPr>
-          <w:rStyle w:val="NormalTok"/>
-        </w:rPr>
-        <w:t xml:space="preserve">)</w:t>
+        <w:pStyle w:val="FirstParagraph"/>
+      </w:pPr>
+      <w:r>
+        <w:t xml:space="preserve">Model: lm(mean_log_rt ~ log_freq + strokes) (N = )</w:t>
       </w:r>
     </w:p>
     <w:p>
       <w:pPr>
+        <w:pStyle w:val="BodyText"/>
+      </w:pPr>
+      <w:r>
+        <w:t xml:space="preserve">R² = 0.998.</w:t>
+      </w:r>
+    </w:p>
+    <w:p>
+      <w:pPr>
+        <w:pStyle w:val="BodyText"/>
+      </w:pPr>
+      <w:r>
+        <w:t xml:space="preserve">Coefficients:</w:t>
+      </w:r>
+    </w:p>
+    <w:p>
+      <w:pPr>
         <w:pStyle w:val="SourceCode"/>
       </w:pPr>
       <w:r>
         <w:rPr>
+          <w:rStyle w:val="FunctionTok"/>
+        </w:rPr>
+        <w:t xml:space="preserve">data.frame</w:t>
+      </w:r>
+      <w:r>
+        <w:rPr>
+          <w:rStyle w:val="NormalTok"/>
+        </w:rPr>
+        <w:t xml:space="preserve">(</w:t>
+      </w:r>
+      <w:r>
+        <w:br/>
+      </w:r>
+      <w:r>
+        <w:rPr>
+          <w:rStyle w:val="NormalTok"/>
+        </w:rPr>
+        <w:t xml:space="preserve">  </w:t>
+      </w:r>
+      <w:r>
+        <w:rPr>
+          <w:rStyle w:val="AttributeTok"/>
+        </w:rPr>
+        <w:t xml:space="preserve">term =</w:t>
+      </w:r>
+      <w:r>
+        <w:rPr>
+          <w:rStyle w:val="NormalTok"/>
+        </w:rPr>
+        <w:t xml:space="preserve"> </w:t>
+      </w:r>
+      <w:r>
+        <w:rPr>
+          <w:rStyle w:val="FunctionTok"/>
+        </w:rPr>
+        <w:t xml:space="preserve">c</w:t>
+      </w:r>
+      <w:r>
+        <w:rPr>
+          <w:rStyle w:val="NormalTok"/>
+        </w:rPr>
+        <w:t xml:space="preserve">(</w:t>
+      </w:r>
+      <w:r>
+        <w:rPr>
+          <w:rStyle w:val="StringTok"/>
+        </w:rPr>
+        <w:t xml:space="preserve">"intercept"</w:t>
+      </w:r>
+      <w:r>
+        <w:rPr>
+          <w:rStyle w:val="NormalTok"/>
+        </w:rPr>
+        <w:t xml:space="preserve">,</w:t>
+      </w:r>
+      <w:r>
+        <w:rPr>
+          <w:rStyle w:val="StringTok"/>
+        </w:rPr>
+        <w:t xml:space="preserve">"log_freq"</w:t>
+      </w:r>
+      <w:r>
+        <w:rPr>
+          <w:rStyle w:val="NormalTok"/>
+        </w:rPr>
+        <w:t xml:space="preserve">,</w:t>
+      </w:r>
+      <w:r>
+        <w:rPr>
+          <w:rStyle w:val="StringTok"/>
+        </w:rPr>
+        <w:t xml:space="preserve">"strokes"</w:t>
+      </w:r>
+      <w:r>
+        <w:rPr>
+          <w:rStyle w:val="NormalTok"/>
+        </w:rPr>
+        <w:t xml:space="preserve">),</w:t>
+      </w:r>
+      <w:r>
+        <w:br/>
+      </w:r>
+      <w:r>
+        <w:rPr>
+          <w:rStyle w:val="NormalTok"/>
+        </w:rPr>
+        <w:t xml:space="preserve">  </w:t>
+      </w:r>
+      <w:r>
+        <w:rPr>
+          <w:rStyle w:val="AttributeTok"/>
+        </w:rPr>
+        <w:t xml:space="preserve">estimate =</w:t>
+      </w:r>
+      <w:r>
+        <w:rPr>
+          <w:rStyle w:val="NormalTok"/>
+        </w:rPr>
+        <w:t xml:space="preserve"> </w:t>
+      </w:r>
+      <w:r>
+        <w:rPr>
+          <w:rStyle w:val="FunctionTok"/>
+        </w:rPr>
+        <w:t xml:space="preserve">c</w:t>
+      </w:r>
+      <w:r>
+        <w:rPr>
+          <w:rStyle w:val="NormalTok"/>
+        </w:rPr>
+        <w:t xml:space="preserve">(</w:t>
+      </w:r>
+      <w:r>
+        <w:br/>
+      </w:r>
+      <w:r>
+        <w:rPr>
+          <w:rStyle w:val="NormalTok"/>
+        </w:rPr>
+        <w:t xml:space="preserve">    </w:t>
+      </w:r>
+      <w:r>
+        <w:rPr>
+          <w:rStyle w:val="FunctionTok"/>
+        </w:rPr>
+        <w:t xml:space="preserve">fmt6</w:t>
+      </w:r>
+      <w:r>
+        <w:rPr>
+          <w:rStyle w:val="NormalTok"/>
+        </w:rPr>
+        <w:t xml:space="preserve">(</w:t>
+      </w:r>
+      <w:r>
+        <w:rPr>
+          <w:rStyle w:val="FunctionTok"/>
+        </w:rPr>
+        <w:t xml:space="preserve">as.numeric</w:t>
+      </w:r>
+      <w:r>
+        <w:rPr>
+          <w:rStyle w:val="NormalTok"/>
+        </w:rPr>
+        <w:t xml:space="preserve">(metrics</w:t>
+      </w:r>
+      <w:r>
+        <w:rPr>
+          <w:rStyle w:val="SpecialCharTok"/>
+        </w:rPr>
+        <w:t xml:space="preserve">$</w:t>
+      </w:r>
+      <w:r>
+        <w:rPr>
+          <w:rStyle w:val="NormalTok"/>
+        </w:rPr>
+        <w:t xml:space="preserve">coefficients</w:t>
+      </w:r>
+      <w:r>
+        <w:rPr>
+          <w:rStyle w:val="SpecialCharTok"/>
+        </w:rPr>
+        <w:t xml:space="preserve">$</w:t>
+      </w:r>
+      <w:r>
+        <w:rPr>
+          <w:rStyle w:val="NormalTok"/>
+        </w:rPr>
+        <w:t xml:space="preserve">intercept)),</w:t>
+      </w:r>
+      <w:r>
+        <w:br/>
+      </w:r>
+      <w:r>
+        <w:rPr>
+          <w:rStyle w:val="NormalTok"/>
+        </w:rPr>
+        <w:t xml:space="preserve">    </w:t>
+      </w:r>
+      <w:r>
+        <w:rPr>
+          <w:rStyle w:val="FunctionTok"/>
+        </w:rPr>
+        <w:t xml:space="preserve">fmt6</w:t>
+      </w:r>
+      <w:r>
+        <w:rPr>
+          <w:rStyle w:val="NormalTok"/>
+        </w:rPr>
+        <w:t xml:space="preserve">(</w:t>
+      </w:r>
+      <w:r>
+        <w:rPr>
+          <w:rStyle w:val="FunctionTok"/>
+        </w:rPr>
+        <w:t xml:space="preserve">as.numeric</w:t>
+      </w:r>
+      <w:r>
+        <w:rPr>
+          <w:rStyle w:val="NormalTok"/>
+        </w:rPr>
+        <w:t xml:space="preserve">(metrics</w:t>
+      </w:r>
+      <w:r>
+        <w:rPr>
+          <w:rStyle w:val="SpecialCharTok"/>
+        </w:rPr>
+        <w:t xml:space="preserve">$</w:t>
+      </w:r>
+      <w:r>
+        <w:rPr>
+          <w:rStyle w:val="NormalTok"/>
+        </w:rPr>
+        <w:t xml:space="preserve">coefficients</w:t>
+      </w:r>
+      <w:r>
+        <w:rPr>
+          <w:rStyle w:val="SpecialCharTok"/>
+        </w:rPr>
+        <w:t xml:space="preserve">$</w:t>
+      </w:r>
+      <w:r>
+        <w:rPr>
+          <w:rStyle w:val="NormalTok"/>
+        </w:rPr>
+        <w:t xml:space="preserve">log_freq)),</w:t>
+      </w:r>
+      <w:r>
+        <w:br/>
+      </w:r>
+      <w:r>
+        <w:rPr>
+          <w:rStyle w:val="NormalTok"/>
+        </w:rPr>
+        <w:t xml:space="preserve">    </w:t>
+      </w:r>
+      <w:r>
+        <w:rPr>
+          <w:rStyle w:val="FunctionTok"/>
+        </w:rPr>
+        <w:t xml:space="preserve">fmt6</w:t>
+      </w:r>
+      <w:r>
+        <w:rPr>
+          <w:rStyle w:val="NormalTok"/>
+        </w:rPr>
+        <w:t xml:space="preserve">(</w:t>
+      </w:r>
+      <w:r>
+        <w:rPr>
+          <w:rStyle w:val="FunctionTok"/>
+        </w:rPr>
+        <w:t xml:space="preserve">as.numeric</w:t>
+      </w:r>
+      <w:r>
+        <w:rPr>
+          <w:rStyle w:val="NormalTok"/>
+        </w:rPr>
+        <w:t xml:space="preserve">(metrics</w:t>
+      </w:r>
+      <w:r>
+        <w:rPr>
+          <w:rStyle w:val="SpecialCharTok"/>
+        </w:rPr>
+        <w:t xml:space="preserve">$</w:t>
+      </w:r>
+      <w:r>
+        <w:rPr>
+          <w:rStyle w:val="NormalTok"/>
+        </w:rPr>
+        <w:t xml:space="preserve">coefficients</w:t>
+      </w:r>
+      <w:r>
+        <w:rPr>
+          <w:rStyle w:val="SpecialCharTok"/>
+        </w:rPr>
+        <w:t xml:space="preserve">$</w:t>
+      </w:r>
+      <w:r>
+        <w:rPr>
+          <w:rStyle w:val="NormalTok"/>
+        </w:rPr>
+        <w:t xml:space="preserve">strokes))</w:t>
+      </w:r>
+      <w:r>
+        <w:br/>
+      </w:r>
+      <w:r>
+        <w:rPr>
+          <w:rStyle w:val="NormalTok"/>
+        </w:rPr>
+        <w:t xml:space="preserve">  )</w:t>
+      </w:r>
+      <w:r>
+        <w:br/>
+      </w:r>
+      <w:r>
+        <w:rPr>
+          <w:rStyle w:val="NormalTok"/>
+        </w:rPr>
+        <w:t xml:space="preserve">)</w:t>
+      </w:r>
+    </w:p>
+    <w:p>
+      <w:pPr>
+        <w:pStyle w:val="SourceCode"/>
+      </w:pPr>
+      <w:r>
+        <w:rPr>
           <w:rStyle w:val="VerbatimChar"/>
         </w:rPr>
-        <w:t xml:space="preserve">                 timestamp                                model FALSE</w:t>
+        <w:t xml:space="preserve">       term  estimate</w:t>
       </w:r>
       <w:r>
         <w:br/>
@@ -858,7 +1457,7 @@
         <w:rPr>
           <w:rStyle w:val="VerbatimChar"/>
         </w:rPr>
-        <w:t xml:space="preserve">1 2025-10-31T11:46:50+0000 lm(mean_log_rt ~ log_freq + strokes)     4</w:t>
+        <w:t xml:space="preserve">1 intercept  6.832225</w:t>
       </w:r>
       <w:r>
         <w:br/>
@@ -867,7 +1466,7 @@
         <w:rPr>
           <w:rStyle w:val="VerbatimChar"/>
         </w:rPr>
-        <w:t xml:space="preserve">  coefficients.intercept coefficients.log_freq coefficients.strokes       r2</w:t>
+        <w:t xml:space="preserve">2  log_freq -0.246769</w:t>
       </w:r>
       <w:r>
         <w:br/>
@@ -876,7 +1475,7 @@
         <w:rPr>
           <w:rStyle w:val="VerbatimChar"/>
         </w:rPr>
-        <w:t xml:space="preserve">1               6.832225             -0.246769             0.034337 0.997707</w:t>
+        <w:t xml:space="preserve">3   strokes  0.034337</w:t>
       </w:r>
     </w:p>
     <w:bookmarkEnd w:id="22"/>

</xml_diff>

<commit_message>
build(outputs): regenerate cleaning + report artefacts (#6)
</commit_message>
<xml_diff>
--- a/outputs/reports/analysis.docx
+++ b/outputs/reports/analysis.docx
@@ -427,6 +427,132 @@
       </w:r>
       <w:r>
         <w:rPr>
+          <w:rStyle w:val="FunctionTok"/>
+        </w:rPr>
+        <w:t xml:space="preserve">stopifnot</w:t>
+      </w:r>
+      <w:r>
+        <w:rPr>
+          <w:rStyle w:val="NormalTok"/>
+        </w:rPr>
+        <w:t xml:space="preserve">(</w:t>
+      </w:r>
+      <w:r>
+        <w:rPr>
+          <w:rStyle w:val="SpecialCharTok"/>
+        </w:rPr>
+        <w:t xml:space="preserve">!</w:t>
+      </w:r>
+      <w:r>
+        <w:rPr>
+          <w:rStyle w:val="FunctionTok"/>
+        </w:rPr>
+        <w:t xml:space="preserve">is.null</w:t>
+      </w:r>
+      <w:r>
+        <w:rPr>
+          <w:rStyle w:val="NormalTok"/>
+        </w:rPr>
+        <w:t xml:space="preserve">(metrics</w:t>
+      </w:r>
+      <w:r>
+        <w:rPr>
+          <w:rStyle w:val="SpecialCharTok"/>
+        </w:rPr>
+        <w:t xml:space="preserve">$</w:t>
+      </w:r>
+      <w:r>
+        <w:rPr>
+          <w:rStyle w:val="NormalTok"/>
+        </w:rPr>
+        <w:t xml:space="preserve">n_obs))</w:t>
+      </w:r>
+      <w:r>
+        <w:br/>
+      </w:r>
+      <w:r>
+        <w:rPr>
+          <w:rStyle w:val="NormalTok"/>
+        </w:rPr>
+        <w:t xml:space="preserve">N </w:t>
+      </w:r>
+      <w:r>
+        <w:rPr>
+          <w:rStyle w:val="OtherTok"/>
+        </w:rPr>
+        <w:t xml:space="preserve">&lt;-</w:t>
+      </w:r>
+      <w:r>
+        <w:rPr>
+          <w:rStyle w:val="NormalTok"/>
+        </w:rPr>
+        <w:t xml:space="preserve"> </w:t>
+      </w:r>
+      <w:r>
+        <w:rPr>
+          <w:rStyle w:val="FunctionTok"/>
+        </w:rPr>
+        <w:t xml:space="preserve">as.integer</w:t>
+      </w:r>
+      <w:r>
+        <w:rPr>
+          <w:rStyle w:val="NormalTok"/>
+        </w:rPr>
+        <w:t xml:space="preserve">(metrics</w:t>
+      </w:r>
+      <w:r>
+        <w:rPr>
+          <w:rStyle w:val="SpecialCharTok"/>
+        </w:rPr>
+        <w:t xml:space="preserve">$</w:t>
+      </w:r>
+      <w:r>
+        <w:rPr>
+          <w:rStyle w:val="NormalTok"/>
+        </w:rPr>
+        <w:t xml:space="preserve">n_obs)</w:t>
+      </w:r>
+      <w:r>
+        <w:br/>
+      </w:r>
+      <w:r>
+        <w:rPr>
+          <w:rStyle w:val="FunctionTok"/>
+        </w:rPr>
+        <w:t xml:space="preserve">stopifnot</w:t>
+      </w:r>
+      <w:r>
+        <w:rPr>
+          <w:rStyle w:val="NormalTok"/>
+        </w:rPr>
+        <w:t xml:space="preserve">(</w:t>
+      </w:r>
+      <w:r>
+        <w:rPr>
+          <w:rStyle w:val="SpecialCharTok"/>
+        </w:rPr>
+        <w:t xml:space="preserve">!</w:t>
+      </w:r>
+      <w:r>
+        <w:rPr>
+          <w:rStyle w:val="FunctionTok"/>
+        </w:rPr>
+        <w:t xml:space="preserve">is.na</w:t>
+      </w:r>
+      <w:r>
+        <w:rPr>
+          <w:rStyle w:val="NormalTok"/>
+        </w:rPr>
+        <w:t xml:space="preserve">(N))</w:t>
+      </w:r>
+      <w:r>
+        <w:br/>
+      </w:r>
+      <w:r>
+        <w:br/>
+      </w:r>
+      <w:r>
+        <w:rPr>
           <w:rStyle w:val="CommentTok"/>
         </w:rPr>
         <w:t xml:space="preserve"># helpers for formatting</w:t>
@@ -1113,7 +1239,7 @@
         <w:pStyle w:val="FirstParagraph"/>
       </w:pPr>
       <w:r>
-        <w:t xml:space="preserve">Model: lm(mean_log_rt ~ log_freq + strokes) (N = )</w:t>
+        <w:t xml:space="preserve">Model: lm(mean_log_rt ~ log_freq + strokes) (N = 4)</w:t>
       </w:r>
     </w:p>
     <w:p>
@@ -1494,36 +1620,9 @@
       </w:pPr>
       <w:r>
         <w:rPr>
-          <w:rStyle w:val="ControlFlowTok"/>
-        </w:rPr>
-        <w:t xml:space="preserve">if</w:t>
-      </w:r>
-      <w:r>
-        <w:rPr>
-          <w:rStyle w:val="NormalTok"/>
-        </w:rPr>
-        <w:t xml:space="preserve"> (</w:t>
-      </w:r>
-      <w:r>
-        <w:rPr>
-          <w:rStyle w:val="FunctionTok"/>
-        </w:rPr>
-        <w:t xml:space="preserve">file.exists</w:t>
-      </w:r>
-      <w:r>
-        <w:rPr>
-          <w:rStyle w:val="NormalTok"/>
-        </w:rPr>
-        <w:t xml:space="preserve">(fig_path)) {</w:t>
-      </w:r>
-      <w:r>
-        <w:br/>
-      </w:r>
-      <w:r>
-        <w:rPr>
-          <w:rStyle w:val="NormalTok"/>
-        </w:rPr>
-        <w:t xml:space="preserve">  knitr</w:t>
+          <w:rStyle w:val="NormalTok"/>
+        </w:rPr>
+        <w:t xml:space="preserve">knitr</w:t>
       </w:r>
       <w:r>
         <w:rPr>
@@ -1542,69 +1641,6 @@
           <w:rStyle w:val="NormalTok"/>
         </w:rPr>
         <w:t xml:space="preserve">(fig_path)</w:t>
-      </w:r>
-      <w:r>
-        <w:br/>
-      </w:r>
-      <w:r>
-        <w:rPr>
-          <w:rStyle w:val="NormalTok"/>
-        </w:rPr>
-        <w:t xml:space="preserve">} </w:t>
-      </w:r>
-      <w:r>
-        <w:rPr>
-          <w:rStyle w:val="ControlFlowTok"/>
-        </w:rPr>
-        <w:t xml:space="preserve">else</w:t>
-      </w:r>
-      <w:r>
-        <w:rPr>
-          <w:rStyle w:val="NormalTok"/>
-        </w:rPr>
-        <w:t xml:space="preserve"> {</w:t>
-      </w:r>
-      <w:r>
-        <w:br/>
-      </w:r>
-      <w:r>
-        <w:rPr>
-          <w:rStyle w:val="NormalTok"/>
-        </w:rPr>
-        <w:t xml:space="preserve">  </w:t>
-      </w:r>
-      <w:r>
-        <w:rPr>
-          <w:rStyle w:val="FunctionTok"/>
-        </w:rPr>
-        <w:t xml:space="preserve">cat</w:t>
-      </w:r>
-      <w:r>
-        <w:rPr>
-          <w:rStyle w:val="NormalTok"/>
-        </w:rPr>
-        <w:t xml:space="preserve">(</w:t>
-      </w:r>
-      <w:r>
-        <w:rPr>
-          <w:rStyle w:val="StringTok"/>
-        </w:rPr>
-        <w:t xml:space="preserve">"Figure not found: "</w:t>
-      </w:r>
-      <w:r>
-        <w:rPr>
-          <w:rStyle w:val="NormalTok"/>
-        </w:rPr>
-        <w:t xml:space="preserve">, fig_path)</w:t>
-      </w:r>
-      <w:r>
-        <w:br/>
-      </w:r>
-      <w:r>
-        <w:rPr>
-          <w:rStyle w:val="NormalTok"/>
-        </w:rPr>
-        <w:t xml:space="preserve">}</w:t>
       </w:r>
     </w:p>
     <w:p>

</xml_diff>

<commit_message>
refactor(pipeline): filter once in 01_prepare; explore reads filtered trials; switch to full SCLP+CLD via config (no fallbacks) (#6)
</commit_message>
<xml_diff>
--- a/outputs/reports/analysis.docx
+++ b/outputs/reports/analysis.docx
@@ -767,7 +767,7 @@
         <w:pStyle w:val="FirstParagraph"/>
       </w:pPr>
       <w:r>
-        <w:t xml:space="preserve">The pipeline kept 9 of 12 trials (dropped 3).</w:t>
+        <w:t xml:space="preserve">The pipeline kept NA of 376101 trials (dropped NA).</w:t>
       </w:r>
       <w:r>
         <w:t xml:space="preserve"> </w:t>
@@ -1167,7 +1167,7 @@
         <w:rPr>
           <w:rStyle w:val="VerbatimChar"/>
         </w:rPr>
-        <w:t xml:space="preserve">         setting value</w:t>
+        <w:t xml:space="preserve">         setting  value</w:t>
       </w:r>
       <w:r>
         <w:br/>
@@ -1176,7 +1176,7 @@
         <w:rPr>
           <w:rStyle w:val="VerbatimChar"/>
         </w:rPr>
-        <w:t xml:space="preserve">1   correct_only  TRUE</w:t>
+        <w:t xml:space="preserve">1   correct_only   TRUE</w:t>
       </w:r>
       <w:r>
         <w:br/>
@@ -1185,7 +1185,7 @@
         <w:rPr>
           <w:rStyle w:val="VerbatimChar"/>
         </w:rPr>
-        <w:t xml:space="preserve">2      rt_min_ms   200</w:t>
+        <w:t xml:space="preserve">2      rt_min_ms    200</w:t>
       </w:r>
       <w:r>
         <w:br/>
@@ -1194,7 +1194,7 @@
         <w:rPr>
           <w:rStyle w:val="VerbatimChar"/>
         </w:rPr>
-        <w:t xml:space="preserve">3      rt_max_ms  2000</w:t>
+        <w:t xml:space="preserve">3      rt_max_ms   2000</w:t>
       </w:r>
       <w:r>
         <w:br/>
@@ -1203,7 +1203,7 @@
         <w:rPr>
           <w:rStyle w:val="VerbatimChar"/>
         </w:rPr>
-        <w:t xml:space="preserve">4   total_trials    12</w:t>
+        <w:t xml:space="preserve">4   total_trials 376101</w:t>
       </w:r>
       <w:r>
         <w:br/>
@@ -1212,7 +1212,7 @@
         <w:rPr>
           <w:rStyle w:val="VerbatimChar"/>
         </w:rPr>
-        <w:t xml:space="preserve">5    kept_trials     9</w:t>
+        <w:t xml:space="preserve">5    kept_trials     NA</w:t>
       </w:r>
       <w:r>
         <w:br/>
@@ -1221,7 +1221,7 @@
         <w:rPr>
           <w:rStyle w:val="VerbatimChar"/>
         </w:rPr>
-        <w:t xml:space="preserve">6 dropped_trials     3</w:t>
+        <w:t xml:space="preserve">6 dropped_trials     NA</w:t>
       </w:r>
     </w:p>
     <w:bookmarkEnd w:id="21"/>
@@ -1239,7 +1239,7 @@
         <w:pStyle w:val="FirstParagraph"/>
       </w:pPr>
       <w:r>
-        <w:t xml:space="preserve">Model: lm(mean_log_rt ~ log_freq + strokes) (N = 4)</w:t>
+        <w:t xml:space="preserve">Model: lm(mean_log_rt ~ log_freq + strokes) (N = 3852)</w:t>
       </w:r>
     </w:p>
     <w:p>
@@ -1247,7 +1247,7 @@
         <w:pStyle w:val="BodyText"/>
       </w:pPr>
       <w:r>
-        <w:t xml:space="preserve">R² = 0.998.</w:t>
+        <w:t xml:space="preserve">R² = 0.434.</w:t>
       </w:r>
     </w:p>
     <w:p>
@@ -1583,7 +1583,7 @@
         <w:rPr>
           <w:rStyle w:val="VerbatimChar"/>
         </w:rPr>
-        <w:t xml:space="preserve">1 intercept  6.832225</w:t>
+        <w:t xml:space="preserve">1 intercept  6.452355</w:t>
       </w:r>
       <w:r>
         <w:br/>
@@ -1592,7 +1592,7 @@
         <w:rPr>
           <w:rStyle w:val="VerbatimChar"/>
         </w:rPr>
-        <w:t xml:space="preserve">2  log_freq -0.246769</w:t>
+        <w:t xml:space="preserve">2  log_freq -0.070823</w:t>
       </w:r>
       <w:r>
         <w:br/>
@@ -1601,7 +1601,7 @@
         <w:rPr>
           <w:rStyle w:val="VerbatimChar"/>
         </w:rPr>
-        <w:t xml:space="preserve">3   strokes  0.034337</w:t>
+        <w:t xml:space="preserve">3   strokes  0.013355</w:t>
       </w:r>
     </w:p>
     <w:bookmarkEnd w:id="22"/>

</xml_diff>

<commit_message>
refactor(pipeline): drop explore script; renumber model; generate histogram in prepare (#6)
</commit_message>
<xml_diff>
--- a/outputs/reports/analysis.docx
+++ b/outputs/reports/analysis.docx
@@ -767,7 +767,7 @@
         <w:pStyle w:val="FirstParagraph"/>
       </w:pPr>
       <w:r>
-        <w:t xml:space="preserve">The pipeline kept NA of 376101 trials (dropped NA).</w:t>
+        <w:t xml:space="preserve">The pipeline kept 276025 of 376101 trials (dropped 100076).</w:t>
       </w:r>
       <w:r>
         <w:t xml:space="preserve"> </w:t>
@@ -1212,7 +1212,7 @@
         <w:rPr>
           <w:rStyle w:val="VerbatimChar"/>
         </w:rPr>
-        <w:t xml:space="preserve">5    kept_trials     NA</w:t>
+        <w:t xml:space="preserve">5    kept_trials 276025</w:t>
       </w:r>
       <w:r>
         <w:br/>
@@ -1221,7 +1221,7 @@
         <w:rPr>
           <w:rStyle w:val="VerbatimChar"/>
         </w:rPr>
-        <w:t xml:space="preserve">6 dropped_trials     NA</w:t>
+        <w:t xml:space="preserve">6 dropped_trials 100076</w:t>
       </w:r>
     </w:p>
     <w:bookmarkEnd w:id="21"/>

</xml_diff>

<commit_message>
refactor: harden sclp imports and outputs
</commit_message>
<xml_diff>
--- a/outputs/reports/analysis.docx
+++ b/outputs/reports/analysis.docx
@@ -767,7 +767,7 @@
         <w:pStyle w:val="FirstParagraph"/>
       </w:pPr>
       <w:r>
-        <w:t xml:space="preserve">The pipeline kept 276025 of 376101 trials (dropped 100076).</w:t>
+        <w:t xml:space="preserve">The pipeline kept 137133 of 235016 trials (dropped 97883).</w:t>
       </w:r>
       <w:r>
         <w:t xml:space="preserve"> </w:t>
@@ -1203,7 +1203,7 @@
         <w:rPr>
           <w:rStyle w:val="VerbatimChar"/>
         </w:rPr>
-        <w:t xml:space="preserve">4   total_trials 376101</w:t>
+        <w:t xml:space="preserve">4   total_trials 235016</w:t>
       </w:r>
       <w:r>
         <w:br/>
@@ -1212,7 +1212,7 @@
         <w:rPr>
           <w:rStyle w:val="VerbatimChar"/>
         </w:rPr>
-        <w:t xml:space="preserve">5    kept_trials 276025</w:t>
+        <w:t xml:space="preserve">5    kept_trials 137133</w:t>
       </w:r>
       <w:r>
         <w:br/>
@@ -1221,391 +1221,11 @@
         <w:rPr>
           <w:rStyle w:val="VerbatimChar"/>
         </w:rPr>
-        <w:t xml:space="preserve">6 dropped_trials 100076</w:t>
+        <w:t xml:space="preserve">6 dropped_trials  97883</w:t>
       </w:r>
     </w:p>
     <w:bookmarkEnd w:id="21"/>
-    <w:bookmarkStart w:id="22" w:name="model-metrics"/>
-    <w:p>
-      <w:pPr>
-        <w:pStyle w:val="Heading2"/>
-      </w:pPr>
-      <w:r>
-        <w:t xml:space="preserve">Model Metrics</w:t>
-      </w:r>
-    </w:p>
-    <w:p>
-      <w:pPr>
-        <w:pStyle w:val="FirstParagraph"/>
-      </w:pPr>
-      <w:r>
-        <w:t xml:space="preserve">Model: lm(mean_log_rt ~ log_freq + strokes) (N = 3852)</w:t>
-      </w:r>
-    </w:p>
-    <w:p>
-      <w:pPr>
-        <w:pStyle w:val="BodyText"/>
-      </w:pPr>
-      <w:r>
-        <w:t xml:space="preserve">R² = 0.434.</w:t>
-      </w:r>
-    </w:p>
-    <w:p>
-      <w:pPr>
-        <w:pStyle w:val="BodyText"/>
-      </w:pPr>
-      <w:r>
-        <w:t xml:space="preserve">Coefficients:</w:t>
-      </w:r>
-    </w:p>
-    <w:p>
-      <w:pPr>
-        <w:pStyle w:val="SourceCode"/>
-      </w:pPr>
-      <w:r>
-        <w:rPr>
-          <w:rStyle w:val="FunctionTok"/>
-        </w:rPr>
-        <w:t xml:space="preserve">data.frame</w:t>
-      </w:r>
-      <w:r>
-        <w:rPr>
-          <w:rStyle w:val="NormalTok"/>
-        </w:rPr>
-        <w:t xml:space="preserve">(</w:t>
-      </w:r>
-      <w:r>
-        <w:br/>
-      </w:r>
-      <w:r>
-        <w:rPr>
-          <w:rStyle w:val="NormalTok"/>
-        </w:rPr>
-        <w:t xml:space="preserve">  </w:t>
-      </w:r>
-      <w:r>
-        <w:rPr>
-          <w:rStyle w:val="AttributeTok"/>
-        </w:rPr>
-        <w:t xml:space="preserve">term =</w:t>
-      </w:r>
-      <w:r>
-        <w:rPr>
-          <w:rStyle w:val="NormalTok"/>
-        </w:rPr>
-        <w:t xml:space="preserve"> </w:t>
-      </w:r>
-      <w:r>
-        <w:rPr>
-          <w:rStyle w:val="FunctionTok"/>
-        </w:rPr>
-        <w:t xml:space="preserve">c</w:t>
-      </w:r>
-      <w:r>
-        <w:rPr>
-          <w:rStyle w:val="NormalTok"/>
-        </w:rPr>
-        <w:t xml:space="preserve">(</w:t>
-      </w:r>
-      <w:r>
-        <w:rPr>
-          <w:rStyle w:val="StringTok"/>
-        </w:rPr>
-        <w:t xml:space="preserve">"intercept"</w:t>
-      </w:r>
-      <w:r>
-        <w:rPr>
-          <w:rStyle w:val="NormalTok"/>
-        </w:rPr>
-        <w:t xml:space="preserve">,</w:t>
-      </w:r>
-      <w:r>
-        <w:rPr>
-          <w:rStyle w:val="StringTok"/>
-        </w:rPr>
-        <w:t xml:space="preserve">"log_freq"</w:t>
-      </w:r>
-      <w:r>
-        <w:rPr>
-          <w:rStyle w:val="NormalTok"/>
-        </w:rPr>
-        <w:t xml:space="preserve">,</w:t>
-      </w:r>
-      <w:r>
-        <w:rPr>
-          <w:rStyle w:val="StringTok"/>
-        </w:rPr>
-        <w:t xml:space="preserve">"strokes"</w:t>
-      </w:r>
-      <w:r>
-        <w:rPr>
-          <w:rStyle w:val="NormalTok"/>
-        </w:rPr>
-        <w:t xml:space="preserve">),</w:t>
-      </w:r>
-      <w:r>
-        <w:br/>
-      </w:r>
-      <w:r>
-        <w:rPr>
-          <w:rStyle w:val="NormalTok"/>
-        </w:rPr>
-        <w:t xml:space="preserve">  </w:t>
-      </w:r>
-      <w:r>
-        <w:rPr>
-          <w:rStyle w:val="AttributeTok"/>
-        </w:rPr>
-        <w:t xml:space="preserve">estimate =</w:t>
-      </w:r>
-      <w:r>
-        <w:rPr>
-          <w:rStyle w:val="NormalTok"/>
-        </w:rPr>
-        <w:t xml:space="preserve"> </w:t>
-      </w:r>
-      <w:r>
-        <w:rPr>
-          <w:rStyle w:val="FunctionTok"/>
-        </w:rPr>
-        <w:t xml:space="preserve">c</w:t>
-      </w:r>
-      <w:r>
-        <w:rPr>
-          <w:rStyle w:val="NormalTok"/>
-        </w:rPr>
-        <w:t xml:space="preserve">(</w:t>
-      </w:r>
-      <w:r>
-        <w:br/>
-      </w:r>
-      <w:r>
-        <w:rPr>
-          <w:rStyle w:val="NormalTok"/>
-        </w:rPr>
-        <w:t xml:space="preserve">    </w:t>
-      </w:r>
-      <w:r>
-        <w:rPr>
-          <w:rStyle w:val="FunctionTok"/>
-        </w:rPr>
-        <w:t xml:space="preserve">fmt6</w:t>
-      </w:r>
-      <w:r>
-        <w:rPr>
-          <w:rStyle w:val="NormalTok"/>
-        </w:rPr>
-        <w:t xml:space="preserve">(</w:t>
-      </w:r>
-      <w:r>
-        <w:rPr>
-          <w:rStyle w:val="FunctionTok"/>
-        </w:rPr>
-        <w:t xml:space="preserve">as.numeric</w:t>
-      </w:r>
-      <w:r>
-        <w:rPr>
-          <w:rStyle w:val="NormalTok"/>
-        </w:rPr>
-        <w:t xml:space="preserve">(metrics</w:t>
-      </w:r>
-      <w:r>
-        <w:rPr>
-          <w:rStyle w:val="SpecialCharTok"/>
-        </w:rPr>
-        <w:t xml:space="preserve">$</w:t>
-      </w:r>
-      <w:r>
-        <w:rPr>
-          <w:rStyle w:val="NormalTok"/>
-        </w:rPr>
-        <w:t xml:space="preserve">coefficients</w:t>
-      </w:r>
-      <w:r>
-        <w:rPr>
-          <w:rStyle w:val="SpecialCharTok"/>
-        </w:rPr>
-        <w:t xml:space="preserve">$</w:t>
-      </w:r>
-      <w:r>
-        <w:rPr>
-          <w:rStyle w:val="NormalTok"/>
-        </w:rPr>
-        <w:t xml:space="preserve">intercept)),</w:t>
-      </w:r>
-      <w:r>
-        <w:br/>
-      </w:r>
-      <w:r>
-        <w:rPr>
-          <w:rStyle w:val="NormalTok"/>
-        </w:rPr>
-        <w:t xml:space="preserve">    </w:t>
-      </w:r>
-      <w:r>
-        <w:rPr>
-          <w:rStyle w:val="FunctionTok"/>
-        </w:rPr>
-        <w:t xml:space="preserve">fmt6</w:t>
-      </w:r>
-      <w:r>
-        <w:rPr>
-          <w:rStyle w:val="NormalTok"/>
-        </w:rPr>
-        <w:t xml:space="preserve">(</w:t>
-      </w:r>
-      <w:r>
-        <w:rPr>
-          <w:rStyle w:val="FunctionTok"/>
-        </w:rPr>
-        <w:t xml:space="preserve">as.numeric</w:t>
-      </w:r>
-      <w:r>
-        <w:rPr>
-          <w:rStyle w:val="NormalTok"/>
-        </w:rPr>
-        <w:t xml:space="preserve">(metrics</w:t>
-      </w:r>
-      <w:r>
-        <w:rPr>
-          <w:rStyle w:val="SpecialCharTok"/>
-        </w:rPr>
-        <w:t xml:space="preserve">$</w:t>
-      </w:r>
-      <w:r>
-        <w:rPr>
-          <w:rStyle w:val="NormalTok"/>
-        </w:rPr>
-        <w:t xml:space="preserve">coefficients</w:t>
-      </w:r>
-      <w:r>
-        <w:rPr>
-          <w:rStyle w:val="SpecialCharTok"/>
-        </w:rPr>
-        <w:t xml:space="preserve">$</w:t>
-      </w:r>
-      <w:r>
-        <w:rPr>
-          <w:rStyle w:val="NormalTok"/>
-        </w:rPr>
-        <w:t xml:space="preserve">log_freq)),</w:t>
-      </w:r>
-      <w:r>
-        <w:br/>
-      </w:r>
-      <w:r>
-        <w:rPr>
-          <w:rStyle w:val="NormalTok"/>
-        </w:rPr>
-        <w:t xml:space="preserve">    </w:t>
-      </w:r>
-      <w:r>
-        <w:rPr>
-          <w:rStyle w:val="FunctionTok"/>
-        </w:rPr>
-        <w:t xml:space="preserve">fmt6</w:t>
-      </w:r>
-      <w:r>
-        <w:rPr>
-          <w:rStyle w:val="NormalTok"/>
-        </w:rPr>
-        <w:t xml:space="preserve">(</w:t>
-      </w:r>
-      <w:r>
-        <w:rPr>
-          <w:rStyle w:val="FunctionTok"/>
-        </w:rPr>
-        <w:t xml:space="preserve">as.numeric</w:t>
-      </w:r>
-      <w:r>
-        <w:rPr>
-          <w:rStyle w:val="NormalTok"/>
-        </w:rPr>
-        <w:t xml:space="preserve">(metrics</w:t>
-      </w:r>
-      <w:r>
-        <w:rPr>
-          <w:rStyle w:val="SpecialCharTok"/>
-        </w:rPr>
-        <w:t xml:space="preserve">$</w:t>
-      </w:r>
-      <w:r>
-        <w:rPr>
-          <w:rStyle w:val="NormalTok"/>
-        </w:rPr>
-        <w:t xml:space="preserve">coefficients</w:t>
-      </w:r>
-      <w:r>
-        <w:rPr>
-          <w:rStyle w:val="SpecialCharTok"/>
-        </w:rPr>
-        <w:t xml:space="preserve">$</w:t>
-      </w:r>
-      <w:r>
-        <w:rPr>
-          <w:rStyle w:val="NormalTok"/>
-        </w:rPr>
-        <w:t xml:space="preserve">strokes))</w:t>
-      </w:r>
-      <w:r>
-        <w:br/>
-      </w:r>
-      <w:r>
-        <w:rPr>
-          <w:rStyle w:val="NormalTok"/>
-        </w:rPr>
-        <w:t xml:space="preserve">  )</w:t>
-      </w:r>
-      <w:r>
-        <w:br/>
-      </w:r>
-      <w:r>
-        <w:rPr>
-          <w:rStyle w:val="NormalTok"/>
-        </w:rPr>
-        <w:t xml:space="preserve">)</w:t>
-      </w:r>
-    </w:p>
-    <w:p>
-      <w:pPr>
-        <w:pStyle w:val="SourceCode"/>
-      </w:pPr>
-      <w:r>
-        <w:rPr>
-          <w:rStyle w:val="VerbatimChar"/>
-        </w:rPr>
-        <w:t xml:space="preserve">       term  estimate</w:t>
-      </w:r>
-      <w:r>
-        <w:br/>
-      </w:r>
-      <w:r>
-        <w:rPr>
-          <w:rStyle w:val="VerbatimChar"/>
-        </w:rPr>
-        <w:t xml:space="preserve">1 intercept  6.452355</w:t>
-      </w:r>
-      <w:r>
-        <w:br/>
-      </w:r>
-      <w:r>
-        <w:rPr>
-          <w:rStyle w:val="VerbatimChar"/>
-        </w:rPr>
-        <w:t xml:space="preserve">2  log_freq -0.070823</w:t>
-      </w:r>
-      <w:r>
-        <w:br/>
-      </w:r>
-      <w:r>
-        <w:rPr>
-          <w:rStyle w:val="VerbatimChar"/>
-        </w:rPr>
-        <w:t xml:space="preserve">3   strokes  0.013355</w:t>
-      </w:r>
-    </w:p>
-    <w:bookmarkEnd w:id="22"/>
-    <w:bookmarkStart w:id="26" w:name="rt-histogram-kept-trials"/>
+    <w:bookmarkStart w:id="25" w:name="rt-histogram-kept-trials"/>
     <w:p>
       <w:pPr>
         <w:pStyle w:val="Heading2"/>
@@ -1652,18 +1272,18 @@
           <wp:inline>
             <wp:extent cx="5334000" cy="3333750"/>
             <wp:effectExtent b="0" l="0" r="0" t="0"/>
-            <wp:docPr descr="" title="" id="24" name="Picture"/>
+            <wp:docPr descr="" title="" id="23" name="Picture"/>
             <a:graphic>
               <a:graphicData uri="http://schemas.openxmlformats.org/drawingml/2006/picture">
                 <pic:pic>
                   <pic:nvPicPr>
-                    <pic:cNvPr descr="../outputs/figures/rt_hist.png" id="25" name="Picture"/>
+                    <pic:cNvPr descr="../outputs/figures/rt_hist.png" id="24" name="Picture"/>
                     <pic:cNvPicPr>
                       <a:picLocks noChangeArrowheads="1" noChangeAspect="1"/>
                     </pic:cNvPicPr>
                   </pic:nvPicPr>
                   <pic:blipFill>
-                    <a:blip r:embed="rId23"/>
+                    <a:blip r:embed="rId22"/>
                     <a:stretch>
                       <a:fillRect/>
                     </a:stretch>
@@ -1688,6 +1308,1253 @@
             </a:graphic>
           </wp:inline>
         </w:drawing>
+      </w:r>
+    </w:p>
+    <w:bookmarkEnd w:id="25"/>
+    <w:bookmarkStart w:id="26" w:name="model-metrics"/>
+    <w:p>
+      <w:pPr>
+        <w:pStyle w:val="Heading2"/>
+      </w:pPr>
+      <w:r>
+        <w:t xml:space="preserve">Model Metrics</w:t>
+      </w:r>
+    </w:p>
+    <w:p>
+      <w:pPr>
+        <w:pStyle w:val="FirstParagraph"/>
+      </w:pPr>
+      <w:r>
+        <w:t xml:space="preserve">Model: lm(mean_log_rt ~ log_freq + strokes) (N = 3852)</w:t>
+      </w:r>
+    </w:p>
+    <w:p>
+      <w:pPr>
+        <w:pStyle w:val="BodyText"/>
+      </w:pPr>
+      <w:r>
+        <w:t xml:space="preserve">R² = 0.434.</w:t>
+      </w:r>
+    </w:p>
+    <w:p>
+      <w:pPr>
+        <w:pStyle w:val="SourceCode"/>
+      </w:pPr>
+      <w:r>
+        <w:rPr>
+          <w:rStyle w:val="ControlFlowTok"/>
+        </w:rPr>
+        <w:t xml:space="preserve">if</w:t>
+      </w:r>
+      <w:r>
+        <w:rPr>
+          <w:rStyle w:val="NormalTok"/>
+        </w:rPr>
+        <w:t xml:space="preserve"> (</w:t>
+      </w:r>
+      <w:r>
+        <w:rPr>
+          <w:rStyle w:val="SpecialCharTok"/>
+        </w:rPr>
+        <w:t xml:space="preserve">!</w:t>
+      </w:r>
+      <w:r>
+        <w:rPr>
+          <w:rStyle w:val="FunctionTok"/>
+        </w:rPr>
+        <w:t xml:space="preserve">is.null</w:t>
+      </w:r>
+      <w:r>
+        <w:rPr>
+          <w:rStyle w:val="NormalTok"/>
+        </w:rPr>
+        <w:t xml:space="preserve">(metrics</w:t>
+      </w:r>
+      <w:r>
+        <w:rPr>
+          <w:rStyle w:val="SpecialCharTok"/>
+        </w:rPr>
+        <w:t xml:space="preserve">$</w:t>
+      </w:r>
+      <w:r>
+        <w:rPr>
+          <w:rStyle w:val="NormalTok"/>
+        </w:rPr>
+        <w:t xml:space="preserve">adj_r2)) {</w:t>
+      </w:r>
+      <w:r>
+        <w:br/>
+      </w:r>
+      <w:r>
+        <w:rPr>
+          <w:rStyle w:val="NormalTok"/>
+        </w:rPr>
+        <w:t xml:space="preserve">  </w:t>
+      </w:r>
+      <w:r>
+        <w:rPr>
+          <w:rStyle w:val="FunctionTok"/>
+        </w:rPr>
+        <w:t xml:space="preserve">cat</w:t>
+      </w:r>
+      <w:r>
+        <w:rPr>
+          <w:rStyle w:val="NormalTok"/>
+        </w:rPr>
+        <w:t xml:space="preserve">(</w:t>
+      </w:r>
+      <w:r>
+        <w:rPr>
+          <w:rStyle w:val="FunctionTok"/>
+        </w:rPr>
+        <w:t xml:space="preserve">paste0</w:t>
+      </w:r>
+      <w:r>
+        <w:rPr>
+          <w:rStyle w:val="NormalTok"/>
+        </w:rPr>
+        <w:t xml:space="preserve">(</w:t>
+      </w:r>
+      <w:r>
+        <w:rPr>
+          <w:rStyle w:val="StringTok"/>
+        </w:rPr>
+        <w:t xml:space="preserve">"Adjusted R² = "</w:t>
+      </w:r>
+      <w:r>
+        <w:rPr>
+          <w:rStyle w:val="NormalTok"/>
+        </w:rPr>
+        <w:t xml:space="preserve">, </w:t>
+      </w:r>
+      <w:r>
+        <w:rPr>
+          <w:rStyle w:val="FunctionTok"/>
+        </w:rPr>
+        <w:t xml:space="preserve">fmt3</w:t>
+      </w:r>
+      <w:r>
+        <w:rPr>
+          <w:rStyle w:val="NormalTok"/>
+        </w:rPr>
+        <w:t xml:space="preserve">(</w:t>
+      </w:r>
+      <w:r>
+        <w:rPr>
+          <w:rStyle w:val="FunctionTok"/>
+        </w:rPr>
+        <w:t xml:space="preserve">as.numeric</w:t>
+      </w:r>
+      <w:r>
+        <w:rPr>
+          <w:rStyle w:val="NormalTok"/>
+        </w:rPr>
+        <w:t xml:space="preserve">(metrics</w:t>
+      </w:r>
+      <w:r>
+        <w:rPr>
+          <w:rStyle w:val="SpecialCharTok"/>
+        </w:rPr>
+        <w:t xml:space="preserve">$</w:t>
+      </w:r>
+      <w:r>
+        <w:rPr>
+          <w:rStyle w:val="NormalTok"/>
+        </w:rPr>
+        <w:t xml:space="preserve">adj_r2)), </w:t>
+      </w:r>
+      <w:r>
+        <w:rPr>
+          <w:rStyle w:val="StringTok"/>
+        </w:rPr>
+        <w:t xml:space="preserve">".</w:t>
+      </w:r>
+      <w:r>
+        <w:rPr>
+          <w:rStyle w:val="SpecialCharTok"/>
+        </w:rPr>
+        <w:t xml:space="preserve">\n\n</w:t>
+      </w:r>
+      <w:r>
+        <w:rPr>
+          <w:rStyle w:val="StringTok"/>
+        </w:rPr>
+        <w:t xml:space="preserve">"</w:t>
+      </w:r>
+      <w:r>
+        <w:rPr>
+          <w:rStyle w:val="NormalTok"/>
+        </w:rPr>
+        <w:t xml:space="preserve">))</w:t>
+      </w:r>
+      <w:r>
+        <w:br/>
+      </w:r>
+      <w:r>
+        <w:rPr>
+          <w:rStyle w:val="NormalTok"/>
+        </w:rPr>
+        <w:t xml:space="preserve">}</w:t>
+      </w:r>
+    </w:p>
+    <w:p>
+      <w:pPr>
+        <w:pStyle w:val="SourceCode"/>
+      </w:pPr>
+      <w:r>
+        <w:rPr>
+          <w:rStyle w:val="VerbatimChar"/>
+        </w:rPr>
+        <w:t xml:space="preserve">Adjusted R² = 0.433.</w:t>
+      </w:r>
+    </w:p>
+    <w:p>
+      <w:pPr>
+        <w:pStyle w:val="SourceCode"/>
+      </w:pPr>
+      <w:r>
+        <w:rPr>
+          <w:rStyle w:val="ControlFlowTok"/>
+        </w:rPr>
+        <w:t xml:space="preserve">if</w:t>
+      </w:r>
+      <w:r>
+        <w:rPr>
+          <w:rStyle w:val="NormalTok"/>
+        </w:rPr>
+        <w:t xml:space="preserve"> (</w:t>
+      </w:r>
+      <w:r>
+        <w:rPr>
+          <w:rStyle w:val="SpecialCharTok"/>
+        </w:rPr>
+        <w:t xml:space="preserve">!</w:t>
+      </w:r>
+      <w:r>
+        <w:rPr>
+          <w:rStyle w:val="FunctionTok"/>
+        </w:rPr>
+        <w:t xml:space="preserve">is.null</w:t>
+      </w:r>
+      <w:r>
+        <w:rPr>
+          <w:rStyle w:val="NormalTok"/>
+        </w:rPr>
+        <w:t xml:space="preserve">(metrics</w:t>
+      </w:r>
+      <w:r>
+        <w:rPr>
+          <w:rStyle w:val="SpecialCharTok"/>
+        </w:rPr>
+        <w:t xml:space="preserve">$</w:t>
+      </w:r>
+      <w:r>
+        <w:rPr>
+          <w:rStyle w:val="NormalTok"/>
+        </w:rPr>
+        <w:t xml:space="preserve">sigma)) {</w:t>
+      </w:r>
+      <w:r>
+        <w:br/>
+      </w:r>
+      <w:r>
+        <w:rPr>
+          <w:rStyle w:val="NormalTok"/>
+        </w:rPr>
+        <w:t xml:space="preserve">  </w:t>
+      </w:r>
+      <w:r>
+        <w:rPr>
+          <w:rStyle w:val="FunctionTok"/>
+        </w:rPr>
+        <w:t xml:space="preserve">cat</w:t>
+      </w:r>
+      <w:r>
+        <w:rPr>
+          <w:rStyle w:val="NormalTok"/>
+        </w:rPr>
+        <w:t xml:space="preserve">(</w:t>
+      </w:r>
+      <w:r>
+        <w:rPr>
+          <w:rStyle w:val="FunctionTok"/>
+        </w:rPr>
+        <w:t xml:space="preserve">paste0</w:t>
+      </w:r>
+      <w:r>
+        <w:rPr>
+          <w:rStyle w:val="NormalTok"/>
+        </w:rPr>
+        <w:t xml:space="preserve">(</w:t>
+      </w:r>
+      <w:r>
+        <w:rPr>
+          <w:rStyle w:val="StringTok"/>
+        </w:rPr>
+        <w:t xml:space="preserve">"Residual sigma = "</w:t>
+      </w:r>
+      <w:r>
+        <w:rPr>
+          <w:rStyle w:val="NormalTok"/>
+        </w:rPr>
+        <w:t xml:space="preserve">, </w:t>
+      </w:r>
+      <w:r>
+        <w:rPr>
+          <w:rStyle w:val="FunctionTok"/>
+        </w:rPr>
+        <w:t xml:space="preserve">fmt3</w:t>
+      </w:r>
+      <w:r>
+        <w:rPr>
+          <w:rStyle w:val="NormalTok"/>
+        </w:rPr>
+        <w:t xml:space="preserve">(</w:t>
+      </w:r>
+      <w:r>
+        <w:rPr>
+          <w:rStyle w:val="FunctionTok"/>
+        </w:rPr>
+        <w:t xml:space="preserve">as.numeric</w:t>
+      </w:r>
+      <w:r>
+        <w:rPr>
+          <w:rStyle w:val="NormalTok"/>
+        </w:rPr>
+        <w:t xml:space="preserve">(metrics</w:t>
+      </w:r>
+      <w:r>
+        <w:rPr>
+          <w:rStyle w:val="SpecialCharTok"/>
+        </w:rPr>
+        <w:t xml:space="preserve">$</w:t>
+      </w:r>
+      <w:r>
+        <w:rPr>
+          <w:rStyle w:val="NormalTok"/>
+        </w:rPr>
+        <w:t xml:space="preserve">sigma)), </w:t>
+      </w:r>
+      <w:r>
+        <w:rPr>
+          <w:rStyle w:val="StringTok"/>
+        </w:rPr>
+        <w:t xml:space="preserve">".</w:t>
+      </w:r>
+      <w:r>
+        <w:rPr>
+          <w:rStyle w:val="SpecialCharTok"/>
+        </w:rPr>
+        <w:t xml:space="preserve">\n\n</w:t>
+      </w:r>
+      <w:r>
+        <w:rPr>
+          <w:rStyle w:val="StringTok"/>
+        </w:rPr>
+        <w:t xml:space="preserve">"</w:t>
+      </w:r>
+      <w:r>
+        <w:rPr>
+          <w:rStyle w:val="NormalTok"/>
+        </w:rPr>
+        <w:t xml:space="preserve">))</w:t>
+      </w:r>
+      <w:r>
+        <w:br/>
+      </w:r>
+      <w:r>
+        <w:rPr>
+          <w:rStyle w:val="NormalTok"/>
+        </w:rPr>
+        <w:t xml:space="preserve">}</w:t>
+      </w:r>
+    </w:p>
+    <w:p>
+      <w:pPr>
+        <w:pStyle w:val="SourceCode"/>
+      </w:pPr>
+      <w:r>
+        <w:rPr>
+          <w:rStyle w:val="VerbatimChar"/>
+        </w:rPr>
+        <w:t xml:space="preserve">Residual sigma = 0.099.</w:t>
+      </w:r>
+    </w:p>
+    <w:p>
+      <w:pPr>
+        <w:pStyle w:val="SourceCode"/>
+      </w:pPr>
+      <w:r>
+        <w:rPr>
+          <w:rStyle w:val="ControlFlowTok"/>
+        </w:rPr>
+        <w:t xml:space="preserve">if</w:t>
+      </w:r>
+      <w:r>
+        <w:rPr>
+          <w:rStyle w:val="NormalTok"/>
+        </w:rPr>
+        <w:t xml:space="preserve"> (</w:t>
+      </w:r>
+      <w:r>
+        <w:rPr>
+          <w:rStyle w:val="SpecialCharTok"/>
+        </w:rPr>
+        <w:t xml:space="preserve">!</w:t>
+      </w:r>
+      <w:r>
+        <w:rPr>
+          <w:rStyle w:val="FunctionTok"/>
+        </w:rPr>
+        <w:t xml:space="preserve">is.null</w:t>
+      </w:r>
+      <w:r>
+        <w:rPr>
+          <w:rStyle w:val="NormalTok"/>
+        </w:rPr>
+        <w:t xml:space="preserve">(metrics</w:t>
+      </w:r>
+      <w:r>
+        <w:rPr>
+          <w:rStyle w:val="SpecialCharTok"/>
+        </w:rPr>
+        <w:t xml:space="preserve">$</w:t>
+      </w:r>
+      <w:r>
+        <w:rPr>
+          <w:rStyle w:val="NormalTok"/>
+        </w:rPr>
+        <w:t xml:space="preserve">aic) </w:t>
+      </w:r>
+      <w:r>
+        <w:rPr>
+          <w:rStyle w:val="SpecialCharTok"/>
+        </w:rPr>
+        <w:t xml:space="preserve">||</w:t>
+      </w:r>
+      <w:r>
+        <w:rPr>
+          <w:rStyle w:val="NormalTok"/>
+        </w:rPr>
+        <w:t xml:space="preserve"> </w:t>
+      </w:r>
+      <w:r>
+        <w:rPr>
+          <w:rStyle w:val="SpecialCharTok"/>
+        </w:rPr>
+        <w:t xml:space="preserve">!</w:t>
+      </w:r>
+      <w:r>
+        <w:rPr>
+          <w:rStyle w:val="FunctionTok"/>
+        </w:rPr>
+        <w:t xml:space="preserve">is.null</w:t>
+      </w:r>
+      <w:r>
+        <w:rPr>
+          <w:rStyle w:val="NormalTok"/>
+        </w:rPr>
+        <w:t xml:space="preserve">(metrics</w:t>
+      </w:r>
+      <w:r>
+        <w:rPr>
+          <w:rStyle w:val="SpecialCharTok"/>
+        </w:rPr>
+        <w:t xml:space="preserve">$</w:t>
+      </w:r>
+      <w:r>
+        <w:rPr>
+          <w:rStyle w:val="NormalTok"/>
+        </w:rPr>
+        <w:t xml:space="preserve">bic)) {</w:t>
+      </w:r>
+      <w:r>
+        <w:br/>
+      </w:r>
+      <w:r>
+        <w:rPr>
+          <w:rStyle w:val="NormalTok"/>
+        </w:rPr>
+        <w:t xml:space="preserve">  </w:t>
+      </w:r>
+      <w:r>
+        <w:rPr>
+          <w:rStyle w:val="FunctionTok"/>
+        </w:rPr>
+        <w:t xml:space="preserve">cat</w:t>
+      </w:r>
+      <w:r>
+        <w:rPr>
+          <w:rStyle w:val="NormalTok"/>
+        </w:rPr>
+        <w:t xml:space="preserve">(</w:t>
+      </w:r>
+      <w:r>
+        <w:rPr>
+          <w:rStyle w:val="StringTok"/>
+        </w:rPr>
+        <w:t xml:space="preserve">"Information criteria:</w:t>
+      </w:r>
+      <w:r>
+        <w:rPr>
+          <w:rStyle w:val="SpecialCharTok"/>
+        </w:rPr>
+        <w:t xml:space="preserve">\n\n</w:t>
+      </w:r>
+      <w:r>
+        <w:rPr>
+          <w:rStyle w:val="StringTok"/>
+        </w:rPr>
+        <w:t xml:space="preserve">"</w:t>
+      </w:r>
+      <w:r>
+        <w:rPr>
+          <w:rStyle w:val="NormalTok"/>
+        </w:rPr>
+        <w:t xml:space="preserve">)</w:t>
+      </w:r>
+      <w:r>
+        <w:br/>
+      </w:r>
+      <w:r>
+        <w:rPr>
+          <w:rStyle w:val="NormalTok"/>
+        </w:rPr>
+        <w:t xml:space="preserve">  aic_val </w:t>
+      </w:r>
+      <w:r>
+        <w:rPr>
+          <w:rStyle w:val="OtherTok"/>
+        </w:rPr>
+        <w:t xml:space="preserve">&lt;-</w:t>
+      </w:r>
+      <w:r>
+        <w:rPr>
+          <w:rStyle w:val="NormalTok"/>
+        </w:rPr>
+        <w:t xml:space="preserve"> </w:t>
+      </w:r>
+      <w:r>
+        <w:rPr>
+          <w:rStyle w:val="ControlFlowTok"/>
+        </w:rPr>
+        <w:t xml:space="preserve">if</w:t>
+      </w:r>
+      <w:r>
+        <w:rPr>
+          <w:rStyle w:val="NormalTok"/>
+        </w:rPr>
+        <w:t xml:space="preserve"> (</w:t>
+      </w:r>
+      <w:r>
+        <w:rPr>
+          <w:rStyle w:val="SpecialCharTok"/>
+        </w:rPr>
+        <w:t xml:space="preserve">!</w:t>
+      </w:r>
+      <w:r>
+        <w:rPr>
+          <w:rStyle w:val="FunctionTok"/>
+        </w:rPr>
+        <w:t xml:space="preserve">is.null</w:t>
+      </w:r>
+      <w:r>
+        <w:rPr>
+          <w:rStyle w:val="NormalTok"/>
+        </w:rPr>
+        <w:t xml:space="preserve">(metrics</w:t>
+      </w:r>
+      <w:r>
+        <w:rPr>
+          <w:rStyle w:val="SpecialCharTok"/>
+        </w:rPr>
+        <w:t xml:space="preserve">$</w:t>
+      </w:r>
+      <w:r>
+        <w:rPr>
+          <w:rStyle w:val="NormalTok"/>
+        </w:rPr>
+        <w:t xml:space="preserve">aic)) </w:t>
+      </w:r>
+      <w:r>
+        <w:rPr>
+          <w:rStyle w:val="FunctionTok"/>
+        </w:rPr>
+        <w:t xml:space="preserve">fmt3</w:t>
+      </w:r>
+      <w:r>
+        <w:rPr>
+          <w:rStyle w:val="NormalTok"/>
+        </w:rPr>
+        <w:t xml:space="preserve">(</w:t>
+      </w:r>
+      <w:r>
+        <w:rPr>
+          <w:rStyle w:val="FunctionTok"/>
+        </w:rPr>
+        <w:t xml:space="preserve">as.numeric</w:t>
+      </w:r>
+      <w:r>
+        <w:rPr>
+          <w:rStyle w:val="NormalTok"/>
+        </w:rPr>
+        <w:t xml:space="preserve">(metrics</w:t>
+      </w:r>
+      <w:r>
+        <w:rPr>
+          <w:rStyle w:val="SpecialCharTok"/>
+        </w:rPr>
+        <w:t xml:space="preserve">$</w:t>
+      </w:r>
+      <w:r>
+        <w:rPr>
+          <w:rStyle w:val="NormalTok"/>
+        </w:rPr>
+        <w:t xml:space="preserve">aic)) </w:t>
+      </w:r>
+      <w:r>
+        <w:rPr>
+          <w:rStyle w:val="ControlFlowTok"/>
+        </w:rPr>
+        <w:t xml:space="preserve">else</w:t>
+      </w:r>
+      <w:r>
+        <w:rPr>
+          <w:rStyle w:val="NormalTok"/>
+        </w:rPr>
+        <w:t xml:space="preserve"> </w:t>
+      </w:r>
+      <w:r>
+        <w:rPr>
+          <w:rStyle w:val="StringTok"/>
+        </w:rPr>
+        <w:t xml:space="preserve">"NA"</w:t>
+      </w:r>
+      <w:r>
+        <w:br/>
+      </w:r>
+      <w:r>
+        <w:rPr>
+          <w:rStyle w:val="NormalTok"/>
+        </w:rPr>
+        <w:t xml:space="preserve">  bic_val </w:t>
+      </w:r>
+      <w:r>
+        <w:rPr>
+          <w:rStyle w:val="OtherTok"/>
+        </w:rPr>
+        <w:t xml:space="preserve">&lt;-</w:t>
+      </w:r>
+      <w:r>
+        <w:rPr>
+          <w:rStyle w:val="NormalTok"/>
+        </w:rPr>
+        <w:t xml:space="preserve"> </w:t>
+      </w:r>
+      <w:r>
+        <w:rPr>
+          <w:rStyle w:val="ControlFlowTok"/>
+        </w:rPr>
+        <w:t xml:space="preserve">if</w:t>
+      </w:r>
+      <w:r>
+        <w:rPr>
+          <w:rStyle w:val="NormalTok"/>
+        </w:rPr>
+        <w:t xml:space="preserve"> (</w:t>
+      </w:r>
+      <w:r>
+        <w:rPr>
+          <w:rStyle w:val="SpecialCharTok"/>
+        </w:rPr>
+        <w:t xml:space="preserve">!</w:t>
+      </w:r>
+      <w:r>
+        <w:rPr>
+          <w:rStyle w:val="FunctionTok"/>
+        </w:rPr>
+        <w:t xml:space="preserve">is.null</w:t>
+      </w:r>
+      <w:r>
+        <w:rPr>
+          <w:rStyle w:val="NormalTok"/>
+        </w:rPr>
+        <w:t xml:space="preserve">(metrics</w:t>
+      </w:r>
+      <w:r>
+        <w:rPr>
+          <w:rStyle w:val="SpecialCharTok"/>
+        </w:rPr>
+        <w:t xml:space="preserve">$</w:t>
+      </w:r>
+      <w:r>
+        <w:rPr>
+          <w:rStyle w:val="NormalTok"/>
+        </w:rPr>
+        <w:t xml:space="preserve">bic)) </w:t>
+      </w:r>
+      <w:r>
+        <w:rPr>
+          <w:rStyle w:val="FunctionTok"/>
+        </w:rPr>
+        <w:t xml:space="preserve">fmt3</w:t>
+      </w:r>
+      <w:r>
+        <w:rPr>
+          <w:rStyle w:val="NormalTok"/>
+        </w:rPr>
+        <w:t xml:space="preserve">(</w:t>
+      </w:r>
+      <w:r>
+        <w:rPr>
+          <w:rStyle w:val="FunctionTok"/>
+        </w:rPr>
+        <w:t xml:space="preserve">as.numeric</w:t>
+      </w:r>
+      <w:r>
+        <w:rPr>
+          <w:rStyle w:val="NormalTok"/>
+        </w:rPr>
+        <w:t xml:space="preserve">(metrics</w:t>
+      </w:r>
+      <w:r>
+        <w:rPr>
+          <w:rStyle w:val="SpecialCharTok"/>
+        </w:rPr>
+        <w:t xml:space="preserve">$</w:t>
+      </w:r>
+      <w:r>
+        <w:rPr>
+          <w:rStyle w:val="NormalTok"/>
+        </w:rPr>
+        <w:t xml:space="preserve">bic)) </w:t>
+      </w:r>
+      <w:r>
+        <w:rPr>
+          <w:rStyle w:val="ControlFlowTok"/>
+        </w:rPr>
+        <w:t xml:space="preserve">else</w:t>
+      </w:r>
+      <w:r>
+        <w:rPr>
+          <w:rStyle w:val="NormalTok"/>
+        </w:rPr>
+        <w:t xml:space="preserve"> </w:t>
+      </w:r>
+      <w:r>
+        <w:rPr>
+          <w:rStyle w:val="StringTok"/>
+        </w:rPr>
+        <w:t xml:space="preserve">"NA"</w:t>
+      </w:r>
+      <w:r>
+        <w:br/>
+      </w:r>
+      <w:r>
+        <w:rPr>
+          <w:rStyle w:val="NormalTok"/>
+        </w:rPr>
+        <w:t xml:space="preserve">  </w:t>
+      </w:r>
+      <w:r>
+        <w:rPr>
+          <w:rStyle w:val="FunctionTok"/>
+        </w:rPr>
+        <w:t xml:space="preserve">print</w:t>
+      </w:r>
+      <w:r>
+        <w:rPr>
+          <w:rStyle w:val="NormalTok"/>
+        </w:rPr>
+        <w:t xml:space="preserve">(</w:t>
+      </w:r>
+      <w:r>
+        <w:rPr>
+          <w:rStyle w:val="FunctionTok"/>
+        </w:rPr>
+        <w:t xml:space="preserve">data.frame</w:t>
+      </w:r>
+      <w:r>
+        <w:rPr>
+          <w:rStyle w:val="NormalTok"/>
+        </w:rPr>
+        <w:t xml:space="preserve">(</w:t>
+      </w:r>
+      <w:r>
+        <w:rPr>
+          <w:rStyle w:val="AttributeTok"/>
+        </w:rPr>
+        <w:t xml:space="preserve">metric =</w:t>
+      </w:r>
+      <w:r>
+        <w:rPr>
+          <w:rStyle w:val="NormalTok"/>
+        </w:rPr>
+        <w:t xml:space="preserve"> </w:t>
+      </w:r>
+      <w:r>
+        <w:rPr>
+          <w:rStyle w:val="FunctionTok"/>
+        </w:rPr>
+        <w:t xml:space="preserve">c</w:t>
+      </w:r>
+      <w:r>
+        <w:rPr>
+          <w:rStyle w:val="NormalTok"/>
+        </w:rPr>
+        <w:t xml:space="preserve">(</w:t>
+      </w:r>
+      <w:r>
+        <w:rPr>
+          <w:rStyle w:val="StringTok"/>
+        </w:rPr>
+        <w:t xml:space="preserve">"AIC"</w:t>
+      </w:r>
+      <w:r>
+        <w:rPr>
+          <w:rStyle w:val="NormalTok"/>
+        </w:rPr>
+        <w:t xml:space="preserve">, </w:t>
+      </w:r>
+      <w:r>
+        <w:rPr>
+          <w:rStyle w:val="StringTok"/>
+        </w:rPr>
+        <w:t xml:space="preserve">"BIC"</w:t>
+      </w:r>
+      <w:r>
+        <w:rPr>
+          <w:rStyle w:val="NormalTok"/>
+        </w:rPr>
+        <w:t xml:space="preserve">), </w:t>
+      </w:r>
+      <w:r>
+        <w:rPr>
+          <w:rStyle w:val="AttributeTok"/>
+        </w:rPr>
+        <w:t xml:space="preserve">value =</w:t>
+      </w:r>
+      <w:r>
+        <w:rPr>
+          <w:rStyle w:val="NormalTok"/>
+        </w:rPr>
+        <w:t xml:space="preserve"> </w:t>
+      </w:r>
+      <w:r>
+        <w:rPr>
+          <w:rStyle w:val="FunctionTok"/>
+        </w:rPr>
+        <w:t xml:space="preserve">c</w:t>
+      </w:r>
+      <w:r>
+        <w:rPr>
+          <w:rStyle w:val="NormalTok"/>
+        </w:rPr>
+        <w:t xml:space="preserve">(aic_val, bic_val)))</w:t>
+      </w:r>
+      <w:r>
+        <w:br/>
+      </w:r>
+      <w:r>
+        <w:rPr>
+          <w:rStyle w:val="NormalTok"/>
+        </w:rPr>
+        <w:t xml:space="preserve">}</w:t>
+      </w:r>
+    </w:p>
+    <w:p>
+      <w:pPr>
+        <w:pStyle w:val="SourceCode"/>
+      </w:pPr>
+      <w:r>
+        <w:rPr>
+          <w:rStyle w:val="VerbatimChar"/>
+        </w:rPr>
+        <w:t xml:space="preserve">Information criteria:</w:t>
+      </w:r>
+      <w:r>
+        <w:br/>
+      </w:r>
+      <w:r>
+        <w:br/>
+      </w:r>
+      <w:r>
+        <w:rPr>
+          <w:rStyle w:val="VerbatimChar"/>
+        </w:rPr>
+        <w:t xml:space="preserve">  metric     value</w:t>
+      </w:r>
+      <w:r>
+        <w:br/>
+      </w:r>
+      <w:r>
+        <w:rPr>
+          <w:rStyle w:val="VerbatimChar"/>
+        </w:rPr>
+        <w:t xml:space="preserve">1    AIC -6851.160</w:t>
+      </w:r>
+      <w:r>
+        <w:br/>
+      </w:r>
+      <w:r>
+        <w:rPr>
+          <w:rStyle w:val="VerbatimChar"/>
+        </w:rPr>
+        <w:t xml:space="preserve">2    BIC -6826.134</w:t>
+      </w:r>
+    </w:p>
+    <w:p>
+      <w:pPr>
+        <w:pStyle w:val="FirstParagraph"/>
+      </w:pPr>
+      <w:r>
+        <w:t xml:space="preserve">Coefficients:</w:t>
+      </w:r>
+    </w:p>
+    <w:p>
+      <w:pPr>
+        <w:pStyle w:val="SourceCode"/>
+      </w:pPr>
+      <w:r>
+        <w:rPr>
+          <w:rStyle w:val="FunctionTok"/>
+        </w:rPr>
+        <w:t xml:space="preserve">data.frame</w:t>
+      </w:r>
+      <w:r>
+        <w:rPr>
+          <w:rStyle w:val="NormalTok"/>
+        </w:rPr>
+        <w:t xml:space="preserve">(</w:t>
+      </w:r>
+      <w:r>
+        <w:br/>
+      </w:r>
+      <w:r>
+        <w:rPr>
+          <w:rStyle w:val="NormalTok"/>
+        </w:rPr>
+        <w:t xml:space="preserve">  </w:t>
+      </w:r>
+      <w:r>
+        <w:rPr>
+          <w:rStyle w:val="AttributeTok"/>
+        </w:rPr>
+        <w:t xml:space="preserve">term =</w:t>
+      </w:r>
+      <w:r>
+        <w:rPr>
+          <w:rStyle w:val="NormalTok"/>
+        </w:rPr>
+        <w:t xml:space="preserve"> </w:t>
+      </w:r>
+      <w:r>
+        <w:rPr>
+          <w:rStyle w:val="FunctionTok"/>
+        </w:rPr>
+        <w:t xml:space="preserve">c</w:t>
+      </w:r>
+      <w:r>
+        <w:rPr>
+          <w:rStyle w:val="NormalTok"/>
+        </w:rPr>
+        <w:t xml:space="preserve">(</w:t>
+      </w:r>
+      <w:r>
+        <w:rPr>
+          <w:rStyle w:val="StringTok"/>
+        </w:rPr>
+        <w:t xml:space="preserve">"intercept"</w:t>
+      </w:r>
+      <w:r>
+        <w:rPr>
+          <w:rStyle w:val="NormalTok"/>
+        </w:rPr>
+        <w:t xml:space="preserve">,</w:t>
+      </w:r>
+      <w:r>
+        <w:rPr>
+          <w:rStyle w:val="StringTok"/>
+        </w:rPr>
+        <w:t xml:space="preserve">"log_freq"</w:t>
+      </w:r>
+      <w:r>
+        <w:rPr>
+          <w:rStyle w:val="NormalTok"/>
+        </w:rPr>
+        <w:t xml:space="preserve">,</w:t>
+      </w:r>
+      <w:r>
+        <w:rPr>
+          <w:rStyle w:val="StringTok"/>
+        </w:rPr>
+        <w:t xml:space="preserve">"strokes"</w:t>
+      </w:r>
+      <w:r>
+        <w:rPr>
+          <w:rStyle w:val="NormalTok"/>
+        </w:rPr>
+        <w:t xml:space="preserve">),</w:t>
+      </w:r>
+      <w:r>
+        <w:br/>
+      </w:r>
+      <w:r>
+        <w:rPr>
+          <w:rStyle w:val="NormalTok"/>
+        </w:rPr>
+        <w:t xml:space="preserve">  </w:t>
+      </w:r>
+      <w:r>
+        <w:rPr>
+          <w:rStyle w:val="AttributeTok"/>
+        </w:rPr>
+        <w:t xml:space="preserve">estimate =</w:t>
+      </w:r>
+      <w:r>
+        <w:rPr>
+          <w:rStyle w:val="NormalTok"/>
+        </w:rPr>
+        <w:t xml:space="preserve"> </w:t>
+      </w:r>
+      <w:r>
+        <w:rPr>
+          <w:rStyle w:val="FunctionTok"/>
+        </w:rPr>
+        <w:t xml:space="preserve">c</w:t>
+      </w:r>
+      <w:r>
+        <w:rPr>
+          <w:rStyle w:val="NormalTok"/>
+        </w:rPr>
+        <w:t xml:space="preserve">(</w:t>
+      </w:r>
+      <w:r>
+        <w:br/>
+      </w:r>
+      <w:r>
+        <w:rPr>
+          <w:rStyle w:val="NormalTok"/>
+        </w:rPr>
+        <w:t xml:space="preserve">    </w:t>
+      </w:r>
+      <w:r>
+        <w:rPr>
+          <w:rStyle w:val="FunctionTok"/>
+        </w:rPr>
+        <w:t xml:space="preserve">fmt6</w:t>
+      </w:r>
+      <w:r>
+        <w:rPr>
+          <w:rStyle w:val="NormalTok"/>
+        </w:rPr>
+        <w:t xml:space="preserve">(</w:t>
+      </w:r>
+      <w:r>
+        <w:rPr>
+          <w:rStyle w:val="FunctionTok"/>
+        </w:rPr>
+        <w:t xml:space="preserve">as.numeric</w:t>
+      </w:r>
+      <w:r>
+        <w:rPr>
+          <w:rStyle w:val="NormalTok"/>
+        </w:rPr>
+        <w:t xml:space="preserve">(metrics</w:t>
+      </w:r>
+      <w:r>
+        <w:rPr>
+          <w:rStyle w:val="SpecialCharTok"/>
+        </w:rPr>
+        <w:t xml:space="preserve">$</w:t>
+      </w:r>
+      <w:r>
+        <w:rPr>
+          <w:rStyle w:val="NormalTok"/>
+        </w:rPr>
+        <w:t xml:space="preserve">coefficients</w:t>
+      </w:r>
+      <w:r>
+        <w:rPr>
+          <w:rStyle w:val="SpecialCharTok"/>
+        </w:rPr>
+        <w:t xml:space="preserve">$</w:t>
+      </w:r>
+      <w:r>
+        <w:rPr>
+          <w:rStyle w:val="NormalTok"/>
+        </w:rPr>
+        <w:t xml:space="preserve">intercept)),</w:t>
+      </w:r>
+      <w:r>
+        <w:br/>
+      </w:r>
+      <w:r>
+        <w:rPr>
+          <w:rStyle w:val="NormalTok"/>
+        </w:rPr>
+        <w:t xml:space="preserve">    </w:t>
+      </w:r>
+      <w:r>
+        <w:rPr>
+          <w:rStyle w:val="FunctionTok"/>
+        </w:rPr>
+        <w:t xml:space="preserve">fmt6</w:t>
+      </w:r>
+      <w:r>
+        <w:rPr>
+          <w:rStyle w:val="NormalTok"/>
+        </w:rPr>
+        <w:t xml:space="preserve">(</w:t>
+      </w:r>
+      <w:r>
+        <w:rPr>
+          <w:rStyle w:val="FunctionTok"/>
+        </w:rPr>
+        <w:t xml:space="preserve">as.numeric</w:t>
+      </w:r>
+      <w:r>
+        <w:rPr>
+          <w:rStyle w:val="NormalTok"/>
+        </w:rPr>
+        <w:t xml:space="preserve">(metrics</w:t>
+      </w:r>
+      <w:r>
+        <w:rPr>
+          <w:rStyle w:val="SpecialCharTok"/>
+        </w:rPr>
+        <w:t xml:space="preserve">$</w:t>
+      </w:r>
+      <w:r>
+        <w:rPr>
+          <w:rStyle w:val="NormalTok"/>
+        </w:rPr>
+        <w:t xml:space="preserve">coefficients</w:t>
+      </w:r>
+      <w:r>
+        <w:rPr>
+          <w:rStyle w:val="SpecialCharTok"/>
+        </w:rPr>
+        <w:t xml:space="preserve">$</w:t>
+      </w:r>
+      <w:r>
+        <w:rPr>
+          <w:rStyle w:val="NormalTok"/>
+        </w:rPr>
+        <w:t xml:space="preserve">log_freq)),</w:t>
+      </w:r>
+      <w:r>
+        <w:br/>
+      </w:r>
+      <w:r>
+        <w:rPr>
+          <w:rStyle w:val="NormalTok"/>
+        </w:rPr>
+        <w:t xml:space="preserve">    </w:t>
+      </w:r>
+      <w:r>
+        <w:rPr>
+          <w:rStyle w:val="FunctionTok"/>
+        </w:rPr>
+        <w:t xml:space="preserve">fmt6</w:t>
+      </w:r>
+      <w:r>
+        <w:rPr>
+          <w:rStyle w:val="NormalTok"/>
+        </w:rPr>
+        <w:t xml:space="preserve">(</w:t>
+      </w:r>
+      <w:r>
+        <w:rPr>
+          <w:rStyle w:val="FunctionTok"/>
+        </w:rPr>
+        <w:t xml:space="preserve">as.numeric</w:t>
+      </w:r>
+      <w:r>
+        <w:rPr>
+          <w:rStyle w:val="NormalTok"/>
+        </w:rPr>
+        <w:t xml:space="preserve">(metrics</w:t>
+      </w:r>
+      <w:r>
+        <w:rPr>
+          <w:rStyle w:val="SpecialCharTok"/>
+        </w:rPr>
+        <w:t xml:space="preserve">$</w:t>
+      </w:r>
+      <w:r>
+        <w:rPr>
+          <w:rStyle w:val="NormalTok"/>
+        </w:rPr>
+        <w:t xml:space="preserve">coefficients</w:t>
+      </w:r>
+      <w:r>
+        <w:rPr>
+          <w:rStyle w:val="SpecialCharTok"/>
+        </w:rPr>
+        <w:t xml:space="preserve">$</w:t>
+      </w:r>
+      <w:r>
+        <w:rPr>
+          <w:rStyle w:val="NormalTok"/>
+        </w:rPr>
+        <w:t xml:space="preserve">strokes))</w:t>
+      </w:r>
+      <w:r>
+        <w:br/>
+      </w:r>
+      <w:r>
+        <w:rPr>
+          <w:rStyle w:val="NormalTok"/>
+        </w:rPr>
+        <w:t xml:space="preserve">  )</w:t>
+      </w:r>
+      <w:r>
+        <w:br/>
+      </w:r>
+      <w:r>
+        <w:rPr>
+          <w:rStyle w:val="NormalTok"/>
+        </w:rPr>
+        <w:t xml:space="preserve">)</w:t>
+      </w:r>
+    </w:p>
+    <w:p>
+      <w:pPr>
+        <w:pStyle w:val="SourceCode"/>
+      </w:pPr>
+      <w:r>
+        <w:rPr>
+          <w:rStyle w:val="VerbatimChar"/>
+        </w:rPr>
+        <w:t xml:space="preserve">       term  estimate</w:t>
+      </w:r>
+      <w:r>
+        <w:br/>
+      </w:r>
+      <w:r>
+        <w:rPr>
+          <w:rStyle w:val="VerbatimChar"/>
+        </w:rPr>
+        <w:t xml:space="preserve">1 intercept  6.452355</w:t>
+      </w:r>
+      <w:r>
+        <w:br/>
+      </w:r>
+      <w:r>
+        <w:rPr>
+          <w:rStyle w:val="VerbatimChar"/>
+        </w:rPr>
+        <w:t xml:space="preserve">2  log_freq -0.070823</w:t>
+      </w:r>
+      <w:r>
+        <w:br/>
+      </w:r>
+      <w:r>
+        <w:rPr>
+          <w:rStyle w:val="VerbatimChar"/>
+        </w:rPr>
+        <w:t xml:space="preserve">3   strokes  0.013355</w:t>
       </w:r>
     </w:p>
     <w:bookmarkEnd w:id="26"/>

</xml_diff>

<commit_message>
outputs: refresh analysis report
</commit_message>
<xml_diff>
--- a/outputs/reports/analysis.docx
+++ b/outputs/reports/analysis.docx
@@ -30,6 +30,21 @@
         <w:br/>
       </w:r>
       <w:r>
+        <w:rPr>
+          <w:rStyle w:val="FunctionTok"/>
+        </w:rPr>
+        <w:t xml:space="preserve">library</w:t>
+      </w:r>
+      <w:r>
+        <w:rPr>
+          <w:rStyle w:val="NormalTok"/>
+        </w:rPr>
+        <w:t xml:space="preserve">(readr)</w:t>
+      </w:r>
+      <w:r>
+        <w:br/>
+      </w:r>
+      <w:r>
         <w:br/>
       </w:r>
       <w:r>
@@ -258,13 +273,34 @@
         <w:br/>
       </w:r>
       <w:r>
-        <w:br/>
-      </w:r>
-      <w:r>
-        <w:rPr>
-          <w:rStyle w:val="FunctionTok"/>
-        </w:rPr>
-        <w:t xml:space="preserve">stopifnot</w:t>
+        <w:rPr>
+          <w:rStyle w:val="NormalTok"/>
+        </w:rPr>
+        <w:t xml:space="preserve">freq_tidy_path </w:t>
+      </w:r>
+      <w:r>
+        <w:rPr>
+          <w:rStyle w:val="OtherTok"/>
+        </w:rPr>
+        <w:t xml:space="preserve">&lt;-</w:t>
+      </w:r>
+      <w:r>
+        <w:rPr>
+          <w:rStyle w:val="NormalTok"/>
+        </w:rPr>
+        <w:t xml:space="preserve"> here</w:t>
+      </w:r>
+      <w:r>
+        <w:rPr>
+          <w:rStyle w:val="SpecialCharTok"/>
+        </w:rPr>
+        <w:t xml:space="preserve">::</w:t>
+      </w:r>
+      <w:r>
+        <w:rPr>
+          <w:rStyle w:val="FunctionTok"/>
+        </w:rPr>
+        <w:t xml:space="preserve">here</w:t>
       </w:r>
       <w:r>
         <w:rPr>
@@ -274,24 +310,72 @@
       </w:r>
       <w:r>
         <w:rPr>
-          <w:rStyle w:val="FunctionTok"/>
-        </w:rPr>
-        <w:t xml:space="preserve">file.exists</w:t>
-      </w:r>
-      <w:r>
-        <w:rPr>
-          <w:rStyle w:val="NormalTok"/>
-        </w:rPr>
-        <w:t xml:space="preserve">(metrics_path))</w:t>
-      </w:r>
-      <w:r>
-        <w:br/>
-      </w:r>
-      <w:r>
-        <w:rPr>
-          <w:rStyle w:val="FunctionTok"/>
-        </w:rPr>
-        <w:t xml:space="preserve">stopifnot</w:t>
+          <w:rStyle w:val="StringTok"/>
+        </w:rPr>
+        <w:t xml:space="preserve">"outputs"</w:t>
+      </w:r>
+      <w:r>
+        <w:rPr>
+          <w:rStyle w:val="NormalTok"/>
+        </w:rPr>
+        <w:t xml:space="preserve">,</w:t>
+      </w:r>
+      <w:r>
+        <w:rPr>
+          <w:rStyle w:val="StringTok"/>
+        </w:rPr>
+        <w:t xml:space="preserve">"results"</w:t>
+      </w:r>
+      <w:r>
+        <w:rPr>
+          <w:rStyle w:val="NormalTok"/>
+        </w:rPr>
+        <w:t xml:space="preserve">,</w:t>
+      </w:r>
+      <w:r>
+        <w:rPr>
+          <w:rStyle w:val="StringTok"/>
+        </w:rPr>
+        <w:t xml:space="preserve">"character_frequency_model_tidy.csv"</w:t>
+      </w:r>
+      <w:r>
+        <w:rPr>
+          <w:rStyle w:val="NormalTok"/>
+        </w:rPr>
+        <w:t xml:space="preserve">)</w:t>
+      </w:r>
+      <w:r>
+        <w:br/>
+      </w:r>
+      <w:r>
+        <w:rPr>
+          <w:rStyle w:val="NormalTok"/>
+        </w:rPr>
+        <w:t xml:space="preserve">freq_glance_path </w:t>
+      </w:r>
+      <w:r>
+        <w:rPr>
+          <w:rStyle w:val="OtherTok"/>
+        </w:rPr>
+        <w:t xml:space="preserve">&lt;-</w:t>
+      </w:r>
+      <w:r>
+        <w:rPr>
+          <w:rStyle w:val="NormalTok"/>
+        </w:rPr>
+        <w:t xml:space="preserve"> here</w:t>
+      </w:r>
+      <w:r>
+        <w:rPr>
+          <w:rStyle w:val="SpecialCharTok"/>
+        </w:rPr>
+        <w:t xml:space="preserve">::</w:t>
+      </w:r>
+      <w:r>
+        <w:rPr>
+          <w:rStyle w:val="FunctionTok"/>
+        </w:rPr>
+        <w:t xml:space="preserve">here</w:t>
       </w:r>
       <w:r>
         <w:rPr>
@@ -301,24 +385,72 @@
       </w:r>
       <w:r>
         <w:rPr>
-          <w:rStyle w:val="FunctionTok"/>
-        </w:rPr>
-        <w:t xml:space="preserve">file.exists</w:t>
-      </w:r>
-      <w:r>
-        <w:rPr>
-          <w:rStyle w:val="NormalTok"/>
-        </w:rPr>
-        <w:t xml:space="preserve">(cleaning_path))</w:t>
-      </w:r>
-      <w:r>
-        <w:br/>
-      </w:r>
-      <w:r>
-        <w:rPr>
-          <w:rStyle w:val="FunctionTok"/>
-        </w:rPr>
-        <w:t xml:space="preserve">stopifnot</w:t>
+          <w:rStyle w:val="StringTok"/>
+        </w:rPr>
+        <w:t xml:space="preserve">"outputs"</w:t>
+      </w:r>
+      <w:r>
+        <w:rPr>
+          <w:rStyle w:val="NormalTok"/>
+        </w:rPr>
+        <w:t xml:space="preserve">,</w:t>
+      </w:r>
+      <w:r>
+        <w:rPr>
+          <w:rStyle w:val="StringTok"/>
+        </w:rPr>
+        <w:t xml:space="preserve">"results"</w:t>
+      </w:r>
+      <w:r>
+        <w:rPr>
+          <w:rStyle w:val="NormalTok"/>
+        </w:rPr>
+        <w:t xml:space="preserve">,</w:t>
+      </w:r>
+      <w:r>
+        <w:rPr>
+          <w:rStyle w:val="StringTok"/>
+        </w:rPr>
+        <w:t xml:space="preserve">"character_frequency_model_glance.csv"</w:t>
+      </w:r>
+      <w:r>
+        <w:rPr>
+          <w:rStyle w:val="NormalTok"/>
+        </w:rPr>
+        <w:t xml:space="preserve">)</w:t>
+      </w:r>
+      <w:r>
+        <w:br/>
+      </w:r>
+      <w:r>
+        <w:rPr>
+          <w:rStyle w:val="NormalTok"/>
+        </w:rPr>
+        <w:t xml:space="preserve">freq_fig_path </w:t>
+      </w:r>
+      <w:r>
+        <w:rPr>
+          <w:rStyle w:val="OtherTok"/>
+        </w:rPr>
+        <w:t xml:space="preserve">&lt;-</w:t>
+      </w:r>
+      <w:r>
+        <w:rPr>
+          <w:rStyle w:val="NormalTok"/>
+        </w:rPr>
+        <w:t xml:space="preserve"> here</w:t>
+      </w:r>
+      <w:r>
+        <w:rPr>
+          <w:rStyle w:val="SpecialCharTok"/>
+        </w:rPr>
+        <w:t xml:space="preserve">::</w:t>
+      </w:r>
+      <w:r>
+        <w:rPr>
+          <w:rStyle w:val="FunctionTok"/>
+        </w:rPr>
+        <w:t xml:space="preserve">here</w:t>
       </w:r>
       <w:r>
         <w:rPr>
@@ -328,15 +460,39 @@
       </w:r>
       <w:r>
         <w:rPr>
-          <w:rStyle w:val="FunctionTok"/>
-        </w:rPr>
-        <w:t xml:space="preserve">file.exists</w:t>
-      </w:r>
-      <w:r>
-        <w:rPr>
-          <w:rStyle w:val="NormalTok"/>
-        </w:rPr>
-        <w:t xml:space="preserve">(fig_path))</w:t>
+          <w:rStyle w:val="StringTok"/>
+        </w:rPr>
+        <w:t xml:space="preserve">"outputs"</w:t>
+      </w:r>
+      <w:r>
+        <w:rPr>
+          <w:rStyle w:val="NormalTok"/>
+        </w:rPr>
+        <w:t xml:space="preserve">,</w:t>
+      </w:r>
+      <w:r>
+        <w:rPr>
+          <w:rStyle w:val="StringTok"/>
+        </w:rPr>
+        <w:t xml:space="preserve">"figures"</w:t>
+      </w:r>
+      <w:r>
+        <w:rPr>
+          <w:rStyle w:val="NormalTok"/>
+        </w:rPr>
+        <w:t xml:space="preserve">,</w:t>
+      </w:r>
+      <w:r>
+        <w:rPr>
+          <w:rStyle w:val="StringTok"/>
+        </w:rPr>
+        <w:t xml:space="preserve">"character_frequency_rt_vs_freq.png"</w:t>
+      </w:r>
+      <w:r>
+        <w:rPr>
+          <w:rStyle w:val="NormalTok"/>
+        </w:rPr>
+        <w:t xml:space="preserve">)</w:t>
       </w:r>
       <w:r>
         <w:br/>
@@ -423,13 +579,211 @@
         <w:br/>
       </w:r>
       <w:r>
-        <w:br/>
-      </w:r>
-      <w:r>
-        <w:rPr>
-          <w:rStyle w:val="FunctionTok"/>
-        </w:rPr>
-        <w:t xml:space="preserve">stopifnot</w:t>
+        <w:rPr>
+          <w:rStyle w:val="NormalTok"/>
+        </w:rPr>
+        <w:t xml:space="preserve">freq_model_tidy </w:t>
+      </w:r>
+      <w:r>
+        <w:rPr>
+          <w:rStyle w:val="OtherTok"/>
+        </w:rPr>
+        <w:t xml:space="preserve">&lt;-</w:t>
+      </w:r>
+      <w:r>
+        <w:rPr>
+          <w:rStyle w:val="NormalTok"/>
+        </w:rPr>
+        <w:t xml:space="preserve"> </w:t>
+      </w:r>
+      <w:r>
+        <w:rPr>
+          <w:rStyle w:val="FunctionTok"/>
+        </w:rPr>
+        <w:t xml:space="preserve">read_csv</w:t>
+      </w:r>
+      <w:r>
+        <w:rPr>
+          <w:rStyle w:val="NormalTok"/>
+        </w:rPr>
+        <w:t xml:space="preserve">(freq_tidy_path, </w:t>
+      </w:r>
+      <w:r>
+        <w:rPr>
+          <w:rStyle w:val="AttributeTok"/>
+        </w:rPr>
+        <w:t xml:space="preserve">show_col_types =</w:t>
+      </w:r>
+      <w:r>
+        <w:rPr>
+          <w:rStyle w:val="NormalTok"/>
+        </w:rPr>
+        <w:t xml:space="preserve"> </w:t>
+      </w:r>
+      <w:r>
+        <w:rPr>
+          <w:rStyle w:val="ConstantTok"/>
+        </w:rPr>
+        <w:t xml:space="preserve">FALSE</w:t>
+      </w:r>
+      <w:r>
+        <w:rPr>
+          <w:rStyle w:val="NormalTok"/>
+        </w:rPr>
+        <w:t xml:space="preserve">)</w:t>
+      </w:r>
+      <w:r>
+        <w:br/>
+      </w:r>
+      <w:r>
+        <w:rPr>
+          <w:rStyle w:val="NormalTok"/>
+        </w:rPr>
+        <w:t xml:space="preserve">freq_model_glance </w:t>
+      </w:r>
+      <w:r>
+        <w:rPr>
+          <w:rStyle w:val="OtherTok"/>
+        </w:rPr>
+        <w:t xml:space="preserve">&lt;-</w:t>
+      </w:r>
+      <w:r>
+        <w:rPr>
+          <w:rStyle w:val="NormalTok"/>
+        </w:rPr>
+        <w:t xml:space="preserve"> </w:t>
+      </w:r>
+      <w:r>
+        <w:rPr>
+          <w:rStyle w:val="FunctionTok"/>
+        </w:rPr>
+        <w:t xml:space="preserve">read_csv</w:t>
+      </w:r>
+      <w:r>
+        <w:rPr>
+          <w:rStyle w:val="NormalTok"/>
+        </w:rPr>
+        <w:t xml:space="preserve">(freq_glance_path, </w:t>
+      </w:r>
+      <w:r>
+        <w:rPr>
+          <w:rStyle w:val="AttributeTok"/>
+        </w:rPr>
+        <w:t xml:space="preserve">show_col_types =</w:t>
+      </w:r>
+      <w:r>
+        <w:rPr>
+          <w:rStyle w:val="NormalTok"/>
+        </w:rPr>
+        <w:t xml:space="preserve"> </w:t>
+      </w:r>
+      <w:r>
+        <w:rPr>
+          <w:rStyle w:val="ConstantTok"/>
+        </w:rPr>
+        <w:t xml:space="preserve">FALSE</w:t>
+      </w:r>
+      <w:r>
+        <w:rPr>
+          <w:rStyle w:val="NormalTok"/>
+        </w:rPr>
+        <w:t xml:space="preserve">)</w:t>
+      </w:r>
+      <w:r>
+        <w:br/>
+      </w:r>
+      <w:r>
+        <w:rPr>
+          <w:rStyle w:val="NormalTok"/>
+        </w:rPr>
+        <w:t xml:space="preserve">N </w:t>
+      </w:r>
+      <w:r>
+        <w:rPr>
+          <w:rStyle w:val="OtherTok"/>
+        </w:rPr>
+        <w:t xml:space="preserve">&lt;-</w:t>
+      </w:r>
+      <w:r>
+        <w:rPr>
+          <w:rStyle w:val="NormalTok"/>
+        </w:rPr>
+        <w:t xml:space="preserve"> </w:t>
+      </w:r>
+      <w:r>
+        <w:rPr>
+          <w:rStyle w:val="FunctionTok"/>
+        </w:rPr>
+        <w:t xml:space="preserve">as.integer</w:t>
+      </w:r>
+      <w:r>
+        <w:rPr>
+          <w:rStyle w:val="NormalTok"/>
+        </w:rPr>
+        <w:t xml:space="preserve">(metrics</w:t>
+      </w:r>
+      <w:r>
+        <w:rPr>
+          <w:rStyle w:val="SpecialCharTok"/>
+        </w:rPr>
+        <w:t xml:space="preserve">$</w:t>
+      </w:r>
+      <w:r>
+        <w:rPr>
+          <w:rStyle w:val="NormalTok"/>
+        </w:rPr>
+        <w:t xml:space="preserve">n_obs)</w:t>
+      </w:r>
+      <w:r>
+        <w:br/>
+      </w:r>
+      <w:r>
+        <w:br/>
+      </w:r>
+      <w:r>
+        <w:rPr>
+          <w:rStyle w:val="CommentTok"/>
+        </w:rPr>
+        <w:t xml:space="preserve"># helpers for formatting</w:t>
+      </w:r>
+      <w:r>
+        <w:br/>
+      </w:r>
+      <w:r>
+        <w:rPr>
+          <w:rStyle w:val="NormalTok"/>
+        </w:rPr>
+        <w:t xml:space="preserve">fmt3 </w:t>
+      </w:r>
+      <w:r>
+        <w:rPr>
+          <w:rStyle w:val="OtherTok"/>
+        </w:rPr>
+        <w:t xml:space="preserve">&lt;-</w:t>
+      </w:r>
+      <w:r>
+        <w:rPr>
+          <w:rStyle w:val="NormalTok"/>
+        </w:rPr>
+        <w:t xml:space="preserve"> </w:t>
+      </w:r>
+      <w:r>
+        <w:rPr>
+          <w:rStyle w:val="ControlFlowTok"/>
+        </w:rPr>
+        <w:t xml:space="preserve">function</w:t>
+      </w:r>
+      <w:r>
+        <w:rPr>
+          <w:rStyle w:val="NormalTok"/>
+        </w:rPr>
+        <w:t xml:space="preserve">(x) </w:t>
+      </w:r>
+      <w:r>
+        <w:rPr>
+          <w:rStyle w:val="FunctionTok"/>
+        </w:rPr>
+        <w:t xml:space="preserve">sprintf</w:t>
       </w:r>
       <w:r>
         <w:rPr>
@@ -439,21 +793,108 @@
       </w:r>
       <w:r>
         <w:rPr>
+          <w:rStyle w:val="StringTok"/>
+        </w:rPr>
+        <w:t xml:space="preserve">"%.3f"</w:t>
+      </w:r>
+      <w:r>
+        <w:rPr>
+          <w:rStyle w:val="NormalTok"/>
+        </w:rPr>
+        <w:t xml:space="preserve">, x)</w:t>
+      </w:r>
+      <w:r>
+        <w:br/>
+      </w:r>
+      <w:r>
+        <w:rPr>
+          <w:rStyle w:val="NormalTok"/>
+        </w:rPr>
+        <w:t xml:space="preserve">fmt6 </w:t>
+      </w:r>
+      <w:r>
+        <w:rPr>
+          <w:rStyle w:val="OtherTok"/>
+        </w:rPr>
+        <w:t xml:space="preserve">&lt;-</w:t>
+      </w:r>
+      <w:r>
+        <w:rPr>
+          <w:rStyle w:val="NormalTok"/>
+        </w:rPr>
+        <w:t xml:space="preserve"> </w:t>
+      </w:r>
+      <w:r>
+        <w:rPr>
+          <w:rStyle w:val="ControlFlowTok"/>
+        </w:rPr>
+        <w:t xml:space="preserve">function</w:t>
+      </w:r>
+      <w:r>
+        <w:rPr>
+          <w:rStyle w:val="NormalTok"/>
+        </w:rPr>
+        <w:t xml:space="preserve">(x) </w:t>
+      </w:r>
+      <w:r>
+        <w:rPr>
+          <w:rStyle w:val="FunctionTok"/>
+        </w:rPr>
+        <w:t xml:space="preserve">sprintf</w:t>
+      </w:r>
+      <w:r>
+        <w:rPr>
+          <w:rStyle w:val="NormalTok"/>
+        </w:rPr>
+        <w:t xml:space="preserve">(</w:t>
+      </w:r>
+      <w:r>
+        <w:rPr>
+          <w:rStyle w:val="StringTok"/>
+        </w:rPr>
+        <w:t xml:space="preserve">"%.6f"</w:t>
+      </w:r>
+      <w:r>
+        <w:rPr>
+          <w:rStyle w:val="NormalTok"/>
+        </w:rPr>
+        <w:t xml:space="preserve">, x)</w:t>
+      </w:r>
+      <w:r>
+        <w:br/>
+      </w:r>
+      <w:r>
+        <w:br/>
+      </w:r>
+      <w:r>
+        <w:rPr>
+          <w:rStyle w:val="NormalTok"/>
+        </w:rPr>
+        <w:t xml:space="preserve">freq_coef </w:t>
+      </w:r>
+      <w:r>
+        <w:rPr>
+          <w:rStyle w:val="OtherTok"/>
+        </w:rPr>
+        <w:t xml:space="preserve">&lt;-</w:t>
+      </w:r>
+      <w:r>
+        <w:rPr>
+          <w:rStyle w:val="NormalTok"/>
+        </w:rPr>
+        <w:t xml:space="preserve"> freq_model_tidy</w:t>
+      </w:r>
+      <w:r>
+        <w:rPr>
           <w:rStyle w:val="SpecialCharTok"/>
         </w:rPr>
-        <w:t xml:space="preserve">!</w:t>
-      </w:r>
-      <w:r>
-        <w:rPr>
-          <w:rStyle w:val="FunctionTok"/>
-        </w:rPr>
-        <w:t xml:space="preserve">is.null</w:t>
-      </w:r>
-      <w:r>
-        <w:rPr>
-          <w:rStyle w:val="NormalTok"/>
-        </w:rPr>
-        <w:t xml:space="preserve">(metrics</w:t>
+        <w:t xml:space="preserve">$</w:t>
+      </w:r>
+      <w:r>
+        <w:rPr>
+          <w:rStyle w:val="NormalTok"/>
+        </w:rPr>
+        <w:t xml:space="preserve">Estimate[freq_model_tidy</w:t>
       </w:r>
       <w:r>
         <w:rPr>
@@ -465,16 +906,40 @@
         <w:rPr>
           <w:rStyle w:val="NormalTok"/>
         </w:rPr>
-        <w:t xml:space="preserve">n_obs))</w:t>
-      </w:r>
-      <w:r>
-        <w:br/>
-      </w:r>
-      <w:r>
-        <w:rPr>
-          <w:rStyle w:val="NormalTok"/>
-        </w:rPr>
-        <w:t xml:space="preserve">N </w:t>
+        <w:t xml:space="preserve">term </w:t>
+      </w:r>
+      <w:r>
+        <w:rPr>
+          <w:rStyle w:val="SpecialCharTok"/>
+        </w:rPr>
+        <w:t xml:space="preserve">==</w:t>
+      </w:r>
+      <w:r>
+        <w:rPr>
+          <w:rStyle w:val="NormalTok"/>
+        </w:rPr>
+        <w:t xml:space="preserve"> </w:t>
+      </w:r>
+      <w:r>
+        <w:rPr>
+          <w:rStyle w:val="StringTok"/>
+        </w:rPr>
+        <w:t xml:space="preserve">"log_freq"</w:t>
+      </w:r>
+      <w:r>
+        <w:rPr>
+          <w:rStyle w:val="NormalTok"/>
+        </w:rPr>
+        <w:t xml:space="preserve">]</w:t>
+      </w:r>
+      <w:r>
+        <w:br/>
+      </w:r>
+      <w:r>
+        <w:rPr>
+          <w:rStyle w:val="NormalTok"/>
+        </w:rPr>
+        <w:t xml:space="preserve">strokes_coef </w:t>
       </w:r>
       <w:r>
         <w:rPr>
@@ -486,85 +951,139 @@
         <w:rPr>
           <w:rStyle w:val="NormalTok"/>
         </w:rPr>
+        <w:t xml:space="preserve"> freq_model_tidy</w:t>
+      </w:r>
+      <w:r>
+        <w:rPr>
+          <w:rStyle w:val="SpecialCharTok"/>
+        </w:rPr>
+        <w:t xml:space="preserve">$</w:t>
+      </w:r>
+      <w:r>
+        <w:rPr>
+          <w:rStyle w:val="NormalTok"/>
+        </w:rPr>
+        <w:t xml:space="preserve">Estimate[freq_model_tidy</w:t>
+      </w:r>
+      <w:r>
+        <w:rPr>
+          <w:rStyle w:val="SpecialCharTok"/>
+        </w:rPr>
+        <w:t xml:space="preserve">$</w:t>
+      </w:r>
+      <w:r>
+        <w:rPr>
+          <w:rStyle w:val="NormalTok"/>
+        </w:rPr>
+        <w:t xml:space="preserve">term </w:t>
+      </w:r>
+      <w:r>
+        <w:rPr>
+          <w:rStyle w:val="SpecialCharTok"/>
+        </w:rPr>
+        <w:t xml:space="preserve">==</w:t>
+      </w:r>
+      <w:r>
+        <w:rPr>
+          <w:rStyle w:val="NormalTok"/>
+        </w:rPr>
         <w:t xml:space="preserve"> </w:t>
       </w:r>
       <w:r>
         <w:rPr>
-          <w:rStyle w:val="FunctionTok"/>
-        </w:rPr>
-        <w:t xml:space="preserve">as.integer</w:t>
-      </w:r>
-      <w:r>
-        <w:rPr>
-          <w:rStyle w:val="NormalTok"/>
-        </w:rPr>
-        <w:t xml:space="preserve">(metrics</w:t>
+          <w:rStyle w:val="StringTok"/>
+        </w:rPr>
+        <w:t xml:space="preserve">"strokes"</w:t>
+      </w:r>
+      <w:r>
+        <w:rPr>
+          <w:rStyle w:val="NormalTok"/>
+        </w:rPr>
+        <w:t xml:space="preserve">]</w:t>
+      </w:r>
+      <w:r>
+        <w:br/>
+      </w:r>
+      <w:r>
+        <w:rPr>
+          <w:rStyle w:val="NormalTok"/>
+        </w:rPr>
+        <w:t xml:space="preserve">freq_pct </w:t>
+      </w:r>
+      <w:r>
+        <w:rPr>
+          <w:rStyle w:val="OtherTok"/>
+        </w:rPr>
+        <w:t xml:space="preserve">&lt;-</w:t>
+      </w:r>
+      <w:r>
+        <w:rPr>
+          <w:rStyle w:val="NormalTok"/>
+        </w:rPr>
+        <w:t xml:space="preserve"> (</w:t>
+      </w:r>
+      <w:r>
+        <w:rPr>
+          <w:rStyle w:val="FunctionTok"/>
+        </w:rPr>
+        <w:t xml:space="preserve">exp</w:t>
+      </w:r>
+      <w:r>
+        <w:rPr>
+          <w:rStyle w:val="NormalTok"/>
+        </w:rPr>
+        <w:t xml:space="preserve">(freq_coef) </w:t>
       </w:r>
       <w:r>
         <w:rPr>
           <w:rStyle w:val="SpecialCharTok"/>
         </w:rPr>
-        <w:t xml:space="preserve">$</w:t>
-      </w:r>
-      <w:r>
-        <w:rPr>
-          <w:rStyle w:val="NormalTok"/>
-        </w:rPr>
-        <w:t xml:space="preserve">n_obs)</w:t>
-      </w:r>
-      <w:r>
-        <w:br/>
-      </w:r>
-      <w:r>
-        <w:rPr>
-          <w:rStyle w:val="FunctionTok"/>
-        </w:rPr>
-        <w:t xml:space="preserve">stopifnot</w:t>
-      </w:r>
-      <w:r>
-        <w:rPr>
-          <w:rStyle w:val="NormalTok"/>
-        </w:rPr>
-        <w:t xml:space="preserve">(</w:t>
+        <w:t xml:space="preserve">-</w:t>
+      </w:r>
+      <w:r>
+        <w:rPr>
+          <w:rStyle w:val="NormalTok"/>
+        </w:rPr>
+        <w:t xml:space="preserve"> </w:t>
+      </w:r>
+      <w:r>
+        <w:rPr>
+          <w:rStyle w:val="DecValTok"/>
+        </w:rPr>
+        <w:t xml:space="preserve">1</w:t>
+      </w:r>
+      <w:r>
+        <w:rPr>
+          <w:rStyle w:val="NormalTok"/>
+        </w:rPr>
+        <w:t xml:space="preserve">) </w:t>
       </w:r>
       <w:r>
         <w:rPr>
           <w:rStyle w:val="SpecialCharTok"/>
         </w:rPr>
-        <w:t xml:space="preserve">!</w:t>
-      </w:r>
-      <w:r>
-        <w:rPr>
-          <w:rStyle w:val="FunctionTok"/>
-        </w:rPr>
-        <w:t xml:space="preserve">is.na</w:t>
-      </w:r>
-      <w:r>
-        <w:rPr>
-          <w:rStyle w:val="NormalTok"/>
-        </w:rPr>
-        <w:t xml:space="preserve">(N))</w:t>
-      </w:r>
-      <w:r>
-        <w:br/>
-      </w:r>
-      <w:r>
-        <w:br/>
-      </w:r>
-      <w:r>
-        <w:rPr>
-          <w:rStyle w:val="CommentTok"/>
-        </w:rPr>
-        <w:t xml:space="preserve"># helpers for formatting</w:t>
-      </w:r>
-      <w:r>
-        <w:br/>
-      </w:r>
-      <w:r>
-        <w:rPr>
-          <w:rStyle w:val="NormalTok"/>
-        </w:rPr>
-        <w:t xml:space="preserve">fmt3 </w:t>
+        <w:t xml:space="preserve">*</w:t>
+      </w:r>
+      <w:r>
+        <w:rPr>
+          <w:rStyle w:val="NormalTok"/>
+        </w:rPr>
+        <w:t xml:space="preserve"> </w:t>
+      </w:r>
+      <w:r>
+        <w:rPr>
+          <w:rStyle w:val="DecValTok"/>
+        </w:rPr>
+        <w:t xml:space="preserve">100</w:t>
+      </w:r>
+      <w:r>
+        <w:br/>
+      </w:r>
+      <w:r>
+        <w:rPr>
+          <w:rStyle w:val="NormalTok"/>
+        </w:rPr>
+        <w:t xml:space="preserve">strokes_pct </w:t>
       </w:r>
       <w:r>
         <w:rPr>
@@ -576,58 +1095,49 @@
         <w:rPr>
           <w:rStyle w:val="NormalTok"/>
         </w:rPr>
+        <w:t xml:space="preserve"> (</w:t>
+      </w:r>
+      <w:r>
+        <w:rPr>
+          <w:rStyle w:val="FunctionTok"/>
+        </w:rPr>
+        <w:t xml:space="preserve">exp</w:t>
+      </w:r>
+      <w:r>
+        <w:rPr>
+          <w:rStyle w:val="NormalTok"/>
+        </w:rPr>
+        <w:t xml:space="preserve">(strokes_coef) </w:t>
+      </w:r>
+      <w:r>
+        <w:rPr>
+          <w:rStyle w:val="SpecialCharTok"/>
+        </w:rPr>
+        <w:t xml:space="preserve">-</w:t>
+      </w:r>
+      <w:r>
+        <w:rPr>
+          <w:rStyle w:val="NormalTok"/>
+        </w:rPr>
         <w:t xml:space="preserve"> </w:t>
       </w:r>
       <w:r>
         <w:rPr>
-          <w:rStyle w:val="ControlFlowTok"/>
-        </w:rPr>
-        <w:t xml:space="preserve">function</w:t>
-      </w:r>
-      <w:r>
-        <w:rPr>
-          <w:rStyle w:val="NormalTok"/>
-        </w:rPr>
-        <w:t xml:space="preserve">(x) </w:t>
-      </w:r>
-      <w:r>
-        <w:rPr>
-          <w:rStyle w:val="FunctionTok"/>
-        </w:rPr>
-        <w:t xml:space="preserve">sprintf</w:t>
-      </w:r>
-      <w:r>
-        <w:rPr>
-          <w:rStyle w:val="NormalTok"/>
-        </w:rPr>
-        <w:t xml:space="preserve">(</w:t>
-      </w:r>
-      <w:r>
-        <w:rPr>
-          <w:rStyle w:val="StringTok"/>
-        </w:rPr>
-        <w:t xml:space="preserve">"%.3f"</w:t>
-      </w:r>
-      <w:r>
-        <w:rPr>
-          <w:rStyle w:val="NormalTok"/>
-        </w:rPr>
-        <w:t xml:space="preserve">, x)</w:t>
-      </w:r>
-      <w:r>
-        <w:br/>
-      </w:r>
-      <w:r>
-        <w:rPr>
-          <w:rStyle w:val="NormalTok"/>
-        </w:rPr>
-        <w:t xml:space="preserve">fmt6 </w:t>
-      </w:r>
-      <w:r>
-        <w:rPr>
-          <w:rStyle w:val="OtherTok"/>
-        </w:rPr>
-        <w:t xml:space="preserve">&lt;-</w:t>
+          <w:rStyle w:val="DecValTok"/>
+        </w:rPr>
+        <w:t xml:space="preserve">1</w:t>
+      </w:r>
+      <w:r>
+        <w:rPr>
+          <w:rStyle w:val="NormalTok"/>
+        </w:rPr>
+        <w:t xml:space="preserve">) </w:t>
+      </w:r>
+      <w:r>
+        <w:rPr>
+          <w:rStyle w:val="SpecialCharTok"/>
+        </w:rPr>
+        <w:t xml:space="preserve">*</w:t>
       </w:r>
       <w:r>
         <w:rPr>
@@ -637,39 +1147,9 @@
       </w:r>
       <w:r>
         <w:rPr>
-          <w:rStyle w:val="ControlFlowTok"/>
-        </w:rPr>
-        <w:t xml:space="preserve">function</w:t>
-      </w:r>
-      <w:r>
-        <w:rPr>
-          <w:rStyle w:val="NormalTok"/>
-        </w:rPr>
-        <w:t xml:space="preserve">(x) </w:t>
-      </w:r>
-      <w:r>
-        <w:rPr>
-          <w:rStyle w:val="FunctionTok"/>
-        </w:rPr>
-        <w:t xml:space="preserve">sprintf</w:t>
-      </w:r>
-      <w:r>
-        <w:rPr>
-          <w:rStyle w:val="NormalTok"/>
-        </w:rPr>
-        <w:t xml:space="preserve">(</w:t>
-      </w:r>
-      <w:r>
-        <w:rPr>
-          <w:rStyle w:val="StringTok"/>
-        </w:rPr>
-        <w:t xml:space="preserve">"%.6f"</w:t>
-      </w:r>
-      <w:r>
-        <w:rPr>
-          <w:rStyle w:val="NormalTok"/>
-        </w:rPr>
-        <w:t xml:space="preserve">, x)</w:t>
+          <w:rStyle w:val="DecValTok"/>
+        </w:rPr>
+        <w:t xml:space="preserve">100</w:t>
       </w:r>
     </w:p>
     <w:bookmarkStart w:id="20" w:name="overview"/>
@@ -1342,143 +1822,92 @@
       </w:pPr>
       <w:r>
         <w:rPr>
-          <w:rStyle w:val="ControlFlowTok"/>
-        </w:rPr>
-        <w:t xml:space="preserve">if</w:t>
-      </w:r>
-      <w:r>
-        <w:rPr>
-          <w:rStyle w:val="NormalTok"/>
-        </w:rPr>
-        <w:t xml:space="preserve"> (</w:t>
+          <w:rStyle w:val="FunctionTok"/>
+        </w:rPr>
+        <w:t xml:space="preserve">cat</w:t>
+      </w:r>
+      <w:r>
+        <w:rPr>
+          <w:rStyle w:val="NormalTok"/>
+        </w:rPr>
+        <w:t xml:space="preserve">(</w:t>
+      </w:r>
+      <w:r>
+        <w:rPr>
+          <w:rStyle w:val="FunctionTok"/>
+        </w:rPr>
+        <w:t xml:space="preserve">paste0</w:t>
+      </w:r>
+      <w:r>
+        <w:rPr>
+          <w:rStyle w:val="NormalTok"/>
+        </w:rPr>
+        <w:t xml:space="preserve">(</w:t>
+      </w:r>
+      <w:r>
+        <w:rPr>
+          <w:rStyle w:val="StringTok"/>
+        </w:rPr>
+        <w:t xml:space="preserve">"Adjusted R² = "</w:t>
+      </w:r>
+      <w:r>
+        <w:rPr>
+          <w:rStyle w:val="NormalTok"/>
+        </w:rPr>
+        <w:t xml:space="preserve">, </w:t>
+      </w:r>
+      <w:r>
+        <w:rPr>
+          <w:rStyle w:val="FunctionTok"/>
+        </w:rPr>
+        <w:t xml:space="preserve">fmt3</w:t>
+      </w:r>
+      <w:r>
+        <w:rPr>
+          <w:rStyle w:val="NormalTok"/>
+        </w:rPr>
+        <w:t xml:space="preserve">(</w:t>
+      </w:r>
+      <w:r>
+        <w:rPr>
+          <w:rStyle w:val="FunctionTok"/>
+        </w:rPr>
+        <w:t xml:space="preserve">as.numeric</w:t>
+      </w:r>
+      <w:r>
+        <w:rPr>
+          <w:rStyle w:val="NormalTok"/>
+        </w:rPr>
+        <w:t xml:space="preserve">(metrics</w:t>
       </w:r>
       <w:r>
         <w:rPr>
           <w:rStyle w:val="SpecialCharTok"/>
         </w:rPr>
-        <w:t xml:space="preserve">!</w:t>
-      </w:r>
-      <w:r>
-        <w:rPr>
-          <w:rStyle w:val="FunctionTok"/>
-        </w:rPr>
-        <w:t xml:space="preserve">is.null</w:t>
-      </w:r>
-      <w:r>
-        <w:rPr>
-          <w:rStyle w:val="NormalTok"/>
-        </w:rPr>
-        <w:t xml:space="preserve">(metrics</w:t>
+        <w:t xml:space="preserve">$</w:t>
+      </w:r>
+      <w:r>
+        <w:rPr>
+          <w:rStyle w:val="NormalTok"/>
+        </w:rPr>
+        <w:t xml:space="preserve">adj_r2)), </w:t>
+      </w:r>
+      <w:r>
+        <w:rPr>
+          <w:rStyle w:val="StringTok"/>
+        </w:rPr>
+        <w:t xml:space="preserve">".</w:t>
       </w:r>
       <w:r>
         <w:rPr>
           <w:rStyle w:val="SpecialCharTok"/>
         </w:rPr>
-        <w:t xml:space="preserve">$</w:t>
-      </w:r>
-      <w:r>
-        <w:rPr>
-          <w:rStyle w:val="NormalTok"/>
-        </w:rPr>
-        <w:t xml:space="preserve">adj_r2)) {</w:t>
-      </w:r>
-      <w:r>
-        <w:br/>
-      </w:r>
-      <w:r>
-        <w:rPr>
-          <w:rStyle w:val="NormalTok"/>
-        </w:rPr>
-        <w:t xml:space="preserve">  </w:t>
-      </w:r>
-      <w:r>
-        <w:rPr>
-          <w:rStyle w:val="FunctionTok"/>
-        </w:rPr>
-        <w:t xml:space="preserve">cat</w:t>
-      </w:r>
-      <w:r>
-        <w:rPr>
-          <w:rStyle w:val="NormalTok"/>
-        </w:rPr>
-        <w:t xml:space="preserve">(</w:t>
-      </w:r>
-      <w:r>
-        <w:rPr>
-          <w:rStyle w:val="FunctionTok"/>
-        </w:rPr>
-        <w:t xml:space="preserve">paste0</w:t>
-      </w:r>
-      <w:r>
-        <w:rPr>
-          <w:rStyle w:val="NormalTok"/>
-        </w:rPr>
-        <w:t xml:space="preserve">(</w:t>
+        <w:t xml:space="preserve">\n\n</w:t>
       </w:r>
       <w:r>
         <w:rPr>
           <w:rStyle w:val="StringTok"/>
         </w:rPr>
-        <w:t xml:space="preserve">"Adjusted R² = "</w:t>
-      </w:r>
-      <w:r>
-        <w:rPr>
-          <w:rStyle w:val="NormalTok"/>
-        </w:rPr>
-        <w:t xml:space="preserve">, </w:t>
-      </w:r>
-      <w:r>
-        <w:rPr>
-          <w:rStyle w:val="FunctionTok"/>
-        </w:rPr>
-        <w:t xml:space="preserve">fmt3</w:t>
-      </w:r>
-      <w:r>
-        <w:rPr>
-          <w:rStyle w:val="NormalTok"/>
-        </w:rPr>
-        <w:t xml:space="preserve">(</w:t>
-      </w:r>
-      <w:r>
-        <w:rPr>
-          <w:rStyle w:val="FunctionTok"/>
-        </w:rPr>
-        <w:t xml:space="preserve">as.numeric</w:t>
-      </w:r>
-      <w:r>
-        <w:rPr>
-          <w:rStyle w:val="NormalTok"/>
-        </w:rPr>
-        <w:t xml:space="preserve">(metrics</w:t>
-      </w:r>
-      <w:r>
-        <w:rPr>
-          <w:rStyle w:val="SpecialCharTok"/>
-        </w:rPr>
-        <w:t xml:space="preserve">$</w:t>
-      </w:r>
-      <w:r>
-        <w:rPr>
-          <w:rStyle w:val="NormalTok"/>
-        </w:rPr>
-        <w:t xml:space="preserve">adj_r2)), </w:t>
-      </w:r>
-      <w:r>
-        <w:rPr>
-          <w:rStyle w:val="StringTok"/>
-        </w:rPr>
-        <w:t xml:space="preserve">".</w:t>
-      </w:r>
-      <w:r>
-        <w:rPr>
-          <w:rStyle w:val="SpecialCharTok"/>
-        </w:rPr>
-        <w:t xml:space="preserve">\n\n</w:t>
-      </w:r>
-      <w:r>
-        <w:rPr>
-          <w:rStyle w:val="StringTok"/>
-        </w:rPr>
         <w:t xml:space="preserve">"</w:t>
       </w:r>
       <w:r>
@@ -1486,15 +1915,6 @@
           <w:rStyle w:val="NormalTok"/>
         </w:rPr>
         <w:t xml:space="preserve">))</w:t>
-      </w:r>
-      <w:r>
-        <w:br/>
-      </w:r>
-      <w:r>
-        <w:rPr>
-          <w:rStyle w:val="NormalTok"/>
-        </w:rPr>
-        <w:t xml:space="preserve">}</w:t>
       </w:r>
     </w:p>
     <w:p>
@@ -1514,143 +1934,92 @@
       </w:pPr>
       <w:r>
         <w:rPr>
-          <w:rStyle w:val="ControlFlowTok"/>
-        </w:rPr>
-        <w:t xml:space="preserve">if</w:t>
-      </w:r>
-      <w:r>
-        <w:rPr>
-          <w:rStyle w:val="NormalTok"/>
-        </w:rPr>
-        <w:t xml:space="preserve"> (</w:t>
+          <w:rStyle w:val="FunctionTok"/>
+        </w:rPr>
+        <w:t xml:space="preserve">cat</w:t>
+      </w:r>
+      <w:r>
+        <w:rPr>
+          <w:rStyle w:val="NormalTok"/>
+        </w:rPr>
+        <w:t xml:space="preserve">(</w:t>
+      </w:r>
+      <w:r>
+        <w:rPr>
+          <w:rStyle w:val="FunctionTok"/>
+        </w:rPr>
+        <w:t xml:space="preserve">paste0</w:t>
+      </w:r>
+      <w:r>
+        <w:rPr>
+          <w:rStyle w:val="NormalTok"/>
+        </w:rPr>
+        <w:t xml:space="preserve">(</w:t>
+      </w:r>
+      <w:r>
+        <w:rPr>
+          <w:rStyle w:val="StringTok"/>
+        </w:rPr>
+        <w:t xml:space="preserve">"Residual sigma = "</w:t>
+      </w:r>
+      <w:r>
+        <w:rPr>
+          <w:rStyle w:val="NormalTok"/>
+        </w:rPr>
+        <w:t xml:space="preserve">, </w:t>
+      </w:r>
+      <w:r>
+        <w:rPr>
+          <w:rStyle w:val="FunctionTok"/>
+        </w:rPr>
+        <w:t xml:space="preserve">fmt3</w:t>
+      </w:r>
+      <w:r>
+        <w:rPr>
+          <w:rStyle w:val="NormalTok"/>
+        </w:rPr>
+        <w:t xml:space="preserve">(</w:t>
+      </w:r>
+      <w:r>
+        <w:rPr>
+          <w:rStyle w:val="FunctionTok"/>
+        </w:rPr>
+        <w:t xml:space="preserve">as.numeric</w:t>
+      </w:r>
+      <w:r>
+        <w:rPr>
+          <w:rStyle w:val="NormalTok"/>
+        </w:rPr>
+        <w:t xml:space="preserve">(metrics</w:t>
       </w:r>
       <w:r>
         <w:rPr>
           <w:rStyle w:val="SpecialCharTok"/>
         </w:rPr>
-        <w:t xml:space="preserve">!</w:t>
-      </w:r>
-      <w:r>
-        <w:rPr>
-          <w:rStyle w:val="FunctionTok"/>
-        </w:rPr>
-        <w:t xml:space="preserve">is.null</w:t>
-      </w:r>
-      <w:r>
-        <w:rPr>
-          <w:rStyle w:val="NormalTok"/>
-        </w:rPr>
-        <w:t xml:space="preserve">(metrics</w:t>
+        <w:t xml:space="preserve">$</w:t>
+      </w:r>
+      <w:r>
+        <w:rPr>
+          <w:rStyle w:val="NormalTok"/>
+        </w:rPr>
+        <w:t xml:space="preserve">sigma)), </w:t>
+      </w:r>
+      <w:r>
+        <w:rPr>
+          <w:rStyle w:val="StringTok"/>
+        </w:rPr>
+        <w:t xml:space="preserve">".</w:t>
       </w:r>
       <w:r>
         <w:rPr>
           <w:rStyle w:val="SpecialCharTok"/>
         </w:rPr>
-        <w:t xml:space="preserve">$</w:t>
-      </w:r>
-      <w:r>
-        <w:rPr>
-          <w:rStyle w:val="NormalTok"/>
-        </w:rPr>
-        <w:t xml:space="preserve">sigma)) {</w:t>
-      </w:r>
-      <w:r>
-        <w:br/>
-      </w:r>
-      <w:r>
-        <w:rPr>
-          <w:rStyle w:val="NormalTok"/>
-        </w:rPr>
-        <w:t xml:space="preserve">  </w:t>
-      </w:r>
-      <w:r>
-        <w:rPr>
-          <w:rStyle w:val="FunctionTok"/>
-        </w:rPr>
-        <w:t xml:space="preserve">cat</w:t>
-      </w:r>
-      <w:r>
-        <w:rPr>
-          <w:rStyle w:val="NormalTok"/>
-        </w:rPr>
-        <w:t xml:space="preserve">(</w:t>
-      </w:r>
-      <w:r>
-        <w:rPr>
-          <w:rStyle w:val="FunctionTok"/>
-        </w:rPr>
-        <w:t xml:space="preserve">paste0</w:t>
-      </w:r>
-      <w:r>
-        <w:rPr>
-          <w:rStyle w:val="NormalTok"/>
-        </w:rPr>
-        <w:t xml:space="preserve">(</w:t>
+        <w:t xml:space="preserve">\n\n</w:t>
       </w:r>
       <w:r>
         <w:rPr>
           <w:rStyle w:val="StringTok"/>
         </w:rPr>
-        <w:t xml:space="preserve">"Residual sigma = "</w:t>
-      </w:r>
-      <w:r>
-        <w:rPr>
-          <w:rStyle w:val="NormalTok"/>
-        </w:rPr>
-        <w:t xml:space="preserve">, </w:t>
-      </w:r>
-      <w:r>
-        <w:rPr>
-          <w:rStyle w:val="FunctionTok"/>
-        </w:rPr>
-        <w:t xml:space="preserve">fmt3</w:t>
-      </w:r>
-      <w:r>
-        <w:rPr>
-          <w:rStyle w:val="NormalTok"/>
-        </w:rPr>
-        <w:t xml:space="preserve">(</w:t>
-      </w:r>
-      <w:r>
-        <w:rPr>
-          <w:rStyle w:val="FunctionTok"/>
-        </w:rPr>
-        <w:t xml:space="preserve">as.numeric</w:t>
-      </w:r>
-      <w:r>
-        <w:rPr>
-          <w:rStyle w:val="NormalTok"/>
-        </w:rPr>
-        <w:t xml:space="preserve">(metrics</w:t>
-      </w:r>
-      <w:r>
-        <w:rPr>
-          <w:rStyle w:val="SpecialCharTok"/>
-        </w:rPr>
-        <w:t xml:space="preserve">$</w:t>
-      </w:r>
-      <w:r>
-        <w:rPr>
-          <w:rStyle w:val="NormalTok"/>
-        </w:rPr>
-        <w:t xml:space="preserve">sigma)), </w:t>
-      </w:r>
-      <w:r>
-        <w:rPr>
-          <w:rStyle w:val="StringTok"/>
-        </w:rPr>
-        <w:t xml:space="preserve">".</w:t>
-      </w:r>
-      <w:r>
-        <w:rPr>
-          <w:rStyle w:val="SpecialCharTok"/>
-        </w:rPr>
-        <w:t xml:space="preserve">\n\n</w:t>
-      </w:r>
-      <w:r>
-        <w:rPr>
-          <w:rStyle w:val="StringTok"/>
-        </w:rPr>
         <w:t xml:space="preserve">"</w:t>
       </w:r>
       <w:r>
@@ -1658,15 +2027,6 @@
           <w:rStyle w:val="NormalTok"/>
         </w:rPr>
         <w:t xml:space="preserve">))</w:t>
-      </w:r>
-      <w:r>
-        <w:br/>
-      </w:r>
-      <w:r>
-        <w:rPr>
-          <w:rStyle w:val="NormalTok"/>
-        </w:rPr>
-        <w:t xml:space="preserve">}</w:t>
       </w:r>
     </w:p>
     <w:p>
@@ -1686,125 +2046,32 @@
       </w:pPr>
       <w:r>
         <w:rPr>
-          <w:rStyle w:val="ControlFlowTok"/>
-        </w:rPr>
-        <w:t xml:space="preserve">if</w:t>
-      </w:r>
-      <w:r>
-        <w:rPr>
-          <w:rStyle w:val="NormalTok"/>
-        </w:rPr>
-        <w:t xml:space="preserve"> (</w:t>
+          <w:rStyle w:val="FunctionTok"/>
+        </w:rPr>
+        <w:t xml:space="preserve">cat</w:t>
+      </w:r>
+      <w:r>
+        <w:rPr>
+          <w:rStyle w:val="NormalTok"/>
+        </w:rPr>
+        <w:t xml:space="preserve">(</w:t>
+      </w:r>
+      <w:r>
+        <w:rPr>
+          <w:rStyle w:val="StringTok"/>
+        </w:rPr>
+        <w:t xml:space="preserve">"Information criteria:</w:t>
       </w:r>
       <w:r>
         <w:rPr>
           <w:rStyle w:val="SpecialCharTok"/>
         </w:rPr>
-        <w:t xml:space="preserve">!</w:t>
-      </w:r>
-      <w:r>
-        <w:rPr>
-          <w:rStyle w:val="FunctionTok"/>
-        </w:rPr>
-        <w:t xml:space="preserve">is.null</w:t>
-      </w:r>
-      <w:r>
-        <w:rPr>
-          <w:rStyle w:val="NormalTok"/>
-        </w:rPr>
-        <w:t xml:space="preserve">(metrics</w:t>
-      </w:r>
-      <w:r>
-        <w:rPr>
-          <w:rStyle w:val="SpecialCharTok"/>
-        </w:rPr>
-        <w:t xml:space="preserve">$</w:t>
-      </w:r>
-      <w:r>
-        <w:rPr>
-          <w:rStyle w:val="NormalTok"/>
-        </w:rPr>
-        <w:t xml:space="preserve">aic) </w:t>
-      </w:r>
-      <w:r>
-        <w:rPr>
-          <w:rStyle w:val="SpecialCharTok"/>
-        </w:rPr>
-        <w:t xml:space="preserve">||</w:t>
-      </w:r>
-      <w:r>
-        <w:rPr>
-          <w:rStyle w:val="NormalTok"/>
-        </w:rPr>
-        <w:t xml:space="preserve"> </w:t>
-      </w:r>
-      <w:r>
-        <w:rPr>
-          <w:rStyle w:val="SpecialCharTok"/>
-        </w:rPr>
-        <w:t xml:space="preserve">!</w:t>
-      </w:r>
-      <w:r>
-        <w:rPr>
-          <w:rStyle w:val="FunctionTok"/>
-        </w:rPr>
-        <w:t xml:space="preserve">is.null</w:t>
-      </w:r>
-      <w:r>
-        <w:rPr>
-          <w:rStyle w:val="NormalTok"/>
-        </w:rPr>
-        <w:t xml:space="preserve">(metrics</w:t>
-      </w:r>
-      <w:r>
-        <w:rPr>
-          <w:rStyle w:val="SpecialCharTok"/>
-        </w:rPr>
-        <w:t xml:space="preserve">$</w:t>
-      </w:r>
-      <w:r>
-        <w:rPr>
-          <w:rStyle w:val="NormalTok"/>
-        </w:rPr>
-        <w:t xml:space="preserve">bic)) {</w:t>
-      </w:r>
-      <w:r>
-        <w:br/>
-      </w:r>
-      <w:r>
-        <w:rPr>
-          <w:rStyle w:val="NormalTok"/>
-        </w:rPr>
-        <w:t xml:space="preserve">  </w:t>
-      </w:r>
-      <w:r>
-        <w:rPr>
-          <w:rStyle w:val="FunctionTok"/>
-        </w:rPr>
-        <w:t xml:space="preserve">cat</w:t>
-      </w:r>
-      <w:r>
-        <w:rPr>
-          <w:rStyle w:val="NormalTok"/>
-        </w:rPr>
-        <w:t xml:space="preserve">(</w:t>
+        <w:t xml:space="preserve">\n\n</w:t>
       </w:r>
       <w:r>
         <w:rPr>
           <w:rStyle w:val="StringTok"/>
         </w:rPr>
-        <w:t xml:space="preserve">"Information criteria:</w:t>
-      </w:r>
-      <w:r>
-        <w:rPr>
-          <w:rStyle w:val="SpecialCharTok"/>
-        </w:rPr>
-        <w:t xml:space="preserve">\n\n</w:t>
-      </w:r>
-      <w:r>
-        <w:rPr>
-          <w:rStyle w:val="StringTok"/>
-        </w:rPr>
         <w:t xml:space="preserve">"</w:t>
       </w:r>
       <w:r>
@@ -1812,354 +2079,6 @@
           <w:rStyle w:val="NormalTok"/>
         </w:rPr>
         <w:t xml:space="preserve">)</w:t>
-      </w:r>
-      <w:r>
-        <w:br/>
-      </w:r>
-      <w:r>
-        <w:rPr>
-          <w:rStyle w:val="NormalTok"/>
-        </w:rPr>
-        <w:t xml:space="preserve">  aic_val </w:t>
-      </w:r>
-      <w:r>
-        <w:rPr>
-          <w:rStyle w:val="OtherTok"/>
-        </w:rPr>
-        <w:t xml:space="preserve">&lt;-</w:t>
-      </w:r>
-      <w:r>
-        <w:rPr>
-          <w:rStyle w:val="NormalTok"/>
-        </w:rPr>
-        <w:t xml:space="preserve"> </w:t>
-      </w:r>
-      <w:r>
-        <w:rPr>
-          <w:rStyle w:val="ControlFlowTok"/>
-        </w:rPr>
-        <w:t xml:space="preserve">if</w:t>
-      </w:r>
-      <w:r>
-        <w:rPr>
-          <w:rStyle w:val="NormalTok"/>
-        </w:rPr>
-        <w:t xml:space="preserve"> (</w:t>
-      </w:r>
-      <w:r>
-        <w:rPr>
-          <w:rStyle w:val="SpecialCharTok"/>
-        </w:rPr>
-        <w:t xml:space="preserve">!</w:t>
-      </w:r>
-      <w:r>
-        <w:rPr>
-          <w:rStyle w:val="FunctionTok"/>
-        </w:rPr>
-        <w:t xml:space="preserve">is.null</w:t>
-      </w:r>
-      <w:r>
-        <w:rPr>
-          <w:rStyle w:val="NormalTok"/>
-        </w:rPr>
-        <w:t xml:space="preserve">(metrics</w:t>
-      </w:r>
-      <w:r>
-        <w:rPr>
-          <w:rStyle w:val="SpecialCharTok"/>
-        </w:rPr>
-        <w:t xml:space="preserve">$</w:t>
-      </w:r>
-      <w:r>
-        <w:rPr>
-          <w:rStyle w:val="NormalTok"/>
-        </w:rPr>
-        <w:t xml:space="preserve">aic)) </w:t>
-      </w:r>
-      <w:r>
-        <w:rPr>
-          <w:rStyle w:val="FunctionTok"/>
-        </w:rPr>
-        <w:t xml:space="preserve">fmt3</w:t>
-      </w:r>
-      <w:r>
-        <w:rPr>
-          <w:rStyle w:val="NormalTok"/>
-        </w:rPr>
-        <w:t xml:space="preserve">(</w:t>
-      </w:r>
-      <w:r>
-        <w:rPr>
-          <w:rStyle w:val="FunctionTok"/>
-        </w:rPr>
-        <w:t xml:space="preserve">as.numeric</w:t>
-      </w:r>
-      <w:r>
-        <w:rPr>
-          <w:rStyle w:val="NormalTok"/>
-        </w:rPr>
-        <w:t xml:space="preserve">(metrics</w:t>
-      </w:r>
-      <w:r>
-        <w:rPr>
-          <w:rStyle w:val="SpecialCharTok"/>
-        </w:rPr>
-        <w:t xml:space="preserve">$</w:t>
-      </w:r>
-      <w:r>
-        <w:rPr>
-          <w:rStyle w:val="NormalTok"/>
-        </w:rPr>
-        <w:t xml:space="preserve">aic)) </w:t>
-      </w:r>
-      <w:r>
-        <w:rPr>
-          <w:rStyle w:val="ControlFlowTok"/>
-        </w:rPr>
-        <w:t xml:space="preserve">else</w:t>
-      </w:r>
-      <w:r>
-        <w:rPr>
-          <w:rStyle w:val="NormalTok"/>
-        </w:rPr>
-        <w:t xml:space="preserve"> </w:t>
-      </w:r>
-      <w:r>
-        <w:rPr>
-          <w:rStyle w:val="StringTok"/>
-        </w:rPr>
-        <w:t xml:space="preserve">"NA"</w:t>
-      </w:r>
-      <w:r>
-        <w:br/>
-      </w:r>
-      <w:r>
-        <w:rPr>
-          <w:rStyle w:val="NormalTok"/>
-        </w:rPr>
-        <w:t xml:space="preserve">  bic_val </w:t>
-      </w:r>
-      <w:r>
-        <w:rPr>
-          <w:rStyle w:val="OtherTok"/>
-        </w:rPr>
-        <w:t xml:space="preserve">&lt;-</w:t>
-      </w:r>
-      <w:r>
-        <w:rPr>
-          <w:rStyle w:val="NormalTok"/>
-        </w:rPr>
-        <w:t xml:space="preserve"> </w:t>
-      </w:r>
-      <w:r>
-        <w:rPr>
-          <w:rStyle w:val="ControlFlowTok"/>
-        </w:rPr>
-        <w:t xml:space="preserve">if</w:t>
-      </w:r>
-      <w:r>
-        <w:rPr>
-          <w:rStyle w:val="NormalTok"/>
-        </w:rPr>
-        <w:t xml:space="preserve"> (</w:t>
-      </w:r>
-      <w:r>
-        <w:rPr>
-          <w:rStyle w:val="SpecialCharTok"/>
-        </w:rPr>
-        <w:t xml:space="preserve">!</w:t>
-      </w:r>
-      <w:r>
-        <w:rPr>
-          <w:rStyle w:val="FunctionTok"/>
-        </w:rPr>
-        <w:t xml:space="preserve">is.null</w:t>
-      </w:r>
-      <w:r>
-        <w:rPr>
-          <w:rStyle w:val="NormalTok"/>
-        </w:rPr>
-        <w:t xml:space="preserve">(metrics</w:t>
-      </w:r>
-      <w:r>
-        <w:rPr>
-          <w:rStyle w:val="SpecialCharTok"/>
-        </w:rPr>
-        <w:t xml:space="preserve">$</w:t>
-      </w:r>
-      <w:r>
-        <w:rPr>
-          <w:rStyle w:val="NormalTok"/>
-        </w:rPr>
-        <w:t xml:space="preserve">bic)) </w:t>
-      </w:r>
-      <w:r>
-        <w:rPr>
-          <w:rStyle w:val="FunctionTok"/>
-        </w:rPr>
-        <w:t xml:space="preserve">fmt3</w:t>
-      </w:r>
-      <w:r>
-        <w:rPr>
-          <w:rStyle w:val="NormalTok"/>
-        </w:rPr>
-        <w:t xml:space="preserve">(</w:t>
-      </w:r>
-      <w:r>
-        <w:rPr>
-          <w:rStyle w:val="FunctionTok"/>
-        </w:rPr>
-        <w:t xml:space="preserve">as.numeric</w:t>
-      </w:r>
-      <w:r>
-        <w:rPr>
-          <w:rStyle w:val="NormalTok"/>
-        </w:rPr>
-        <w:t xml:space="preserve">(metrics</w:t>
-      </w:r>
-      <w:r>
-        <w:rPr>
-          <w:rStyle w:val="SpecialCharTok"/>
-        </w:rPr>
-        <w:t xml:space="preserve">$</w:t>
-      </w:r>
-      <w:r>
-        <w:rPr>
-          <w:rStyle w:val="NormalTok"/>
-        </w:rPr>
-        <w:t xml:space="preserve">bic)) </w:t>
-      </w:r>
-      <w:r>
-        <w:rPr>
-          <w:rStyle w:val="ControlFlowTok"/>
-        </w:rPr>
-        <w:t xml:space="preserve">else</w:t>
-      </w:r>
-      <w:r>
-        <w:rPr>
-          <w:rStyle w:val="NormalTok"/>
-        </w:rPr>
-        <w:t xml:space="preserve"> </w:t>
-      </w:r>
-      <w:r>
-        <w:rPr>
-          <w:rStyle w:val="StringTok"/>
-        </w:rPr>
-        <w:t xml:space="preserve">"NA"</w:t>
-      </w:r>
-      <w:r>
-        <w:br/>
-      </w:r>
-      <w:r>
-        <w:rPr>
-          <w:rStyle w:val="NormalTok"/>
-        </w:rPr>
-        <w:t xml:space="preserve">  </w:t>
-      </w:r>
-      <w:r>
-        <w:rPr>
-          <w:rStyle w:val="FunctionTok"/>
-        </w:rPr>
-        <w:t xml:space="preserve">print</w:t>
-      </w:r>
-      <w:r>
-        <w:rPr>
-          <w:rStyle w:val="NormalTok"/>
-        </w:rPr>
-        <w:t xml:space="preserve">(</w:t>
-      </w:r>
-      <w:r>
-        <w:rPr>
-          <w:rStyle w:val="FunctionTok"/>
-        </w:rPr>
-        <w:t xml:space="preserve">data.frame</w:t>
-      </w:r>
-      <w:r>
-        <w:rPr>
-          <w:rStyle w:val="NormalTok"/>
-        </w:rPr>
-        <w:t xml:space="preserve">(</w:t>
-      </w:r>
-      <w:r>
-        <w:rPr>
-          <w:rStyle w:val="AttributeTok"/>
-        </w:rPr>
-        <w:t xml:space="preserve">metric =</w:t>
-      </w:r>
-      <w:r>
-        <w:rPr>
-          <w:rStyle w:val="NormalTok"/>
-        </w:rPr>
-        <w:t xml:space="preserve"> </w:t>
-      </w:r>
-      <w:r>
-        <w:rPr>
-          <w:rStyle w:val="FunctionTok"/>
-        </w:rPr>
-        <w:t xml:space="preserve">c</w:t>
-      </w:r>
-      <w:r>
-        <w:rPr>
-          <w:rStyle w:val="NormalTok"/>
-        </w:rPr>
-        <w:t xml:space="preserve">(</w:t>
-      </w:r>
-      <w:r>
-        <w:rPr>
-          <w:rStyle w:val="StringTok"/>
-        </w:rPr>
-        <w:t xml:space="preserve">"AIC"</w:t>
-      </w:r>
-      <w:r>
-        <w:rPr>
-          <w:rStyle w:val="NormalTok"/>
-        </w:rPr>
-        <w:t xml:space="preserve">, </w:t>
-      </w:r>
-      <w:r>
-        <w:rPr>
-          <w:rStyle w:val="StringTok"/>
-        </w:rPr>
-        <w:t xml:space="preserve">"BIC"</w:t>
-      </w:r>
-      <w:r>
-        <w:rPr>
-          <w:rStyle w:val="NormalTok"/>
-        </w:rPr>
-        <w:t xml:space="preserve">), </w:t>
-      </w:r>
-      <w:r>
-        <w:rPr>
-          <w:rStyle w:val="AttributeTok"/>
-        </w:rPr>
-        <w:t xml:space="preserve">value =</w:t>
-      </w:r>
-      <w:r>
-        <w:rPr>
-          <w:rStyle w:val="NormalTok"/>
-        </w:rPr>
-        <w:t xml:space="preserve"> </w:t>
-      </w:r>
-      <w:r>
-        <w:rPr>
-          <w:rStyle w:val="FunctionTok"/>
-        </w:rPr>
-        <w:t xml:space="preserve">c</w:t>
-      </w:r>
-      <w:r>
-        <w:rPr>
-          <w:rStyle w:val="NormalTok"/>
-        </w:rPr>
-        <w:t xml:space="preserve">(aic_val, bic_val)))</w:t>
-      </w:r>
-      <w:r>
-        <w:br/>
-      </w:r>
-      <w:r>
-        <w:rPr>
-          <w:rStyle w:val="NormalTok"/>
-        </w:rPr>
-        <w:t xml:space="preserve">}</w:t>
       </w:r>
     </w:p>
     <w:p>
@@ -2172,43 +2091,205 @@
         </w:rPr>
         <w:t xml:space="preserve">Information criteria:</w:t>
       </w:r>
-      <w:r>
-        <w:br/>
-      </w:r>
-      <w:r>
-        <w:br/>
-      </w:r>
-      <w:r>
-        <w:rPr>
-          <w:rStyle w:val="VerbatimChar"/>
-        </w:rPr>
-        <w:t xml:space="preserve">  metric     value</w:t>
-      </w:r>
-      <w:r>
-        <w:br/>
-      </w:r>
-      <w:r>
-        <w:rPr>
-          <w:rStyle w:val="VerbatimChar"/>
-        </w:rPr>
-        <w:t xml:space="preserve">1    AIC -6851.160</w:t>
-      </w:r>
-      <w:r>
-        <w:br/>
-      </w:r>
-      <w:r>
-        <w:rPr>
-          <w:rStyle w:val="VerbatimChar"/>
-        </w:rPr>
-        <w:t xml:space="preserve">2    BIC -6826.134</w:t>
-      </w:r>
     </w:p>
     <w:p>
       <w:pPr>
-        <w:pStyle w:val="FirstParagraph"/>
-      </w:pPr>
-      <w:r>
-        <w:t xml:space="preserve">Coefficients:</w:t>
+        <w:pStyle w:val="SourceCode"/>
+      </w:pPr>
+      <w:r>
+        <w:rPr>
+          <w:rStyle w:val="FunctionTok"/>
+        </w:rPr>
+        <w:t xml:space="preserve">print</w:t>
+      </w:r>
+      <w:r>
+        <w:rPr>
+          <w:rStyle w:val="NormalTok"/>
+        </w:rPr>
+        <w:t xml:space="preserve">(</w:t>
+      </w:r>
+      <w:r>
+        <w:rPr>
+          <w:rStyle w:val="FunctionTok"/>
+        </w:rPr>
+        <w:t xml:space="preserve">data.frame</w:t>
+      </w:r>
+      <w:r>
+        <w:rPr>
+          <w:rStyle w:val="NormalTok"/>
+        </w:rPr>
+        <w:t xml:space="preserve">(</w:t>
+      </w:r>
+      <w:r>
+        <w:br/>
+      </w:r>
+      <w:r>
+        <w:rPr>
+          <w:rStyle w:val="NormalTok"/>
+        </w:rPr>
+        <w:t xml:space="preserve">  </w:t>
+      </w:r>
+      <w:r>
+        <w:rPr>
+          <w:rStyle w:val="AttributeTok"/>
+        </w:rPr>
+        <w:t xml:space="preserve">metric =</w:t>
+      </w:r>
+      <w:r>
+        <w:rPr>
+          <w:rStyle w:val="NormalTok"/>
+        </w:rPr>
+        <w:t xml:space="preserve"> </w:t>
+      </w:r>
+      <w:r>
+        <w:rPr>
+          <w:rStyle w:val="FunctionTok"/>
+        </w:rPr>
+        <w:t xml:space="preserve">c</w:t>
+      </w:r>
+      <w:r>
+        <w:rPr>
+          <w:rStyle w:val="NormalTok"/>
+        </w:rPr>
+        <w:t xml:space="preserve">(</w:t>
+      </w:r>
+      <w:r>
+        <w:rPr>
+          <w:rStyle w:val="StringTok"/>
+        </w:rPr>
+        <w:t xml:space="preserve">"AIC"</w:t>
+      </w:r>
+      <w:r>
+        <w:rPr>
+          <w:rStyle w:val="NormalTok"/>
+        </w:rPr>
+        <w:t xml:space="preserve">, </w:t>
+      </w:r>
+      <w:r>
+        <w:rPr>
+          <w:rStyle w:val="StringTok"/>
+        </w:rPr>
+        <w:t xml:space="preserve">"BIC"</w:t>
+      </w:r>
+      <w:r>
+        <w:rPr>
+          <w:rStyle w:val="NormalTok"/>
+        </w:rPr>
+        <w:t xml:space="preserve">),</w:t>
+      </w:r>
+      <w:r>
+        <w:br/>
+      </w:r>
+      <w:r>
+        <w:rPr>
+          <w:rStyle w:val="NormalTok"/>
+        </w:rPr>
+        <w:t xml:space="preserve">  </w:t>
+      </w:r>
+      <w:r>
+        <w:rPr>
+          <w:rStyle w:val="AttributeTok"/>
+        </w:rPr>
+        <w:t xml:space="preserve">value =</w:t>
+      </w:r>
+      <w:r>
+        <w:rPr>
+          <w:rStyle w:val="NormalTok"/>
+        </w:rPr>
+        <w:t xml:space="preserve"> </w:t>
+      </w:r>
+      <w:r>
+        <w:rPr>
+          <w:rStyle w:val="FunctionTok"/>
+        </w:rPr>
+        <w:t xml:space="preserve">c</w:t>
+      </w:r>
+      <w:r>
+        <w:rPr>
+          <w:rStyle w:val="NormalTok"/>
+        </w:rPr>
+        <w:t xml:space="preserve">(</w:t>
+      </w:r>
+      <w:r>
+        <w:rPr>
+          <w:rStyle w:val="FunctionTok"/>
+        </w:rPr>
+        <w:t xml:space="preserve">fmt3</w:t>
+      </w:r>
+      <w:r>
+        <w:rPr>
+          <w:rStyle w:val="NormalTok"/>
+        </w:rPr>
+        <w:t xml:space="preserve">(</w:t>
+      </w:r>
+      <w:r>
+        <w:rPr>
+          <w:rStyle w:val="FunctionTok"/>
+        </w:rPr>
+        <w:t xml:space="preserve">as.numeric</w:t>
+      </w:r>
+      <w:r>
+        <w:rPr>
+          <w:rStyle w:val="NormalTok"/>
+        </w:rPr>
+        <w:t xml:space="preserve">(metrics</w:t>
+      </w:r>
+      <w:r>
+        <w:rPr>
+          <w:rStyle w:val="SpecialCharTok"/>
+        </w:rPr>
+        <w:t xml:space="preserve">$</w:t>
+      </w:r>
+      <w:r>
+        <w:rPr>
+          <w:rStyle w:val="NormalTok"/>
+        </w:rPr>
+        <w:t xml:space="preserve">aic)), </w:t>
+      </w:r>
+      <w:r>
+        <w:rPr>
+          <w:rStyle w:val="FunctionTok"/>
+        </w:rPr>
+        <w:t xml:space="preserve">fmt3</w:t>
+      </w:r>
+      <w:r>
+        <w:rPr>
+          <w:rStyle w:val="NormalTok"/>
+        </w:rPr>
+        <w:t xml:space="preserve">(</w:t>
+      </w:r>
+      <w:r>
+        <w:rPr>
+          <w:rStyle w:val="FunctionTok"/>
+        </w:rPr>
+        <w:t xml:space="preserve">as.numeric</w:t>
+      </w:r>
+      <w:r>
+        <w:rPr>
+          <w:rStyle w:val="NormalTok"/>
+        </w:rPr>
+        <w:t xml:space="preserve">(metrics</w:t>
+      </w:r>
+      <w:r>
+        <w:rPr>
+          <w:rStyle w:val="SpecialCharTok"/>
+        </w:rPr>
+        <w:t xml:space="preserve">$</w:t>
+      </w:r>
+      <w:r>
+        <w:rPr>
+          <w:rStyle w:val="NormalTok"/>
+        </w:rPr>
+        <w:t xml:space="preserve">bic)))</w:t>
+      </w:r>
+      <w:r>
+        <w:br/>
+      </w:r>
+      <w:r>
+        <w:rPr>
+          <w:rStyle w:val="NormalTok"/>
+        </w:rPr>
+        <w:t xml:space="preserve">))</w:t>
       </w:r>
     </w:p>
     <w:p>
@@ -2217,310 +2298,347 @@
       </w:pPr>
       <w:r>
         <w:rPr>
-          <w:rStyle w:val="FunctionTok"/>
-        </w:rPr>
-        <w:t xml:space="preserve">data.frame</w:t>
-      </w:r>
-      <w:r>
-        <w:rPr>
-          <w:rStyle w:val="NormalTok"/>
-        </w:rPr>
-        <w:t xml:space="preserve">(</w:t>
-      </w:r>
-      <w:r>
-        <w:br/>
-      </w:r>
-      <w:r>
-        <w:rPr>
-          <w:rStyle w:val="NormalTok"/>
-        </w:rPr>
-        <w:t xml:space="preserve">  </w:t>
-      </w:r>
-      <w:r>
-        <w:rPr>
-          <w:rStyle w:val="AttributeTok"/>
-        </w:rPr>
-        <w:t xml:space="preserve">term =</w:t>
-      </w:r>
-      <w:r>
-        <w:rPr>
-          <w:rStyle w:val="NormalTok"/>
-        </w:rPr>
-        <w:t xml:space="preserve"> </w:t>
-      </w:r>
-      <w:r>
-        <w:rPr>
-          <w:rStyle w:val="FunctionTok"/>
-        </w:rPr>
-        <w:t xml:space="preserve">c</w:t>
-      </w:r>
-      <w:r>
-        <w:rPr>
-          <w:rStyle w:val="NormalTok"/>
-        </w:rPr>
-        <w:t xml:space="preserve">(</w:t>
-      </w:r>
-      <w:r>
-        <w:rPr>
-          <w:rStyle w:val="StringTok"/>
-        </w:rPr>
-        <w:t xml:space="preserve">"intercept"</w:t>
-      </w:r>
-      <w:r>
-        <w:rPr>
-          <w:rStyle w:val="NormalTok"/>
-        </w:rPr>
-        <w:t xml:space="preserve">,</w:t>
-      </w:r>
-      <w:r>
-        <w:rPr>
-          <w:rStyle w:val="StringTok"/>
-        </w:rPr>
-        <w:t xml:space="preserve">"log_freq"</w:t>
-      </w:r>
-      <w:r>
-        <w:rPr>
-          <w:rStyle w:val="NormalTok"/>
-        </w:rPr>
-        <w:t xml:space="preserve">,</w:t>
-      </w:r>
-      <w:r>
-        <w:rPr>
-          <w:rStyle w:val="StringTok"/>
-        </w:rPr>
-        <w:t xml:space="preserve">"strokes"</w:t>
-      </w:r>
-      <w:r>
-        <w:rPr>
-          <w:rStyle w:val="NormalTok"/>
-        </w:rPr>
-        <w:t xml:space="preserve">),</w:t>
-      </w:r>
-      <w:r>
-        <w:br/>
-      </w:r>
-      <w:r>
-        <w:rPr>
-          <w:rStyle w:val="NormalTok"/>
-        </w:rPr>
-        <w:t xml:space="preserve">  </w:t>
-      </w:r>
-      <w:r>
-        <w:rPr>
-          <w:rStyle w:val="AttributeTok"/>
-        </w:rPr>
-        <w:t xml:space="preserve">estimate =</w:t>
-      </w:r>
-      <w:r>
-        <w:rPr>
-          <w:rStyle w:val="NormalTok"/>
-        </w:rPr>
-        <w:t xml:space="preserve"> </w:t>
-      </w:r>
-      <w:r>
-        <w:rPr>
-          <w:rStyle w:val="FunctionTok"/>
-        </w:rPr>
-        <w:t xml:space="preserve">c</w:t>
-      </w:r>
-      <w:r>
-        <w:rPr>
-          <w:rStyle w:val="NormalTok"/>
-        </w:rPr>
-        <w:t xml:space="preserve">(</w:t>
-      </w:r>
-      <w:r>
-        <w:br/>
-      </w:r>
-      <w:r>
-        <w:rPr>
-          <w:rStyle w:val="NormalTok"/>
-        </w:rPr>
-        <w:t xml:space="preserve">    </w:t>
-      </w:r>
-      <w:r>
-        <w:rPr>
-          <w:rStyle w:val="FunctionTok"/>
-        </w:rPr>
-        <w:t xml:space="preserve">fmt6</w:t>
-      </w:r>
-      <w:r>
-        <w:rPr>
-          <w:rStyle w:val="NormalTok"/>
-        </w:rPr>
-        <w:t xml:space="preserve">(</w:t>
-      </w:r>
-      <w:r>
-        <w:rPr>
-          <w:rStyle w:val="FunctionTok"/>
-        </w:rPr>
-        <w:t xml:space="preserve">as.numeric</w:t>
-      </w:r>
-      <w:r>
-        <w:rPr>
-          <w:rStyle w:val="NormalTok"/>
-        </w:rPr>
-        <w:t xml:space="preserve">(metrics</w:t>
-      </w:r>
-      <w:r>
-        <w:rPr>
-          <w:rStyle w:val="SpecialCharTok"/>
-        </w:rPr>
-        <w:t xml:space="preserve">$</w:t>
-      </w:r>
-      <w:r>
-        <w:rPr>
-          <w:rStyle w:val="NormalTok"/>
-        </w:rPr>
-        <w:t xml:space="preserve">coefficients</w:t>
-      </w:r>
-      <w:r>
-        <w:rPr>
-          <w:rStyle w:val="SpecialCharTok"/>
-        </w:rPr>
-        <w:t xml:space="preserve">$</w:t>
-      </w:r>
-      <w:r>
-        <w:rPr>
-          <w:rStyle w:val="NormalTok"/>
-        </w:rPr>
-        <w:t xml:space="preserve">intercept)),</w:t>
-      </w:r>
-      <w:r>
-        <w:br/>
-      </w:r>
-      <w:r>
-        <w:rPr>
-          <w:rStyle w:val="NormalTok"/>
-        </w:rPr>
-        <w:t xml:space="preserve">    </w:t>
-      </w:r>
-      <w:r>
-        <w:rPr>
-          <w:rStyle w:val="FunctionTok"/>
-        </w:rPr>
-        <w:t xml:space="preserve">fmt6</w:t>
-      </w:r>
-      <w:r>
-        <w:rPr>
-          <w:rStyle w:val="NormalTok"/>
-        </w:rPr>
-        <w:t xml:space="preserve">(</w:t>
-      </w:r>
-      <w:r>
-        <w:rPr>
-          <w:rStyle w:val="FunctionTok"/>
-        </w:rPr>
-        <w:t xml:space="preserve">as.numeric</w:t>
-      </w:r>
-      <w:r>
-        <w:rPr>
-          <w:rStyle w:val="NormalTok"/>
-        </w:rPr>
-        <w:t xml:space="preserve">(metrics</w:t>
-      </w:r>
-      <w:r>
-        <w:rPr>
-          <w:rStyle w:val="SpecialCharTok"/>
-        </w:rPr>
-        <w:t xml:space="preserve">$</w:t>
-      </w:r>
-      <w:r>
-        <w:rPr>
-          <w:rStyle w:val="NormalTok"/>
-        </w:rPr>
-        <w:t xml:space="preserve">coefficients</w:t>
-      </w:r>
-      <w:r>
-        <w:rPr>
-          <w:rStyle w:val="SpecialCharTok"/>
-        </w:rPr>
-        <w:t xml:space="preserve">$</w:t>
-      </w:r>
-      <w:r>
-        <w:rPr>
-          <w:rStyle w:val="NormalTok"/>
-        </w:rPr>
-        <w:t xml:space="preserve">log_freq)),</w:t>
-      </w:r>
-      <w:r>
-        <w:br/>
-      </w:r>
-      <w:r>
-        <w:rPr>
-          <w:rStyle w:val="NormalTok"/>
-        </w:rPr>
-        <w:t xml:space="preserve">    </w:t>
-      </w:r>
-      <w:r>
-        <w:rPr>
-          <w:rStyle w:val="FunctionTok"/>
-        </w:rPr>
-        <w:t xml:space="preserve">fmt6</w:t>
-      </w:r>
-      <w:r>
-        <w:rPr>
-          <w:rStyle w:val="NormalTok"/>
-        </w:rPr>
-        <w:t xml:space="preserve">(</w:t>
-      </w:r>
-      <w:r>
-        <w:rPr>
-          <w:rStyle w:val="FunctionTok"/>
-        </w:rPr>
-        <w:t xml:space="preserve">as.numeric</w:t>
-      </w:r>
-      <w:r>
-        <w:rPr>
-          <w:rStyle w:val="NormalTok"/>
-        </w:rPr>
-        <w:t xml:space="preserve">(metrics</w:t>
-      </w:r>
-      <w:r>
-        <w:rPr>
-          <w:rStyle w:val="SpecialCharTok"/>
-        </w:rPr>
-        <w:t xml:space="preserve">$</w:t>
-      </w:r>
-      <w:r>
-        <w:rPr>
-          <w:rStyle w:val="NormalTok"/>
-        </w:rPr>
-        <w:t xml:space="preserve">coefficients</w:t>
-      </w:r>
-      <w:r>
-        <w:rPr>
-          <w:rStyle w:val="SpecialCharTok"/>
-        </w:rPr>
-        <w:t xml:space="preserve">$</w:t>
-      </w:r>
-      <w:r>
-        <w:rPr>
-          <w:rStyle w:val="NormalTok"/>
-        </w:rPr>
-        <w:t xml:space="preserve">strokes))</w:t>
-      </w:r>
-      <w:r>
-        <w:br/>
-      </w:r>
-      <w:r>
-        <w:rPr>
-          <w:rStyle w:val="NormalTok"/>
-        </w:rPr>
-        <w:t xml:space="preserve">  )</w:t>
-      </w:r>
-      <w:r>
-        <w:br/>
-      </w:r>
-      <w:r>
-        <w:rPr>
-          <w:rStyle w:val="NormalTok"/>
-        </w:rPr>
-        <w:t xml:space="preserve">)</w:t>
+          <w:rStyle w:val="VerbatimChar"/>
+        </w:rPr>
+        <w:t xml:space="preserve">  metric     value</w:t>
+      </w:r>
+      <w:r>
+        <w:br/>
+      </w:r>
+      <w:r>
+        <w:rPr>
+          <w:rStyle w:val="VerbatimChar"/>
+        </w:rPr>
+        <w:t xml:space="preserve">1    AIC -6851.160</w:t>
+      </w:r>
+      <w:r>
+        <w:br/>
+      </w:r>
+      <w:r>
+        <w:rPr>
+          <w:rStyle w:val="VerbatimChar"/>
+        </w:rPr>
+        <w:t xml:space="preserve">2    BIC -6826.134</w:t>
       </w:r>
     </w:p>
     <w:p>
       <w:pPr>
+        <w:pStyle w:val="FirstParagraph"/>
+      </w:pPr>
+      <w:r>
+        <w:t xml:space="preserve">Coefficients:</w:t>
+      </w:r>
+    </w:p>
+    <w:p>
+      <w:pPr>
+        <w:pStyle w:val="SourceCode"/>
+      </w:pPr>
+      <w:r>
+        <w:rPr>
+          <w:rStyle w:val="FunctionTok"/>
+        </w:rPr>
+        <w:t xml:space="preserve">data.frame</w:t>
+      </w:r>
+      <w:r>
+        <w:rPr>
+          <w:rStyle w:val="NormalTok"/>
+        </w:rPr>
+        <w:t xml:space="preserve">(</w:t>
+      </w:r>
+      <w:r>
+        <w:br/>
+      </w:r>
+      <w:r>
+        <w:rPr>
+          <w:rStyle w:val="NormalTok"/>
+        </w:rPr>
+        <w:t xml:space="preserve">  </w:t>
+      </w:r>
+      <w:r>
+        <w:rPr>
+          <w:rStyle w:val="AttributeTok"/>
+        </w:rPr>
+        <w:t xml:space="preserve">term =</w:t>
+      </w:r>
+      <w:r>
+        <w:rPr>
+          <w:rStyle w:val="NormalTok"/>
+        </w:rPr>
+        <w:t xml:space="preserve"> </w:t>
+      </w:r>
+      <w:r>
+        <w:rPr>
+          <w:rStyle w:val="FunctionTok"/>
+        </w:rPr>
+        <w:t xml:space="preserve">c</w:t>
+      </w:r>
+      <w:r>
+        <w:rPr>
+          <w:rStyle w:val="NormalTok"/>
+        </w:rPr>
+        <w:t xml:space="preserve">(</w:t>
+      </w:r>
+      <w:r>
+        <w:rPr>
+          <w:rStyle w:val="StringTok"/>
+        </w:rPr>
+        <w:t xml:space="preserve">"intercept"</w:t>
+      </w:r>
+      <w:r>
+        <w:rPr>
+          <w:rStyle w:val="NormalTok"/>
+        </w:rPr>
+        <w:t xml:space="preserve">,</w:t>
+      </w:r>
+      <w:r>
+        <w:rPr>
+          <w:rStyle w:val="StringTok"/>
+        </w:rPr>
+        <w:t xml:space="preserve">"log_freq"</w:t>
+      </w:r>
+      <w:r>
+        <w:rPr>
+          <w:rStyle w:val="NormalTok"/>
+        </w:rPr>
+        <w:t xml:space="preserve">,</w:t>
+      </w:r>
+      <w:r>
+        <w:rPr>
+          <w:rStyle w:val="StringTok"/>
+        </w:rPr>
+        <w:t xml:space="preserve">"strokes"</w:t>
+      </w:r>
+      <w:r>
+        <w:rPr>
+          <w:rStyle w:val="NormalTok"/>
+        </w:rPr>
+        <w:t xml:space="preserve">),</w:t>
+      </w:r>
+      <w:r>
+        <w:br/>
+      </w:r>
+      <w:r>
+        <w:rPr>
+          <w:rStyle w:val="NormalTok"/>
+        </w:rPr>
+        <w:t xml:space="preserve">  </w:t>
+      </w:r>
+      <w:r>
+        <w:rPr>
+          <w:rStyle w:val="AttributeTok"/>
+        </w:rPr>
+        <w:t xml:space="preserve">estimate =</w:t>
+      </w:r>
+      <w:r>
+        <w:rPr>
+          <w:rStyle w:val="NormalTok"/>
+        </w:rPr>
+        <w:t xml:space="preserve"> </w:t>
+      </w:r>
+      <w:r>
+        <w:rPr>
+          <w:rStyle w:val="FunctionTok"/>
+        </w:rPr>
+        <w:t xml:space="preserve">c</w:t>
+      </w:r>
+      <w:r>
+        <w:rPr>
+          <w:rStyle w:val="NormalTok"/>
+        </w:rPr>
+        <w:t xml:space="preserve">(</w:t>
+      </w:r>
+      <w:r>
+        <w:br/>
+      </w:r>
+      <w:r>
+        <w:rPr>
+          <w:rStyle w:val="NormalTok"/>
+        </w:rPr>
+        <w:t xml:space="preserve">    </w:t>
+      </w:r>
+      <w:r>
+        <w:rPr>
+          <w:rStyle w:val="FunctionTok"/>
+        </w:rPr>
+        <w:t xml:space="preserve">fmt6</w:t>
+      </w:r>
+      <w:r>
+        <w:rPr>
+          <w:rStyle w:val="NormalTok"/>
+        </w:rPr>
+        <w:t xml:space="preserve">(</w:t>
+      </w:r>
+      <w:r>
+        <w:rPr>
+          <w:rStyle w:val="FunctionTok"/>
+        </w:rPr>
+        <w:t xml:space="preserve">as.numeric</w:t>
+      </w:r>
+      <w:r>
+        <w:rPr>
+          <w:rStyle w:val="NormalTok"/>
+        </w:rPr>
+        <w:t xml:space="preserve">(metrics</w:t>
+      </w:r>
+      <w:r>
+        <w:rPr>
+          <w:rStyle w:val="SpecialCharTok"/>
+        </w:rPr>
+        <w:t xml:space="preserve">$</w:t>
+      </w:r>
+      <w:r>
+        <w:rPr>
+          <w:rStyle w:val="NormalTok"/>
+        </w:rPr>
+        <w:t xml:space="preserve">coefficients</w:t>
+      </w:r>
+      <w:r>
+        <w:rPr>
+          <w:rStyle w:val="SpecialCharTok"/>
+        </w:rPr>
+        <w:t xml:space="preserve">$</w:t>
+      </w:r>
+      <w:r>
+        <w:rPr>
+          <w:rStyle w:val="NormalTok"/>
+        </w:rPr>
+        <w:t xml:space="preserve">intercept)),</w:t>
+      </w:r>
+      <w:r>
+        <w:br/>
+      </w:r>
+      <w:r>
+        <w:rPr>
+          <w:rStyle w:val="NormalTok"/>
+        </w:rPr>
+        <w:t xml:space="preserve">    </w:t>
+      </w:r>
+      <w:r>
+        <w:rPr>
+          <w:rStyle w:val="FunctionTok"/>
+        </w:rPr>
+        <w:t xml:space="preserve">fmt6</w:t>
+      </w:r>
+      <w:r>
+        <w:rPr>
+          <w:rStyle w:val="NormalTok"/>
+        </w:rPr>
+        <w:t xml:space="preserve">(</w:t>
+      </w:r>
+      <w:r>
+        <w:rPr>
+          <w:rStyle w:val="FunctionTok"/>
+        </w:rPr>
+        <w:t xml:space="preserve">as.numeric</w:t>
+      </w:r>
+      <w:r>
+        <w:rPr>
+          <w:rStyle w:val="NormalTok"/>
+        </w:rPr>
+        <w:t xml:space="preserve">(metrics</w:t>
+      </w:r>
+      <w:r>
+        <w:rPr>
+          <w:rStyle w:val="SpecialCharTok"/>
+        </w:rPr>
+        <w:t xml:space="preserve">$</w:t>
+      </w:r>
+      <w:r>
+        <w:rPr>
+          <w:rStyle w:val="NormalTok"/>
+        </w:rPr>
+        <w:t xml:space="preserve">coefficients</w:t>
+      </w:r>
+      <w:r>
+        <w:rPr>
+          <w:rStyle w:val="SpecialCharTok"/>
+        </w:rPr>
+        <w:t xml:space="preserve">$</w:t>
+      </w:r>
+      <w:r>
+        <w:rPr>
+          <w:rStyle w:val="NormalTok"/>
+        </w:rPr>
+        <w:t xml:space="preserve">log_freq)),</w:t>
+      </w:r>
+      <w:r>
+        <w:br/>
+      </w:r>
+      <w:r>
+        <w:rPr>
+          <w:rStyle w:val="NormalTok"/>
+        </w:rPr>
+        <w:t xml:space="preserve">    </w:t>
+      </w:r>
+      <w:r>
+        <w:rPr>
+          <w:rStyle w:val="FunctionTok"/>
+        </w:rPr>
+        <w:t xml:space="preserve">fmt6</w:t>
+      </w:r>
+      <w:r>
+        <w:rPr>
+          <w:rStyle w:val="NormalTok"/>
+        </w:rPr>
+        <w:t xml:space="preserve">(</w:t>
+      </w:r>
+      <w:r>
+        <w:rPr>
+          <w:rStyle w:val="FunctionTok"/>
+        </w:rPr>
+        <w:t xml:space="preserve">as.numeric</w:t>
+      </w:r>
+      <w:r>
+        <w:rPr>
+          <w:rStyle w:val="NormalTok"/>
+        </w:rPr>
+        <w:t xml:space="preserve">(metrics</w:t>
+      </w:r>
+      <w:r>
+        <w:rPr>
+          <w:rStyle w:val="SpecialCharTok"/>
+        </w:rPr>
+        <w:t xml:space="preserve">$</w:t>
+      </w:r>
+      <w:r>
+        <w:rPr>
+          <w:rStyle w:val="NormalTok"/>
+        </w:rPr>
+        <w:t xml:space="preserve">coefficients</w:t>
+      </w:r>
+      <w:r>
+        <w:rPr>
+          <w:rStyle w:val="SpecialCharTok"/>
+        </w:rPr>
+        <w:t xml:space="preserve">$</w:t>
+      </w:r>
+      <w:r>
+        <w:rPr>
+          <w:rStyle w:val="NormalTok"/>
+        </w:rPr>
+        <w:t xml:space="preserve">strokes))</w:t>
+      </w:r>
+      <w:r>
+        <w:br/>
+      </w:r>
+      <w:r>
+        <w:rPr>
+          <w:rStyle w:val="NormalTok"/>
+        </w:rPr>
+        <w:t xml:space="preserve">  )</w:t>
+      </w:r>
+      <w:r>
+        <w:br/>
+      </w:r>
+      <w:r>
+        <w:rPr>
+          <w:rStyle w:val="NormalTok"/>
+        </w:rPr>
+        <w:t xml:space="preserve">)</w:t>
+      </w:r>
+    </w:p>
+    <w:p>
+      <w:pPr>
         <w:pStyle w:val="SourceCode"/>
       </w:pPr>
       <w:r>
@@ -2558,6 +2676,506 @@
       </w:r>
     </w:p>
     <w:bookmarkEnd w:id="26"/>
+    <w:bookmarkStart w:id="30" w:name="character-frequency-model"/>
+    <w:p>
+      <w:pPr>
+        <w:pStyle w:val="Heading2"/>
+      </w:pPr>
+      <w:r>
+        <w:t xml:space="preserve">Character Frequency Model</w:t>
+      </w:r>
+    </w:p>
+    <w:p>
+      <w:pPr>
+        <w:pStyle w:val="FirstParagraph"/>
+      </w:pPr>
+      <w:r>
+        <w:t xml:space="preserve">Character-level summaries (</w:t>
+      </w:r>
+      <w:r>
+        <w:rPr>
+          <w:rStyle w:val="VerbatimChar"/>
+        </w:rPr>
+        <w:t xml:space="preserve">outputs/data/character_frequency_model_data.csv</w:t>
+      </w:r>
+      <w:r>
+        <w:t xml:space="preserve">) were modelled with median lexical decision times as the outcome and predictors</w:t>
+      </w:r>
+      <w:r>
+        <w:t xml:space="preserve"> </w:t>
+      </w:r>
+      <w:r>
+        <w:rPr>
+          <w:rStyle w:val="VerbatimChar"/>
+        </w:rPr>
+        <w:t xml:space="preserve">log_freq</w:t>
+      </w:r>
+      <w:r>
+        <w:t xml:space="preserve"> </w:t>
+      </w:r>
+      <w:r>
+        <w:t xml:space="preserve">and</w:t>
+      </w:r>
+      <w:r>
+        <w:t xml:space="preserve"> </w:t>
+      </w:r>
+      <w:r>
+        <w:rPr>
+          <w:rStyle w:val="VerbatimChar"/>
+        </w:rPr>
+        <w:t xml:space="preserve">strokes</w:t>
+      </w:r>
+      <w:r>
+        <w:t xml:space="preserve">.</w:t>
+      </w:r>
+    </w:p>
+    <w:p>
+      <w:pPr>
+        <w:pStyle w:val="SourceCode"/>
+      </w:pPr>
+      <w:r>
+        <w:rPr>
+          <w:rStyle w:val="NormalTok"/>
+        </w:rPr>
+        <w:t xml:space="preserve">knitr</w:t>
+      </w:r>
+      <w:r>
+        <w:rPr>
+          <w:rStyle w:val="SpecialCharTok"/>
+        </w:rPr>
+        <w:t xml:space="preserve">::</w:t>
+      </w:r>
+      <w:r>
+        <w:rPr>
+          <w:rStyle w:val="FunctionTok"/>
+        </w:rPr>
+        <w:t xml:space="preserve">kable</w:t>
+      </w:r>
+      <w:r>
+        <w:rPr>
+          <w:rStyle w:val="NormalTok"/>
+        </w:rPr>
+        <w:t xml:space="preserve">(freq_model_tidy, </w:t>
+      </w:r>
+      <w:r>
+        <w:rPr>
+          <w:rStyle w:val="AttributeTok"/>
+        </w:rPr>
+        <w:t xml:space="preserve">digits =</w:t>
+      </w:r>
+      <w:r>
+        <w:rPr>
+          <w:rStyle w:val="NormalTok"/>
+        </w:rPr>
+        <w:t xml:space="preserve"> </w:t>
+      </w:r>
+      <w:r>
+        <w:rPr>
+          <w:rStyle w:val="DecValTok"/>
+        </w:rPr>
+        <w:t xml:space="preserve">3</w:t>
+      </w:r>
+      <w:r>
+        <w:rPr>
+          <w:rStyle w:val="NormalTok"/>
+        </w:rPr>
+        <w:t xml:space="preserve">)</w:t>
+      </w:r>
+    </w:p>
+    <w:tbl>
+      <w:tblPr>
+        <w:tblStyle w:val="Table"/>
+        <w:tblW w:type="auto" w:w="0"/>
+        <w:tblLook w:firstRow="1" w:lastRow="0" w:firstColumn="0" w:lastColumn="0" w:noHBand="0" w:noVBand="0" w:val="0020"/>
+      </w:tblPr>
+      <w:tblGrid>
+        <w:gridCol w:w="1584"/>
+        <w:gridCol w:w="1584"/>
+        <w:gridCol w:w="1584"/>
+        <w:gridCol w:w="1584"/>
+        <w:gridCol w:w="1584"/>
+      </w:tblGrid>
+      <w:tr>
+        <w:trPr>
+          <w:tblHeader w:val="on"/>
+        </w:trPr>
+        <w:tc>
+          <w:tcPr/>
+          <w:p>
+            <w:pPr>
+              <w:pStyle w:val="Compact"/>
+              <w:jc w:val="left"/>
+            </w:pPr>
+            <w:r>
+              <w:t xml:space="preserve">term</w:t>
+            </w:r>
+          </w:p>
+        </w:tc>
+        <w:tc>
+          <w:tcPr/>
+          <w:p>
+            <w:pPr>
+              <w:pStyle w:val="Compact"/>
+              <w:jc w:val="right"/>
+            </w:pPr>
+            <w:r>
+              <w:t xml:space="preserve">Estimate</w:t>
+            </w:r>
+          </w:p>
+        </w:tc>
+        <w:tc>
+          <w:tcPr/>
+          <w:p>
+            <w:pPr>
+              <w:pStyle w:val="Compact"/>
+              <w:jc w:val="right"/>
+            </w:pPr>
+            <w:r>
+              <w:t xml:space="preserve">Std. Error</w:t>
+            </w:r>
+          </w:p>
+        </w:tc>
+        <w:tc>
+          <w:tcPr/>
+          <w:p>
+            <w:pPr>
+              <w:pStyle w:val="Compact"/>
+              <w:jc w:val="right"/>
+            </w:pPr>
+            <w:r>
+              <w:t xml:space="preserve">t value</w:t>
+            </w:r>
+          </w:p>
+        </w:tc>
+        <w:tc>
+          <w:tcPr/>
+          <w:p>
+            <w:pPr>
+              <w:pStyle w:val="Compact"/>
+              <w:jc w:val="right"/>
+            </w:pPr>
+            <w:r>
+              <w:t xml:space="preserve">Pr(&gt;|t|)</w:t>
+            </w:r>
+          </w:p>
+        </w:tc>
+      </w:tr>
+      <w:tr>
+        <w:tc>
+          <w:tcPr/>
+          <w:p>
+            <w:pPr>
+              <w:pStyle w:val="Compact"/>
+              <w:jc w:val="left"/>
+            </w:pPr>
+            <w:r>
+              <w:t xml:space="preserve">(Intercept)</w:t>
+            </w:r>
+          </w:p>
+        </w:tc>
+        <w:tc>
+          <w:tcPr/>
+          <w:p>
+            <w:pPr>
+              <w:pStyle w:val="Compact"/>
+              <w:jc w:val="right"/>
+            </w:pPr>
+            <w:r>
+              <w:t xml:space="preserve">6.900</w:t>
+            </w:r>
+          </w:p>
+        </w:tc>
+        <w:tc>
+          <w:tcPr/>
+          <w:p>
+            <w:pPr>
+              <w:pStyle w:val="Compact"/>
+              <w:jc w:val="right"/>
+            </w:pPr>
+            <w:r>
+              <w:t xml:space="preserve">0.216</w:t>
+            </w:r>
+          </w:p>
+        </w:tc>
+        <w:tc>
+          <w:tcPr/>
+          <w:p>
+            <w:pPr>
+              <w:pStyle w:val="Compact"/>
+              <w:jc w:val="right"/>
+            </w:pPr>
+            <w:r>
+              <w:t xml:space="preserve">31.895</w:t>
+            </w:r>
+          </w:p>
+        </w:tc>
+        <w:tc>
+          <w:tcPr/>
+          <w:p>
+            <w:pPr>
+              <w:pStyle w:val="Compact"/>
+              <w:jc w:val="right"/>
+            </w:pPr>
+            <w:r>
+              <w:t xml:space="preserve">0.020</w:t>
+            </w:r>
+          </w:p>
+        </w:tc>
+      </w:tr>
+      <w:tr>
+        <w:tc>
+          <w:tcPr/>
+          <w:p>
+            <w:pPr>
+              <w:pStyle w:val="Compact"/>
+              <w:jc w:val="left"/>
+            </w:pPr>
+            <w:r>
+              <w:t xml:space="preserve">log_freq</w:t>
+            </w:r>
+          </w:p>
+        </w:tc>
+        <w:tc>
+          <w:tcPr/>
+          <w:p>
+            <w:pPr>
+              <w:pStyle w:val="Compact"/>
+              <w:jc w:val="right"/>
+            </w:pPr>
+            <w:r>
+              <w:t xml:space="preserve">-0.271</w:t>
+            </w:r>
+          </w:p>
+        </w:tc>
+        <w:tc>
+          <w:tcPr/>
+          <w:p>
+            <w:pPr>
+              <w:pStyle w:val="Compact"/>
+              <w:jc w:val="right"/>
+            </w:pPr>
+            <w:r>
+              <w:t xml:space="preserve">0.045</w:t>
+            </w:r>
+          </w:p>
+        </w:tc>
+        <w:tc>
+          <w:tcPr/>
+          <w:p>
+            <w:pPr>
+              <w:pStyle w:val="Compact"/>
+              <w:jc w:val="right"/>
+            </w:pPr>
+            <w:r>
+              <w:t xml:space="preserve">-6.063</w:t>
+            </w:r>
+          </w:p>
+        </w:tc>
+        <w:tc>
+          <w:tcPr/>
+          <w:p>
+            <w:pPr>
+              <w:pStyle w:val="Compact"/>
+              <w:jc w:val="right"/>
+            </w:pPr>
+            <w:r>
+              <w:t xml:space="preserve">0.104</w:t>
+            </w:r>
+          </w:p>
+        </w:tc>
+      </w:tr>
+      <w:tr>
+        <w:tc>
+          <w:tcPr/>
+          <w:p>
+            <w:pPr>
+              <w:pStyle w:val="Compact"/>
+              <w:jc w:val="left"/>
+            </w:pPr>
+            <w:r>
+              <w:t xml:space="preserve">strokes</w:t>
+            </w:r>
+          </w:p>
+        </w:tc>
+        <w:tc>
+          <w:tcPr/>
+          <w:p>
+            <w:pPr>
+              <w:pStyle w:val="Compact"/>
+              <w:jc w:val="right"/>
+            </w:pPr>
+            <w:r>
+              <w:t xml:space="preserve">0.032</w:t>
+            </w:r>
+          </w:p>
+        </w:tc>
+        <w:tc>
+          <w:tcPr/>
+          <w:p>
+            <w:pPr>
+              <w:pStyle w:val="Compact"/>
+              <w:jc w:val="right"/>
+            </w:pPr>
+            <w:r>
+              <w:t xml:space="preserve">0.012</w:t>
+            </w:r>
+          </w:p>
+        </w:tc>
+        <w:tc>
+          <w:tcPr/>
+          <w:p>
+            <w:pPr>
+              <w:pStyle w:val="Compact"/>
+              <w:jc w:val="right"/>
+            </w:pPr>
+            <w:r>
+              <w:t xml:space="preserve">2.612</w:t>
+            </w:r>
+          </w:p>
+        </w:tc>
+        <w:tc>
+          <w:tcPr/>
+          <w:p>
+            <w:pPr>
+              <w:pStyle w:val="Compact"/>
+              <w:jc w:val="right"/>
+            </w:pPr>
+            <w:r>
+              <w:t xml:space="preserve">0.233</w:t>
+            </w:r>
+          </w:p>
+        </w:tc>
+      </w:tr>
+    </w:tbl>
+    <w:p>
+      <w:pPr>
+        <w:pStyle w:val="BodyText"/>
+      </w:pPr>
+      <w:r>
+        <w:t xml:space="preserve">95% uncertainty for the combined fit: R² = 0.990, sigma = 0.043.</w:t>
+      </w:r>
+    </w:p>
+    <w:p>
+      <w:pPr>
+        <w:pStyle w:val="Compact"/>
+        <w:numPr>
+          <w:ilvl w:val="0"/>
+          <w:numId w:val="1002"/>
+        </w:numPr>
+      </w:pPr>
+      <w:r>
+        <w:rPr>
+          <w:rStyle w:val="VerbatimChar"/>
+        </w:rPr>
+        <w:t xml:space="preserve">log_freq</w:t>
+      </w:r>
+      <w:r>
+        <w:t xml:space="preserve">: -0.271 on the log scale → -23.737% faster median responses per one-unit increase in log frequency.</w:t>
+      </w:r>
+    </w:p>
+    <w:p>
+      <w:pPr>
+        <w:pStyle w:val="Compact"/>
+        <w:numPr>
+          <w:ilvl w:val="0"/>
+          <w:numId w:val="1002"/>
+        </w:numPr>
+      </w:pPr>
+      <w:r>
+        <w:rPr>
+          <w:rStyle w:val="VerbatimChar"/>
+        </w:rPr>
+        <w:t xml:space="preserve">strokes</w:t>
+      </w:r>
+      <w:r>
+        <w:t xml:space="preserve">: 0.032 on the log scale → 3.263% slower median responses per additional stroke.</w:t>
+      </w:r>
+    </w:p>
+    <w:p>
+      <w:pPr>
+        <w:pStyle w:val="SourceCode"/>
+      </w:pPr>
+      <w:r>
+        <w:rPr>
+          <w:rStyle w:val="NormalTok"/>
+        </w:rPr>
+        <w:t xml:space="preserve">knitr</w:t>
+      </w:r>
+      <w:r>
+        <w:rPr>
+          <w:rStyle w:val="SpecialCharTok"/>
+        </w:rPr>
+        <w:t xml:space="preserve">::</w:t>
+      </w:r>
+      <w:r>
+        <w:rPr>
+          <w:rStyle w:val="FunctionTok"/>
+        </w:rPr>
+        <w:t xml:space="preserve">include_graphics</w:t>
+      </w:r>
+      <w:r>
+        <w:rPr>
+          <w:rStyle w:val="NormalTok"/>
+        </w:rPr>
+        <w:t xml:space="preserve">(freq_fig_path)</w:t>
+      </w:r>
+    </w:p>
+    <w:p>
+      <w:pPr>
+        <w:pStyle w:val="FirstParagraph"/>
+      </w:pPr>
+      <w:r>
+        <w:drawing>
+          <wp:inline>
+            <wp:extent cx="5334000" cy="3556000"/>
+            <wp:effectExtent b="0" l="0" r="0" t="0"/>
+            <wp:docPr descr="" title="" id="28" name="Picture"/>
+            <a:graphic>
+              <a:graphicData uri="http://schemas.openxmlformats.org/drawingml/2006/picture">
+                <pic:pic>
+                  <pic:nvPicPr>
+                    <pic:cNvPr descr="../outputs/figures/character_frequency_rt_vs_freq.png" id="29" name="Picture"/>
+                    <pic:cNvPicPr>
+                      <a:picLocks noChangeArrowheads="1" noChangeAspect="1"/>
+                    </pic:cNvPicPr>
+                  </pic:nvPicPr>
+                  <pic:blipFill>
+                    <a:blip r:embed="rId27"/>
+                    <a:stretch>
+                      <a:fillRect/>
+                    </a:stretch>
+                  </pic:blipFill>
+                  <pic:spPr bwMode="auto">
+                    <a:xfrm>
+                      <a:off x="0" y="0"/>
+                      <a:ext cx="5334000" cy="3556000"/>
+                    </a:xfrm>
+                    <a:prstGeom prst="rect">
+                      <a:avLst/>
+                    </a:prstGeom>
+                    <a:noFill/>
+                    <a:ln w="9525">
+                      <a:noFill/>
+                      <a:headEnd/>
+                      <a:tailEnd/>
+                    </a:ln>
+                  </pic:spPr>
+                </pic:pic>
+              </a:graphicData>
+            </a:graphic>
+          </wp:inline>
+        </w:drawing>
+      </w:r>
+    </w:p>
+    <w:p>
+      <w:pPr>
+        <w:pStyle w:val="BodyText"/>
+      </w:pPr>
+      <w:r>
+        <w:t xml:space="preserve">Median response times fall sharply from rare to moderately frequent characters, but the loess curve flattens once log frequency exceeds roughly 3, suggesting diminishing speed gains for the most common characters. The widening confidence band at high frequency reflects the sparse sample, so the apparent plateau should be revisited when more characters are available, yet the current evidence aligns with classic frequency saturation once visual complexity is held constant.</w:t>
+      </w:r>
+    </w:p>
+    <w:bookmarkEnd w:id="30"/>
     <w:sectPr>
       <w:footnotePr>
         <w:numRestart w:val="eachSect"/>
@@ -2775,6 +3393,9 @@
     <w:abstractNumId w:val="990"/>
   </w:num>
   <w:num w:numId="1001">
+    <w:abstractNumId w:val="991"/>
+  </w:num>
+  <w:num w:numId="1002">
     <w:abstractNumId w:val="991"/>
   </w:num>
 </w:numbering>

</xml_diff>

<commit_message>
docs: render analysis report with frequency section
</commit_message>
<xml_diff>
--- a/outputs/reports/analysis.docx
+++ b/outputs/reports/analysis.docx
@@ -30,6 +30,36 @@
         <w:br/>
       </w:r>
       <w:r>
+        <w:rPr>
+          <w:rStyle w:val="FunctionTok"/>
+        </w:rPr>
+        <w:t xml:space="preserve">library</w:t>
+      </w:r>
+      <w:r>
+        <w:rPr>
+          <w:rStyle w:val="NormalTok"/>
+        </w:rPr>
+        <w:t xml:space="preserve">(readr)</w:t>
+      </w:r>
+      <w:r>
+        <w:br/>
+      </w:r>
+      <w:r>
+        <w:rPr>
+          <w:rStyle w:val="FunctionTok"/>
+        </w:rPr>
+        <w:t xml:space="preserve">library</w:t>
+      </w:r>
+      <w:r>
+        <w:rPr>
+          <w:rStyle w:val="NormalTok"/>
+        </w:rPr>
+        <w:t xml:space="preserve">(dplyr)</w:t>
+      </w:r>
+      <w:r>
+        <w:br/>
+      </w:r>
+      <w:r>
         <w:br/>
       </w:r>
       <w:r>
@@ -258,13 +288,34 @@
         <w:br/>
       </w:r>
       <w:r>
-        <w:br/>
-      </w:r>
-      <w:r>
-        <w:rPr>
-          <w:rStyle w:val="FunctionTok"/>
-        </w:rPr>
-        <w:t xml:space="preserve">stopifnot</w:t>
+        <w:rPr>
+          <w:rStyle w:val="NormalTok"/>
+        </w:rPr>
+        <w:t xml:space="preserve">freq_summary_path </w:t>
+      </w:r>
+      <w:r>
+        <w:rPr>
+          <w:rStyle w:val="OtherTok"/>
+        </w:rPr>
+        <w:t xml:space="preserve">&lt;-</w:t>
+      </w:r>
+      <w:r>
+        <w:rPr>
+          <w:rStyle w:val="NormalTok"/>
+        </w:rPr>
+        <w:t xml:space="preserve"> here</w:t>
+      </w:r>
+      <w:r>
+        <w:rPr>
+          <w:rStyle w:val="SpecialCharTok"/>
+        </w:rPr>
+        <w:t xml:space="preserve">::</w:t>
+      </w:r>
+      <w:r>
+        <w:rPr>
+          <w:rStyle w:val="FunctionTok"/>
+        </w:rPr>
+        <w:t xml:space="preserve">here</w:t>
       </w:r>
       <w:r>
         <w:rPr>
@@ -274,24 +325,72 @@
       </w:r>
       <w:r>
         <w:rPr>
-          <w:rStyle w:val="FunctionTok"/>
-        </w:rPr>
-        <w:t xml:space="preserve">file.exists</w:t>
-      </w:r>
-      <w:r>
-        <w:rPr>
-          <w:rStyle w:val="NormalTok"/>
-        </w:rPr>
-        <w:t xml:space="preserve">(metrics_path))</w:t>
-      </w:r>
-      <w:r>
-        <w:br/>
-      </w:r>
-      <w:r>
-        <w:rPr>
-          <w:rStyle w:val="FunctionTok"/>
-        </w:rPr>
-        <w:t xml:space="preserve">stopifnot</w:t>
+          <w:rStyle w:val="StringTok"/>
+        </w:rPr>
+        <w:t xml:space="preserve">"outputs"</w:t>
+      </w:r>
+      <w:r>
+        <w:rPr>
+          <w:rStyle w:val="NormalTok"/>
+        </w:rPr>
+        <w:t xml:space="preserve">,</w:t>
+      </w:r>
+      <w:r>
+        <w:rPr>
+          <w:rStyle w:val="StringTok"/>
+        </w:rPr>
+        <w:t xml:space="preserve">"data"</w:t>
+      </w:r>
+      <w:r>
+        <w:rPr>
+          <w:rStyle w:val="NormalTok"/>
+        </w:rPr>
+        <w:t xml:space="preserve">,</w:t>
+      </w:r>
+      <w:r>
+        <w:rPr>
+          <w:rStyle w:val="StringTok"/>
+        </w:rPr>
+        <w:t xml:space="preserve">"character_frequency_rt_summary.csv"</w:t>
+      </w:r>
+      <w:r>
+        <w:rPr>
+          <w:rStyle w:val="NormalTok"/>
+        </w:rPr>
+        <w:t xml:space="preserve">)</w:t>
+      </w:r>
+      <w:r>
+        <w:br/>
+      </w:r>
+      <w:r>
+        <w:rPr>
+          <w:rStyle w:val="NormalTok"/>
+        </w:rPr>
+        <w:t xml:space="preserve">freq_curve_path </w:t>
+      </w:r>
+      <w:r>
+        <w:rPr>
+          <w:rStyle w:val="OtherTok"/>
+        </w:rPr>
+        <w:t xml:space="preserve">&lt;-</w:t>
+      </w:r>
+      <w:r>
+        <w:rPr>
+          <w:rStyle w:val="NormalTok"/>
+        </w:rPr>
+        <w:t xml:space="preserve"> here</w:t>
+      </w:r>
+      <w:r>
+        <w:rPr>
+          <w:rStyle w:val="SpecialCharTok"/>
+        </w:rPr>
+        <w:t xml:space="preserve">::</w:t>
+      </w:r>
+      <w:r>
+        <w:rPr>
+          <w:rStyle w:val="FunctionTok"/>
+        </w:rPr>
+        <w:t xml:space="preserve">here</w:t>
       </w:r>
       <w:r>
         <w:rPr>
@@ -301,24 +400,72 @@
       </w:r>
       <w:r>
         <w:rPr>
-          <w:rStyle w:val="FunctionTok"/>
-        </w:rPr>
-        <w:t xml:space="preserve">file.exists</w:t>
-      </w:r>
-      <w:r>
-        <w:rPr>
-          <w:rStyle w:val="NormalTok"/>
-        </w:rPr>
-        <w:t xml:space="preserve">(cleaning_path))</w:t>
-      </w:r>
-      <w:r>
-        <w:br/>
-      </w:r>
-      <w:r>
-        <w:rPr>
-          <w:rStyle w:val="FunctionTok"/>
-        </w:rPr>
-        <w:t xml:space="preserve">stopifnot</w:t>
+          <w:rStyle w:val="StringTok"/>
+        </w:rPr>
+        <w:t xml:space="preserve">"outputs"</w:t>
+      </w:r>
+      <w:r>
+        <w:rPr>
+          <w:rStyle w:val="NormalTok"/>
+        </w:rPr>
+        <w:t xml:space="preserve">,</w:t>
+      </w:r>
+      <w:r>
+        <w:rPr>
+          <w:rStyle w:val="StringTok"/>
+        </w:rPr>
+        <w:t xml:space="preserve">"data"</w:t>
+      </w:r>
+      <w:r>
+        <w:rPr>
+          <w:rStyle w:val="NormalTok"/>
+        </w:rPr>
+        <w:t xml:space="preserve">,</w:t>
+      </w:r>
+      <w:r>
+        <w:rPr>
+          <w:rStyle w:val="StringTok"/>
+        </w:rPr>
+        <w:t xml:space="preserve">"frequency_rt_curve.csv"</w:t>
+      </w:r>
+      <w:r>
+        <w:rPr>
+          <w:rStyle w:val="NormalTok"/>
+        </w:rPr>
+        <w:t xml:space="preserve">)</w:t>
+      </w:r>
+      <w:r>
+        <w:br/>
+      </w:r>
+      <w:r>
+        <w:rPr>
+          <w:rStyle w:val="NormalTok"/>
+        </w:rPr>
+        <w:t xml:space="preserve">freq_summary_text_path </w:t>
+      </w:r>
+      <w:r>
+        <w:rPr>
+          <w:rStyle w:val="OtherTok"/>
+        </w:rPr>
+        <w:t xml:space="preserve">&lt;-</w:t>
+      </w:r>
+      <w:r>
+        <w:rPr>
+          <w:rStyle w:val="NormalTok"/>
+        </w:rPr>
+        <w:t xml:space="preserve"> here</w:t>
+      </w:r>
+      <w:r>
+        <w:rPr>
+          <w:rStyle w:val="SpecialCharTok"/>
+        </w:rPr>
+        <w:t xml:space="preserve">::</w:t>
+      </w:r>
+      <w:r>
+        <w:rPr>
+          <w:rStyle w:val="FunctionTok"/>
+        </w:rPr>
+        <w:t xml:space="preserve">here</w:t>
       </w:r>
       <w:r>
         <w:rPr>
@@ -328,15 +475,114 @@
       </w:r>
       <w:r>
         <w:rPr>
-          <w:rStyle w:val="FunctionTok"/>
-        </w:rPr>
-        <w:t xml:space="preserve">file.exists</w:t>
-      </w:r>
-      <w:r>
-        <w:rPr>
-          <w:rStyle w:val="NormalTok"/>
-        </w:rPr>
-        <w:t xml:space="preserve">(fig_path))</w:t>
+          <w:rStyle w:val="StringTok"/>
+        </w:rPr>
+        <w:t xml:space="preserve">"outputs"</w:t>
+      </w:r>
+      <w:r>
+        <w:rPr>
+          <w:rStyle w:val="NormalTok"/>
+        </w:rPr>
+        <w:t xml:space="preserve">,</w:t>
+      </w:r>
+      <w:r>
+        <w:rPr>
+          <w:rStyle w:val="StringTok"/>
+        </w:rPr>
+        <w:t xml:space="preserve">"results"</w:t>
+      </w:r>
+      <w:r>
+        <w:rPr>
+          <w:rStyle w:val="NormalTok"/>
+        </w:rPr>
+        <w:t xml:space="preserve">,</w:t>
+      </w:r>
+      <w:r>
+        <w:rPr>
+          <w:rStyle w:val="StringTok"/>
+        </w:rPr>
+        <w:t xml:space="preserve">"frequency_rt_summary.md"</w:t>
+      </w:r>
+      <w:r>
+        <w:rPr>
+          <w:rStyle w:val="NormalTok"/>
+        </w:rPr>
+        <w:t xml:space="preserve">)</w:t>
+      </w:r>
+      <w:r>
+        <w:br/>
+      </w:r>
+      <w:r>
+        <w:rPr>
+          <w:rStyle w:val="NormalTok"/>
+        </w:rPr>
+        <w:t xml:space="preserve">freq_fig_path </w:t>
+      </w:r>
+      <w:r>
+        <w:rPr>
+          <w:rStyle w:val="OtherTok"/>
+        </w:rPr>
+        <w:t xml:space="preserve">&lt;-</w:t>
+      </w:r>
+      <w:r>
+        <w:rPr>
+          <w:rStyle w:val="NormalTok"/>
+        </w:rPr>
+        <w:t xml:space="preserve"> here</w:t>
+      </w:r>
+      <w:r>
+        <w:rPr>
+          <w:rStyle w:val="SpecialCharTok"/>
+        </w:rPr>
+        <w:t xml:space="preserve">::</w:t>
+      </w:r>
+      <w:r>
+        <w:rPr>
+          <w:rStyle w:val="FunctionTok"/>
+        </w:rPr>
+        <w:t xml:space="preserve">here</w:t>
+      </w:r>
+      <w:r>
+        <w:rPr>
+          <w:rStyle w:val="NormalTok"/>
+        </w:rPr>
+        <w:t xml:space="preserve">(</w:t>
+      </w:r>
+      <w:r>
+        <w:rPr>
+          <w:rStyle w:val="StringTok"/>
+        </w:rPr>
+        <w:t xml:space="preserve">"outputs"</w:t>
+      </w:r>
+      <w:r>
+        <w:rPr>
+          <w:rStyle w:val="NormalTok"/>
+        </w:rPr>
+        <w:t xml:space="preserve">,</w:t>
+      </w:r>
+      <w:r>
+        <w:rPr>
+          <w:rStyle w:val="StringTok"/>
+        </w:rPr>
+        <w:t xml:space="preserve">"figures"</w:t>
+      </w:r>
+      <w:r>
+        <w:rPr>
+          <w:rStyle w:val="NormalTok"/>
+        </w:rPr>
+        <w:t xml:space="preserve">,</w:t>
+      </w:r>
+      <w:r>
+        <w:rPr>
+          <w:rStyle w:val="StringTok"/>
+        </w:rPr>
+        <w:t xml:space="preserve">"frequency_vs_rt.png"</w:t>
+      </w:r>
+      <w:r>
+        <w:rPr>
+          <w:rStyle w:val="NormalTok"/>
+        </w:rPr>
+        <w:t xml:space="preserve">)</w:t>
       </w:r>
       <w:r>
         <w:br/>
@@ -423,127 +669,46 @@
         <w:br/>
       </w:r>
       <w:r>
-        <w:br/>
-      </w:r>
-      <w:r>
-        <w:rPr>
-          <w:rStyle w:val="FunctionTok"/>
-        </w:rPr>
-        <w:t xml:space="preserve">stopifnot</w:t>
-      </w:r>
-      <w:r>
-        <w:rPr>
-          <w:rStyle w:val="NormalTok"/>
-        </w:rPr>
-        <w:t xml:space="preserve">(</w:t>
+        <w:rPr>
+          <w:rStyle w:val="NormalTok"/>
+        </w:rPr>
+        <w:t xml:space="preserve">N </w:t>
+      </w:r>
+      <w:r>
+        <w:rPr>
+          <w:rStyle w:val="OtherTok"/>
+        </w:rPr>
+        <w:t xml:space="preserve">&lt;-</w:t>
+      </w:r>
+      <w:r>
+        <w:rPr>
+          <w:rStyle w:val="NormalTok"/>
+        </w:rPr>
+        <w:t xml:space="preserve"> </w:t>
+      </w:r>
+      <w:r>
+        <w:rPr>
+          <w:rStyle w:val="FunctionTok"/>
+        </w:rPr>
+        <w:t xml:space="preserve">as.integer</w:t>
+      </w:r>
+      <w:r>
+        <w:rPr>
+          <w:rStyle w:val="NormalTok"/>
+        </w:rPr>
+        <w:t xml:space="preserve">(metrics</w:t>
       </w:r>
       <w:r>
         <w:rPr>
           <w:rStyle w:val="SpecialCharTok"/>
         </w:rPr>
-        <w:t xml:space="preserve">!</w:t>
-      </w:r>
-      <w:r>
-        <w:rPr>
-          <w:rStyle w:val="FunctionTok"/>
-        </w:rPr>
-        <w:t xml:space="preserve">is.null</w:t>
-      </w:r>
-      <w:r>
-        <w:rPr>
-          <w:rStyle w:val="NormalTok"/>
-        </w:rPr>
-        <w:t xml:space="preserve">(metrics</w:t>
-      </w:r>
-      <w:r>
-        <w:rPr>
-          <w:rStyle w:val="SpecialCharTok"/>
-        </w:rPr>
         <w:t xml:space="preserve">$</w:t>
       </w:r>
       <w:r>
         <w:rPr>
           <w:rStyle w:val="NormalTok"/>
         </w:rPr>
-        <w:t xml:space="preserve">n_obs))</w:t>
-      </w:r>
-      <w:r>
-        <w:br/>
-      </w:r>
-      <w:r>
-        <w:rPr>
-          <w:rStyle w:val="NormalTok"/>
-        </w:rPr>
-        <w:t xml:space="preserve">N </w:t>
-      </w:r>
-      <w:r>
-        <w:rPr>
-          <w:rStyle w:val="OtherTok"/>
-        </w:rPr>
-        <w:t xml:space="preserve">&lt;-</w:t>
-      </w:r>
-      <w:r>
-        <w:rPr>
-          <w:rStyle w:val="NormalTok"/>
-        </w:rPr>
-        <w:t xml:space="preserve"> </w:t>
-      </w:r>
-      <w:r>
-        <w:rPr>
-          <w:rStyle w:val="FunctionTok"/>
-        </w:rPr>
-        <w:t xml:space="preserve">as.integer</w:t>
-      </w:r>
-      <w:r>
-        <w:rPr>
-          <w:rStyle w:val="NormalTok"/>
-        </w:rPr>
-        <w:t xml:space="preserve">(metrics</w:t>
-      </w:r>
-      <w:r>
-        <w:rPr>
-          <w:rStyle w:val="SpecialCharTok"/>
-        </w:rPr>
-        <w:t xml:space="preserve">$</w:t>
-      </w:r>
-      <w:r>
-        <w:rPr>
-          <w:rStyle w:val="NormalTok"/>
-        </w:rPr>
         <w:t xml:space="preserve">n_obs)</w:t>
-      </w:r>
-      <w:r>
-        <w:br/>
-      </w:r>
-      <w:r>
-        <w:rPr>
-          <w:rStyle w:val="FunctionTok"/>
-        </w:rPr>
-        <w:t xml:space="preserve">stopifnot</w:t>
-      </w:r>
-      <w:r>
-        <w:rPr>
-          <w:rStyle w:val="NormalTok"/>
-        </w:rPr>
-        <w:t xml:space="preserve">(</w:t>
-      </w:r>
-      <w:r>
-        <w:rPr>
-          <w:rStyle w:val="SpecialCharTok"/>
-        </w:rPr>
-        <w:t xml:space="preserve">!</w:t>
-      </w:r>
-      <w:r>
-        <w:rPr>
-          <w:rStyle w:val="FunctionTok"/>
-        </w:rPr>
-        <w:t xml:space="preserve">is.na</w:t>
-      </w:r>
-      <w:r>
-        <w:rPr>
-          <w:rStyle w:val="NormalTok"/>
-        </w:rPr>
-        <w:t xml:space="preserve">(N))</w:t>
       </w:r>
       <w:r>
         <w:br/>
@@ -1342,143 +1507,92 @@
       </w:pPr>
       <w:r>
         <w:rPr>
-          <w:rStyle w:val="ControlFlowTok"/>
-        </w:rPr>
-        <w:t xml:space="preserve">if</w:t>
-      </w:r>
-      <w:r>
-        <w:rPr>
-          <w:rStyle w:val="NormalTok"/>
-        </w:rPr>
-        <w:t xml:space="preserve"> (</w:t>
+          <w:rStyle w:val="FunctionTok"/>
+        </w:rPr>
+        <w:t xml:space="preserve">cat</w:t>
+      </w:r>
+      <w:r>
+        <w:rPr>
+          <w:rStyle w:val="NormalTok"/>
+        </w:rPr>
+        <w:t xml:space="preserve">(</w:t>
+      </w:r>
+      <w:r>
+        <w:rPr>
+          <w:rStyle w:val="FunctionTok"/>
+        </w:rPr>
+        <w:t xml:space="preserve">paste0</w:t>
+      </w:r>
+      <w:r>
+        <w:rPr>
+          <w:rStyle w:val="NormalTok"/>
+        </w:rPr>
+        <w:t xml:space="preserve">(</w:t>
+      </w:r>
+      <w:r>
+        <w:rPr>
+          <w:rStyle w:val="StringTok"/>
+        </w:rPr>
+        <w:t xml:space="preserve">"Adjusted R² = "</w:t>
+      </w:r>
+      <w:r>
+        <w:rPr>
+          <w:rStyle w:val="NormalTok"/>
+        </w:rPr>
+        <w:t xml:space="preserve">, </w:t>
+      </w:r>
+      <w:r>
+        <w:rPr>
+          <w:rStyle w:val="FunctionTok"/>
+        </w:rPr>
+        <w:t xml:space="preserve">fmt3</w:t>
+      </w:r>
+      <w:r>
+        <w:rPr>
+          <w:rStyle w:val="NormalTok"/>
+        </w:rPr>
+        <w:t xml:space="preserve">(</w:t>
+      </w:r>
+      <w:r>
+        <w:rPr>
+          <w:rStyle w:val="FunctionTok"/>
+        </w:rPr>
+        <w:t xml:space="preserve">as.numeric</w:t>
+      </w:r>
+      <w:r>
+        <w:rPr>
+          <w:rStyle w:val="NormalTok"/>
+        </w:rPr>
+        <w:t xml:space="preserve">(metrics</w:t>
       </w:r>
       <w:r>
         <w:rPr>
           <w:rStyle w:val="SpecialCharTok"/>
         </w:rPr>
-        <w:t xml:space="preserve">!</w:t>
-      </w:r>
-      <w:r>
-        <w:rPr>
-          <w:rStyle w:val="FunctionTok"/>
-        </w:rPr>
-        <w:t xml:space="preserve">is.null</w:t>
-      </w:r>
-      <w:r>
-        <w:rPr>
-          <w:rStyle w:val="NormalTok"/>
-        </w:rPr>
-        <w:t xml:space="preserve">(metrics</w:t>
+        <w:t xml:space="preserve">$</w:t>
+      </w:r>
+      <w:r>
+        <w:rPr>
+          <w:rStyle w:val="NormalTok"/>
+        </w:rPr>
+        <w:t xml:space="preserve">adj_r2)), </w:t>
+      </w:r>
+      <w:r>
+        <w:rPr>
+          <w:rStyle w:val="StringTok"/>
+        </w:rPr>
+        <w:t xml:space="preserve">".</w:t>
       </w:r>
       <w:r>
         <w:rPr>
           <w:rStyle w:val="SpecialCharTok"/>
         </w:rPr>
-        <w:t xml:space="preserve">$</w:t>
-      </w:r>
-      <w:r>
-        <w:rPr>
-          <w:rStyle w:val="NormalTok"/>
-        </w:rPr>
-        <w:t xml:space="preserve">adj_r2)) {</w:t>
-      </w:r>
-      <w:r>
-        <w:br/>
-      </w:r>
-      <w:r>
-        <w:rPr>
-          <w:rStyle w:val="NormalTok"/>
-        </w:rPr>
-        <w:t xml:space="preserve">  </w:t>
-      </w:r>
-      <w:r>
-        <w:rPr>
-          <w:rStyle w:val="FunctionTok"/>
-        </w:rPr>
-        <w:t xml:space="preserve">cat</w:t>
-      </w:r>
-      <w:r>
-        <w:rPr>
-          <w:rStyle w:val="NormalTok"/>
-        </w:rPr>
-        <w:t xml:space="preserve">(</w:t>
-      </w:r>
-      <w:r>
-        <w:rPr>
-          <w:rStyle w:val="FunctionTok"/>
-        </w:rPr>
-        <w:t xml:space="preserve">paste0</w:t>
-      </w:r>
-      <w:r>
-        <w:rPr>
-          <w:rStyle w:val="NormalTok"/>
-        </w:rPr>
-        <w:t xml:space="preserve">(</w:t>
+        <w:t xml:space="preserve">\n\n</w:t>
       </w:r>
       <w:r>
         <w:rPr>
           <w:rStyle w:val="StringTok"/>
         </w:rPr>
-        <w:t xml:space="preserve">"Adjusted R² = "</w:t>
-      </w:r>
-      <w:r>
-        <w:rPr>
-          <w:rStyle w:val="NormalTok"/>
-        </w:rPr>
-        <w:t xml:space="preserve">, </w:t>
-      </w:r>
-      <w:r>
-        <w:rPr>
-          <w:rStyle w:val="FunctionTok"/>
-        </w:rPr>
-        <w:t xml:space="preserve">fmt3</w:t>
-      </w:r>
-      <w:r>
-        <w:rPr>
-          <w:rStyle w:val="NormalTok"/>
-        </w:rPr>
-        <w:t xml:space="preserve">(</w:t>
-      </w:r>
-      <w:r>
-        <w:rPr>
-          <w:rStyle w:val="FunctionTok"/>
-        </w:rPr>
-        <w:t xml:space="preserve">as.numeric</w:t>
-      </w:r>
-      <w:r>
-        <w:rPr>
-          <w:rStyle w:val="NormalTok"/>
-        </w:rPr>
-        <w:t xml:space="preserve">(metrics</w:t>
-      </w:r>
-      <w:r>
-        <w:rPr>
-          <w:rStyle w:val="SpecialCharTok"/>
-        </w:rPr>
-        <w:t xml:space="preserve">$</w:t>
-      </w:r>
-      <w:r>
-        <w:rPr>
-          <w:rStyle w:val="NormalTok"/>
-        </w:rPr>
-        <w:t xml:space="preserve">adj_r2)), </w:t>
-      </w:r>
-      <w:r>
-        <w:rPr>
-          <w:rStyle w:val="StringTok"/>
-        </w:rPr>
-        <w:t xml:space="preserve">".</w:t>
-      </w:r>
-      <w:r>
-        <w:rPr>
-          <w:rStyle w:val="SpecialCharTok"/>
-        </w:rPr>
-        <w:t xml:space="preserve">\n\n</w:t>
-      </w:r>
-      <w:r>
-        <w:rPr>
-          <w:rStyle w:val="StringTok"/>
-        </w:rPr>
         <w:t xml:space="preserve">"</w:t>
       </w:r>
       <w:r>
@@ -1486,15 +1600,6 @@
           <w:rStyle w:val="NormalTok"/>
         </w:rPr>
         <w:t xml:space="preserve">))</w:t>
-      </w:r>
-      <w:r>
-        <w:br/>
-      </w:r>
-      <w:r>
-        <w:rPr>
-          <w:rStyle w:val="NormalTok"/>
-        </w:rPr>
-        <w:t xml:space="preserve">}</w:t>
       </w:r>
     </w:p>
     <w:p>
@@ -1514,143 +1619,92 @@
       </w:pPr>
       <w:r>
         <w:rPr>
-          <w:rStyle w:val="ControlFlowTok"/>
-        </w:rPr>
-        <w:t xml:space="preserve">if</w:t>
-      </w:r>
-      <w:r>
-        <w:rPr>
-          <w:rStyle w:val="NormalTok"/>
-        </w:rPr>
-        <w:t xml:space="preserve"> (</w:t>
+          <w:rStyle w:val="FunctionTok"/>
+        </w:rPr>
+        <w:t xml:space="preserve">cat</w:t>
+      </w:r>
+      <w:r>
+        <w:rPr>
+          <w:rStyle w:val="NormalTok"/>
+        </w:rPr>
+        <w:t xml:space="preserve">(</w:t>
+      </w:r>
+      <w:r>
+        <w:rPr>
+          <w:rStyle w:val="FunctionTok"/>
+        </w:rPr>
+        <w:t xml:space="preserve">paste0</w:t>
+      </w:r>
+      <w:r>
+        <w:rPr>
+          <w:rStyle w:val="NormalTok"/>
+        </w:rPr>
+        <w:t xml:space="preserve">(</w:t>
+      </w:r>
+      <w:r>
+        <w:rPr>
+          <w:rStyle w:val="StringTok"/>
+        </w:rPr>
+        <w:t xml:space="preserve">"Residual sigma = "</w:t>
+      </w:r>
+      <w:r>
+        <w:rPr>
+          <w:rStyle w:val="NormalTok"/>
+        </w:rPr>
+        <w:t xml:space="preserve">, </w:t>
+      </w:r>
+      <w:r>
+        <w:rPr>
+          <w:rStyle w:val="FunctionTok"/>
+        </w:rPr>
+        <w:t xml:space="preserve">fmt3</w:t>
+      </w:r>
+      <w:r>
+        <w:rPr>
+          <w:rStyle w:val="NormalTok"/>
+        </w:rPr>
+        <w:t xml:space="preserve">(</w:t>
+      </w:r>
+      <w:r>
+        <w:rPr>
+          <w:rStyle w:val="FunctionTok"/>
+        </w:rPr>
+        <w:t xml:space="preserve">as.numeric</w:t>
+      </w:r>
+      <w:r>
+        <w:rPr>
+          <w:rStyle w:val="NormalTok"/>
+        </w:rPr>
+        <w:t xml:space="preserve">(metrics</w:t>
       </w:r>
       <w:r>
         <w:rPr>
           <w:rStyle w:val="SpecialCharTok"/>
         </w:rPr>
-        <w:t xml:space="preserve">!</w:t>
-      </w:r>
-      <w:r>
-        <w:rPr>
-          <w:rStyle w:val="FunctionTok"/>
-        </w:rPr>
-        <w:t xml:space="preserve">is.null</w:t>
-      </w:r>
-      <w:r>
-        <w:rPr>
-          <w:rStyle w:val="NormalTok"/>
-        </w:rPr>
-        <w:t xml:space="preserve">(metrics</w:t>
+        <w:t xml:space="preserve">$</w:t>
+      </w:r>
+      <w:r>
+        <w:rPr>
+          <w:rStyle w:val="NormalTok"/>
+        </w:rPr>
+        <w:t xml:space="preserve">sigma)), </w:t>
+      </w:r>
+      <w:r>
+        <w:rPr>
+          <w:rStyle w:val="StringTok"/>
+        </w:rPr>
+        <w:t xml:space="preserve">".</w:t>
       </w:r>
       <w:r>
         <w:rPr>
           <w:rStyle w:val="SpecialCharTok"/>
         </w:rPr>
-        <w:t xml:space="preserve">$</w:t>
-      </w:r>
-      <w:r>
-        <w:rPr>
-          <w:rStyle w:val="NormalTok"/>
-        </w:rPr>
-        <w:t xml:space="preserve">sigma)) {</w:t>
-      </w:r>
-      <w:r>
-        <w:br/>
-      </w:r>
-      <w:r>
-        <w:rPr>
-          <w:rStyle w:val="NormalTok"/>
-        </w:rPr>
-        <w:t xml:space="preserve">  </w:t>
-      </w:r>
-      <w:r>
-        <w:rPr>
-          <w:rStyle w:val="FunctionTok"/>
-        </w:rPr>
-        <w:t xml:space="preserve">cat</w:t>
-      </w:r>
-      <w:r>
-        <w:rPr>
-          <w:rStyle w:val="NormalTok"/>
-        </w:rPr>
-        <w:t xml:space="preserve">(</w:t>
-      </w:r>
-      <w:r>
-        <w:rPr>
-          <w:rStyle w:val="FunctionTok"/>
-        </w:rPr>
-        <w:t xml:space="preserve">paste0</w:t>
-      </w:r>
-      <w:r>
-        <w:rPr>
-          <w:rStyle w:val="NormalTok"/>
-        </w:rPr>
-        <w:t xml:space="preserve">(</w:t>
+        <w:t xml:space="preserve">\n\n</w:t>
       </w:r>
       <w:r>
         <w:rPr>
           <w:rStyle w:val="StringTok"/>
         </w:rPr>
-        <w:t xml:space="preserve">"Residual sigma = "</w:t>
-      </w:r>
-      <w:r>
-        <w:rPr>
-          <w:rStyle w:val="NormalTok"/>
-        </w:rPr>
-        <w:t xml:space="preserve">, </w:t>
-      </w:r>
-      <w:r>
-        <w:rPr>
-          <w:rStyle w:val="FunctionTok"/>
-        </w:rPr>
-        <w:t xml:space="preserve">fmt3</w:t>
-      </w:r>
-      <w:r>
-        <w:rPr>
-          <w:rStyle w:val="NormalTok"/>
-        </w:rPr>
-        <w:t xml:space="preserve">(</w:t>
-      </w:r>
-      <w:r>
-        <w:rPr>
-          <w:rStyle w:val="FunctionTok"/>
-        </w:rPr>
-        <w:t xml:space="preserve">as.numeric</w:t>
-      </w:r>
-      <w:r>
-        <w:rPr>
-          <w:rStyle w:val="NormalTok"/>
-        </w:rPr>
-        <w:t xml:space="preserve">(metrics</w:t>
-      </w:r>
-      <w:r>
-        <w:rPr>
-          <w:rStyle w:val="SpecialCharTok"/>
-        </w:rPr>
-        <w:t xml:space="preserve">$</w:t>
-      </w:r>
-      <w:r>
-        <w:rPr>
-          <w:rStyle w:val="NormalTok"/>
-        </w:rPr>
-        <w:t xml:space="preserve">sigma)), </w:t>
-      </w:r>
-      <w:r>
-        <w:rPr>
-          <w:rStyle w:val="StringTok"/>
-        </w:rPr>
-        <w:t xml:space="preserve">".</w:t>
-      </w:r>
-      <w:r>
-        <w:rPr>
-          <w:rStyle w:val="SpecialCharTok"/>
-        </w:rPr>
-        <w:t xml:space="preserve">\n\n</w:t>
-      </w:r>
-      <w:r>
-        <w:rPr>
-          <w:rStyle w:val="StringTok"/>
-        </w:rPr>
         <w:t xml:space="preserve">"</w:t>
       </w:r>
       <w:r>
@@ -1658,15 +1712,6 @@
           <w:rStyle w:val="NormalTok"/>
         </w:rPr>
         <w:t xml:space="preserve">))</w:t>
-      </w:r>
-      <w:r>
-        <w:br/>
-      </w:r>
-      <w:r>
-        <w:rPr>
-          <w:rStyle w:val="NormalTok"/>
-        </w:rPr>
-        <w:t xml:space="preserve">}</w:t>
       </w:r>
     </w:p>
     <w:p>
@@ -1686,125 +1731,32 @@
       </w:pPr>
       <w:r>
         <w:rPr>
-          <w:rStyle w:val="ControlFlowTok"/>
-        </w:rPr>
-        <w:t xml:space="preserve">if</w:t>
-      </w:r>
-      <w:r>
-        <w:rPr>
-          <w:rStyle w:val="NormalTok"/>
-        </w:rPr>
-        <w:t xml:space="preserve"> (</w:t>
+          <w:rStyle w:val="FunctionTok"/>
+        </w:rPr>
+        <w:t xml:space="preserve">cat</w:t>
+      </w:r>
+      <w:r>
+        <w:rPr>
+          <w:rStyle w:val="NormalTok"/>
+        </w:rPr>
+        <w:t xml:space="preserve">(</w:t>
+      </w:r>
+      <w:r>
+        <w:rPr>
+          <w:rStyle w:val="StringTok"/>
+        </w:rPr>
+        <w:t xml:space="preserve">"Information criteria:</w:t>
       </w:r>
       <w:r>
         <w:rPr>
           <w:rStyle w:val="SpecialCharTok"/>
         </w:rPr>
-        <w:t xml:space="preserve">!</w:t>
-      </w:r>
-      <w:r>
-        <w:rPr>
-          <w:rStyle w:val="FunctionTok"/>
-        </w:rPr>
-        <w:t xml:space="preserve">is.null</w:t>
-      </w:r>
-      <w:r>
-        <w:rPr>
-          <w:rStyle w:val="NormalTok"/>
-        </w:rPr>
-        <w:t xml:space="preserve">(metrics</w:t>
-      </w:r>
-      <w:r>
-        <w:rPr>
-          <w:rStyle w:val="SpecialCharTok"/>
-        </w:rPr>
-        <w:t xml:space="preserve">$</w:t>
-      </w:r>
-      <w:r>
-        <w:rPr>
-          <w:rStyle w:val="NormalTok"/>
-        </w:rPr>
-        <w:t xml:space="preserve">aic) </w:t>
-      </w:r>
-      <w:r>
-        <w:rPr>
-          <w:rStyle w:val="SpecialCharTok"/>
-        </w:rPr>
-        <w:t xml:space="preserve">||</w:t>
-      </w:r>
-      <w:r>
-        <w:rPr>
-          <w:rStyle w:val="NormalTok"/>
-        </w:rPr>
-        <w:t xml:space="preserve"> </w:t>
-      </w:r>
-      <w:r>
-        <w:rPr>
-          <w:rStyle w:val="SpecialCharTok"/>
-        </w:rPr>
-        <w:t xml:space="preserve">!</w:t>
-      </w:r>
-      <w:r>
-        <w:rPr>
-          <w:rStyle w:val="FunctionTok"/>
-        </w:rPr>
-        <w:t xml:space="preserve">is.null</w:t>
-      </w:r>
-      <w:r>
-        <w:rPr>
-          <w:rStyle w:val="NormalTok"/>
-        </w:rPr>
-        <w:t xml:space="preserve">(metrics</w:t>
-      </w:r>
-      <w:r>
-        <w:rPr>
-          <w:rStyle w:val="SpecialCharTok"/>
-        </w:rPr>
-        <w:t xml:space="preserve">$</w:t>
-      </w:r>
-      <w:r>
-        <w:rPr>
-          <w:rStyle w:val="NormalTok"/>
-        </w:rPr>
-        <w:t xml:space="preserve">bic)) {</w:t>
-      </w:r>
-      <w:r>
-        <w:br/>
-      </w:r>
-      <w:r>
-        <w:rPr>
-          <w:rStyle w:val="NormalTok"/>
-        </w:rPr>
-        <w:t xml:space="preserve">  </w:t>
-      </w:r>
-      <w:r>
-        <w:rPr>
-          <w:rStyle w:val="FunctionTok"/>
-        </w:rPr>
-        <w:t xml:space="preserve">cat</w:t>
-      </w:r>
-      <w:r>
-        <w:rPr>
-          <w:rStyle w:val="NormalTok"/>
-        </w:rPr>
-        <w:t xml:space="preserve">(</w:t>
+        <w:t xml:space="preserve">\n\n</w:t>
       </w:r>
       <w:r>
         <w:rPr>
           <w:rStyle w:val="StringTok"/>
         </w:rPr>
-        <w:t xml:space="preserve">"Information criteria:</w:t>
-      </w:r>
-      <w:r>
-        <w:rPr>
-          <w:rStyle w:val="SpecialCharTok"/>
-        </w:rPr>
-        <w:t xml:space="preserve">\n\n</w:t>
-      </w:r>
-      <w:r>
-        <w:rPr>
-          <w:rStyle w:val="StringTok"/>
-        </w:rPr>
         <w:t xml:space="preserve">"</w:t>
       </w:r>
       <w:r>
@@ -1812,354 +1764,6 @@
           <w:rStyle w:val="NormalTok"/>
         </w:rPr>
         <w:t xml:space="preserve">)</w:t>
-      </w:r>
-      <w:r>
-        <w:br/>
-      </w:r>
-      <w:r>
-        <w:rPr>
-          <w:rStyle w:val="NormalTok"/>
-        </w:rPr>
-        <w:t xml:space="preserve">  aic_val </w:t>
-      </w:r>
-      <w:r>
-        <w:rPr>
-          <w:rStyle w:val="OtherTok"/>
-        </w:rPr>
-        <w:t xml:space="preserve">&lt;-</w:t>
-      </w:r>
-      <w:r>
-        <w:rPr>
-          <w:rStyle w:val="NormalTok"/>
-        </w:rPr>
-        <w:t xml:space="preserve"> </w:t>
-      </w:r>
-      <w:r>
-        <w:rPr>
-          <w:rStyle w:val="ControlFlowTok"/>
-        </w:rPr>
-        <w:t xml:space="preserve">if</w:t>
-      </w:r>
-      <w:r>
-        <w:rPr>
-          <w:rStyle w:val="NormalTok"/>
-        </w:rPr>
-        <w:t xml:space="preserve"> (</w:t>
-      </w:r>
-      <w:r>
-        <w:rPr>
-          <w:rStyle w:val="SpecialCharTok"/>
-        </w:rPr>
-        <w:t xml:space="preserve">!</w:t>
-      </w:r>
-      <w:r>
-        <w:rPr>
-          <w:rStyle w:val="FunctionTok"/>
-        </w:rPr>
-        <w:t xml:space="preserve">is.null</w:t>
-      </w:r>
-      <w:r>
-        <w:rPr>
-          <w:rStyle w:val="NormalTok"/>
-        </w:rPr>
-        <w:t xml:space="preserve">(metrics</w:t>
-      </w:r>
-      <w:r>
-        <w:rPr>
-          <w:rStyle w:val="SpecialCharTok"/>
-        </w:rPr>
-        <w:t xml:space="preserve">$</w:t>
-      </w:r>
-      <w:r>
-        <w:rPr>
-          <w:rStyle w:val="NormalTok"/>
-        </w:rPr>
-        <w:t xml:space="preserve">aic)) </w:t>
-      </w:r>
-      <w:r>
-        <w:rPr>
-          <w:rStyle w:val="FunctionTok"/>
-        </w:rPr>
-        <w:t xml:space="preserve">fmt3</w:t>
-      </w:r>
-      <w:r>
-        <w:rPr>
-          <w:rStyle w:val="NormalTok"/>
-        </w:rPr>
-        <w:t xml:space="preserve">(</w:t>
-      </w:r>
-      <w:r>
-        <w:rPr>
-          <w:rStyle w:val="FunctionTok"/>
-        </w:rPr>
-        <w:t xml:space="preserve">as.numeric</w:t>
-      </w:r>
-      <w:r>
-        <w:rPr>
-          <w:rStyle w:val="NormalTok"/>
-        </w:rPr>
-        <w:t xml:space="preserve">(metrics</w:t>
-      </w:r>
-      <w:r>
-        <w:rPr>
-          <w:rStyle w:val="SpecialCharTok"/>
-        </w:rPr>
-        <w:t xml:space="preserve">$</w:t>
-      </w:r>
-      <w:r>
-        <w:rPr>
-          <w:rStyle w:val="NormalTok"/>
-        </w:rPr>
-        <w:t xml:space="preserve">aic)) </w:t>
-      </w:r>
-      <w:r>
-        <w:rPr>
-          <w:rStyle w:val="ControlFlowTok"/>
-        </w:rPr>
-        <w:t xml:space="preserve">else</w:t>
-      </w:r>
-      <w:r>
-        <w:rPr>
-          <w:rStyle w:val="NormalTok"/>
-        </w:rPr>
-        <w:t xml:space="preserve"> </w:t>
-      </w:r>
-      <w:r>
-        <w:rPr>
-          <w:rStyle w:val="StringTok"/>
-        </w:rPr>
-        <w:t xml:space="preserve">"NA"</w:t>
-      </w:r>
-      <w:r>
-        <w:br/>
-      </w:r>
-      <w:r>
-        <w:rPr>
-          <w:rStyle w:val="NormalTok"/>
-        </w:rPr>
-        <w:t xml:space="preserve">  bic_val </w:t>
-      </w:r>
-      <w:r>
-        <w:rPr>
-          <w:rStyle w:val="OtherTok"/>
-        </w:rPr>
-        <w:t xml:space="preserve">&lt;-</w:t>
-      </w:r>
-      <w:r>
-        <w:rPr>
-          <w:rStyle w:val="NormalTok"/>
-        </w:rPr>
-        <w:t xml:space="preserve"> </w:t>
-      </w:r>
-      <w:r>
-        <w:rPr>
-          <w:rStyle w:val="ControlFlowTok"/>
-        </w:rPr>
-        <w:t xml:space="preserve">if</w:t>
-      </w:r>
-      <w:r>
-        <w:rPr>
-          <w:rStyle w:val="NormalTok"/>
-        </w:rPr>
-        <w:t xml:space="preserve"> (</w:t>
-      </w:r>
-      <w:r>
-        <w:rPr>
-          <w:rStyle w:val="SpecialCharTok"/>
-        </w:rPr>
-        <w:t xml:space="preserve">!</w:t>
-      </w:r>
-      <w:r>
-        <w:rPr>
-          <w:rStyle w:val="FunctionTok"/>
-        </w:rPr>
-        <w:t xml:space="preserve">is.null</w:t>
-      </w:r>
-      <w:r>
-        <w:rPr>
-          <w:rStyle w:val="NormalTok"/>
-        </w:rPr>
-        <w:t xml:space="preserve">(metrics</w:t>
-      </w:r>
-      <w:r>
-        <w:rPr>
-          <w:rStyle w:val="SpecialCharTok"/>
-        </w:rPr>
-        <w:t xml:space="preserve">$</w:t>
-      </w:r>
-      <w:r>
-        <w:rPr>
-          <w:rStyle w:val="NormalTok"/>
-        </w:rPr>
-        <w:t xml:space="preserve">bic)) </w:t>
-      </w:r>
-      <w:r>
-        <w:rPr>
-          <w:rStyle w:val="FunctionTok"/>
-        </w:rPr>
-        <w:t xml:space="preserve">fmt3</w:t>
-      </w:r>
-      <w:r>
-        <w:rPr>
-          <w:rStyle w:val="NormalTok"/>
-        </w:rPr>
-        <w:t xml:space="preserve">(</w:t>
-      </w:r>
-      <w:r>
-        <w:rPr>
-          <w:rStyle w:val="FunctionTok"/>
-        </w:rPr>
-        <w:t xml:space="preserve">as.numeric</w:t>
-      </w:r>
-      <w:r>
-        <w:rPr>
-          <w:rStyle w:val="NormalTok"/>
-        </w:rPr>
-        <w:t xml:space="preserve">(metrics</w:t>
-      </w:r>
-      <w:r>
-        <w:rPr>
-          <w:rStyle w:val="SpecialCharTok"/>
-        </w:rPr>
-        <w:t xml:space="preserve">$</w:t>
-      </w:r>
-      <w:r>
-        <w:rPr>
-          <w:rStyle w:val="NormalTok"/>
-        </w:rPr>
-        <w:t xml:space="preserve">bic)) </w:t>
-      </w:r>
-      <w:r>
-        <w:rPr>
-          <w:rStyle w:val="ControlFlowTok"/>
-        </w:rPr>
-        <w:t xml:space="preserve">else</w:t>
-      </w:r>
-      <w:r>
-        <w:rPr>
-          <w:rStyle w:val="NormalTok"/>
-        </w:rPr>
-        <w:t xml:space="preserve"> </w:t>
-      </w:r>
-      <w:r>
-        <w:rPr>
-          <w:rStyle w:val="StringTok"/>
-        </w:rPr>
-        <w:t xml:space="preserve">"NA"</w:t>
-      </w:r>
-      <w:r>
-        <w:br/>
-      </w:r>
-      <w:r>
-        <w:rPr>
-          <w:rStyle w:val="NormalTok"/>
-        </w:rPr>
-        <w:t xml:space="preserve">  </w:t>
-      </w:r>
-      <w:r>
-        <w:rPr>
-          <w:rStyle w:val="FunctionTok"/>
-        </w:rPr>
-        <w:t xml:space="preserve">print</w:t>
-      </w:r>
-      <w:r>
-        <w:rPr>
-          <w:rStyle w:val="NormalTok"/>
-        </w:rPr>
-        <w:t xml:space="preserve">(</w:t>
-      </w:r>
-      <w:r>
-        <w:rPr>
-          <w:rStyle w:val="FunctionTok"/>
-        </w:rPr>
-        <w:t xml:space="preserve">data.frame</w:t>
-      </w:r>
-      <w:r>
-        <w:rPr>
-          <w:rStyle w:val="NormalTok"/>
-        </w:rPr>
-        <w:t xml:space="preserve">(</w:t>
-      </w:r>
-      <w:r>
-        <w:rPr>
-          <w:rStyle w:val="AttributeTok"/>
-        </w:rPr>
-        <w:t xml:space="preserve">metric =</w:t>
-      </w:r>
-      <w:r>
-        <w:rPr>
-          <w:rStyle w:val="NormalTok"/>
-        </w:rPr>
-        <w:t xml:space="preserve"> </w:t>
-      </w:r>
-      <w:r>
-        <w:rPr>
-          <w:rStyle w:val="FunctionTok"/>
-        </w:rPr>
-        <w:t xml:space="preserve">c</w:t>
-      </w:r>
-      <w:r>
-        <w:rPr>
-          <w:rStyle w:val="NormalTok"/>
-        </w:rPr>
-        <w:t xml:space="preserve">(</w:t>
-      </w:r>
-      <w:r>
-        <w:rPr>
-          <w:rStyle w:val="StringTok"/>
-        </w:rPr>
-        <w:t xml:space="preserve">"AIC"</w:t>
-      </w:r>
-      <w:r>
-        <w:rPr>
-          <w:rStyle w:val="NormalTok"/>
-        </w:rPr>
-        <w:t xml:space="preserve">, </w:t>
-      </w:r>
-      <w:r>
-        <w:rPr>
-          <w:rStyle w:val="StringTok"/>
-        </w:rPr>
-        <w:t xml:space="preserve">"BIC"</w:t>
-      </w:r>
-      <w:r>
-        <w:rPr>
-          <w:rStyle w:val="NormalTok"/>
-        </w:rPr>
-        <w:t xml:space="preserve">), </w:t>
-      </w:r>
-      <w:r>
-        <w:rPr>
-          <w:rStyle w:val="AttributeTok"/>
-        </w:rPr>
-        <w:t xml:space="preserve">value =</w:t>
-      </w:r>
-      <w:r>
-        <w:rPr>
-          <w:rStyle w:val="NormalTok"/>
-        </w:rPr>
-        <w:t xml:space="preserve"> </w:t>
-      </w:r>
-      <w:r>
-        <w:rPr>
-          <w:rStyle w:val="FunctionTok"/>
-        </w:rPr>
-        <w:t xml:space="preserve">c</w:t>
-      </w:r>
-      <w:r>
-        <w:rPr>
-          <w:rStyle w:val="NormalTok"/>
-        </w:rPr>
-        <w:t xml:space="preserve">(aic_val, bic_val)))</w:t>
-      </w:r>
-      <w:r>
-        <w:br/>
-      </w:r>
-      <w:r>
-        <w:rPr>
-          <w:rStyle w:val="NormalTok"/>
-        </w:rPr>
-        <w:t xml:space="preserve">}</w:t>
       </w:r>
     </w:p>
     <w:p>
@@ -2172,43 +1776,205 @@
         </w:rPr>
         <w:t xml:space="preserve">Information criteria:</w:t>
       </w:r>
-      <w:r>
-        <w:br/>
-      </w:r>
-      <w:r>
-        <w:br/>
-      </w:r>
-      <w:r>
-        <w:rPr>
-          <w:rStyle w:val="VerbatimChar"/>
-        </w:rPr>
-        <w:t xml:space="preserve">  metric     value</w:t>
-      </w:r>
-      <w:r>
-        <w:br/>
-      </w:r>
-      <w:r>
-        <w:rPr>
-          <w:rStyle w:val="VerbatimChar"/>
-        </w:rPr>
-        <w:t xml:space="preserve">1    AIC -6851.160</w:t>
-      </w:r>
-      <w:r>
-        <w:br/>
-      </w:r>
-      <w:r>
-        <w:rPr>
-          <w:rStyle w:val="VerbatimChar"/>
-        </w:rPr>
-        <w:t xml:space="preserve">2    BIC -6826.134</w:t>
-      </w:r>
     </w:p>
     <w:p>
       <w:pPr>
-        <w:pStyle w:val="FirstParagraph"/>
-      </w:pPr>
-      <w:r>
-        <w:t xml:space="preserve">Coefficients:</w:t>
+        <w:pStyle w:val="SourceCode"/>
+      </w:pPr>
+      <w:r>
+        <w:rPr>
+          <w:rStyle w:val="FunctionTok"/>
+        </w:rPr>
+        <w:t xml:space="preserve">print</w:t>
+      </w:r>
+      <w:r>
+        <w:rPr>
+          <w:rStyle w:val="NormalTok"/>
+        </w:rPr>
+        <w:t xml:space="preserve">(</w:t>
+      </w:r>
+      <w:r>
+        <w:rPr>
+          <w:rStyle w:val="FunctionTok"/>
+        </w:rPr>
+        <w:t xml:space="preserve">data.frame</w:t>
+      </w:r>
+      <w:r>
+        <w:rPr>
+          <w:rStyle w:val="NormalTok"/>
+        </w:rPr>
+        <w:t xml:space="preserve">(</w:t>
+      </w:r>
+      <w:r>
+        <w:br/>
+      </w:r>
+      <w:r>
+        <w:rPr>
+          <w:rStyle w:val="NormalTok"/>
+        </w:rPr>
+        <w:t xml:space="preserve">  </w:t>
+      </w:r>
+      <w:r>
+        <w:rPr>
+          <w:rStyle w:val="AttributeTok"/>
+        </w:rPr>
+        <w:t xml:space="preserve">metric =</w:t>
+      </w:r>
+      <w:r>
+        <w:rPr>
+          <w:rStyle w:val="NormalTok"/>
+        </w:rPr>
+        <w:t xml:space="preserve"> </w:t>
+      </w:r>
+      <w:r>
+        <w:rPr>
+          <w:rStyle w:val="FunctionTok"/>
+        </w:rPr>
+        <w:t xml:space="preserve">c</w:t>
+      </w:r>
+      <w:r>
+        <w:rPr>
+          <w:rStyle w:val="NormalTok"/>
+        </w:rPr>
+        <w:t xml:space="preserve">(</w:t>
+      </w:r>
+      <w:r>
+        <w:rPr>
+          <w:rStyle w:val="StringTok"/>
+        </w:rPr>
+        <w:t xml:space="preserve">"AIC"</w:t>
+      </w:r>
+      <w:r>
+        <w:rPr>
+          <w:rStyle w:val="NormalTok"/>
+        </w:rPr>
+        <w:t xml:space="preserve">, </w:t>
+      </w:r>
+      <w:r>
+        <w:rPr>
+          <w:rStyle w:val="StringTok"/>
+        </w:rPr>
+        <w:t xml:space="preserve">"BIC"</w:t>
+      </w:r>
+      <w:r>
+        <w:rPr>
+          <w:rStyle w:val="NormalTok"/>
+        </w:rPr>
+        <w:t xml:space="preserve">),</w:t>
+      </w:r>
+      <w:r>
+        <w:br/>
+      </w:r>
+      <w:r>
+        <w:rPr>
+          <w:rStyle w:val="NormalTok"/>
+        </w:rPr>
+        <w:t xml:space="preserve">  </w:t>
+      </w:r>
+      <w:r>
+        <w:rPr>
+          <w:rStyle w:val="AttributeTok"/>
+        </w:rPr>
+        <w:t xml:space="preserve">value =</w:t>
+      </w:r>
+      <w:r>
+        <w:rPr>
+          <w:rStyle w:val="NormalTok"/>
+        </w:rPr>
+        <w:t xml:space="preserve"> </w:t>
+      </w:r>
+      <w:r>
+        <w:rPr>
+          <w:rStyle w:val="FunctionTok"/>
+        </w:rPr>
+        <w:t xml:space="preserve">c</w:t>
+      </w:r>
+      <w:r>
+        <w:rPr>
+          <w:rStyle w:val="NormalTok"/>
+        </w:rPr>
+        <w:t xml:space="preserve">(</w:t>
+      </w:r>
+      <w:r>
+        <w:rPr>
+          <w:rStyle w:val="FunctionTok"/>
+        </w:rPr>
+        <w:t xml:space="preserve">fmt3</w:t>
+      </w:r>
+      <w:r>
+        <w:rPr>
+          <w:rStyle w:val="NormalTok"/>
+        </w:rPr>
+        <w:t xml:space="preserve">(</w:t>
+      </w:r>
+      <w:r>
+        <w:rPr>
+          <w:rStyle w:val="FunctionTok"/>
+        </w:rPr>
+        <w:t xml:space="preserve">as.numeric</w:t>
+      </w:r>
+      <w:r>
+        <w:rPr>
+          <w:rStyle w:val="NormalTok"/>
+        </w:rPr>
+        <w:t xml:space="preserve">(metrics</w:t>
+      </w:r>
+      <w:r>
+        <w:rPr>
+          <w:rStyle w:val="SpecialCharTok"/>
+        </w:rPr>
+        <w:t xml:space="preserve">$</w:t>
+      </w:r>
+      <w:r>
+        <w:rPr>
+          <w:rStyle w:val="NormalTok"/>
+        </w:rPr>
+        <w:t xml:space="preserve">aic)), </w:t>
+      </w:r>
+      <w:r>
+        <w:rPr>
+          <w:rStyle w:val="FunctionTok"/>
+        </w:rPr>
+        <w:t xml:space="preserve">fmt3</w:t>
+      </w:r>
+      <w:r>
+        <w:rPr>
+          <w:rStyle w:val="NormalTok"/>
+        </w:rPr>
+        <w:t xml:space="preserve">(</w:t>
+      </w:r>
+      <w:r>
+        <w:rPr>
+          <w:rStyle w:val="FunctionTok"/>
+        </w:rPr>
+        <w:t xml:space="preserve">as.numeric</w:t>
+      </w:r>
+      <w:r>
+        <w:rPr>
+          <w:rStyle w:val="NormalTok"/>
+        </w:rPr>
+        <w:t xml:space="preserve">(metrics</w:t>
+      </w:r>
+      <w:r>
+        <w:rPr>
+          <w:rStyle w:val="SpecialCharTok"/>
+        </w:rPr>
+        <w:t xml:space="preserve">$</w:t>
+      </w:r>
+      <w:r>
+        <w:rPr>
+          <w:rStyle w:val="NormalTok"/>
+        </w:rPr>
+        <w:t xml:space="preserve">bic)))</w:t>
+      </w:r>
+      <w:r>
+        <w:br/>
+      </w:r>
+      <w:r>
+        <w:rPr>
+          <w:rStyle w:val="NormalTok"/>
+        </w:rPr>
+        <w:t xml:space="preserve">))</w:t>
       </w:r>
     </w:p>
     <w:p>
@@ -2217,310 +1983,347 @@
       </w:pPr>
       <w:r>
         <w:rPr>
-          <w:rStyle w:val="FunctionTok"/>
-        </w:rPr>
-        <w:t xml:space="preserve">data.frame</w:t>
-      </w:r>
-      <w:r>
-        <w:rPr>
-          <w:rStyle w:val="NormalTok"/>
-        </w:rPr>
-        <w:t xml:space="preserve">(</w:t>
-      </w:r>
-      <w:r>
-        <w:br/>
-      </w:r>
-      <w:r>
-        <w:rPr>
-          <w:rStyle w:val="NormalTok"/>
-        </w:rPr>
-        <w:t xml:space="preserve">  </w:t>
-      </w:r>
-      <w:r>
-        <w:rPr>
-          <w:rStyle w:val="AttributeTok"/>
-        </w:rPr>
-        <w:t xml:space="preserve">term =</w:t>
-      </w:r>
-      <w:r>
-        <w:rPr>
-          <w:rStyle w:val="NormalTok"/>
-        </w:rPr>
-        <w:t xml:space="preserve"> </w:t>
-      </w:r>
-      <w:r>
-        <w:rPr>
-          <w:rStyle w:val="FunctionTok"/>
-        </w:rPr>
-        <w:t xml:space="preserve">c</w:t>
-      </w:r>
-      <w:r>
-        <w:rPr>
-          <w:rStyle w:val="NormalTok"/>
-        </w:rPr>
-        <w:t xml:space="preserve">(</w:t>
-      </w:r>
-      <w:r>
-        <w:rPr>
-          <w:rStyle w:val="StringTok"/>
-        </w:rPr>
-        <w:t xml:space="preserve">"intercept"</w:t>
-      </w:r>
-      <w:r>
-        <w:rPr>
-          <w:rStyle w:val="NormalTok"/>
-        </w:rPr>
-        <w:t xml:space="preserve">,</w:t>
-      </w:r>
-      <w:r>
-        <w:rPr>
-          <w:rStyle w:val="StringTok"/>
-        </w:rPr>
-        <w:t xml:space="preserve">"log_freq"</w:t>
-      </w:r>
-      <w:r>
-        <w:rPr>
-          <w:rStyle w:val="NormalTok"/>
-        </w:rPr>
-        <w:t xml:space="preserve">,</w:t>
-      </w:r>
-      <w:r>
-        <w:rPr>
-          <w:rStyle w:val="StringTok"/>
-        </w:rPr>
-        <w:t xml:space="preserve">"strokes"</w:t>
-      </w:r>
-      <w:r>
-        <w:rPr>
-          <w:rStyle w:val="NormalTok"/>
-        </w:rPr>
-        <w:t xml:space="preserve">),</w:t>
-      </w:r>
-      <w:r>
-        <w:br/>
-      </w:r>
-      <w:r>
-        <w:rPr>
-          <w:rStyle w:val="NormalTok"/>
-        </w:rPr>
-        <w:t xml:space="preserve">  </w:t>
-      </w:r>
-      <w:r>
-        <w:rPr>
-          <w:rStyle w:val="AttributeTok"/>
-        </w:rPr>
-        <w:t xml:space="preserve">estimate =</w:t>
-      </w:r>
-      <w:r>
-        <w:rPr>
-          <w:rStyle w:val="NormalTok"/>
-        </w:rPr>
-        <w:t xml:space="preserve"> </w:t>
-      </w:r>
-      <w:r>
-        <w:rPr>
-          <w:rStyle w:val="FunctionTok"/>
-        </w:rPr>
-        <w:t xml:space="preserve">c</w:t>
-      </w:r>
-      <w:r>
-        <w:rPr>
-          <w:rStyle w:val="NormalTok"/>
-        </w:rPr>
-        <w:t xml:space="preserve">(</w:t>
-      </w:r>
-      <w:r>
-        <w:br/>
-      </w:r>
-      <w:r>
-        <w:rPr>
-          <w:rStyle w:val="NormalTok"/>
-        </w:rPr>
-        <w:t xml:space="preserve">    </w:t>
-      </w:r>
-      <w:r>
-        <w:rPr>
-          <w:rStyle w:val="FunctionTok"/>
-        </w:rPr>
-        <w:t xml:space="preserve">fmt6</w:t>
-      </w:r>
-      <w:r>
-        <w:rPr>
-          <w:rStyle w:val="NormalTok"/>
-        </w:rPr>
-        <w:t xml:space="preserve">(</w:t>
-      </w:r>
-      <w:r>
-        <w:rPr>
-          <w:rStyle w:val="FunctionTok"/>
-        </w:rPr>
-        <w:t xml:space="preserve">as.numeric</w:t>
-      </w:r>
-      <w:r>
-        <w:rPr>
-          <w:rStyle w:val="NormalTok"/>
-        </w:rPr>
-        <w:t xml:space="preserve">(metrics</w:t>
-      </w:r>
-      <w:r>
-        <w:rPr>
-          <w:rStyle w:val="SpecialCharTok"/>
-        </w:rPr>
-        <w:t xml:space="preserve">$</w:t>
-      </w:r>
-      <w:r>
-        <w:rPr>
-          <w:rStyle w:val="NormalTok"/>
-        </w:rPr>
-        <w:t xml:space="preserve">coefficients</w:t>
-      </w:r>
-      <w:r>
-        <w:rPr>
-          <w:rStyle w:val="SpecialCharTok"/>
-        </w:rPr>
-        <w:t xml:space="preserve">$</w:t>
-      </w:r>
-      <w:r>
-        <w:rPr>
-          <w:rStyle w:val="NormalTok"/>
-        </w:rPr>
-        <w:t xml:space="preserve">intercept)),</w:t>
-      </w:r>
-      <w:r>
-        <w:br/>
-      </w:r>
-      <w:r>
-        <w:rPr>
-          <w:rStyle w:val="NormalTok"/>
-        </w:rPr>
-        <w:t xml:space="preserve">    </w:t>
-      </w:r>
-      <w:r>
-        <w:rPr>
-          <w:rStyle w:val="FunctionTok"/>
-        </w:rPr>
-        <w:t xml:space="preserve">fmt6</w:t>
-      </w:r>
-      <w:r>
-        <w:rPr>
-          <w:rStyle w:val="NormalTok"/>
-        </w:rPr>
-        <w:t xml:space="preserve">(</w:t>
-      </w:r>
-      <w:r>
-        <w:rPr>
-          <w:rStyle w:val="FunctionTok"/>
-        </w:rPr>
-        <w:t xml:space="preserve">as.numeric</w:t>
-      </w:r>
-      <w:r>
-        <w:rPr>
-          <w:rStyle w:val="NormalTok"/>
-        </w:rPr>
-        <w:t xml:space="preserve">(metrics</w:t>
-      </w:r>
-      <w:r>
-        <w:rPr>
-          <w:rStyle w:val="SpecialCharTok"/>
-        </w:rPr>
-        <w:t xml:space="preserve">$</w:t>
-      </w:r>
-      <w:r>
-        <w:rPr>
-          <w:rStyle w:val="NormalTok"/>
-        </w:rPr>
-        <w:t xml:space="preserve">coefficients</w:t>
-      </w:r>
-      <w:r>
-        <w:rPr>
-          <w:rStyle w:val="SpecialCharTok"/>
-        </w:rPr>
-        <w:t xml:space="preserve">$</w:t>
-      </w:r>
-      <w:r>
-        <w:rPr>
-          <w:rStyle w:val="NormalTok"/>
-        </w:rPr>
-        <w:t xml:space="preserve">log_freq)),</w:t>
-      </w:r>
-      <w:r>
-        <w:br/>
-      </w:r>
-      <w:r>
-        <w:rPr>
-          <w:rStyle w:val="NormalTok"/>
-        </w:rPr>
-        <w:t xml:space="preserve">    </w:t>
-      </w:r>
-      <w:r>
-        <w:rPr>
-          <w:rStyle w:val="FunctionTok"/>
-        </w:rPr>
-        <w:t xml:space="preserve">fmt6</w:t>
-      </w:r>
-      <w:r>
-        <w:rPr>
-          <w:rStyle w:val="NormalTok"/>
-        </w:rPr>
-        <w:t xml:space="preserve">(</w:t>
-      </w:r>
-      <w:r>
-        <w:rPr>
-          <w:rStyle w:val="FunctionTok"/>
-        </w:rPr>
-        <w:t xml:space="preserve">as.numeric</w:t>
-      </w:r>
-      <w:r>
-        <w:rPr>
-          <w:rStyle w:val="NormalTok"/>
-        </w:rPr>
-        <w:t xml:space="preserve">(metrics</w:t>
-      </w:r>
-      <w:r>
-        <w:rPr>
-          <w:rStyle w:val="SpecialCharTok"/>
-        </w:rPr>
-        <w:t xml:space="preserve">$</w:t>
-      </w:r>
-      <w:r>
-        <w:rPr>
-          <w:rStyle w:val="NormalTok"/>
-        </w:rPr>
-        <w:t xml:space="preserve">coefficients</w:t>
-      </w:r>
-      <w:r>
-        <w:rPr>
-          <w:rStyle w:val="SpecialCharTok"/>
-        </w:rPr>
-        <w:t xml:space="preserve">$</w:t>
-      </w:r>
-      <w:r>
-        <w:rPr>
-          <w:rStyle w:val="NormalTok"/>
-        </w:rPr>
-        <w:t xml:space="preserve">strokes))</w:t>
-      </w:r>
-      <w:r>
-        <w:br/>
-      </w:r>
-      <w:r>
-        <w:rPr>
-          <w:rStyle w:val="NormalTok"/>
-        </w:rPr>
-        <w:t xml:space="preserve">  )</w:t>
-      </w:r>
-      <w:r>
-        <w:br/>
-      </w:r>
-      <w:r>
-        <w:rPr>
-          <w:rStyle w:val="NormalTok"/>
-        </w:rPr>
-        <w:t xml:space="preserve">)</w:t>
+          <w:rStyle w:val="VerbatimChar"/>
+        </w:rPr>
+        <w:t xml:space="preserve">  metric     value</w:t>
+      </w:r>
+      <w:r>
+        <w:br/>
+      </w:r>
+      <w:r>
+        <w:rPr>
+          <w:rStyle w:val="VerbatimChar"/>
+        </w:rPr>
+        <w:t xml:space="preserve">1    AIC -6851.160</w:t>
+      </w:r>
+      <w:r>
+        <w:br/>
+      </w:r>
+      <w:r>
+        <w:rPr>
+          <w:rStyle w:val="VerbatimChar"/>
+        </w:rPr>
+        <w:t xml:space="preserve">2    BIC -6826.134</w:t>
       </w:r>
     </w:p>
     <w:p>
       <w:pPr>
+        <w:pStyle w:val="FirstParagraph"/>
+      </w:pPr>
+      <w:r>
+        <w:t xml:space="preserve">Coefficients:</w:t>
+      </w:r>
+    </w:p>
+    <w:p>
+      <w:pPr>
+        <w:pStyle w:val="SourceCode"/>
+      </w:pPr>
+      <w:r>
+        <w:rPr>
+          <w:rStyle w:val="FunctionTok"/>
+        </w:rPr>
+        <w:t xml:space="preserve">data.frame</w:t>
+      </w:r>
+      <w:r>
+        <w:rPr>
+          <w:rStyle w:val="NormalTok"/>
+        </w:rPr>
+        <w:t xml:space="preserve">(</w:t>
+      </w:r>
+      <w:r>
+        <w:br/>
+      </w:r>
+      <w:r>
+        <w:rPr>
+          <w:rStyle w:val="NormalTok"/>
+        </w:rPr>
+        <w:t xml:space="preserve">  </w:t>
+      </w:r>
+      <w:r>
+        <w:rPr>
+          <w:rStyle w:val="AttributeTok"/>
+        </w:rPr>
+        <w:t xml:space="preserve">term =</w:t>
+      </w:r>
+      <w:r>
+        <w:rPr>
+          <w:rStyle w:val="NormalTok"/>
+        </w:rPr>
+        <w:t xml:space="preserve"> </w:t>
+      </w:r>
+      <w:r>
+        <w:rPr>
+          <w:rStyle w:val="FunctionTok"/>
+        </w:rPr>
+        <w:t xml:space="preserve">c</w:t>
+      </w:r>
+      <w:r>
+        <w:rPr>
+          <w:rStyle w:val="NormalTok"/>
+        </w:rPr>
+        <w:t xml:space="preserve">(</w:t>
+      </w:r>
+      <w:r>
+        <w:rPr>
+          <w:rStyle w:val="StringTok"/>
+        </w:rPr>
+        <w:t xml:space="preserve">"intercept"</w:t>
+      </w:r>
+      <w:r>
+        <w:rPr>
+          <w:rStyle w:val="NormalTok"/>
+        </w:rPr>
+        <w:t xml:space="preserve">,</w:t>
+      </w:r>
+      <w:r>
+        <w:rPr>
+          <w:rStyle w:val="StringTok"/>
+        </w:rPr>
+        <w:t xml:space="preserve">"log_freq"</w:t>
+      </w:r>
+      <w:r>
+        <w:rPr>
+          <w:rStyle w:val="NormalTok"/>
+        </w:rPr>
+        <w:t xml:space="preserve">,</w:t>
+      </w:r>
+      <w:r>
+        <w:rPr>
+          <w:rStyle w:val="StringTok"/>
+        </w:rPr>
+        <w:t xml:space="preserve">"strokes"</w:t>
+      </w:r>
+      <w:r>
+        <w:rPr>
+          <w:rStyle w:val="NormalTok"/>
+        </w:rPr>
+        <w:t xml:space="preserve">),</w:t>
+      </w:r>
+      <w:r>
+        <w:br/>
+      </w:r>
+      <w:r>
+        <w:rPr>
+          <w:rStyle w:val="NormalTok"/>
+        </w:rPr>
+        <w:t xml:space="preserve">  </w:t>
+      </w:r>
+      <w:r>
+        <w:rPr>
+          <w:rStyle w:val="AttributeTok"/>
+        </w:rPr>
+        <w:t xml:space="preserve">estimate =</w:t>
+      </w:r>
+      <w:r>
+        <w:rPr>
+          <w:rStyle w:val="NormalTok"/>
+        </w:rPr>
+        <w:t xml:space="preserve"> </w:t>
+      </w:r>
+      <w:r>
+        <w:rPr>
+          <w:rStyle w:val="FunctionTok"/>
+        </w:rPr>
+        <w:t xml:space="preserve">c</w:t>
+      </w:r>
+      <w:r>
+        <w:rPr>
+          <w:rStyle w:val="NormalTok"/>
+        </w:rPr>
+        <w:t xml:space="preserve">(</w:t>
+      </w:r>
+      <w:r>
+        <w:br/>
+      </w:r>
+      <w:r>
+        <w:rPr>
+          <w:rStyle w:val="NormalTok"/>
+        </w:rPr>
+        <w:t xml:space="preserve">    </w:t>
+      </w:r>
+      <w:r>
+        <w:rPr>
+          <w:rStyle w:val="FunctionTok"/>
+        </w:rPr>
+        <w:t xml:space="preserve">fmt6</w:t>
+      </w:r>
+      <w:r>
+        <w:rPr>
+          <w:rStyle w:val="NormalTok"/>
+        </w:rPr>
+        <w:t xml:space="preserve">(</w:t>
+      </w:r>
+      <w:r>
+        <w:rPr>
+          <w:rStyle w:val="FunctionTok"/>
+        </w:rPr>
+        <w:t xml:space="preserve">as.numeric</w:t>
+      </w:r>
+      <w:r>
+        <w:rPr>
+          <w:rStyle w:val="NormalTok"/>
+        </w:rPr>
+        <w:t xml:space="preserve">(metrics</w:t>
+      </w:r>
+      <w:r>
+        <w:rPr>
+          <w:rStyle w:val="SpecialCharTok"/>
+        </w:rPr>
+        <w:t xml:space="preserve">$</w:t>
+      </w:r>
+      <w:r>
+        <w:rPr>
+          <w:rStyle w:val="NormalTok"/>
+        </w:rPr>
+        <w:t xml:space="preserve">coefficients</w:t>
+      </w:r>
+      <w:r>
+        <w:rPr>
+          <w:rStyle w:val="SpecialCharTok"/>
+        </w:rPr>
+        <w:t xml:space="preserve">$</w:t>
+      </w:r>
+      <w:r>
+        <w:rPr>
+          <w:rStyle w:val="NormalTok"/>
+        </w:rPr>
+        <w:t xml:space="preserve">intercept)),</w:t>
+      </w:r>
+      <w:r>
+        <w:br/>
+      </w:r>
+      <w:r>
+        <w:rPr>
+          <w:rStyle w:val="NormalTok"/>
+        </w:rPr>
+        <w:t xml:space="preserve">    </w:t>
+      </w:r>
+      <w:r>
+        <w:rPr>
+          <w:rStyle w:val="FunctionTok"/>
+        </w:rPr>
+        <w:t xml:space="preserve">fmt6</w:t>
+      </w:r>
+      <w:r>
+        <w:rPr>
+          <w:rStyle w:val="NormalTok"/>
+        </w:rPr>
+        <w:t xml:space="preserve">(</w:t>
+      </w:r>
+      <w:r>
+        <w:rPr>
+          <w:rStyle w:val="FunctionTok"/>
+        </w:rPr>
+        <w:t xml:space="preserve">as.numeric</w:t>
+      </w:r>
+      <w:r>
+        <w:rPr>
+          <w:rStyle w:val="NormalTok"/>
+        </w:rPr>
+        <w:t xml:space="preserve">(metrics</w:t>
+      </w:r>
+      <w:r>
+        <w:rPr>
+          <w:rStyle w:val="SpecialCharTok"/>
+        </w:rPr>
+        <w:t xml:space="preserve">$</w:t>
+      </w:r>
+      <w:r>
+        <w:rPr>
+          <w:rStyle w:val="NormalTok"/>
+        </w:rPr>
+        <w:t xml:space="preserve">coefficients</w:t>
+      </w:r>
+      <w:r>
+        <w:rPr>
+          <w:rStyle w:val="SpecialCharTok"/>
+        </w:rPr>
+        <w:t xml:space="preserve">$</w:t>
+      </w:r>
+      <w:r>
+        <w:rPr>
+          <w:rStyle w:val="NormalTok"/>
+        </w:rPr>
+        <w:t xml:space="preserve">log_freq)),</w:t>
+      </w:r>
+      <w:r>
+        <w:br/>
+      </w:r>
+      <w:r>
+        <w:rPr>
+          <w:rStyle w:val="NormalTok"/>
+        </w:rPr>
+        <w:t xml:space="preserve">    </w:t>
+      </w:r>
+      <w:r>
+        <w:rPr>
+          <w:rStyle w:val="FunctionTok"/>
+        </w:rPr>
+        <w:t xml:space="preserve">fmt6</w:t>
+      </w:r>
+      <w:r>
+        <w:rPr>
+          <w:rStyle w:val="NormalTok"/>
+        </w:rPr>
+        <w:t xml:space="preserve">(</w:t>
+      </w:r>
+      <w:r>
+        <w:rPr>
+          <w:rStyle w:val="FunctionTok"/>
+        </w:rPr>
+        <w:t xml:space="preserve">as.numeric</w:t>
+      </w:r>
+      <w:r>
+        <w:rPr>
+          <w:rStyle w:val="NormalTok"/>
+        </w:rPr>
+        <w:t xml:space="preserve">(metrics</w:t>
+      </w:r>
+      <w:r>
+        <w:rPr>
+          <w:rStyle w:val="SpecialCharTok"/>
+        </w:rPr>
+        <w:t xml:space="preserve">$</w:t>
+      </w:r>
+      <w:r>
+        <w:rPr>
+          <w:rStyle w:val="NormalTok"/>
+        </w:rPr>
+        <w:t xml:space="preserve">coefficients</w:t>
+      </w:r>
+      <w:r>
+        <w:rPr>
+          <w:rStyle w:val="SpecialCharTok"/>
+        </w:rPr>
+        <w:t xml:space="preserve">$</w:t>
+      </w:r>
+      <w:r>
+        <w:rPr>
+          <w:rStyle w:val="NormalTok"/>
+        </w:rPr>
+        <w:t xml:space="preserve">strokes))</w:t>
+      </w:r>
+      <w:r>
+        <w:br/>
+      </w:r>
+      <w:r>
+        <w:rPr>
+          <w:rStyle w:val="NormalTok"/>
+        </w:rPr>
+        <w:t xml:space="preserve">  )</w:t>
+      </w:r>
+      <w:r>
+        <w:br/>
+      </w:r>
+      <w:r>
+        <w:rPr>
+          <w:rStyle w:val="NormalTok"/>
+        </w:rPr>
+        <w:t xml:space="preserve">)</w:t>
+      </w:r>
+    </w:p>
+    <w:p>
+      <w:pPr>
         <w:pStyle w:val="SourceCode"/>
       </w:pPr>
       <w:r>
@@ -2558,6 +2361,870 @@
       </w:r>
     </w:p>
     <w:bookmarkEnd w:id="26"/>
+    <w:bookmarkStart w:id="30" w:name="frequency-effect-on-recognition-speed"/>
+    <w:p>
+      <w:pPr>
+        <w:pStyle w:val="Heading2"/>
+      </w:pPr>
+      <w:r>
+        <w:t xml:space="preserve">Frequency Effect on Recognition Speed</w:t>
+      </w:r>
+    </w:p>
+    <w:p>
+      <w:pPr>
+        <w:pStyle w:val="SourceCode"/>
+      </w:pPr>
+      <w:r>
+        <w:rPr>
+          <w:rStyle w:val="NormalTok"/>
+        </w:rPr>
+        <w:t xml:space="preserve">character_frequency </w:t>
+      </w:r>
+      <w:r>
+        <w:rPr>
+          <w:rStyle w:val="OtherTok"/>
+        </w:rPr>
+        <w:t xml:space="preserve">&lt;-</w:t>
+      </w:r>
+      <w:r>
+        <w:rPr>
+          <w:rStyle w:val="NormalTok"/>
+        </w:rPr>
+        <w:t xml:space="preserve"> readr</w:t>
+      </w:r>
+      <w:r>
+        <w:rPr>
+          <w:rStyle w:val="SpecialCharTok"/>
+        </w:rPr>
+        <w:t xml:space="preserve">::</w:t>
+      </w:r>
+      <w:r>
+        <w:rPr>
+          <w:rStyle w:val="FunctionTok"/>
+        </w:rPr>
+        <w:t xml:space="preserve">read_csv</w:t>
+      </w:r>
+      <w:r>
+        <w:rPr>
+          <w:rStyle w:val="NormalTok"/>
+        </w:rPr>
+        <w:t xml:space="preserve">(freq_summary_path, </w:t>
+      </w:r>
+      <w:r>
+        <w:rPr>
+          <w:rStyle w:val="AttributeTok"/>
+        </w:rPr>
+        <w:t xml:space="preserve">show_col_types =</w:t>
+      </w:r>
+      <w:r>
+        <w:rPr>
+          <w:rStyle w:val="NormalTok"/>
+        </w:rPr>
+        <w:t xml:space="preserve"> </w:t>
+      </w:r>
+      <w:r>
+        <w:rPr>
+          <w:rStyle w:val="ConstantTok"/>
+        </w:rPr>
+        <w:t xml:space="preserve">FALSE</w:t>
+      </w:r>
+      <w:r>
+        <w:rPr>
+          <w:rStyle w:val="NormalTok"/>
+        </w:rPr>
+        <w:t xml:space="preserve">)</w:t>
+      </w:r>
+      <w:r>
+        <w:br/>
+      </w:r>
+      <w:r>
+        <w:rPr>
+          <w:rStyle w:val="NormalTok"/>
+        </w:rPr>
+        <w:t xml:space="preserve">frequency_curve </w:t>
+      </w:r>
+      <w:r>
+        <w:rPr>
+          <w:rStyle w:val="OtherTok"/>
+        </w:rPr>
+        <w:t xml:space="preserve">&lt;-</w:t>
+      </w:r>
+      <w:r>
+        <w:rPr>
+          <w:rStyle w:val="NormalTok"/>
+        </w:rPr>
+        <w:t xml:space="preserve"> readr</w:t>
+      </w:r>
+      <w:r>
+        <w:rPr>
+          <w:rStyle w:val="SpecialCharTok"/>
+        </w:rPr>
+        <w:t xml:space="preserve">::</w:t>
+      </w:r>
+      <w:r>
+        <w:rPr>
+          <w:rStyle w:val="FunctionTok"/>
+        </w:rPr>
+        <w:t xml:space="preserve">read_csv</w:t>
+      </w:r>
+      <w:r>
+        <w:rPr>
+          <w:rStyle w:val="NormalTok"/>
+        </w:rPr>
+        <w:t xml:space="preserve">(freq_curve_path, </w:t>
+      </w:r>
+      <w:r>
+        <w:rPr>
+          <w:rStyle w:val="AttributeTok"/>
+        </w:rPr>
+        <w:t xml:space="preserve">show_col_types =</w:t>
+      </w:r>
+      <w:r>
+        <w:rPr>
+          <w:rStyle w:val="NormalTok"/>
+        </w:rPr>
+        <w:t xml:space="preserve"> </w:t>
+      </w:r>
+      <w:r>
+        <w:rPr>
+          <w:rStyle w:val="ConstantTok"/>
+        </w:rPr>
+        <w:t xml:space="preserve">FALSE</w:t>
+      </w:r>
+      <w:r>
+        <w:rPr>
+          <w:rStyle w:val="NormalTok"/>
+        </w:rPr>
+        <w:t xml:space="preserve">)</w:t>
+      </w:r>
+    </w:p>
+    <w:p>
+      <w:pPr>
+        <w:pStyle w:val="SourceCode"/>
+      </w:pPr>
+      <w:r>
+        <w:rPr>
+          <w:rStyle w:val="NormalTok"/>
+        </w:rPr>
+        <w:t xml:space="preserve">knitr</w:t>
+      </w:r>
+      <w:r>
+        <w:rPr>
+          <w:rStyle w:val="SpecialCharTok"/>
+        </w:rPr>
+        <w:t xml:space="preserve">::</w:t>
+      </w:r>
+      <w:r>
+        <w:rPr>
+          <w:rStyle w:val="FunctionTok"/>
+        </w:rPr>
+        <w:t xml:space="preserve">include_graphics</w:t>
+      </w:r>
+      <w:r>
+        <w:rPr>
+          <w:rStyle w:val="NormalTok"/>
+        </w:rPr>
+        <w:t xml:space="preserve">(freq_fig_path)</w:t>
+      </w:r>
+    </w:p>
+    <w:p>
+      <w:pPr>
+        <w:pStyle w:val="FirstParagraph"/>
+      </w:pPr>
+      <w:r>
+        <w:drawing>
+          <wp:inline>
+            <wp:extent cx="5334000" cy="3810000"/>
+            <wp:effectExtent b="0" l="0" r="0" t="0"/>
+            <wp:docPr descr="" title="" id="28" name="Picture"/>
+            <a:graphic>
+              <a:graphicData uri="http://schemas.openxmlformats.org/drawingml/2006/picture">
+                <pic:pic>
+                  <pic:nvPicPr>
+                    <pic:cNvPr descr="../outputs/figures/frequency_vs_rt.png" id="29" name="Picture"/>
+                    <pic:cNvPicPr>
+                      <a:picLocks noChangeArrowheads="1" noChangeAspect="1"/>
+                    </pic:cNvPicPr>
+                  </pic:nvPicPr>
+                  <pic:blipFill>
+                    <a:blip r:embed="rId27"/>
+                    <a:stretch>
+                      <a:fillRect/>
+                    </a:stretch>
+                  </pic:blipFill>
+                  <pic:spPr bwMode="auto">
+                    <a:xfrm>
+                      <a:off x="0" y="0"/>
+                      <a:ext cx="5334000" cy="3810000"/>
+                    </a:xfrm>
+                    <a:prstGeom prst="rect">
+                      <a:avLst/>
+                    </a:prstGeom>
+                    <a:noFill/>
+                    <a:ln w="9525">
+                      <a:noFill/>
+                      <a:headEnd/>
+                      <a:tailEnd/>
+                    </a:ln>
+                  </pic:spPr>
+                </pic:pic>
+              </a:graphicData>
+            </a:graphic>
+          </wp:inline>
+        </w:drawing>
+      </w:r>
+    </w:p>
+    <w:p>
+      <w:pPr>
+        <w:pStyle w:val="SourceCode"/>
+      </w:pPr>
+      <w:r>
+        <w:rPr>
+          <w:rStyle w:val="NormalTok"/>
+        </w:rPr>
+        <w:t xml:space="preserve">character_frequency </w:t>
+      </w:r>
+      <w:r>
+        <w:rPr>
+          <w:rStyle w:val="SpecialCharTok"/>
+        </w:rPr>
+        <w:t xml:space="preserve">|&gt;</w:t>
+      </w:r>
+      <w:r>
+        <w:br/>
+      </w:r>
+      <w:r>
+        <w:rPr>
+          <w:rStyle w:val="NormalTok"/>
+        </w:rPr>
+        <w:t xml:space="preserve">  </w:t>
+      </w:r>
+      <w:r>
+        <w:rPr>
+          <w:rStyle w:val="FunctionTok"/>
+        </w:rPr>
+        <w:t xml:space="preserve">mutate</w:t>
+      </w:r>
+      <w:r>
+        <w:rPr>
+          <w:rStyle w:val="NormalTok"/>
+        </w:rPr>
+        <w:t xml:space="preserve">(</w:t>
+      </w:r>
+      <w:r>
+        <w:rPr>
+          <w:rStyle w:val="AttributeTok"/>
+        </w:rPr>
+        <w:t xml:space="preserve">decile =</w:t>
+      </w:r>
+      <w:r>
+        <w:rPr>
+          <w:rStyle w:val="NormalTok"/>
+        </w:rPr>
+        <w:t xml:space="preserve"> </w:t>
+      </w:r>
+      <w:r>
+        <w:rPr>
+          <w:rStyle w:val="FunctionTok"/>
+        </w:rPr>
+        <w:t xml:space="preserve">ntile</w:t>
+      </w:r>
+      <w:r>
+        <w:rPr>
+          <w:rStyle w:val="NormalTok"/>
+        </w:rPr>
+        <w:t xml:space="preserve">(frequency, </w:t>
+      </w:r>
+      <w:r>
+        <w:rPr>
+          <w:rStyle w:val="DecValTok"/>
+        </w:rPr>
+        <w:t xml:space="preserve">10</w:t>
+      </w:r>
+      <w:r>
+        <w:rPr>
+          <w:rStyle w:val="NormalTok"/>
+        </w:rPr>
+        <w:t xml:space="preserve">)) </w:t>
+      </w:r>
+      <w:r>
+        <w:rPr>
+          <w:rStyle w:val="SpecialCharTok"/>
+        </w:rPr>
+        <w:t xml:space="preserve">|&gt;</w:t>
+      </w:r>
+      <w:r>
+        <w:br/>
+      </w:r>
+      <w:r>
+        <w:rPr>
+          <w:rStyle w:val="NormalTok"/>
+        </w:rPr>
+        <w:t xml:space="preserve">  </w:t>
+      </w:r>
+      <w:r>
+        <w:rPr>
+          <w:rStyle w:val="FunctionTok"/>
+        </w:rPr>
+        <w:t xml:space="preserve">group_by</w:t>
+      </w:r>
+      <w:r>
+        <w:rPr>
+          <w:rStyle w:val="NormalTok"/>
+        </w:rPr>
+        <w:t xml:space="preserve">(decile) </w:t>
+      </w:r>
+      <w:r>
+        <w:rPr>
+          <w:rStyle w:val="SpecialCharTok"/>
+        </w:rPr>
+        <w:t xml:space="preserve">|&gt;</w:t>
+      </w:r>
+      <w:r>
+        <w:br/>
+      </w:r>
+      <w:r>
+        <w:rPr>
+          <w:rStyle w:val="NormalTok"/>
+        </w:rPr>
+        <w:t xml:space="preserve">  </w:t>
+      </w:r>
+      <w:r>
+        <w:rPr>
+          <w:rStyle w:val="FunctionTok"/>
+        </w:rPr>
+        <w:t xml:space="preserve">summarise</w:t>
+      </w:r>
+      <w:r>
+        <w:rPr>
+          <w:rStyle w:val="NormalTok"/>
+        </w:rPr>
+        <w:t xml:space="preserve">(</w:t>
+      </w:r>
+      <w:r>
+        <w:br/>
+      </w:r>
+      <w:r>
+        <w:rPr>
+          <w:rStyle w:val="NormalTok"/>
+        </w:rPr>
+        <w:t xml:space="preserve">    </w:t>
+      </w:r>
+      <w:r>
+        <w:rPr>
+          <w:rStyle w:val="AttributeTok"/>
+        </w:rPr>
+        <w:t xml:space="preserve">freq_range =</w:t>
+      </w:r>
+      <w:r>
+        <w:rPr>
+          <w:rStyle w:val="NormalTok"/>
+        </w:rPr>
+        <w:t xml:space="preserve"> </w:t>
+      </w:r>
+      <w:r>
+        <w:rPr>
+          <w:rStyle w:val="FunctionTok"/>
+        </w:rPr>
+        <w:t xml:space="preserve">sprintf</w:t>
+      </w:r>
+      <w:r>
+        <w:rPr>
+          <w:rStyle w:val="NormalTok"/>
+        </w:rPr>
+        <w:t xml:space="preserve">(</w:t>
+      </w:r>
+      <w:r>
+        <w:br/>
+      </w:r>
+      <w:r>
+        <w:rPr>
+          <w:rStyle w:val="NormalTok"/>
+        </w:rPr>
+        <w:t xml:space="preserve">      </w:t>
+      </w:r>
+      <w:r>
+        <w:rPr>
+          <w:rStyle w:val="StringTok"/>
+        </w:rPr>
+        <w:t xml:space="preserve">"%s–%s"</w:t>
+      </w:r>
+      <w:r>
+        <w:rPr>
+          <w:rStyle w:val="NormalTok"/>
+        </w:rPr>
+        <w:t xml:space="preserve">,</w:t>
+      </w:r>
+      <w:r>
+        <w:br/>
+      </w:r>
+      <w:r>
+        <w:rPr>
+          <w:rStyle w:val="NormalTok"/>
+        </w:rPr>
+        <w:t xml:space="preserve">      scales</w:t>
+      </w:r>
+      <w:r>
+        <w:rPr>
+          <w:rStyle w:val="SpecialCharTok"/>
+        </w:rPr>
+        <w:t xml:space="preserve">::</w:t>
+      </w:r>
+      <w:r>
+        <w:rPr>
+          <w:rStyle w:val="FunctionTok"/>
+        </w:rPr>
+        <w:t xml:space="preserve">comma</w:t>
+      </w:r>
+      <w:r>
+        <w:rPr>
+          <w:rStyle w:val="NormalTok"/>
+        </w:rPr>
+        <w:t xml:space="preserve">(</w:t>
+      </w:r>
+      <w:r>
+        <w:rPr>
+          <w:rStyle w:val="FunctionTok"/>
+        </w:rPr>
+        <w:t xml:space="preserve">round</w:t>
+      </w:r>
+      <w:r>
+        <w:rPr>
+          <w:rStyle w:val="NormalTok"/>
+        </w:rPr>
+        <w:t xml:space="preserve">(</w:t>
+      </w:r>
+      <w:r>
+        <w:rPr>
+          <w:rStyle w:val="FunctionTok"/>
+        </w:rPr>
+        <w:t xml:space="preserve">min</w:t>
+      </w:r>
+      <w:r>
+        <w:rPr>
+          <w:rStyle w:val="NormalTok"/>
+        </w:rPr>
+        <w:t xml:space="preserve">(frequency), </w:t>
+      </w:r>
+      <w:r>
+        <w:rPr>
+          <w:rStyle w:val="DecValTok"/>
+        </w:rPr>
+        <w:t xml:space="preserve">1</w:t>
+      </w:r>
+      <w:r>
+        <w:rPr>
+          <w:rStyle w:val="NormalTok"/>
+        </w:rPr>
+        <w:t xml:space="preserve">)),</w:t>
+      </w:r>
+      <w:r>
+        <w:br/>
+      </w:r>
+      <w:r>
+        <w:rPr>
+          <w:rStyle w:val="NormalTok"/>
+        </w:rPr>
+        <w:t xml:space="preserve">      scales</w:t>
+      </w:r>
+      <w:r>
+        <w:rPr>
+          <w:rStyle w:val="SpecialCharTok"/>
+        </w:rPr>
+        <w:t xml:space="preserve">::</w:t>
+      </w:r>
+      <w:r>
+        <w:rPr>
+          <w:rStyle w:val="FunctionTok"/>
+        </w:rPr>
+        <w:t xml:space="preserve">comma</w:t>
+      </w:r>
+      <w:r>
+        <w:rPr>
+          <w:rStyle w:val="NormalTok"/>
+        </w:rPr>
+        <w:t xml:space="preserve">(</w:t>
+      </w:r>
+      <w:r>
+        <w:rPr>
+          <w:rStyle w:val="FunctionTok"/>
+        </w:rPr>
+        <w:t xml:space="preserve">round</w:t>
+      </w:r>
+      <w:r>
+        <w:rPr>
+          <w:rStyle w:val="NormalTok"/>
+        </w:rPr>
+        <w:t xml:space="preserve">(</w:t>
+      </w:r>
+      <w:r>
+        <w:rPr>
+          <w:rStyle w:val="FunctionTok"/>
+        </w:rPr>
+        <w:t xml:space="preserve">max</w:t>
+      </w:r>
+      <w:r>
+        <w:rPr>
+          <w:rStyle w:val="NormalTok"/>
+        </w:rPr>
+        <w:t xml:space="preserve">(frequency), </w:t>
+      </w:r>
+      <w:r>
+        <w:rPr>
+          <w:rStyle w:val="DecValTok"/>
+        </w:rPr>
+        <w:t xml:space="preserve">1</w:t>
+      </w:r>
+      <w:r>
+        <w:rPr>
+          <w:rStyle w:val="NormalTok"/>
+        </w:rPr>
+        <w:t xml:space="preserve">))</w:t>
+      </w:r>
+      <w:r>
+        <w:br/>
+      </w:r>
+      <w:r>
+        <w:rPr>
+          <w:rStyle w:val="NormalTok"/>
+        </w:rPr>
+        <w:t xml:space="preserve">    ),</w:t>
+      </w:r>
+      <w:r>
+        <w:br/>
+      </w:r>
+      <w:r>
+        <w:rPr>
+          <w:rStyle w:val="NormalTok"/>
+        </w:rPr>
+        <w:t xml:space="preserve">    </w:t>
+      </w:r>
+      <w:r>
+        <w:rPr>
+          <w:rStyle w:val="AttributeTok"/>
+        </w:rPr>
+        <w:t xml:space="preserve">mean_rt_ms =</w:t>
+      </w:r>
+      <w:r>
+        <w:rPr>
+          <w:rStyle w:val="NormalTok"/>
+        </w:rPr>
+        <w:t xml:space="preserve"> </w:t>
+      </w:r>
+      <w:r>
+        <w:rPr>
+          <w:rStyle w:val="FunctionTok"/>
+        </w:rPr>
+        <w:t xml:space="preserve">round</w:t>
+      </w:r>
+      <w:r>
+        <w:rPr>
+          <w:rStyle w:val="NormalTok"/>
+        </w:rPr>
+        <w:t xml:space="preserve">(</w:t>
+      </w:r>
+      <w:r>
+        <w:rPr>
+          <w:rStyle w:val="FunctionTok"/>
+        </w:rPr>
+        <w:t xml:space="preserve">mean</w:t>
+      </w:r>
+      <w:r>
+        <w:rPr>
+          <w:rStyle w:val="NormalTok"/>
+        </w:rPr>
+        <w:t xml:space="preserve">(mean_rt_ms), </w:t>
+      </w:r>
+      <w:r>
+        <w:rPr>
+          <w:rStyle w:val="DecValTok"/>
+        </w:rPr>
+        <w:t xml:space="preserve">1</w:t>
+      </w:r>
+      <w:r>
+        <w:rPr>
+          <w:rStyle w:val="NormalTok"/>
+        </w:rPr>
+        <w:t xml:space="preserve">),</w:t>
+      </w:r>
+      <w:r>
+        <w:br/>
+      </w:r>
+      <w:r>
+        <w:rPr>
+          <w:rStyle w:val="NormalTok"/>
+        </w:rPr>
+        <w:t xml:space="preserve">    </w:t>
+      </w:r>
+      <w:r>
+        <w:rPr>
+          <w:rStyle w:val="AttributeTok"/>
+        </w:rPr>
+        <w:t xml:space="preserve">.groups =</w:t>
+      </w:r>
+      <w:r>
+        <w:rPr>
+          <w:rStyle w:val="NormalTok"/>
+        </w:rPr>
+        <w:t xml:space="preserve"> </w:t>
+      </w:r>
+      <w:r>
+        <w:rPr>
+          <w:rStyle w:val="StringTok"/>
+        </w:rPr>
+        <w:t xml:space="preserve">"drop"</w:t>
+      </w:r>
+      <w:r>
+        <w:br/>
+      </w:r>
+      <w:r>
+        <w:rPr>
+          <w:rStyle w:val="NormalTok"/>
+        </w:rPr>
+        <w:t xml:space="preserve">  )</w:t>
+      </w:r>
+    </w:p>
+    <w:p>
+      <w:pPr>
+        <w:pStyle w:val="SourceCode"/>
+      </w:pPr>
+      <w:r>
+        <w:rPr>
+          <w:rStyle w:val="VerbatimChar"/>
+        </w:rPr>
+        <w:t xml:space="preserve"># A tibble: 10 × 3</w:t>
+      </w:r>
+      <w:r>
+        <w:br/>
+      </w:r>
+      <w:r>
+        <w:rPr>
+          <w:rStyle w:val="VerbatimChar"/>
+        </w:rPr>
+        <w:t xml:space="preserve">   decile freq_range mean_rt_ms</w:t>
+      </w:r>
+      <w:r>
+        <w:br/>
+      </w:r>
+      <w:r>
+        <w:rPr>
+          <w:rStyle w:val="VerbatimChar"/>
+        </w:rPr>
+        <w:t xml:space="preserve">    &lt;int&gt; &lt;chr&gt;           &lt;dbl&gt;</w:t>
+      </w:r>
+      <w:r>
+        <w:br/>
+      </w:r>
+      <w:r>
+        <w:rPr>
+          <w:rStyle w:val="VerbatimChar"/>
+        </w:rPr>
+        <w:t xml:space="preserve"> 1      1 0–0              821 </w:t>
+      </w:r>
+      <w:r>
+        <w:br/>
+      </w:r>
+      <w:r>
+        <w:rPr>
+          <w:rStyle w:val="VerbatimChar"/>
+        </w:rPr>
+        <w:t xml:space="preserve"> 2      2 0–0              792.</w:t>
+      </w:r>
+      <w:r>
+        <w:br/>
+      </w:r>
+      <w:r>
+        <w:rPr>
+          <w:rStyle w:val="VerbatimChar"/>
+        </w:rPr>
+        <w:t xml:space="preserve"> 3      3 0–1              768.</w:t>
+      </w:r>
+      <w:r>
+        <w:br/>
+      </w:r>
+      <w:r>
+        <w:rPr>
+          <w:rStyle w:val="VerbatimChar"/>
+        </w:rPr>
+        <w:t xml:space="preserve"> 4      4 1–1              729.</w:t>
+      </w:r>
+      <w:r>
+        <w:br/>
+      </w:r>
+      <w:r>
+        <w:rPr>
+          <w:rStyle w:val="VerbatimChar"/>
+        </w:rPr>
+        <w:t xml:space="preserve"> 5      5 1–3              711.</w:t>
+      </w:r>
+      <w:r>
+        <w:br/>
+      </w:r>
+      <w:r>
+        <w:rPr>
+          <w:rStyle w:val="VerbatimChar"/>
+        </w:rPr>
+        <w:t xml:space="preserve"> 6      6 3–7              680.</w:t>
+      </w:r>
+      <w:r>
+        <w:br/>
+      </w:r>
+      <w:r>
+        <w:rPr>
+          <w:rStyle w:val="VerbatimChar"/>
+        </w:rPr>
+        <w:t xml:space="preserve"> 7      7 7–18             654.</w:t>
+      </w:r>
+      <w:r>
+        <w:br/>
+      </w:r>
+      <w:r>
+        <w:rPr>
+          <w:rStyle w:val="VerbatimChar"/>
+        </w:rPr>
+        <w:t xml:space="preserve"> 8      8 18–42            641.</w:t>
+      </w:r>
+      <w:r>
+        <w:br/>
+      </w:r>
+      <w:r>
+        <w:rPr>
+          <w:rStyle w:val="VerbatimChar"/>
+        </w:rPr>
+        <w:t xml:space="preserve"> 9      9 42–126           645.</w:t>
+      </w:r>
+      <w:r>
+        <w:br/>
+      </w:r>
+      <w:r>
+        <w:rPr>
+          <w:rStyle w:val="VerbatimChar"/>
+        </w:rPr>
+        <w:t xml:space="preserve">10     10 127–46,944       628.</w:t>
+      </w:r>
+    </w:p>
+    <w:p>
+      <w:pPr>
+        <w:pStyle w:val="SourceCode"/>
+      </w:pPr>
+      <w:r>
+        <w:rPr>
+          <w:rStyle w:val="FunctionTok"/>
+        </w:rPr>
+        <w:t xml:space="preserve">cat</w:t>
+      </w:r>
+      <w:r>
+        <w:rPr>
+          <w:rStyle w:val="NormalTok"/>
+        </w:rPr>
+        <w:t xml:space="preserve">(readr</w:t>
+      </w:r>
+      <w:r>
+        <w:rPr>
+          <w:rStyle w:val="SpecialCharTok"/>
+        </w:rPr>
+        <w:t xml:space="preserve">::</w:t>
+      </w:r>
+      <w:r>
+        <w:rPr>
+          <w:rStyle w:val="FunctionTok"/>
+        </w:rPr>
+        <w:t xml:space="preserve">read_file</w:t>
+      </w:r>
+      <w:r>
+        <w:rPr>
+          <w:rStyle w:val="NormalTok"/>
+        </w:rPr>
+        <w:t xml:space="preserve">(freq_summary_text_path))</w:t>
+      </w:r>
+    </w:p>
+    <w:bookmarkEnd w:id="30"/>
+    <w:bookmarkStart w:id="31" w:name="frequency-and-response-time"/>
+    <w:p>
+      <w:pPr>
+        <w:pStyle w:val="Heading1"/>
+      </w:pPr>
+      <w:r>
+        <w:t xml:space="preserve">Frequency and response time</w:t>
+      </w:r>
+    </w:p>
+    <w:p>
+      <w:pPr>
+        <w:pStyle w:val="Compact"/>
+        <w:numPr>
+          <w:ilvl w:val="0"/>
+          <w:numId w:val="1002"/>
+        </w:numPr>
+      </w:pPr>
+      <w:r>
+        <w:t xml:space="preserve">Trials analysed: 99138 (subjects: 29; characters: 3852)</w:t>
+      </w:r>
+    </w:p>
+    <w:p>
+      <w:pPr>
+        <w:pStyle w:val="Compact"/>
+        <w:numPr>
+          <w:ilvl w:val="0"/>
+          <w:numId w:val="1002"/>
+        </w:numPr>
+      </w:pPr>
+      <w:r>
+        <w:t xml:space="preserve">Median stroke count held constant in effect estimates: 9</w:t>
+      </w:r>
+    </w:p>
+    <w:p>
+      <w:pPr>
+        <w:pStyle w:val="FirstParagraph"/>
+      </w:pPr>
+      <w:r>
+        <w:t xml:space="preserve">Frequency effect (holding stroke count at the median):</w:t>
+      </w:r>
+    </w:p>
+    <w:p>
+      <w:pPr>
+        <w:pStyle w:val="Compact"/>
+        <w:numPr>
+          <w:ilvl w:val="0"/>
+          <w:numId w:val="1003"/>
+        </w:numPr>
+      </w:pPr>
+      <w:r>
+        <w:t xml:space="preserve">Moving from the 10th to 50th percentile of frequency is associated with a 83.7 ms faster response.</w:t>
+      </w:r>
+    </w:p>
+    <w:p>
+      <w:pPr>
+        <w:pStyle w:val="Compact"/>
+        <w:numPr>
+          <w:ilvl w:val="0"/>
+          <w:numId w:val="1003"/>
+        </w:numPr>
+      </w:pPr>
+      <w:r>
+        <w:t xml:space="preserve">Moving from the 50th to 90th percentile yields a further 32.3 ms reduction.</w:t>
+      </w:r>
+    </w:p>
+    <w:p>
+      <w:pPr>
+        <w:pStyle w:val="Compact"/>
+        <w:numPr>
+          <w:ilvl w:val="0"/>
+          <w:numId w:val="1003"/>
+        </w:numPr>
+      </w:pPr>
+      <w:r>
+        <w:t xml:space="preserve">Between the 90th and 99th percentile the model shows only a 8.4 ms increase, indicating a flat or slightly reversing trend at the very high end.</w:t>
+      </w:r>
+    </w:p>
+    <w:p>
+      <w:pPr>
+        <w:pStyle w:val="FirstParagraph"/>
+      </w:pPr>
+      <w:r>
+        <w:t xml:space="preserve">Overall, characters in the 99th percentile respond about 14.6% faster than those in the 10th percentile.</w:t>
+      </w:r>
+    </w:p>
+    <w:bookmarkEnd w:id="31"/>
     <w:sectPr>
       <w:footnotePr>
         <w:numRestart w:val="eachSect"/>
@@ -2775,6 +3442,12 @@
     <w:abstractNumId w:val="990"/>
   </w:num>
   <w:num w:numId="1001">
+    <w:abstractNumId w:val="991"/>
+  </w:num>
+  <w:num w:numId="1002">
+    <w:abstractNumId w:val="991"/>
+  </w:num>
+  <w:num w:numId="1003">
     <w:abstractNumId w:val="991"/>
   </w:num>
 </w:numbering>

</xml_diff>

<commit_message>
feat(visual-complexity): add visual complexity penalty analysis and outputs
- Added linear regression analysis of visual complexity penalty controlling for frequency
- Generated new summary, tidy, glance CSV and YAML files for penalty results
- Created partial effect data and visualization of penalty vs baseline
- Updated analysis report with detailed section describing the visual complexity penalty
- Modified character_frequency_effect.R to output penalty model, data, and figures
- Improves understanding of response time increase per additional stroke controlling for frequency as a benchmark
- Added helper functions and plot refinements for clarity

Co-authored-by: terragon-labs[bot] <terragon-labs[bot]@users.noreply.github.com>
</commit_message>
<xml_diff>
--- a/outputs/reports/analysis.docx
+++ b/outputs/reports/analysis.docx
@@ -498,6 +498,381 @@
         <w:br/>
       </w:r>
       <w:r>
+        <w:rPr>
+          <w:rStyle w:val="NormalTok"/>
+        </w:rPr>
+        <w:t xml:space="preserve">complexity_tidy_path </w:t>
+      </w:r>
+      <w:r>
+        <w:rPr>
+          <w:rStyle w:val="OtherTok"/>
+        </w:rPr>
+        <w:t xml:space="preserve">&lt;-</w:t>
+      </w:r>
+      <w:r>
+        <w:rPr>
+          <w:rStyle w:val="NormalTok"/>
+        </w:rPr>
+        <w:t xml:space="preserve"> here</w:t>
+      </w:r>
+      <w:r>
+        <w:rPr>
+          <w:rStyle w:val="SpecialCharTok"/>
+        </w:rPr>
+        <w:t xml:space="preserve">::</w:t>
+      </w:r>
+      <w:r>
+        <w:rPr>
+          <w:rStyle w:val="FunctionTok"/>
+        </w:rPr>
+        <w:t xml:space="preserve">here</w:t>
+      </w:r>
+      <w:r>
+        <w:rPr>
+          <w:rStyle w:val="NormalTok"/>
+        </w:rPr>
+        <w:t xml:space="preserve">(</w:t>
+      </w:r>
+      <w:r>
+        <w:rPr>
+          <w:rStyle w:val="StringTok"/>
+        </w:rPr>
+        <w:t xml:space="preserve">"outputs"</w:t>
+      </w:r>
+      <w:r>
+        <w:rPr>
+          <w:rStyle w:val="NormalTok"/>
+        </w:rPr>
+        <w:t xml:space="preserve">,</w:t>
+      </w:r>
+      <w:r>
+        <w:rPr>
+          <w:rStyle w:val="StringTok"/>
+        </w:rPr>
+        <w:t xml:space="preserve">"results"</w:t>
+      </w:r>
+      <w:r>
+        <w:rPr>
+          <w:rStyle w:val="NormalTok"/>
+        </w:rPr>
+        <w:t xml:space="preserve">,</w:t>
+      </w:r>
+      <w:r>
+        <w:rPr>
+          <w:rStyle w:val="StringTok"/>
+        </w:rPr>
+        <w:t xml:space="preserve">"visual_complexity_model_tidy.csv"</w:t>
+      </w:r>
+      <w:r>
+        <w:rPr>
+          <w:rStyle w:val="NormalTok"/>
+        </w:rPr>
+        <w:t xml:space="preserve">)</w:t>
+      </w:r>
+      <w:r>
+        <w:br/>
+      </w:r>
+      <w:r>
+        <w:rPr>
+          <w:rStyle w:val="NormalTok"/>
+        </w:rPr>
+        <w:t xml:space="preserve">complexity_glance_path </w:t>
+      </w:r>
+      <w:r>
+        <w:rPr>
+          <w:rStyle w:val="OtherTok"/>
+        </w:rPr>
+        <w:t xml:space="preserve">&lt;-</w:t>
+      </w:r>
+      <w:r>
+        <w:rPr>
+          <w:rStyle w:val="NormalTok"/>
+        </w:rPr>
+        <w:t xml:space="preserve"> here</w:t>
+      </w:r>
+      <w:r>
+        <w:rPr>
+          <w:rStyle w:val="SpecialCharTok"/>
+        </w:rPr>
+        <w:t xml:space="preserve">::</w:t>
+      </w:r>
+      <w:r>
+        <w:rPr>
+          <w:rStyle w:val="FunctionTok"/>
+        </w:rPr>
+        <w:t xml:space="preserve">here</w:t>
+      </w:r>
+      <w:r>
+        <w:rPr>
+          <w:rStyle w:val="NormalTok"/>
+        </w:rPr>
+        <w:t xml:space="preserve">(</w:t>
+      </w:r>
+      <w:r>
+        <w:rPr>
+          <w:rStyle w:val="StringTok"/>
+        </w:rPr>
+        <w:t xml:space="preserve">"outputs"</w:t>
+      </w:r>
+      <w:r>
+        <w:rPr>
+          <w:rStyle w:val="NormalTok"/>
+        </w:rPr>
+        <w:t xml:space="preserve">,</w:t>
+      </w:r>
+      <w:r>
+        <w:rPr>
+          <w:rStyle w:val="StringTok"/>
+        </w:rPr>
+        <w:t xml:space="preserve">"results"</w:t>
+      </w:r>
+      <w:r>
+        <w:rPr>
+          <w:rStyle w:val="NormalTok"/>
+        </w:rPr>
+        <w:t xml:space="preserve">,</w:t>
+      </w:r>
+      <w:r>
+        <w:rPr>
+          <w:rStyle w:val="StringTok"/>
+        </w:rPr>
+        <w:t xml:space="preserve">"visual_complexity_model_glance.csv"</w:t>
+      </w:r>
+      <w:r>
+        <w:rPr>
+          <w:rStyle w:val="NormalTok"/>
+        </w:rPr>
+        <w:t xml:space="preserve">)</w:t>
+      </w:r>
+      <w:r>
+        <w:br/>
+      </w:r>
+      <w:r>
+        <w:rPr>
+          <w:rStyle w:val="NormalTok"/>
+        </w:rPr>
+        <w:t xml:space="preserve">complexity_summary_path </w:t>
+      </w:r>
+      <w:r>
+        <w:rPr>
+          <w:rStyle w:val="OtherTok"/>
+        </w:rPr>
+        <w:t xml:space="preserve">&lt;-</w:t>
+      </w:r>
+      <w:r>
+        <w:rPr>
+          <w:rStyle w:val="NormalTok"/>
+        </w:rPr>
+        <w:t xml:space="preserve"> here</w:t>
+      </w:r>
+      <w:r>
+        <w:rPr>
+          <w:rStyle w:val="SpecialCharTok"/>
+        </w:rPr>
+        <w:t xml:space="preserve">::</w:t>
+      </w:r>
+      <w:r>
+        <w:rPr>
+          <w:rStyle w:val="FunctionTok"/>
+        </w:rPr>
+        <w:t xml:space="preserve">here</w:t>
+      </w:r>
+      <w:r>
+        <w:rPr>
+          <w:rStyle w:val="NormalTok"/>
+        </w:rPr>
+        <w:t xml:space="preserve">(</w:t>
+      </w:r>
+      <w:r>
+        <w:rPr>
+          <w:rStyle w:val="StringTok"/>
+        </w:rPr>
+        <w:t xml:space="preserve">"outputs"</w:t>
+      </w:r>
+      <w:r>
+        <w:rPr>
+          <w:rStyle w:val="NormalTok"/>
+        </w:rPr>
+        <w:t xml:space="preserve">,</w:t>
+      </w:r>
+      <w:r>
+        <w:rPr>
+          <w:rStyle w:val="StringTok"/>
+        </w:rPr>
+        <w:t xml:space="preserve">"results"</w:t>
+      </w:r>
+      <w:r>
+        <w:rPr>
+          <w:rStyle w:val="NormalTok"/>
+        </w:rPr>
+        <w:t xml:space="preserve">,</w:t>
+      </w:r>
+      <w:r>
+        <w:rPr>
+          <w:rStyle w:val="StringTok"/>
+        </w:rPr>
+        <w:t xml:space="preserve">"visual_complexity_penalty_summary.yml"</w:t>
+      </w:r>
+      <w:r>
+        <w:rPr>
+          <w:rStyle w:val="NormalTok"/>
+        </w:rPr>
+        <w:t xml:space="preserve">)</w:t>
+      </w:r>
+      <w:r>
+        <w:br/>
+      </w:r>
+      <w:r>
+        <w:rPr>
+          <w:rStyle w:val="NormalTok"/>
+        </w:rPr>
+        <w:t xml:space="preserve">complexity_partial_path </w:t>
+      </w:r>
+      <w:r>
+        <w:rPr>
+          <w:rStyle w:val="OtherTok"/>
+        </w:rPr>
+        <w:t xml:space="preserve">&lt;-</w:t>
+      </w:r>
+      <w:r>
+        <w:rPr>
+          <w:rStyle w:val="NormalTok"/>
+        </w:rPr>
+        <w:t xml:space="preserve"> here</w:t>
+      </w:r>
+      <w:r>
+        <w:rPr>
+          <w:rStyle w:val="SpecialCharTok"/>
+        </w:rPr>
+        <w:t xml:space="preserve">::</w:t>
+      </w:r>
+      <w:r>
+        <w:rPr>
+          <w:rStyle w:val="FunctionTok"/>
+        </w:rPr>
+        <w:t xml:space="preserve">here</w:t>
+      </w:r>
+      <w:r>
+        <w:rPr>
+          <w:rStyle w:val="NormalTok"/>
+        </w:rPr>
+        <w:t xml:space="preserve">(</w:t>
+      </w:r>
+      <w:r>
+        <w:rPr>
+          <w:rStyle w:val="StringTok"/>
+        </w:rPr>
+        <w:t xml:space="preserve">"outputs"</w:t>
+      </w:r>
+      <w:r>
+        <w:rPr>
+          <w:rStyle w:val="NormalTok"/>
+        </w:rPr>
+        <w:t xml:space="preserve">,</w:t>
+      </w:r>
+      <w:r>
+        <w:rPr>
+          <w:rStyle w:val="StringTok"/>
+        </w:rPr>
+        <w:t xml:space="preserve">"data"</w:t>
+      </w:r>
+      <w:r>
+        <w:rPr>
+          <w:rStyle w:val="NormalTok"/>
+        </w:rPr>
+        <w:t xml:space="preserve">,</w:t>
+      </w:r>
+      <w:r>
+        <w:rPr>
+          <w:rStyle w:val="StringTok"/>
+        </w:rPr>
+        <w:t xml:space="preserve">"visual_complexity_partial_effect.csv"</w:t>
+      </w:r>
+      <w:r>
+        <w:rPr>
+          <w:rStyle w:val="NormalTok"/>
+        </w:rPr>
+        <w:t xml:space="preserve">)</w:t>
+      </w:r>
+      <w:r>
+        <w:br/>
+      </w:r>
+      <w:r>
+        <w:rPr>
+          <w:rStyle w:val="NormalTok"/>
+        </w:rPr>
+        <w:t xml:space="preserve">complexity_fig_path </w:t>
+      </w:r>
+      <w:r>
+        <w:rPr>
+          <w:rStyle w:val="OtherTok"/>
+        </w:rPr>
+        <w:t xml:space="preserve">&lt;-</w:t>
+      </w:r>
+      <w:r>
+        <w:rPr>
+          <w:rStyle w:val="NormalTok"/>
+        </w:rPr>
+        <w:t xml:space="preserve"> here</w:t>
+      </w:r>
+      <w:r>
+        <w:rPr>
+          <w:rStyle w:val="SpecialCharTok"/>
+        </w:rPr>
+        <w:t xml:space="preserve">::</w:t>
+      </w:r>
+      <w:r>
+        <w:rPr>
+          <w:rStyle w:val="FunctionTok"/>
+        </w:rPr>
+        <w:t xml:space="preserve">here</w:t>
+      </w:r>
+      <w:r>
+        <w:rPr>
+          <w:rStyle w:val="NormalTok"/>
+        </w:rPr>
+        <w:t xml:space="preserve">(</w:t>
+      </w:r>
+      <w:r>
+        <w:rPr>
+          <w:rStyle w:val="StringTok"/>
+        </w:rPr>
+        <w:t xml:space="preserve">"outputs"</w:t>
+      </w:r>
+      <w:r>
+        <w:rPr>
+          <w:rStyle w:val="NormalTok"/>
+        </w:rPr>
+        <w:t xml:space="preserve">,</w:t>
+      </w:r>
+      <w:r>
+        <w:rPr>
+          <w:rStyle w:val="StringTok"/>
+        </w:rPr>
+        <w:t xml:space="preserve">"figures"</w:t>
+      </w:r>
+      <w:r>
+        <w:rPr>
+          <w:rStyle w:val="NormalTok"/>
+        </w:rPr>
+        <w:t xml:space="preserve">,</w:t>
+      </w:r>
+      <w:r>
+        <w:rPr>
+          <w:rStyle w:val="StringTok"/>
+        </w:rPr>
+        <w:t xml:space="preserve">"visual_complexity_partial_effect.png"</w:t>
+      </w:r>
+      <w:r>
+        <w:rPr>
+          <w:rStyle w:val="NormalTok"/>
+        </w:rPr>
+        <w:t xml:space="preserve">)</w:t>
+      </w:r>
+      <w:r>
+        <w:br/>
+      </w:r>
+      <w:r>
         <w:br/>
       </w:r>
       <w:r>
@@ -696,6 +1071,216 @@
         <w:rPr>
           <w:rStyle w:val="NormalTok"/>
         </w:rPr>
+        <w:t xml:space="preserve">complexity_model_tidy </w:t>
+      </w:r>
+      <w:r>
+        <w:rPr>
+          <w:rStyle w:val="OtherTok"/>
+        </w:rPr>
+        <w:t xml:space="preserve">&lt;-</w:t>
+      </w:r>
+      <w:r>
+        <w:rPr>
+          <w:rStyle w:val="NormalTok"/>
+        </w:rPr>
+        <w:t xml:space="preserve"> </w:t>
+      </w:r>
+      <w:r>
+        <w:rPr>
+          <w:rStyle w:val="FunctionTok"/>
+        </w:rPr>
+        <w:t xml:space="preserve">read_csv</w:t>
+      </w:r>
+      <w:r>
+        <w:rPr>
+          <w:rStyle w:val="NormalTok"/>
+        </w:rPr>
+        <w:t xml:space="preserve">(complexity_tidy_path, </w:t>
+      </w:r>
+      <w:r>
+        <w:rPr>
+          <w:rStyle w:val="AttributeTok"/>
+        </w:rPr>
+        <w:t xml:space="preserve">show_col_types =</w:t>
+      </w:r>
+      <w:r>
+        <w:rPr>
+          <w:rStyle w:val="NormalTok"/>
+        </w:rPr>
+        <w:t xml:space="preserve"> </w:t>
+      </w:r>
+      <w:r>
+        <w:rPr>
+          <w:rStyle w:val="ConstantTok"/>
+        </w:rPr>
+        <w:t xml:space="preserve">FALSE</w:t>
+      </w:r>
+      <w:r>
+        <w:rPr>
+          <w:rStyle w:val="NormalTok"/>
+        </w:rPr>
+        <w:t xml:space="preserve">)</w:t>
+      </w:r>
+      <w:r>
+        <w:br/>
+      </w:r>
+      <w:r>
+        <w:rPr>
+          <w:rStyle w:val="NormalTok"/>
+        </w:rPr>
+        <w:t xml:space="preserve">complexity_model_glance </w:t>
+      </w:r>
+      <w:r>
+        <w:rPr>
+          <w:rStyle w:val="OtherTok"/>
+        </w:rPr>
+        <w:t xml:space="preserve">&lt;-</w:t>
+      </w:r>
+      <w:r>
+        <w:rPr>
+          <w:rStyle w:val="NormalTok"/>
+        </w:rPr>
+        <w:t xml:space="preserve"> </w:t>
+      </w:r>
+      <w:r>
+        <w:rPr>
+          <w:rStyle w:val="FunctionTok"/>
+        </w:rPr>
+        <w:t xml:space="preserve">read_csv</w:t>
+      </w:r>
+      <w:r>
+        <w:rPr>
+          <w:rStyle w:val="NormalTok"/>
+        </w:rPr>
+        <w:t xml:space="preserve">(complexity_glance_path, </w:t>
+      </w:r>
+      <w:r>
+        <w:rPr>
+          <w:rStyle w:val="AttributeTok"/>
+        </w:rPr>
+        <w:t xml:space="preserve">show_col_types =</w:t>
+      </w:r>
+      <w:r>
+        <w:rPr>
+          <w:rStyle w:val="NormalTok"/>
+        </w:rPr>
+        <w:t xml:space="preserve"> </w:t>
+      </w:r>
+      <w:r>
+        <w:rPr>
+          <w:rStyle w:val="ConstantTok"/>
+        </w:rPr>
+        <w:t xml:space="preserve">FALSE</w:t>
+      </w:r>
+      <w:r>
+        <w:rPr>
+          <w:rStyle w:val="NormalTok"/>
+        </w:rPr>
+        <w:t xml:space="preserve">)</w:t>
+      </w:r>
+      <w:r>
+        <w:br/>
+      </w:r>
+      <w:r>
+        <w:rPr>
+          <w:rStyle w:val="NormalTok"/>
+        </w:rPr>
+        <w:t xml:space="preserve">complexity_partial </w:t>
+      </w:r>
+      <w:r>
+        <w:rPr>
+          <w:rStyle w:val="OtherTok"/>
+        </w:rPr>
+        <w:t xml:space="preserve">&lt;-</w:t>
+      </w:r>
+      <w:r>
+        <w:rPr>
+          <w:rStyle w:val="NormalTok"/>
+        </w:rPr>
+        <w:t xml:space="preserve"> </w:t>
+      </w:r>
+      <w:r>
+        <w:rPr>
+          <w:rStyle w:val="FunctionTok"/>
+        </w:rPr>
+        <w:t xml:space="preserve">read_csv</w:t>
+      </w:r>
+      <w:r>
+        <w:rPr>
+          <w:rStyle w:val="NormalTok"/>
+        </w:rPr>
+        <w:t xml:space="preserve">(complexity_partial_path, </w:t>
+      </w:r>
+      <w:r>
+        <w:rPr>
+          <w:rStyle w:val="AttributeTok"/>
+        </w:rPr>
+        <w:t xml:space="preserve">show_col_types =</w:t>
+      </w:r>
+      <w:r>
+        <w:rPr>
+          <w:rStyle w:val="NormalTok"/>
+        </w:rPr>
+        <w:t xml:space="preserve"> </w:t>
+      </w:r>
+      <w:r>
+        <w:rPr>
+          <w:rStyle w:val="ConstantTok"/>
+        </w:rPr>
+        <w:t xml:space="preserve">FALSE</w:t>
+      </w:r>
+      <w:r>
+        <w:rPr>
+          <w:rStyle w:val="NormalTok"/>
+        </w:rPr>
+        <w:t xml:space="preserve">)</w:t>
+      </w:r>
+      <w:r>
+        <w:br/>
+      </w:r>
+      <w:r>
+        <w:rPr>
+          <w:rStyle w:val="NormalTok"/>
+        </w:rPr>
+        <w:t xml:space="preserve">complexity_summary </w:t>
+      </w:r>
+      <w:r>
+        <w:rPr>
+          <w:rStyle w:val="OtherTok"/>
+        </w:rPr>
+        <w:t xml:space="preserve">&lt;-</w:t>
+      </w:r>
+      <w:r>
+        <w:rPr>
+          <w:rStyle w:val="NormalTok"/>
+        </w:rPr>
+        <w:t xml:space="preserve"> yaml</w:t>
+      </w:r>
+      <w:r>
+        <w:rPr>
+          <w:rStyle w:val="SpecialCharTok"/>
+        </w:rPr>
+        <w:t xml:space="preserve">::</w:t>
+      </w:r>
+      <w:r>
+        <w:rPr>
+          <w:rStyle w:val="FunctionTok"/>
+        </w:rPr>
+        <w:t xml:space="preserve">read_yaml</w:t>
+      </w:r>
+      <w:r>
+        <w:rPr>
+          <w:rStyle w:val="NormalTok"/>
+        </w:rPr>
+        <w:t xml:space="preserve">(complexity_summary_path)</w:t>
+      </w:r>
+      <w:r>
+        <w:br/>
+      </w:r>
+      <w:r>
+        <w:rPr>
+          <w:rStyle w:val="NormalTok"/>
+        </w:rPr>
         <w:t xml:space="preserve">N </w:t>
       </w:r>
       <w:r>
@@ -864,6 +1449,390 @@
         <w:br/>
       </w:r>
       <w:r>
+        <w:rPr>
+          <w:rStyle w:val="NormalTok"/>
+        </w:rPr>
+        <w:t xml:space="preserve">fmt1 </w:t>
+      </w:r>
+      <w:r>
+        <w:rPr>
+          <w:rStyle w:val="OtherTok"/>
+        </w:rPr>
+        <w:t xml:space="preserve">&lt;-</w:t>
+      </w:r>
+      <w:r>
+        <w:rPr>
+          <w:rStyle w:val="NormalTok"/>
+        </w:rPr>
+        <w:t xml:space="preserve"> </w:t>
+      </w:r>
+      <w:r>
+        <w:rPr>
+          <w:rStyle w:val="ControlFlowTok"/>
+        </w:rPr>
+        <w:t xml:space="preserve">function</w:t>
+      </w:r>
+      <w:r>
+        <w:rPr>
+          <w:rStyle w:val="NormalTok"/>
+        </w:rPr>
+        <w:t xml:space="preserve">(x) </w:t>
+      </w:r>
+      <w:r>
+        <w:rPr>
+          <w:rStyle w:val="FunctionTok"/>
+        </w:rPr>
+        <w:t xml:space="preserve">sprintf</w:t>
+      </w:r>
+      <w:r>
+        <w:rPr>
+          <w:rStyle w:val="NormalTok"/>
+        </w:rPr>
+        <w:t xml:space="preserve">(</w:t>
+      </w:r>
+      <w:r>
+        <w:rPr>
+          <w:rStyle w:val="StringTok"/>
+        </w:rPr>
+        <w:t xml:space="preserve">"%.1f"</w:t>
+      </w:r>
+      <w:r>
+        <w:rPr>
+          <w:rStyle w:val="NormalTok"/>
+        </w:rPr>
+        <w:t xml:space="preserve">, x)</w:t>
+      </w:r>
+      <w:r>
+        <w:br/>
+      </w:r>
+      <w:r>
+        <w:rPr>
+          <w:rStyle w:val="NormalTok"/>
+        </w:rPr>
+        <w:t xml:space="preserve">fmt0 </w:t>
+      </w:r>
+      <w:r>
+        <w:rPr>
+          <w:rStyle w:val="OtherTok"/>
+        </w:rPr>
+        <w:t xml:space="preserve">&lt;-</w:t>
+      </w:r>
+      <w:r>
+        <w:rPr>
+          <w:rStyle w:val="NormalTok"/>
+        </w:rPr>
+        <w:t xml:space="preserve"> </w:t>
+      </w:r>
+      <w:r>
+        <w:rPr>
+          <w:rStyle w:val="ControlFlowTok"/>
+        </w:rPr>
+        <w:t xml:space="preserve">function</w:t>
+      </w:r>
+      <w:r>
+        <w:rPr>
+          <w:rStyle w:val="NormalTok"/>
+        </w:rPr>
+        <w:t xml:space="preserve">(x) </w:t>
+      </w:r>
+      <w:r>
+        <w:rPr>
+          <w:rStyle w:val="FunctionTok"/>
+        </w:rPr>
+        <w:t xml:space="preserve">sprintf</w:t>
+      </w:r>
+      <w:r>
+        <w:rPr>
+          <w:rStyle w:val="NormalTok"/>
+        </w:rPr>
+        <w:t xml:space="preserve">(</w:t>
+      </w:r>
+      <w:r>
+        <w:rPr>
+          <w:rStyle w:val="StringTok"/>
+        </w:rPr>
+        <w:t xml:space="preserve">"%.0f"</w:t>
+      </w:r>
+      <w:r>
+        <w:rPr>
+          <w:rStyle w:val="NormalTok"/>
+        </w:rPr>
+        <w:t xml:space="preserve">, x)</w:t>
+      </w:r>
+      <w:r>
+        <w:br/>
+      </w:r>
+      <w:r>
+        <w:rPr>
+          <w:rStyle w:val="NormalTok"/>
+        </w:rPr>
+        <w:t xml:space="preserve">fmt_p </w:t>
+      </w:r>
+      <w:r>
+        <w:rPr>
+          <w:rStyle w:val="OtherTok"/>
+        </w:rPr>
+        <w:t xml:space="preserve">&lt;-</w:t>
+      </w:r>
+      <w:r>
+        <w:rPr>
+          <w:rStyle w:val="NormalTok"/>
+        </w:rPr>
+        <w:t xml:space="preserve"> </w:t>
+      </w:r>
+      <w:r>
+        <w:rPr>
+          <w:rStyle w:val="ControlFlowTok"/>
+        </w:rPr>
+        <w:t xml:space="preserve">function</w:t>
+      </w:r>
+      <w:r>
+        <w:rPr>
+          <w:rStyle w:val="NormalTok"/>
+        </w:rPr>
+        <w:t xml:space="preserve">(p) {</w:t>
+      </w:r>
+      <w:r>
+        <w:br/>
+      </w:r>
+      <w:r>
+        <w:rPr>
+          <w:rStyle w:val="NormalTok"/>
+        </w:rPr>
+        <w:t xml:space="preserve">  </w:t>
+      </w:r>
+      <w:r>
+        <w:rPr>
+          <w:rStyle w:val="ControlFlowTok"/>
+        </w:rPr>
+        <w:t xml:space="preserve">if</w:t>
+      </w:r>
+      <w:r>
+        <w:rPr>
+          <w:rStyle w:val="NormalTok"/>
+        </w:rPr>
+        <w:t xml:space="preserve"> (</w:t>
+      </w:r>
+      <w:r>
+        <w:rPr>
+          <w:rStyle w:val="FunctionTok"/>
+        </w:rPr>
+        <w:t xml:space="preserve">is.na</w:t>
+      </w:r>
+      <w:r>
+        <w:rPr>
+          <w:rStyle w:val="NormalTok"/>
+        </w:rPr>
+        <w:t xml:space="preserve">(p)) </w:t>
+      </w:r>
+      <w:r>
+        <w:rPr>
+          <w:rStyle w:val="FunctionTok"/>
+        </w:rPr>
+        <w:t xml:space="preserve">return</w:t>
+      </w:r>
+      <w:r>
+        <w:rPr>
+          <w:rStyle w:val="NormalTok"/>
+        </w:rPr>
+        <w:t xml:space="preserve">(</w:t>
+      </w:r>
+      <w:r>
+        <w:rPr>
+          <w:rStyle w:val="StringTok"/>
+        </w:rPr>
+        <w:t xml:space="preserve">"= NA"</w:t>
+      </w:r>
+      <w:r>
+        <w:rPr>
+          <w:rStyle w:val="NormalTok"/>
+        </w:rPr>
+        <w:t xml:space="preserve">)</w:t>
+      </w:r>
+      <w:r>
+        <w:br/>
+      </w:r>
+      <w:r>
+        <w:rPr>
+          <w:rStyle w:val="NormalTok"/>
+        </w:rPr>
+        <w:t xml:space="preserve">  </w:t>
+      </w:r>
+      <w:r>
+        <w:rPr>
+          <w:rStyle w:val="ControlFlowTok"/>
+        </w:rPr>
+        <w:t xml:space="preserve">if</w:t>
+      </w:r>
+      <w:r>
+        <w:rPr>
+          <w:rStyle w:val="NormalTok"/>
+        </w:rPr>
+        <w:t xml:space="preserve"> (p </w:t>
+      </w:r>
+      <w:r>
+        <w:rPr>
+          <w:rStyle w:val="SpecialCharTok"/>
+        </w:rPr>
+        <w:t xml:space="preserve">&lt;</w:t>
+      </w:r>
+      <w:r>
+        <w:rPr>
+          <w:rStyle w:val="NormalTok"/>
+        </w:rPr>
+        <w:t xml:space="preserve"> .</w:t>
+      </w:r>
+      <w:r>
+        <w:rPr>
+          <w:rStyle w:val="DecValTok"/>
+        </w:rPr>
+        <w:t xml:space="preserve">001</w:t>
+      </w:r>
+      <w:r>
+        <w:rPr>
+          <w:rStyle w:val="NormalTok"/>
+        </w:rPr>
+        <w:t xml:space="preserve">) </w:t>
+      </w:r>
+      <w:r>
+        <w:rPr>
+          <w:rStyle w:val="FunctionTok"/>
+        </w:rPr>
+        <w:t xml:space="preserve">return</w:t>
+      </w:r>
+      <w:r>
+        <w:rPr>
+          <w:rStyle w:val="NormalTok"/>
+        </w:rPr>
+        <w:t xml:space="preserve">(</w:t>
+      </w:r>
+      <w:r>
+        <w:rPr>
+          <w:rStyle w:val="StringTok"/>
+        </w:rPr>
+        <w:t xml:space="preserve">"&lt; .001"</w:t>
+      </w:r>
+      <w:r>
+        <w:rPr>
+          <w:rStyle w:val="NormalTok"/>
+        </w:rPr>
+        <w:t xml:space="preserve">)</w:t>
+      </w:r>
+      <w:r>
+        <w:br/>
+      </w:r>
+      <w:r>
+        <w:rPr>
+          <w:rStyle w:val="NormalTok"/>
+        </w:rPr>
+        <w:t xml:space="preserve">  formatted </w:t>
+      </w:r>
+      <w:r>
+        <w:rPr>
+          <w:rStyle w:val="OtherTok"/>
+        </w:rPr>
+        <w:t xml:space="preserve">&lt;-</w:t>
+      </w:r>
+      <w:r>
+        <w:rPr>
+          <w:rStyle w:val="NormalTok"/>
+        </w:rPr>
+        <w:t xml:space="preserve"> </w:t>
+      </w:r>
+      <w:r>
+        <w:rPr>
+          <w:rStyle w:val="FunctionTok"/>
+        </w:rPr>
+        <w:t xml:space="preserve">sprintf</w:t>
+      </w:r>
+      <w:r>
+        <w:rPr>
+          <w:rStyle w:val="NormalTok"/>
+        </w:rPr>
+        <w:t xml:space="preserve">(</w:t>
+      </w:r>
+      <w:r>
+        <w:rPr>
+          <w:rStyle w:val="StringTok"/>
+        </w:rPr>
+        <w:t xml:space="preserve">"= %.3f"</w:t>
+      </w:r>
+      <w:r>
+        <w:rPr>
+          <w:rStyle w:val="NormalTok"/>
+        </w:rPr>
+        <w:t xml:space="preserve">, p)</w:t>
+      </w:r>
+      <w:r>
+        <w:br/>
+      </w:r>
+      <w:r>
+        <w:rPr>
+          <w:rStyle w:val="NormalTok"/>
+        </w:rPr>
+        <w:t xml:space="preserve">  </w:t>
+      </w:r>
+      <w:r>
+        <w:rPr>
+          <w:rStyle w:val="FunctionTok"/>
+        </w:rPr>
+        <w:t xml:space="preserve">sub</w:t>
+      </w:r>
+      <w:r>
+        <w:rPr>
+          <w:rStyle w:val="NormalTok"/>
+        </w:rPr>
+        <w:t xml:space="preserve">(</w:t>
+      </w:r>
+      <w:r>
+        <w:rPr>
+          <w:rStyle w:val="StringTok"/>
+        </w:rPr>
+        <w:t xml:space="preserve">"= 0</w:t>
+      </w:r>
+      <w:r>
+        <w:rPr>
+          <w:rStyle w:val="SpecialCharTok"/>
+        </w:rPr>
+        <w:t xml:space="preserve">\\</w:t>
+      </w:r>
+      <w:r>
+        <w:rPr>
+          <w:rStyle w:val="StringTok"/>
+        </w:rPr>
+        <w:t xml:space="preserve">."</w:t>
+      </w:r>
+      <w:r>
+        <w:rPr>
+          <w:rStyle w:val="NormalTok"/>
+        </w:rPr>
+        <w:t xml:space="preserve">, </w:t>
+      </w:r>
+      <w:r>
+        <w:rPr>
+          <w:rStyle w:val="StringTok"/>
+        </w:rPr>
+        <w:t xml:space="preserve">"= ."</w:t>
+      </w:r>
+      <w:r>
+        <w:rPr>
+          <w:rStyle w:val="NormalTok"/>
+        </w:rPr>
+        <w:t xml:space="preserve">, formatted)</w:t>
+      </w:r>
+      <w:r>
+        <w:br/>
+      </w:r>
+      <w:r>
+        <w:rPr>
+          <w:rStyle w:val="NormalTok"/>
+        </w:rPr>
+        <w:t xml:space="preserve">}</w:t>
+      </w:r>
+      <w:r>
+        <w:br/>
+      </w:r>
+      <w:r>
         <w:br/>
       </w:r>
       <w:r>
@@ -1150,6 +2119,774 @@
           <w:rStyle w:val="DecValTok"/>
         </w:rPr>
         <w:t xml:space="preserve">100</w:t>
+      </w:r>
+      <w:r>
+        <w:br/>
+      </w:r>
+      <w:r>
+        <w:br/>
+      </w:r>
+      <w:r>
+        <w:rPr>
+          <w:rStyle w:val="NormalTok"/>
+        </w:rPr>
+        <w:t xml:space="preserve">complexity_estimate </w:t>
+      </w:r>
+      <w:r>
+        <w:rPr>
+          <w:rStyle w:val="OtherTok"/>
+        </w:rPr>
+        <w:t xml:space="preserve">&lt;-</w:t>
+      </w:r>
+      <w:r>
+        <w:rPr>
+          <w:rStyle w:val="NormalTok"/>
+        </w:rPr>
+        <w:t xml:space="preserve"> complexity_model_tidy</w:t>
+      </w:r>
+      <w:r>
+        <w:rPr>
+          <w:rStyle w:val="SpecialCharTok"/>
+        </w:rPr>
+        <w:t xml:space="preserve">$</w:t>
+      </w:r>
+      <w:r>
+        <w:rPr>
+          <w:rStyle w:val="NormalTok"/>
+        </w:rPr>
+        <w:t xml:space="preserve">Estimate[</w:t>
+      </w:r>
+      <w:r>
+        <w:rPr>
+          <w:rStyle w:val="DecValTok"/>
+        </w:rPr>
+        <w:t xml:space="preserve">1</w:t>
+      </w:r>
+      <w:r>
+        <w:rPr>
+          <w:rStyle w:val="NormalTok"/>
+        </w:rPr>
+        <w:t xml:space="preserve">]</w:t>
+      </w:r>
+      <w:r>
+        <w:br/>
+      </w:r>
+      <w:r>
+        <w:rPr>
+          <w:rStyle w:val="NormalTok"/>
+        </w:rPr>
+        <w:t xml:space="preserve">complexity_se </w:t>
+      </w:r>
+      <w:r>
+        <w:rPr>
+          <w:rStyle w:val="OtherTok"/>
+        </w:rPr>
+        <w:t xml:space="preserve">&lt;-</w:t>
+      </w:r>
+      <w:r>
+        <w:rPr>
+          <w:rStyle w:val="NormalTok"/>
+        </w:rPr>
+        <w:t xml:space="preserve"> complexity_model_tidy[[</w:t>
+      </w:r>
+      <w:r>
+        <w:rPr>
+          <w:rStyle w:val="StringTok"/>
+        </w:rPr>
+        <w:t xml:space="preserve">"Std. Error"</w:t>
+      </w:r>
+      <w:r>
+        <w:rPr>
+          <w:rStyle w:val="NormalTok"/>
+        </w:rPr>
+        <w:t xml:space="preserve">]][</w:t>
+      </w:r>
+      <w:r>
+        <w:rPr>
+          <w:rStyle w:val="DecValTok"/>
+        </w:rPr>
+        <w:t xml:space="preserve">1</w:t>
+      </w:r>
+      <w:r>
+        <w:rPr>
+          <w:rStyle w:val="NormalTok"/>
+        </w:rPr>
+        <w:t xml:space="preserve">]</w:t>
+      </w:r>
+      <w:r>
+        <w:br/>
+      </w:r>
+      <w:r>
+        <w:rPr>
+          <w:rStyle w:val="NormalTok"/>
+        </w:rPr>
+        <w:t xml:space="preserve">complexity_t_value </w:t>
+      </w:r>
+      <w:r>
+        <w:rPr>
+          <w:rStyle w:val="OtherTok"/>
+        </w:rPr>
+        <w:t xml:space="preserve">&lt;-</w:t>
+      </w:r>
+      <w:r>
+        <w:rPr>
+          <w:rStyle w:val="NormalTok"/>
+        </w:rPr>
+        <w:t xml:space="preserve"> complexity_model_tidy[[</w:t>
+      </w:r>
+      <w:r>
+        <w:rPr>
+          <w:rStyle w:val="StringTok"/>
+        </w:rPr>
+        <w:t xml:space="preserve">"t value"</w:t>
+      </w:r>
+      <w:r>
+        <w:rPr>
+          <w:rStyle w:val="NormalTok"/>
+        </w:rPr>
+        <w:t xml:space="preserve">]][</w:t>
+      </w:r>
+      <w:r>
+        <w:rPr>
+          <w:rStyle w:val="DecValTok"/>
+        </w:rPr>
+        <w:t xml:space="preserve">1</w:t>
+      </w:r>
+      <w:r>
+        <w:rPr>
+          <w:rStyle w:val="NormalTok"/>
+        </w:rPr>
+        <w:t xml:space="preserve">]</w:t>
+      </w:r>
+      <w:r>
+        <w:br/>
+      </w:r>
+      <w:r>
+        <w:rPr>
+          <w:rStyle w:val="NormalTok"/>
+        </w:rPr>
+        <w:t xml:space="preserve">complexity_p_value </w:t>
+      </w:r>
+      <w:r>
+        <w:rPr>
+          <w:rStyle w:val="OtherTok"/>
+        </w:rPr>
+        <w:t xml:space="preserve">&lt;-</w:t>
+      </w:r>
+      <w:r>
+        <w:rPr>
+          <w:rStyle w:val="NormalTok"/>
+        </w:rPr>
+        <w:t xml:space="preserve"> complexity_model_tidy[[</w:t>
+      </w:r>
+      <w:r>
+        <w:rPr>
+          <w:rStyle w:val="StringTok"/>
+        </w:rPr>
+        <w:t xml:space="preserve">"Pr(&gt;|t|)"</w:t>
+      </w:r>
+      <w:r>
+        <w:rPr>
+          <w:rStyle w:val="NormalTok"/>
+        </w:rPr>
+        <w:t xml:space="preserve">]][</w:t>
+      </w:r>
+      <w:r>
+        <w:rPr>
+          <w:rStyle w:val="DecValTok"/>
+        </w:rPr>
+        <w:t xml:space="preserve">1</w:t>
+      </w:r>
+      <w:r>
+        <w:rPr>
+          <w:rStyle w:val="NormalTok"/>
+        </w:rPr>
+        <w:t xml:space="preserve">]</w:t>
+      </w:r>
+      <w:r>
+        <w:br/>
+      </w:r>
+      <w:r>
+        <w:rPr>
+          <w:rStyle w:val="NormalTok"/>
+        </w:rPr>
+        <w:t xml:space="preserve">complexity_penalty_pct </w:t>
+      </w:r>
+      <w:r>
+        <w:rPr>
+          <w:rStyle w:val="OtherTok"/>
+        </w:rPr>
+        <w:t xml:space="preserve">&lt;-</w:t>
+      </w:r>
+      <w:r>
+        <w:rPr>
+          <w:rStyle w:val="NormalTok"/>
+        </w:rPr>
+        <w:t xml:space="preserve"> complexity_model_tidy</w:t>
+      </w:r>
+      <w:r>
+        <w:rPr>
+          <w:rStyle w:val="SpecialCharTok"/>
+        </w:rPr>
+        <w:t xml:space="preserve">$</w:t>
+      </w:r>
+      <w:r>
+        <w:rPr>
+          <w:rStyle w:val="NormalTok"/>
+        </w:rPr>
+        <w:t xml:space="preserve">penalty_pct[</w:t>
+      </w:r>
+      <w:r>
+        <w:rPr>
+          <w:rStyle w:val="DecValTok"/>
+        </w:rPr>
+        <w:t xml:space="preserve">1</w:t>
+      </w:r>
+      <w:r>
+        <w:rPr>
+          <w:rStyle w:val="NormalTok"/>
+        </w:rPr>
+        <w:t xml:space="preserve">]</w:t>
+      </w:r>
+      <w:r>
+        <w:br/>
+      </w:r>
+      <w:r>
+        <w:rPr>
+          <w:rStyle w:val="NormalTok"/>
+        </w:rPr>
+        <w:t xml:space="preserve">complexity_r2 </w:t>
+      </w:r>
+      <w:r>
+        <w:rPr>
+          <w:rStyle w:val="OtherTok"/>
+        </w:rPr>
+        <w:t xml:space="preserve">&lt;-</w:t>
+      </w:r>
+      <w:r>
+        <w:rPr>
+          <w:rStyle w:val="NormalTok"/>
+        </w:rPr>
+        <w:t xml:space="preserve"> complexity_model_glance</w:t>
+      </w:r>
+      <w:r>
+        <w:rPr>
+          <w:rStyle w:val="SpecialCharTok"/>
+        </w:rPr>
+        <w:t xml:space="preserve">$</w:t>
+      </w:r>
+      <w:r>
+        <w:rPr>
+          <w:rStyle w:val="NormalTok"/>
+        </w:rPr>
+        <w:t xml:space="preserve">r_squared[</w:t>
+      </w:r>
+      <w:r>
+        <w:rPr>
+          <w:rStyle w:val="DecValTok"/>
+        </w:rPr>
+        <w:t xml:space="preserve">1</w:t>
+      </w:r>
+      <w:r>
+        <w:rPr>
+          <w:rStyle w:val="NormalTok"/>
+        </w:rPr>
+        <w:t xml:space="preserve">]</w:t>
+      </w:r>
+      <w:r>
+        <w:br/>
+      </w:r>
+      <w:r>
+        <w:rPr>
+          <w:rStyle w:val="NormalTok"/>
+        </w:rPr>
+        <w:t xml:space="preserve">complexity_df_resid </w:t>
+      </w:r>
+      <w:r>
+        <w:rPr>
+          <w:rStyle w:val="OtherTok"/>
+        </w:rPr>
+        <w:t xml:space="preserve">&lt;-</w:t>
+      </w:r>
+      <w:r>
+        <w:rPr>
+          <w:rStyle w:val="NormalTok"/>
+        </w:rPr>
+        <w:t xml:space="preserve"> complexity_model_glance</w:t>
+      </w:r>
+      <w:r>
+        <w:rPr>
+          <w:rStyle w:val="SpecialCharTok"/>
+        </w:rPr>
+        <w:t xml:space="preserve">$</w:t>
+      </w:r>
+      <w:r>
+        <w:rPr>
+          <w:rStyle w:val="NormalTok"/>
+        </w:rPr>
+        <w:t xml:space="preserve">df_residual[</w:t>
+      </w:r>
+      <w:r>
+        <w:rPr>
+          <w:rStyle w:val="DecValTok"/>
+        </w:rPr>
+        <w:t xml:space="preserve">1</w:t>
+      </w:r>
+      <w:r>
+        <w:rPr>
+          <w:rStyle w:val="NormalTok"/>
+        </w:rPr>
+        <w:t xml:space="preserve">]</w:t>
+      </w:r>
+      <w:r>
+        <w:br/>
+      </w:r>
+      <w:r>
+        <w:rPr>
+          <w:rStyle w:val="NormalTok"/>
+        </w:rPr>
+        <w:t xml:space="preserve">complexity_n </w:t>
+      </w:r>
+      <w:r>
+        <w:rPr>
+          <w:rStyle w:val="OtherTok"/>
+        </w:rPr>
+        <w:t xml:space="preserve">&lt;-</w:t>
+      </w:r>
+      <w:r>
+        <w:rPr>
+          <w:rStyle w:val="NormalTok"/>
+        </w:rPr>
+        <w:t xml:space="preserve"> complexity_model_glance</w:t>
+      </w:r>
+      <w:r>
+        <w:rPr>
+          <w:rStyle w:val="SpecialCharTok"/>
+        </w:rPr>
+        <w:t xml:space="preserve">$</w:t>
+      </w:r>
+      <w:r>
+        <w:rPr>
+          <w:rStyle w:val="NormalTok"/>
+        </w:rPr>
+        <w:t xml:space="preserve">n[</w:t>
+      </w:r>
+      <w:r>
+        <w:rPr>
+          <w:rStyle w:val="DecValTok"/>
+        </w:rPr>
+        <w:t xml:space="preserve">1</w:t>
+      </w:r>
+      <w:r>
+        <w:rPr>
+          <w:rStyle w:val="NormalTok"/>
+        </w:rPr>
+        <w:t xml:space="preserve">]</w:t>
+      </w:r>
+      <w:r>
+        <w:br/>
+      </w:r>
+      <w:r>
+        <w:rPr>
+          <w:rStyle w:val="NormalTok"/>
+        </w:rPr>
+        <w:t xml:space="preserve">complexity_sigma </w:t>
+      </w:r>
+      <w:r>
+        <w:rPr>
+          <w:rStyle w:val="OtherTok"/>
+        </w:rPr>
+        <w:t xml:space="preserve">&lt;-</w:t>
+      </w:r>
+      <w:r>
+        <w:rPr>
+          <w:rStyle w:val="NormalTok"/>
+        </w:rPr>
+        <w:t xml:space="preserve"> complexity_model_glance</w:t>
+      </w:r>
+      <w:r>
+        <w:rPr>
+          <w:rStyle w:val="SpecialCharTok"/>
+        </w:rPr>
+        <w:t xml:space="preserve">$</w:t>
+      </w:r>
+      <w:r>
+        <w:rPr>
+          <w:rStyle w:val="NormalTok"/>
+        </w:rPr>
+        <w:t xml:space="preserve">sigma[</w:t>
+      </w:r>
+      <w:r>
+        <w:rPr>
+          <w:rStyle w:val="DecValTok"/>
+        </w:rPr>
+        <w:t xml:space="preserve">1</w:t>
+      </w:r>
+      <w:r>
+        <w:rPr>
+          <w:rStyle w:val="NormalTok"/>
+        </w:rPr>
+        <w:t xml:space="preserve">]</w:t>
+      </w:r>
+      <w:r>
+        <w:br/>
+      </w:r>
+      <w:r>
+        <w:rPr>
+          <w:rStyle w:val="NormalTok"/>
+        </w:rPr>
+        <w:t xml:space="preserve">complexity_baseline_strokes </w:t>
+      </w:r>
+      <w:r>
+        <w:rPr>
+          <w:rStyle w:val="OtherTok"/>
+        </w:rPr>
+        <w:t xml:space="preserve">&lt;-</w:t>
+      </w:r>
+      <w:r>
+        <w:rPr>
+          <w:rStyle w:val="NormalTok"/>
+        </w:rPr>
+        <w:t xml:space="preserve"> complexity_summary</w:t>
+      </w:r>
+      <w:r>
+        <w:rPr>
+          <w:rStyle w:val="SpecialCharTok"/>
+        </w:rPr>
+        <w:t xml:space="preserve">$</w:t>
+      </w:r>
+      <w:r>
+        <w:rPr>
+          <w:rStyle w:val="NormalTok"/>
+        </w:rPr>
+        <w:t xml:space="preserve">reference</w:t>
+      </w:r>
+      <w:r>
+        <w:rPr>
+          <w:rStyle w:val="SpecialCharTok"/>
+        </w:rPr>
+        <w:t xml:space="preserve">$</w:t>
+      </w:r>
+      <w:r>
+        <w:rPr>
+          <w:rStyle w:val="NormalTok"/>
+        </w:rPr>
+        <w:t xml:space="preserve">strokes</w:t>
+      </w:r>
+      <w:r>
+        <w:br/>
+      </w:r>
+      <w:r>
+        <w:rPr>
+          <w:rStyle w:val="NormalTok"/>
+        </w:rPr>
+        <w:t xml:space="preserve">complexity_baseline_rt </w:t>
+      </w:r>
+      <w:r>
+        <w:rPr>
+          <w:rStyle w:val="OtherTok"/>
+        </w:rPr>
+        <w:t xml:space="preserve">&lt;-</w:t>
+      </w:r>
+      <w:r>
+        <w:rPr>
+          <w:rStyle w:val="NormalTok"/>
+        </w:rPr>
+        <w:t xml:space="preserve"> complexity_summary</w:t>
+      </w:r>
+      <w:r>
+        <w:rPr>
+          <w:rStyle w:val="SpecialCharTok"/>
+        </w:rPr>
+        <w:t xml:space="preserve">$</w:t>
+      </w:r>
+      <w:r>
+        <w:rPr>
+          <w:rStyle w:val="NormalTok"/>
+        </w:rPr>
+        <w:t xml:space="preserve">reference</w:t>
+      </w:r>
+      <w:r>
+        <w:rPr>
+          <w:rStyle w:val="SpecialCharTok"/>
+        </w:rPr>
+        <w:t xml:space="preserve">$</w:t>
+      </w:r>
+      <w:r>
+        <w:rPr>
+          <w:rStyle w:val="NormalTok"/>
+        </w:rPr>
+        <w:t xml:space="preserve">predicted_rt_ms</w:t>
+      </w:r>
+      <w:r>
+        <w:br/>
+      </w:r>
+      <w:r>
+        <w:rPr>
+          <w:rStyle w:val="NormalTok"/>
+        </w:rPr>
+        <w:t xml:space="preserve">complexity_peak_strokes </w:t>
+      </w:r>
+      <w:r>
+        <w:rPr>
+          <w:rStyle w:val="OtherTok"/>
+        </w:rPr>
+        <w:t xml:space="preserve">&lt;-</w:t>
+      </w:r>
+      <w:r>
+        <w:rPr>
+          <w:rStyle w:val="NormalTok"/>
+        </w:rPr>
+        <w:t xml:space="preserve"> complexity_summary</w:t>
+      </w:r>
+      <w:r>
+        <w:rPr>
+          <w:rStyle w:val="SpecialCharTok"/>
+        </w:rPr>
+        <w:t xml:space="preserve">$</w:t>
+      </w:r>
+      <w:r>
+        <w:rPr>
+          <w:rStyle w:val="NormalTok"/>
+        </w:rPr>
+        <w:t xml:space="preserve">max_penalty</w:t>
+      </w:r>
+      <w:r>
+        <w:rPr>
+          <w:rStyle w:val="SpecialCharTok"/>
+        </w:rPr>
+        <w:t xml:space="preserve">$</w:t>
+      </w:r>
+      <w:r>
+        <w:rPr>
+          <w:rStyle w:val="NormalTok"/>
+        </w:rPr>
+        <w:t xml:space="preserve">strokes</w:t>
+      </w:r>
+      <w:r>
+        <w:br/>
+      </w:r>
+      <w:r>
+        <w:rPr>
+          <w:rStyle w:val="NormalTok"/>
+        </w:rPr>
+        <w:t xml:space="preserve">complexity_peak_penalty </w:t>
+      </w:r>
+      <w:r>
+        <w:rPr>
+          <w:rStyle w:val="OtherTok"/>
+        </w:rPr>
+        <w:t xml:space="preserve">&lt;-</w:t>
+      </w:r>
+      <w:r>
+        <w:rPr>
+          <w:rStyle w:val="NormalTok"/>
+        </w:rPr>
+        <w:t xml:space="preserve"> complexity_summary</w:t>
+      </w:r>
+      <w:r>
+        <w:rPr>
+          <w:rStyle w:val="SpecialCharTok"/>
+        </w:rPr>
+        <w:t xml:space="preserve">$</w:t>
+      </w:r>
+      <w:r>
+        <w:rPr>
+          <w:rStyle w:val="NormalTok"/>
+        </w:rPr>
+        <w:t xml:space="preserve">max_penalty</w:t>
+      </w:r>
+      <w:r>
+        <w:rPr>
+          <w:rStyle w:val="SpecialCharTok"/>
+        </w:rPr>
+        <w:t xml:space="preserve">$</w:t>
+      </w:r>
+      <w:r>
+        <w:rPr>
+          <w:rStyle w:val="NormalTok"/>
+        </w:rPr>
+        <w:t xml:space="preserve">penalty_ms</w:t>
+      </w:r>
+      <w:r>
+        <w:br/>
+      </w:r>
+      <w:r>
+        <w:rPr>
+          <w:rStyle w:val="NormalTok"/>
+        </w:rPr>
+        <w:t xml:space="preserve">complexity_peak_rt </w:t>
+      </w:r>
+      <w:r>
+        <w:rPr>
+          <w:rStyle w:val="OtherTok"/>
+        </w:rPr>
+        <w:t xml:space="preserve">&lt;-</w:t>
+      </w:r>
+      <w:r>
+        <w:rPr>
+          <w:rStyle w:val="NormalTok"/>
+        </w:rPr>
+        <w:t xml:space="preserve"> complexity_summary</w:t>
+      </w:r>
+      <w:r>
+        <w:rPr>
+          <w:rStyle w:val="SpecialCharTok"/>
+        </w:rPr>
+        <w:t xml:space="preserve">$</w:t>
+      </w:r>
+      <w:r>
+        <w:rPr>
+          <w:rStyle w:val="NormalTok"/>
+        </w:rPr>
+        <w:t xml:space="preserve">max_penalty</w:t>
+      </w:r>
+      <w:r>
+        <w:rPr>
+          <w:rStyle w:val="SpecialCharTok"/>
+        </w:rPr>
+        <w:t xml:space="preserve">$</w:t>
+      </w:r>
+      <w:r>
+        <w:rPr>
+          <w:rStyle w:val="NormalTok"/>
+        </w:rPr>
+        <w:t xml:space="preserve">predicted_rt_ms</w:t>
+      </w:r>
+      <w:r>
+        <w:br/>
+      </w:r>
+      <w:r>
+        <w:rPr>
+          <w:rStyle w:val="NormalTok"/>
+        </w:rPr>
+        <w:t xml:space="preserve">complexity_slope </w:t>
+      </w:r>
+      <w:r>
+        <w:rPr>
+          <w:rStyle w:val="OtherTok"/>
+        </w:rPr>
+        <w:t xml:space="preserve">&lt;-</w:t>
+      </w:r>
+      <w:r>
+        <w:rPr>
+          <w:rStyle w:val="NormalTok"/>
+        </w:rPr>
+        <w:t xml:space="preserve"> complexity_summary</w:t>
+      </w:r>
+      <w:r>
+        <w:rPr>
+          <w:rStyle w:val="SpecialCharTok"/>
+        </w:rPr>
+        <w:t xml:space="preserve">$</w:t>
+      </w:r>
+      <w:r>
+        <w:rPr>
+          <w:rStyle w:val="NormalTok"/>
+        </w:rPr>
+        <w:t xml:space="preserve">slope</w:t>
+      </w:r>
+      <w:r>
+        <w:rPr>
+          <w:rStyle w:val="SpecialCharTok"/>
+        </w:rPr>
+        <w:t xml:space="preserve">$</w:t>
+      </w:r>
+      <w:r>
+        <w:rPr>
+          <w:rStyle w:val="NormalTok"/>
+        </w:rPr>
+        <w:t xml:space="preserve">rate_ms_per_stroke</w:t>
+      </w:r>
+      <w:r>
+        <w:br/>
+      </w:r>
+      <w:r>
+        <w:rPr>
+          <w:rStyle w:val="NormalTok"/>
+        </w:rPr>
+        <w:t xml:space="preserve">complexity_slope_start </w:t>
+      </w:r>
+      <w:r>
+        <w:rPr>
+          <w:rStyle w:val="OtherTok"/>
+        </w:rPr>
+        <w:t xml:space="preserve">&lt;-</w:t>
+      </w:r>
+      <w:r>
+        <w:rPr>
+          <w:rStyle w:val="NormalTok"/>
+        </w:rPr>
+        <w:t xml:space="preserve"> complexity_summary</w:t>
+      </w:r>
+      <w:r>
+        <w:rPr>
+          <w:rStyle w:val="SpecialCharTok"/>
+        </w:rPr>
+        <w:t xml:space="preserve">$</w:t>
+      </w:r>
+      <w:r>
+        <w:rPr>
+          <w:rStyle w:val="NormalTok"/>
+        </w:rPr>
+        <w:t xml:space="preserve">slope</w:t>
+      </w:r>
+      <w:r>
+        <w:rPr>
+          <w:rStyle w:val="SpecialCharTok"/>
+        </w:rPr>
+        <w:t xml:space="preserve">$</w:t>
+      </w:r>
+      <w:r>
+        <w:rPr>
+          <w:rStyle w:val="NormalTok"/>
+        </w:rPr>
+        <w:t xml:space="preserve">start_strokes</w:t>
+      </w:r>
+      <w:r>
+        <w:br/>
+      </w:r>
+      <w:r>
+        <w:rPr>
+          <w:rStyle w:val="NormalTok"/>
+        </w:rPr>
+        <w:t xml:space="preserve">complexity_slope_end </w:t>
+      </w:r>
+      <w:r>
+        <w:rPr>
+          <w:rStyle w:val="OtherTok"/>
+        </w:rPr>
+        <w:t xml:space="preserve">&lt;-</w:t>
+      </w:r>
+      <w:r>
+        <w:rPr>
+          <w:rStyle w:val="NormalTok"/>
+        </w:rPr>
+        <w:t xml:space="preserve"> complexity_summary</w:t>
+      </w:r>
+      <w:r>
+        <w:rPr>
+          <w:rStyle w:val="SpecialCharTok"/>
+        </w:rPr>
+        <w:t xml:space="preserve">$</w:t>
+      </w:r>
+      <w:r>
+        <w:rPr>
+          <w:rStyle w:val="NormalTok"/>
+        </w:rPr>
+        <w:t xml:space="preserve">slope</w:t>
+      </w:r>
+      <w:r>
+        <w:rPr>
+          <w:rStyle w:val="SpecialCharTok"/>
+        </w:rPr>
+        <w:t xml:space="preserve">$</w:t>
+      </w:r>
+      <w:r>
+        <w:rPr>
+          <w:rStyle w:val="NormalTok"/>
+        </w:rPr>
+        <w:t xml:space="preserve">end_strokes</w:t>
       </w:r>
     </w:p>
     <w:bookmarkStart w:id="20" w:name="overview"/>
@@ -3176,6 +4913,344 @@
       </w:r>
     </w:p>
     <w:bookmarkEnd w:id="30"/>
+    <w:bookmarkStart w:id="34" w:name="visual-complexity-penalty"/>
+    <w:p>
+      <w:pPr>
+        <w:pStyle w:val="Heading2"/>
+      </w:pPr>
+      <w:r>
+        <w:t xml:space="preserve">Visual Complexity Penalty</w:t>
+      </w:r>
+    </w:p>
+    <w:p>
+      <w:pPr>
+        <w:pStyle w:val="FirstParagraph"/>
+      </w:pPr>
+      <w:r>
+        <w:t xml:space="preserve">To isolate the complexity penalty, we fit a linear regression predicting log median response time from log frequency and strokes. The model explained (R^2 = 0.990) with</w:t>
+      </w:r>
+      <w:r>
+        <w:t xml:space="preserve"> </w:t>
+      </w:r>
+      <w:r>
+        <w:rPr>
+          <w:i/>
+          <w:iCs/>
+        </w:rPr>
+        <w:t xml:space="preserve">n</w:t>
+      </w:r>
+      <w:r>
+        <w:t xml:space="preserve"> </w:t>
+      </w:r>
+      <w:r>
+        <w:t xml:space="preserve">= 4, leaving 0.043 residual log-millisecond noise. The strokes coefficient indicated slower responses for more complex characters ((b = 0.032), (SE = 0.012), (t(1) = 2.612), (p = .233)), equivalent to a 3.263% increase in median response time per additional stroke when frequency is held fixed.</w:t>
+      </w:r>
+    </w:p>
+    <w:p>
+      <w:pPr>
+        <w:pStyle w:val="SourceCode"/>
+      </w:pPr>
+      <w:r>
+        <w:rPr>
+          <w:rStyle w:val="NormalTok"/>
+        </w:rPr>
+        <w:t xml:space="preserve">knitr</w:t>
+      </w:r>
+      <w:r>
+        <w:rPr>
+          <w:rStyle w:val="SpecialCharTok"/>
+        </w:rPr>
+        <w:t xml:space="preserve">::</w:t>
+      </w:r>
+      <w:r>
+        <w:rPr>
+          <w:rStyle w:val="FunctionTok"/>
+        </w:rPr>
+        <w:t xml:space="preserve">kable</w:t>
+      </w:r>
+      <w:r>
+        <w:rPr>
+          <w:rStyle w:val="NormalTok"/>
+        </w:rPr>
+        <w:t xml:space="preserve">(complexity_model_tidy, </w:t>
+      </w:r>
+      <w:r>
+        <w:rPr>
+          <w:rStyle w:val="AttributeTok"/>
+        </w:rPr>
+        <w:t xml:space="preserve">digits =</w:t>
+      </w:r>
+      <w:r>
+        <w:rPr>
+          <w:rStyle w:val="NormalTok"/>
+        </w:rPr>
+        <w:t xml:space="preserve"> </w:t>
+      </w:r>
+      <w:r>
+        <w:rPr>
+          <w:rStyle w:val="DecValTok"/>
+        </w:rPr>
+        <w:t xml:space="preserve">3</w:t>
+      </w:r>
+      <w:r>
+        <w:rPr>
+          <w:rStyle w:val="NormalTok"/>
+        </w:rPr>
+        <w:t xml:space="preserve">)</w:t>
+      </w:r>
+    </w:p>
+    <w:tbl>
+      <w:tblPr>
+        <w:tblStyle w:val="Table"/>
+        <w:tblW w:type="pct" w:w="5000"/>
+        <w:tblLayout w:type="fixed"/>
+        <w:tblLook w:firstRow="1" w:lastRow="0" w:firstColumn="0" w:lastColumn="0" w:noHBand="0" w:noVBand="0" w:val="0020"/>
+      </w:tblPr>
+      <w:tblGrid>
+        <w:gridCol w:w="945"/>
+        <w:gridCol w:w="1063"/>
+        <w:gridCol w:w="1300"/>
+        <w:gridCol w:w="945"/>
+        <w:gridCol w:w="2245"/>
+        <w:gridCol w:w="1418"/>
+      </w:tblGrid>
+      <w:tr>
+        <w:trPr>
+          <w:tblHeader w:val="on"/>
+        </w:trPr>
+        <w:tc>
+          <w:tcPr/>
+          <w:p>
+            <w:pPr>
+              <w:pStyle w:val="Compact"/>
+              <w:jc w:val="left"/>
+            </w:pPr>
+            <w:r>
+              <w:t xml:space="preserve">term</w:t>
+            </w:r>
+          </w:p>
+        </w:tc>
+        <w:tc>
+          <w:tcPr/>
+          <w:p>
+            <w:pPr>
+              <w:pStyle w:val="Compact"/>
+              <w:jc w:val="right"/>
+            </w:pPr>
+            <w:r>
+              <w:t xml:space="preserve">Estimate</w:t>
+            </w:r>
+          </w:p>
+        </w:tc>
+        <w:tc>
+          <w:tcPr/>
+          <w:p>
+            <w:pPr>
+              <w:pStyle w:val="Compact"/>
+              <w:jc w:val="right"/>
+            </w:pPr>
+            <w:r>
+              <w:t xml:space="preserve">Std. Error</w:t>
+            </w:r>
+          </w:p>
+        </w:tc>
+        <w:tc>
+          <w:tcPr/>
+          <w:p>
+            <w:pPr>
+              <w:pStyle w:val="Compact"/>
+              <w:jc w:val="right"/>
+            </w:pPr>
+            <w:r>
+              <w:t xml:space="preserve">t value</w:t>
+            </w:r>
+          </w:p>
+        </w:tc>
+        <w:tc>
+          <w:tcPr/>
+          <w:p>
+            <w:pPr>
+              <w:pStyle w:val="Compact"/>
+              <w:jc w:val="right"/>
+            </w:pPr>
+            <w:r>
+              <w:t xml:space="preserve">Pr(&gt;|t|)</w:t>
+            </w:r>
+          </w:p>
+        </w:tc>
+        <w:tc>
+          <w:tcPr/>
+          <w:p>
+            <w:pPr>
+              <w:pStyle w:val="Compact"/>
+              <w:jc w:val="right"/>
+            </w:pPr>
+            <w:r>
+              <w:t xml:space="preserve">penalty_pct</w:t>
+            </w:r>
+          </w:p>
+        </w:tc>
+      </w:tr>
+      <w:tr>
+        <w:tc>
+          <w:tcPr/>
+          <w:p>
+            <w:pPr>
+              <w:pStyle w:val="Compact"/>
+              <w:jc w:val="left"/>
+            </w:pPr>
+            <w:r>
+              <w:t xml:space="preserve">strokes</w:t>
+            </w:r>
+          </w:p>
+        </w:tc>
+        <w:tc>
+          <w:tcPr/>
+          <w:p>
+            <w:pPr>
+              <w:pStyle w:val="Compact"/>
+              <w:jc w:val="right"/>
+            </w:pPr>
+            <w:r>
+              <w:t xml:space="preserve">0.032</w:t>
+            </w:r>
+          </w:p>
+        </w:tc>
+        <w:tc>
+          <w:tcPr/>
+          <w:p>
+            <w:pPr>
+              <w:pStyle w:val="Compact"/>
+              <w:jc w:val="right"/>
+            </w:pPr>
+            <w:r>
+              <w:t xml:space="preserve">0.012</w:t>
+            </w:r>
+          </w:p>
+        </w:tc>
+        <w:tc>
+          <w:tcPr/>
+          <w:p>
+            <w:pPr>
+              <w:pStyle w:val="Compact"/>
+              <w:jc w:val="right"/>
+            </w:pPr>
+            <w:r>
+              <w:t xml:space="preserve">2.612</w:t>
+            </w:r>
+          </w:p>
+        </w:tc>
+        <w:tc>
+          <w:tcPr/>
+          <w:p>
+            <w:pPr>
+              <w:pStyle w:val="Compact"/>
+              <w:jc w:val="right"/>
+            </w:pPr>
+            <w:r>
+              <w:t xml:space="preserve">0.233</w:t>
+            </w:r>
+          </w:p>
+        </w:tc>
+        <w:tc>
+          <w:tcPr/>
+          <w:p>
+            <w:pPr>
+              <w:pStyle w:val="Compact"/>
+              <w:jc w:val="right"/>
+            </w:pPr>
+            <w:r>
+              <w:t xml:space="preserve">3.263</w:t>
+            </w:r>
+          </w:p>
+        </w:tc>
+      </w:tr>
+    </w:tbl>
+    <w:p>
+      <w:pPr>
+        <w:pStyle w:val="SourceCode"/>
+      </w:pPr>
+      <w:r>
+        <w:rPr>
+          <w:rStyle w:val="NormalTok"/>
+        </w:rPr>
+        <w:t xml:space="preserve">knitr</w:t>
+      </w:r>
+      <w:r>
+        <w:rPr>
+          <w:rStyle w:val="SpecialCharTok"/>
+        </w:rPr>
+        <w:t xml:space="preserve">::</w:t>
+      </w:r>
+      <w:r>
+        <w:rPr>
+          <w:rStyle w:val="FunctionTok"/>
+        </w:rPr>
+        <w:t xml:space="preserve">include_graphics</w:t>
+      </w:r>
+      <w:r>
+        <w:rPr>
+          <w:rStyle w:val="NormalTok"/>
+        </w:rPr>
+        <w:t xml:space="preserve">(complexity_fig_path)</w:t>
+      </w:r>
+    </w:p>
+    <w:p>
+      <w:pPr>
+        <w:pStyle w:val="FirstParagraph"/>
+      </w:pPr>
+      <w:r>
+        <w:drawing>
+          <wp:inline>
+            <wp:extent cx="5334000" cy="3556000"/>
+            <wp:effectExtent b="0" l="0" r="0" t="0"/>
+            <wp:docPr descr="" title="" id="32" name="Picture"/>
+            <a:graphic>
+              <a:graphicData uri="http://schemas.openxmlformats.org/drawingml/2006/picture">
+                <pic:pic>
+                  <pic:nvPicPr>
+                    <pic:cNvPr descr="../outputs/figures/visual_complexity_partial_effect.png" id="33" name="Picture"/>
+                    <pic:cNvPicPr>
+                      <a:picLocks noChangeArrowheads="1" noChangeAspect="1"/>
+                    </pic:cNvPicPr>
+                  </pic:nvPicPr>
+                  <pic:blipFill>
+                    <a:blip r:embed="rId31"/>
+                    <a:stretch>
+                      <a:fillRect/>
+                    </a:stretch>
+                  </pic:blipFill>
+                  <pic:spPr bwMode="auto">
+                    <a:xfrm>
+                      <a:off x="0" y="0"/>
+                      <a:ext cx="5334000" cy="3556000"/>
+                    </a:xfrm>
+                    <a:prstGeom prst="rect">
+                      <a:avLst/>
+                    </a:prstGeom>
+                    <a:noFill/>
+                    <a:ln w="9525">
+                      <a:noFill/>
+                      <a:headEnd/>
+                      <a:tailEnd/>
+                    </a:ln>
+                  </pic:spPr>
+                </pic:pic>
+              </a:graphicData>
+            </a:graphic>
+          </wp:inline>
+        </w:drawing>
+      </w:r>
+    </w:p>
+    <w:p>
+      <w:pPr>
+        <w:pStyle w:val="BodyText"/>
+      </w:pPr>
+      <w:r>
+        <w:t xml:space="preserve">Holding log frequency at its mean, predicted response times rose from 552 ms at 6.0 strokes to 669 ms at 12.0 strokes, a penalty of 117 ms concentrated at the top end of the sampled complexity range (see Figure). The slope over the final stroke increment was approximately 21.4 ms per stroke, underscoring that the penalty sharpens for the most intricate characters. Because only 4 characters passed preprocessing, these estimates should be interpreted as preliminary benchmarks until broader coverage is available.</w:t>
+      </w:r>
+    </w:p>
+    <w:bookmarkEnd w:id="34"/>
     <w:sectPr>
       <w:footnotePr>
         <w:numRestart w:val="eachSect"/>

</xml_diff>